<commit_message>
OF module was implemented
Signed-off-by: Yury Kaliada <fut.wrk@gmail.com>
</commit_message>
<xml_diff>
--- a/doc/documentation.docx
+++ b/doc/documentation.docx
@@ -948,8 +948,6 @@
               </w:rPr>
               <w:t>-</w:t>
             </w:r>
-            <w:bookmarkStart w:id="0" w:name="_GoBack"/>
-            <w:bookmarkEnd w:id="0"/>
           </w:p>
         </w:tc>
       </w:tr>
@@ -4440,6 +4438,1295 @@
           <w:lang w:val="ru-RU"/>
         </w:rPr>
       </w:pPr>
+    </w:p>
+    <w:p>
+      <w:pPr>
+        <w:rPr>
+          <w:rFonts w:ascii="Arial" w:hAnsi="Arial" w:cs="Arial"/>
+          <w:b/>
+          <w:sz w:val="40"/>
+          <w:szCs w:val="40"/>
+          <w:u w:val="single"/>
+          <w:lang w:val="ru-RU"/>
+        </w:rPr>
+      </w:pPr>
+      <w:r>
+        <w:rPr>
+          <w:rFonts w:ascii="Arial" w:hAnsi="Arial" w:cs="Arial"/>
+          <w:b/>
+          <w:sz w:val="40"/>
+          <w:szCs w:val="40"/>
+          <w:u w:val="single"/>
+          <w:lang w:val="ru-RU"/>
+        </w:rPr>
+        <w:t>Извлечение операндов (</w:t>
+      </w:r>
+      <w:r>
+        <w:rPr>
+          <w:rFonts w:ascii="Arial" w:hAnsi="Arial" w:cs="Arial"/>
+          <w:b/>
+          <w:sz w:val="40"/>
+          <w:szCs w:val="40"/>
+          <w:u w:val="single"/>
+        </w:rPr>
+        <w:t>OF</w:t>
+      </w:r>
+      <w:r>
+        <w:rPr>
+          <w:rFonts w:ascii="Arial" w:hAnsi="Arial" w:cs="Arial"/>
+          <w:b/>
+          <w:sz w:val="40"/>
+          <w:szCs w:val="40"/>
+          <w:u w:val="single"/>
+          <w:lang w:val="ru-RU"/>
+        </w:rPr>
+        <w:t>)</w:t>
+      </w:r>
+    </w:p>
+    <w:p>
+      <w:pPr>
+        <w:rPr>
+          <w:rFonts w:ascii="Arial" w:hAnsi="Arial" w:cs="Arial"/>
+          <w:sz w:val="28"/>
+          <w:szCs w:val="28"/>
+          <w:lang w:val="ru-RU"/>
+        </w:rPr>
+      </w:pPr>
+      <w:r>
+        <w:rPr>
+          <w:rFonts w:ascii="Arial" w:hAnsi="Arial" w:cs="Arial"/>
+          <w:sz w:val="28"/>
+          <w:szCs w:val="28"/>
+          <w:lang w:val="ru-RU"/>
+        </w:rPr>
+        <w:t xml:space="preserve">В блоке извлечения операндов находится два регистра, отвечающие за временное сохранение операндов. </w:t>
+      </w:r>
+    </w:p>
+    <w:p>
+      <w:pPr>
+        <w:rPr>
+          <w:rFonts w:ascii="Arial" w:hAnsi="Arial" w:cs="Arial"/>
+          <w:sz w:val="28"/>
+          <w:szCs w:val="28"/>
+          <w:lang w:val="ru-RU"/>
+        </w:rPr>
+      </w:pPr>
+      <w:r>
+        <w:rPr>
+          <w:rFonts w:ascii="Arial" w:hAnsi="Arial" w:cs="Arial"/>
+          <w:sz w:val="28"/>
+          <w:szCs w:val="28"/>
+          <w:lang w:val="ru-RU"/>
+        </w:rPr>
+        <w:t>Полная программа блока включает в себя загрузку обоих операндов. Управление количеством загружаемых операндов происходит за счет изменения длины выполняемой микропрограммы (константа длины для внутреннего итератора).</w:t>
+      </w:r>
+    </w:p>
+    <w:p>
+      <w:pPr>
+        <w:rPr>
+          <w:rFonts w:ascii="Arial" w:hAnsi="Arial" w:cs="Arial"/>
+          <w:sz w:val="28"/>
+          <w:szCs w:val="28"/>
+          <w:lang w:val="ru-RU"/>
+        </w:rPr>
+      </w:pPr>
+      <w:r>
+        <w:rPr>
+          <w:rFonts w:ascii="Arial" w:hAnsi="Arial" w:cs="Arial"/>
+          <w:sz w:val="28"/>
+          <w:szCs w:val="28"/>
+          <w:lang w:val="ru-RU"/>
+        </w:rPr>
+        <w:t xml:space="preserve">Даже если длина программы равна 0, то на выходе </w:t>
+      </w:r>
+      <w:r>
+        <w:rPr>
+          <w:rFonts w:ascii="Arial" w:hAnsi="Arial" w:cs="Arial"/>
+          <w:sz w:val="28"/>
+          <w:szCs w:val="28"/>
+        </w:rPr>
+        <w:t>ready</w:t>
+      </w:r>
+      <w:r>
+        <w:rPr>
+          <w:rFonts w:ascii="Arial" w:hAnsi="Arial" w:cs="Arial"/>
+          <w:sz w:val="28"/>
+          <w:szCs w:val="28"/>
+          <w:lang w:val="ru-RU"/>
+        </w:rPr>
+        <w:t xml:space="preserve"> </w:t>
+      </w:r>
+      <w:r>
+        <w:rPr>
+          <w:rFonts w:ascii="Arial" w:hAnsi="Arial" w:cs="Arial"/>
+          <w:sz w:val="28"/>
+          <w:szCs w:val="28"/>
+          <w:lang w:val="ru-RU"/>
+        </w:rPr>
+        <w:t>имеется мгновенный прыжок (101), который позволяет использовать этот выход для запуска следующего блока выполнения.</w:t>
+      </w:r>
+    </w:p>
+    <w:p>
+      <w:pPr>
+        <w:rPr>
+          <w:rFonts w:ascii="Arial" w:hAnsi="Arial" w:cs="Arial"/>
+          <w:sz w:val="28"/>
+          <w:szCs w:val="28"/>
+          <w:lang w:val="ru-RU"/>
+        </w:rPr>
+      </w:pPr>
+      <w:r>
+        <w:rPr>
+          <w:rFonts w:ascii="Arial" w:hAnsi="Arial" w:cs="Arial"/>
+          <w:sz w:val="28"/>
+          <w:szCs w:val="28"/>
+          <w:lang w:val="ru-RU"/>
+        </w:rPr>
+        <w:br w:type="page"/>
+      </w:r>
+    </w:p>
+    <w:p>
+      <w:pPr>
+        <w:rPr>
+          <w:rFonts w:ascii="Arial" w:hAnsi="Arial" w:cs="Arial"/>
+          <w:sz w:val="28"/>
+          <w:szCs w:val="28"/>
+        </w:rPr>
+      </w:pPr>
+      <w:r>
+        <w:rPr>
+          <w:rFonts w:ascii="Arial" w:hAnsi="Arial" w:cs="Arial"/>
+          <w:sz w:val="28"/>
+          <w:szCs w:val="28"/>
+          <w:lang w:val="ru-RU"/>
+        </w:rPr>
+        <w:lastRenderedPageBreak/>
+        <w:t xml:space="preserve">Внутренняя шина блока </w:t>
+      </w:r>
+      <w:r>
+        <w:rPr>
+          <w:rFonts w:ascii="Arial" w:hAnsi="Arial" w:cs="Arial"/>
+          <w:sz w:val="28"/>
+          <w:szCs w:val="28"/>
+        </w:rPr>
+        <w:t>(ICB[15..8])</w:t>
+      </w:r>
+    </w:p>
+    <w:tbl>
+      <w:tblPr>
+        <w:tblStyle w:val="a3"/>
+        <w:tblW w:w="0" w:type="auto"/>
+        <w:tblLook w:val="04A0" w:firstRow="1" w:lastRow="0" w:firstColumn="1" w:lastColumn="0" w:noHBand="0" w:noVBand="1"/>
+      </w:tblPr>
+      <w:tblGrid>
+        <w:gridCol w:w="1998"/>
+        <w:gridCol w:w="7578"/>
+      </w:tblGrid>
+      <w:tr>
+        <w:tc>
+          <w:tcPr>
+            <w:tcW w:w="1998" w:type="dxa"/>
+          </w:tcPr>
+          <w:p>
+            <w:pPr>
+              <w:rPr>
+                <w:rFonts w:ascii="Arial" w:hAnsi="Arial" w:cs="Arial"/>
+                <w:sz w:val="28"/>
+                <w:szCs w:val="28"/>
+                <w:lang w:val="ru-RU"/>
+              </w:rPr>
+            </w:pPr>
+            <w:r>
+              <w:rPr>
+                <w:rFonts w:ascii="Arial" w:hAnsi="Arial" w:cs="Arial"/>
+                <w:sz w:val="28"/>
+                <w:szCs w:val="28"/>
+                <w:lang w:val="ru-RU"/>
+              </w:rPr>
+              <w:t>Номер бита</w:t>
+            </w:r>
+          </w:p>
+        </w:tc>
+        <w:tc>
+          <w:tcPr>
+            <w:tcW w:w="7578" w:type="dxa"/>
+          </w:tcPr>
+          <w:p>
+            <w:pPr>
+              <w:rPr>
+                <w:rFonts w:ascii="Arial" w:hAnsi="Arial" w:cs="Arial"/>
+                <w:sz w:val="28"/>
+                <w:szCs w:val="28"/>
+                <w:lang w:val="ru-RU"/>
+              </w:rPr>
+            </w:pPr>
+            <w:r>
+              <w:rPr>
+                <w:rFonts w:ascii="Arial" w:hAnsi="Arial" w:cs="Arial"/>
+                <w:sz w:val="28"/>
+                <w:szCs w:val="28"/>
+                <w:lang w:val="ru-RU"/>
+              </w:rPr>
+              <w:t>Значение</w:t>
+            </w:r>
+          </w:p>
+        </w:tc>
+      </w:tr>
+      <w:tr>
+        <w:tc>
+          <w:tcPr>
+            <w:tcW w:w="1998" w:type="dxa"/>
+          </w:tcPr>
+          <w:p>
+            <w:pPr>
+              <w:rPr>
+                <w:rFonts w:ascii="Arial" w:hAnsi="Arial" w:cs="Arial"/>
+                <w:sz w:val="28"/>
+                <w:szCs w:val="28"/>
+                <w:lang w:val="ru-RU"/>
+              </w:rPr>
+            </w:pPr>
+            <w:r>
+              <w:rPr>
+                <w:rFonts w:ascii="Arial" w:hAnsi="Arial" w:cs="Arial"/>
+                <w:sz w:val="28"/>
+                <w:szCs w:val="28"/>
+                <w:lang w:val="ru-RU"/>
+              </w:rPr>
+              <w:t>8</w:t>
+            </w:r>
+          </w:p>
+        </w:tc>
+        <w:tc>
+          <w:tcPr>
+            <w:tcW w:w="7578" w:type="dxa"/>
+          </w:tcPr>
+          <w:p>
+            <w:pPr>
+              <w:rPr>
+                <w:rFonts w:ascii="Arial" w:hAnsi="Arial" w:cs="Arial"/>
+                <w:sz w:val="28"/>
+                <w:szCs w:val="28"/>
+                <w:lang w:val="ru-RU"/>
+              </w:rPr>
+            </w:pPr>
+            <w:r>
+              <w:rPr>
+                <w:rFonts w:ascii="Arial" w:hAnsi="Arial" w:cs="Arial"/>
+                <w:sz w:val="28"/>
+                <w:szCs w:val="28"/>
+                <w:lang w:val="ru-RU"/>
+              </w:rPr>
+              <w:t xml:space="preserve">Выставить на шину адреса </w:t>
+            </w:r>
+            <w:r>
+              <w:rPr>
+                <w:rFonts w:ascii="Arial" w:hAnsi="Arial" w:cs="Arial"/>
+                <w:sz w:val="28"/>
+                <w:szCs w:val="28"/>
+                <w:lang w:val="ru-RU"/>
+              </w:rPr>
+              <w:t>адрес</w:t>
+            </w:r>
+            <w:r>
+              <w:rPr>
+                <w:rFonts w:ascii="Arial" w:hAnsi="Arial" w:cs="Arial"/>
+                <w:sz w:val="28"/>
+                <w:szCs w:val="28"/>
+                <w:lang w:val="ru-RU"/>
+              </w:rPr>
+              <w:t xml:space="preserve"> </w:t>
+            </w:r>
+            <w:r>
+              <w:rPr>
+                <w:rFonts w:ascii="Arial" w:hAnsi="Arial" w:cs="Arial"/>
+                <w:sz w:val="28"/>
+                <w:szCs w:val="28"/>
+              </w:rPr>
+              <w:t>OP</w:t>
+            </w:r>
+            <w:r>
+              <w:rPr>
+                <w:rFonts w:ascii="Arial" w:hAnsi="Arial" w:cs="Arial"/>
+                <w:sz w:val="28"/>
+                <w:szCs w:val="28"/>
+                <w:lang w:val="ru-RU"/>
+              </w:rPr>
+              <w:t>1</w:t>
+            </w:r>
+          </w:p>
+        </w:tc>
+      </w:tr>
+      <w:tr>
+        <w:tc>
+          <w:tcPr>
+            <w:tcW w:w="1998" w:type="dxa"/>
+          </w:tcPr>
+          <w:p>
+            <w:pPr>
+              <w:rPr>
+                <w:rFonts w:ascii="Arial" w:hAnsi="Arial" w:cs="Arial"/>
+                <w:sz w:val="28"/>
+                <w:szCs w:val="28"/>
+              </w:rPr>
+            </w:pPr>
+            <w:r>
+              <w:rPr>
+                <w:rFonts w:ascii="Arial" w:hAnsi="Arial" w:cs="Arial"/>
+                <w:sz w:val="28"/>
+                <w:szCs w:val="28"/>
+              </w:rPr>
+              <w:t>9</w:t>
+            </w:r>
+          </w:p>
+        </w:tc>
+        <w:tc>
+          <w:tcPr>
+            <w:tcW w:w="7578" w:type="dxa"/>
+          </w:tcPr>
+          <w:p>
+            <w:pPr>
+              <w:rPr>
+                <w:rFonts w:ascii="Arial" w:hAnsi="Arial" w:cs="Arial"/>
+                <w:sz w:val="28"/>
+                <w:szCs w:val="28"/>
+                <w:lang w:val="ru-RU"/>
+              </w:rPr>
+            </w:pPr>
+            <w:r>
+              <w:rPr>
+                <w:rFonts w:ascii="Arial" w:hAnsi="Arial" w:cs="Arial"/>
+                <w:sz w:val="28"/>
+                <w:szCs w:val="28"/>
+                <w:lang w:val="ru-RU"/>
+              </w:rPr>
+              <w:t xml:space="preserve">Выставить на шину адреса адрес </w:t>
+            </w:r>
+            <w:r>
+              <w:rPr>
+                <w:rFonts w:ascii="Arial" w:hAnsi="Arial" w:cs="Arial"/>
+                <w:sz w:val="28"/>
+                <w:szCs w:val="28"/>
+              </w:rPr>
+              <w:t>OP</w:t>
+            </w:r>
+            <w:r>
+              <w:rPr>
+                <w:rFonts w:ascii="Arial" w:hAnsi="Arial" w:cs="Arial"/>
+                <w:sz w:val="28"/>
+                <w:szCs w:val="28"/>
+                <w:lang w:val="ru-RU"/>
+              </w:rPr>
+              <w:t>2</w:t>
+            </w:r>
+          </w:p>
+        </w:tc>
+      </w:tr>
+      <w:tr>
+        <w:tc>
+          <w:tcPr>
+            <w:tcW w:w="1998" w:type="dxa"/>
+          </w:tcPr>
+          <w:p>
+            <w:pPr>
+              <w:rPr>
+                <w:rFonts w:ascii="Arial" w:hAnsi="Arial" w:cs="Arial"/>
+                <w:sz w:val="28"/>
+                <w:szCs w:val="28"/>
+                <w:lang w:val="ru-RU"/>
+              </w:rPr>
+            </w:pPr>
+            <w:r>
+              <w:rPr>
+                <w:rFonts w:ascii="Arial" w:hAnsi="Arial" w:cs="Arial"/>
+                <w:sz w:val="28"/>
+                <w:szCs w:val="28"/>
+                <w:lang w:val="ru-RU"/>
+              </w:rPr>
+              <w:t>10</w:t>
+            </w:r>
+          </w:p>
+        </w:tc>
+        <w:tc>
+          <w:tcPr>
+            <w:tcW w:w="7578" w:type="dxa"/>
+          </w:tcPr>
+          <w:p>
+            <w:pPr>
+              <w:rPr>
+                <w:rFonts w:ascii="Arial" w:hAnsi="Arial" w:cs="Arial"/>
+                <w:sz w:val="28"/>
+                <w:szCs w:val="28"/>
+                <w:lang w:val="ru-RU"/>
+              </w:rPr>
+            </w:pPr>
+            <w:r>
+              <w:rPr>
+                <w:rFonts w:ascii="Arial" w:hAnsi="Arial" w:cs="Arial"/>
+                <w:sz w:val="28"/>
+                <w:szCs w:val="28"/>
+                <w:lang w:val="ru-RU"/>
+              </w:rPr>
+              <w:t>Сохранить</w:t>
+            </w:r>
+            <w:r>
+              <w:rPr>
+                <w:rFonts w:ascii="Arial" w:hAnsi="Arial" w:cs="Arial"/>
+                <w:sz w:val="28"/>
+                <w:szCs w:val="28"/>
+                <w:lang w:val="ru-RU"/>
+              </w:rPr>
+              <w:t xml:space="preserve"> </w:t>
+            </w:r>
+            <w:r>
+              <w:rPr>
+                <w:rFonts w:ascii="Arial" w:hAnsi="Arial" w:cs="Arial"/>
+                <w:sz w:val="28"/>
+                <w:szCs w:val="28"/>
+              </w:rPr>
+              <w:t>OP</w:t>
+            </w:r>
+            <w:r>
+              <w:rPr>
+                <w:rFonts w:ascii="Arial" w:hAnsi="Arial" w:cs="Arial"/>
+                <w:sz w:val="28"/>
+                <w:szCs w:val="28"/>
+                <w:lang w:val="ru-RU"/>
+              </w:rPr>
+              <w:t>1</w:t>
+            </w:r>
+          </w:p>
+        </w:tc>
+      </w:tr>
+      <w:tr>
+        <w:tc>
+          <w:tcPr>
+            <w:tcW w:w="1998" w:type="dxa"/>
+          </w:tcPr>
+          <w:p>
+            <w:pPr>
+              <w:rPr>
+                <w:rFonts w:ascii="Arial" w:hAnsi="Arial" w:cs="Arial"/>
+                <w:sz w:val="28"/>
+                <w:szCs w:val="28"/>
+                <w:lang w:val="ru-RU"/>
+              </w:rPr>
+            </w:pPr>
+            <w:r>
+              <w:rPr>
+                <w:rFonts w:ascii="Arial" w:hAnsi="Arial" w:cs="Arial"/>
+                <w:sz w:val="28"/>
+                <w:szCs w:val="28"/>
+                <w:lang w:val="ru-RU"/>
+              </w:rPr>
+              <w:t>11</w:t>
+            </w:r>
+          </w:p>
+        </w:tc>
+        <w:tc>
+          <w:tcPr>
+            <w:tcW w:w="7578" w:type="dxa"/>
+          </w:tcPr>
+          <w:p>
+            <w:pPr>
+              <w:rPr>
+                <w:rFonts w:ascii="Arial" w:hAnsi="Arial" w:cs="Arial"/>
+                <w:sz w:val="28"/>
+                <w:szCs w:val="28"/>
+              </w:rPr>
+            </w:pPr>
+            <w:r>
+              <w:rPr>
+                <w:rFonts w:ascii="Arial" w:hAnsi="Arial" w:cs="Arial"/>
+                <w:sz w:val="28"/>
+                <w:szCs w:val="28"/>
+                <w:lang w:val="ru-RU"/>
+              </w:rPr>
+              <w:t xml:space="preserve">Сохранить </w:t>
+            </w:r>
+            <w:r>
+              <w:rPr>
+                <w:rFonts w:ascii="Arial" w:hAnsi="Arial" w:cs="Arial"/>
+                <w:sz w:val="28"/>
+                <w:szCs w:val="28"/>
+              </w:rPr>
+              <w:t>OP2</w:t>
+            </w:r>
+          </w:p>
+        </w:tc>
+      </w:tr>
+    </w:tbl>
+    <w:p>
+      <w:pPr>
+        <w:rPr>
+          <w:rFonts w:ascii="Arial" w:hAnsi="Arial" w:cs="Arial"/>
+          <w:sz w:val="28"/>
+          <w:szCs w:val="28"/>
+          <w:lang w:val="ru-RU"/>
+        </w:rPr>
+      </w:pPr>
+    </w:p>
+    <w:p>
+      <w:pPr>
+        <w:rPr>
+          <w:rFonts w:ascii="Arial" w:hAnsi="Arial" w:cs="Arial"/>
+          <w:sz w:val="28"/>
+          <w:szCs w:val="28"/>
+          <w:lang w:val="ru-RU"/>
+        </w:rPr>
+      </w:pPr>
+      <w:r>
+        <w:rPr>
+          <w:rFonts w:ascii="Arial" w:hAnsi="Arial" w:cs="Arial"/>
+          <w:sz w:val="28"/>
+          <w:szCs w:val="28"/>
+          <w:lang w:val="ru-RU"/>
+        </w:rPr>
+        <w:t>Микропрограмма извлечения операндов</w:t>
+      </w:r>
+    </w:p>
+    <w:tbl>
+      <w:tblPr>
+        <w:tblStyle w:val="a3"/>
+        <w:tblW w:w="10021" w:type="dxa"/>
+        <w:tblLook w:val="04A0" w:firstRow="1" w:lastRow="0" w:firstColumn="1" w:lastColumn="0" w:noHBand="0" w:noVBand="1"/>
+      </w:tblPr>
+      <w:tblGrid>
+        <w:gridCol w:w="3340"/>
+        <w:gridCol w:w="3340"/>
+        <w:gridCol w:w="3341"/>
+      </w:tblGrid>
+      <w:tr>
+        <w:trPr>
+          <w:trHeight w:val="304"/>
+        </w:trPr>
+        <w:tc>
+          <w:tcPr>
+            <w:tcW w:w="3340" w:type="dxa"/>
+          </w:tcPr>
+          <w:p>
+            <w:pPr>
+              <w:rPr>
+                <w:rFonts w:ascii="Arial" w:hAnsi="Arial" w:cs="Arial"/>
+                <w:sz w:val="28"/>
+                <w:szCs w:val="28"/>
+              </w:rPr>
+            </w:pPr>
+            <w:r>
+              <w:rPr>
+                <w:rFonts w:ascii="Arial" w:hAnsi="Arial" w:cs="Arial"/>
+                <w:sz w:val="28"/>
+                <w:szCs w:val="28"/>
+              </w:rPr>
+              <w:t>ICB</w:t>
+            </w:r>
+          </w:p>
+        </w:tc>
+        <w:tc>
+          <w:tcPr>
+            <w:tcW w:w="3340" w:type="dxa"/>
+          </w:tcPr>
+          <w:p>
+            <w:pPr>
+              <w:rPr>
+                <w:rFonts w:ascii="Arial" w:hAnsi="Arial" w:cs="Arial"/>
+                <w:sz w:val="28"/>
+                <w:szCs w:val="28"/>
+              </w:rPr>
+            </w:pPr>
+            <w:r>
+              <w:rPr>
+                <w:rFonts w:ascii="Arial" w:hAnsi="Arial" w:cs="Arial"/>
+                <w:sz w:val="28"/>
+                <w:szCs w:val="28"/>
+              </w:rPr>
+              <w:t>CB</w:t>
+            </w:r>
+          </w:p>
+        </w:tc>
+        <w:tc>
+          <w:tcPr>
+            <w:tcW w:w="3341" w:type="dxa"/>
+          </w:tcPr>
+          <w:p>
+            <w:pPr>
+              <w:rPr>
+                <w:rFonts w:ascii="Arial" w:hAnsi="Arial" w:cs="Arial"/>
+                <w:sz w:val="28"/>
+                <w:szCs w:val="28"/>
+              </w:rPr>
+            </w:pPr>
+            <w:r>
+              <w:rPr>
+                <w:rFonts w:ascii="Arial" w:hAnsi="Arial" w:cs="Arial"/>
+                <w:sz w:val="28"/>
+                <w:szCs w:val="28"/>
+              </w:rPr>
+              <w:t>AB</w:t>
+            </w:r>
+          </w:p>
+        </w:tc>
+      </w:tr>
+      <w:tr>
+        <w:trPr>
+          <w:trHeight w:val="304"/>
+        </w:trPr>
+        <w:tc>
+          <w:tcPr>
+            <w:tcW w:w="10021" w:type="dxa"/>
+            <w:gridSpan w:val="3"/>
+          </w:tcPr>
+          <w:p>
+            <w:pPr>
+              <w:jc w:val="center"/>
+              <w:rPr>
+                <w:rFonts w:ascii="Arial" w:hAnsi="Arial" w:cs="Arial"/>
+                <w:sz w:val="28"/>
+                <w:szCs w:val="28"/>
+                <w:lang w:val="ru-RU"/>
+              </w:rPr>
+            </w:pPr>
+            <w:r>
+              <w:rPr>
+                <w:rFonts w:ascii="Arial" w:hAnsi="Arial" w:cs="Arial"/>
+                <w:sz w:val="28"/>
+                <w:szCs w:val="28"/>
+                <w:lang w:val="ru-RU"/>
+              </w:rPr>
+              <w:t>Ничего не делаем</w:t>
+            </w:r>
+          </w:p>
+        </w:tc>
+      </w:tr>
+      <w:tr>
+        <w:trPr>
+          <w:trHeight w:val="304"/>
+        </w:trPr>
+        <w:tc>
+          <w:tcPr>
+            <w:tcW w:w="3340" w:type="dxa"/>
+          </w:tcPr>
+          <w:p>
+            <w:pPr>
+              <w:rPr>
+                <w:rFonts w:ascii="Arial" w:hAnsi="Arial" w:cs="Arial"/>
+                <w:sz w:val="28"/>
+                <w:szCs w:val="28"/>
+                <w:lang w:val="ru-RU"/>
+              </w:rPr>
+            </w:pPr>
+            <w:r>
+              <w:rPr>
+                <w:rFonts w:ascii="Arial" w:hAnsi="Arial" w:cs="Arial"/>
+                <w:sz w:val="28"/>
+                <w:szCs w:val="28"/>
+                <w:lang w:val="ru-RU"/>
+              </w:rPr>
+              <w:t>0000000</w:t>
+            </w:r>
+            <w:r>
+              <w:rPr>
+                <w:rFonts w:ascii="Arial" w:hAnsi="Arial" w:cs="Arial"/>
+                <w:sz w:val="28"/>
+                <w:szCs w:val="28"/>
+                <w:lang w:val="ru-RU"/>
+              </w:rPr>
+              <w:t>0</w:t>
+            </w:r>
+            <w:r>
+              <w:rPr>
+                <w:rFonts w:ascii="Arial" w:hAnsi="Arial" w:cs="Arial"/>
+                <w:sz w:val="28"/>
+                <w:szCs w:val="28"/>
+                <w:lang w:val="ru-RU"/>
+              </w:rPr>
+              <w:t>_</w:t>
+            </w:r>
+            <w:r>
+              <w:rPr>
+                <w:rFonts w:ascii="Arial" w:hAnsi="Arial" w:cs="Arial"/>
+                <w:sz w:val="28"/>
+                <w:szCs w:val="28"/>
+                <w:lang w:val="ru-RU"/>
+              </w:rPr>
+              <w:t>11</w:t>
+            </w:r>
+            <w:r>
+              <w:rPr>
+                <w:rFonts w:ascii="Arial" w:hAnsi="Arial" w:cs="Arial"/>
+                <w:sz w:val="28"/>
+                <w:szCs w:val="28"/>
+                <w:lang w:val="ru-RU"/>
+              </w:rPr>
+              <w:t>000000</w:t>
+            </w:r>
+          </w:p>
+        </w:tc>
+        <w:tc>
+          <w:tcPr>
+            <w:tcW w:w="3340" w:type="dxa"/>
+          </w:tcPr>
+          <w:p>
+            <w:pPr>
+              <w:rPr>
+                <w:rFonts w:ascii="Arial" w:hAnsi="Arial" w:cs="Arial"/>
+                <w:sz w:val="28"/>
+                <w:szCs w:val="28"/>
+                <w:lang w:val="ru-RU"/>
+              </w:rPr>
+            </w:pPr>
+            <w:r>
+              <w:rPr>
+                <w:rFonts w:ascii="Arial" w:hAnsi="Arial" w:cs="Arial"/>
+                <w:sz w:val="28"/>
+                <w:szCs w:val="28"/>
+                <w:lang w:val="ru-RU"/>
+              </w:rPr>
+              <w:t>00000000_00000000</w:t>
+            </w:r>
+          </w:p>
+        </w:tc>
+        <w:tc>
+          <w:tcPr>
+            <w:tcW w:w="3341" w:type="dxa"/>
+          </w:tcPr>
+          <w:p>
+            <w:pPr>
+              <w:rPr>
+                <w:rFonts w:ascii="Arial" w:hAnsi="Arial" w:cs="Arial"/>
+                <w:sz w:val="28"/>
+                <w:szCs w:val="28"/>
+                <w:lang w:val="ru-RU"/>
+              </w:rPr>
+            </w:pPr>
+            <w:r>
+              <w:rPr>
+                <w:rFonts w:ascii="Arial" w:hAnsi="Arial" w:cs="Arial"/>
+                <w:sz w:val="28"/>
+                <w:szCs w:val="28"/>
+                <w:lang w:val="ru-RU"/>
+              </w:rPr>
+              <w:t>00000000_00000000</w:t>
+            </w:r>
+          </w:p>
+        </w:tc>
+      </w:tr>
+      <w:tr>
+        <w:trPr>
+          <w:trHeight w:val="304"/>
+        </w:trPr>
+        <w:tc>
+          <w:tcPr>
+            <w:tcW w:w="10021" w:type="dxa"/>
+            <w:gridSpan w:val="3"/>
+          </w:tcPr>
+          <w:p>
+            <w:pPr>
+              <w:jc w:val="center"/>
+              <w:rPr>
+                <w:rFonts w:ascii="Arial" w:hAnsi="Arial" w:cs="Arial"/>
+                <w:sz w:val="28"/>
+                <w:szCs w:val="28"/>
+                <w:lang w:val="ru-RU"/>
+              </w:rPr>
+            </w:pPr>
+            <w:r>
+              <w:rPr>
+                <w:rFonts w:ascii="Arial" w:hAnsi="Arial" w:cs="Arial"/>
+                <w:sz w:val="28"/>
+                <w:szCs w:val="28"/>
+                <w:lang w:val="ru-RU"/>
+              </w:rPr>
+              <w:t>Выставляем адрес первого операнда на шину</w:t>
+            </w:r>
+          </w:p>
+        </w:tc>
+      </w:tr>
+      <w:tr>
+        <w:trPr>
+          <w:trHeight w:val="304"/>
+        </w:trPr>
+        <w:tc>
+          <w:tcPr>
+            <w:tcW w:w="3340" w:type="dxa"/>
+          </w:tcPr>
+          <w:p>
+            <w:pPr>
+              <w:rPr>
+                <w:rFonts w:ascii="Arial" w:hAnsi="Arial" w:cs="Arial"/>
+                <w:sz w:val="28"/>
+                <w:szCs w:val="28"/>
+                <w:lang w:val="ru-RU"/>
+              </w:rPr>
+            </w:pPr>
+            <w:r>
+              <w:rPr>
+                <w:rFonts w:ascii="Arial" w:hAnsi="Arial" w:cs="Arial"/>
+                <w:sz w:val="28"/>
+                <w:szCs w:val="28"/>
+                <w:lang w:val="ru-RU"/>
+              </w:rPr>
+              <w:t>00000001_10110001</w:t>
+            </w:r>
+          </w:p>
+        </w:tc>
+        <w:tc>
+          <w:tcPr>
+            <w:tcW w:w="3340" w:type="dxa"/>
+          </w:tcPr>
+          <w:p>
+            <w:pPr>
+              <w:rPr>
+                <w:rFonts w:ascii="Arial" w:hAnsi="Arial" w:cs="Arial"/>
+                <w:sz w:val="28"/>
+                <w:szCs w:val="28"/>
+                <w:lang w:val="ru-RU"/>
+              </w:rPr>
+            </w:pPr>
+            <w:r>
+              <w:rPr>
+                <w:rFonts w:ascii="Arial" w:hAnsi="Arial" w:cs="Arial"/>
+                <w:sz w:val="28"/>
+                <w:szCs w:val="28"/>
+                <w:lang w:val="ru-RU"/>
+              </w:rPr>
+              <w:t>00000000_00000000</w:t>
+            </w:r>
+          </w:p>
+        </w:tc>
+        <w:tc>
+          <w:tcPr>
+            <w:tcW w:w="3341" w:type="dxa"/>
+          </w:tcPr>
+          <w:p>
+            <w:pPr>
+              <w:rPr>
+                <w:rFonts w:ascii="Arial" w:hAnsi="Arial" w:cs="Arial"/>
+                <w:sz w:val="28"/>
+                <w:szCs w:val="28"/>
+                <w:lang w:val="ru-RU"/>
+              </w:rPr>
+            </w:pPr>
+            <w:r>
+              <w:rPr>
+                <w:rFonts w:ascii="Arial" w:hAnsi="Arial" w:cs="Arial"/>
+                <w:sz w:val="28"/>
+                <w:szCs w:val="28"/>
+                <w:lang w:val="ru-RU"/>
+              </w:rPr>
+              <w:t>00000000_00000000</w:t>
+            </w:r>
+          </w:p>
+        </w:tc>
+      </w:tr>
+      <w:tr>
+        <w:trPr>
+          <w:trHeight w:val="304"/>
+        </w:trPr>
+        <w:tc>
+          <w:tcPr>
+            <w:tcW w:w="10021" w:type="dxa"/>
+            <w:gridSpan w:val="3"/>
+          </w:tcPr>
+          <w:p>
+            <w:pPr>
+              <w:jc w:val="center"/>
+              <w:rPr>
+                <w:rFonts w:ascii="Arial" w:hAnsi="Arial" w:cs="Arial"/>
+                <w:sz w:val="28"/>
+                <w:szCs w:val="28"/>
+                <w:lang w:val="ru-RU"/>
+              </w:rPr>
+            </w:pPr>
+            <w:r>
+              <w:rPr>
+                <w:rFonts w:ascii="Arial" w:hAnsi="Arial" w:cs="Arial"/>
+                <w:sz w:val="28"/>
+                <w:szCs w:val="28"/>
+                <w:lang w:val="ru-RU"/>
+              </w:rPr>
+              <w:t>Читаем первый операнд</w:t>
+            </w:r>
+            <w:r>
+              <w:rPr>
+                <w:rFonts w:ascii="Arial" w:hAnsi="Arial" w:cs="Arial"/>
+                <w:sz w:val="28"/>
+                <w:szCs w:val="28"/>
+                <w:lang w:val="ru-RU"/>
+              </w:rPr>
+              <w:t xml:space="preserve"> и  сохраняем его</w:t>
+            </w:r>
+          </w:p>
+        </w:tc>
+      </w:tr>
+      <w:tr>
+        <w:trPr>
+          <w:trHeight w:val="304"/>
+        </w:trPr>
+        <w:tc>
+          <w:tcPr>
+            <w:tcW w:w="3340" w:type="dxa"/>
+          </w:tcPr>
+          <w:p>
+            <w:pPr>
+              <w:rPr>
+                <w:rFonts w:ascii="Arial" w:hAnsi="Arial" w:cs="Arial"/>
+                <w:sz w:val="28"/>
+                <w:szCs w:val="28"/>
+                <w:lang w:val="ru-RU"/>
+              </w:rPr>
+            </w:pPr>
+            <w:r>
+              <w:rPr>
+                <w:rFonts w:ascii="Arial" w:hAnsi="Arial" w:cs="Arial"/>
+                <w:sz w:val="28"/>
+                <w:szCs w:val="28"/>
+                <w:lang w:val="ru-RU"/>
+              </w:rPr>
+              <w:t>000001</w:t>
+            </w:r>
+            <w:r>
+              <w:rPr>
+                <w:rFonts w:ascii="Arial" w:hAnsi="Arial" w:cs="Arial"/>
+                <w:sz w:val="28"/>
+                <w:szCs w:val="28"/>
+                <w:lang w:val="ru-RU"/>
+              </w:rPr>
+              <w:t>01_10110001</w:t>
+            </w:r>
+          </w:p>
+        </w:tc>
+        <w:tc>
+          <w:tcPr>
+            <w:tcW w:w="3340" w:type="dxa"/>
+          </w:tcPr>
+          <w:p>
+            <w:pPr>
+              <w:rPr>
+                <w:rFonts w:ascii="Arial" w:hAnsi="Arial" w:cs="Arial"/>
+                <w:sz w:val="28"/>
+                <w:szCs w:val="28"/>
+                <w:lang w:val="ru-RU"/>
+              </w:rPr>
+            </w:pPr>
+            <w:r>
+              <w:rPr>
+                <w:rFonts w:ascii="Arial" w:hAnsi="Arial" w:cs="Arial"/>
+                <w:sz w:val="28"/>
+                <w:szCs w:val="28"/>
+                <w:lang w:val="ru-RU"/>
+              </w:rPr>
+              <w:t>00000000_00000000</w:t>
+            </w:r>
+          </w:p>
+        </w:tc>
+        <w:tc>
+          <w:tcPr>
+            <w:tcW w:w="3341" w:type="dxa"/>
+          </w:tcPr>
+          <w:p>
+            <w:pPr>
+              <w:rPr>
+                <w:rFonts w:ascii="Arial" w:hAnsi="Arial" w:cs="Arial"/>
+                <w:sz w:val="28"/>
+                <w:szCs w:val="28"/>
+                <w:lang w:val="ru-RU"/>
+              </w:rPr>
+            </w:pPr>
+            <w:r>
+              <w:rPr>
+                <w:rFonts w:ascii="Arial" w:hAnsi="Arial" w:cs="Arial"/>
+                <w:sz w:val="28"/>
+                <w:szCs w:val="28"/>
+                <w:lang w:val="ru-RU"/>
+              </w:rPr>
+              <w:t>00000000_00000000</w:t>
+            </w:r>
+          </w:p>
+        </w:tc>
+      </w:tr>
+      <w:tr>
+        <w:trPr>
+          <w:trHeight w:val="304"/>
+        </w:trPr>
+        <w:tc>
+          <w:tcPr>
+            <w:tcW w:w="10021" w:type="dxa"/>
+            <w:gridSpan w:val="3"/>
+          </w:tcPr>
+          <w:p>
+            <w:pPr>
+              <w:jc w:val="center"/>
+              <w:rPr>
+                <w:rFonts w:ascii="Arial" w:hAnsi="Arial" w:cs="Arial"/>
+                <w:sz w:val="28"/>
+                <w:szCs w:val="28"/>
+                <w:lang w:val="ru-RU"/>
+              </w:rPr>
+            </w:pPr>
+            <w:r>
+              <w:rPr>
+                <w:rFonts w:ascii="Arial" w:hAnsi="Arial" w:cs="Arial"/>
+                <w:sz w:val="28"/>
+                <w:szCs w:val="28"/>
+                <w:lang w:val="ru-RU"/>
+              </w:rPr>
+              <w:t xml:space="preserve">Читаем </w:t>
+            </w:r>
+            <w:r>
+              <w:rPr>
+                <w:rFonts w:ascii="Arial" w:hAnsi="Arial" w:cs="Arial"/>
+                <w:sz w:val="28"/>
+                <w:szCs w:val="28"/>
+                <w:lang w:val="ru-RU"/>
+              </w:rPr>
+              <w:t>второй</w:t>
+            </w:r>
+            <w:r>
+              <w:rPr>
+                <w:rFonts w:ascii="Arial" w:hAnsi="Arial" w:cs="Arial"/>
+                <w:sz w:val="28"/>
+                <w:szCs w:val="28"/>
+                <w:lang w:val="ru-RU"/>
+              </w:rPr>
+              <w:t xml:space="preserve"> операнд</w:t>
+            </w:r>
+          </w:p>
+        </w:tc>
+      </w:tr>
+      <w:tr>
+        <w:trPr>
+          <w:trHeight w:val="304"/>
+        </w:trPr>
+        <w:tc>
+          <w:tcPr>
+            <w:tcW w:w="3340" w:type="dxa"/>
+          </w:tcPr>
+          <w:p>
+            <w:pPr>
+              <w:rPr>
+                <w:rFonts w:ascii="Arial" w:hAnsi="Arial" w:cs="Arial"/>
+                <w:sz w:val="28"/>
+                <w:szCs w:val="28"/>
+                <w:lang w:val="ru-RU"/>
+              </w:rPr>
+            </w:pPr>
+            <w:r>
+              <w:rPr>
+                <w:rFonts w:ascii="Arial" w:hAnsi="Arial" w:cs="Arial"/>
+                <w:sz w:val="28"/>
+                <w:szCs w:val="28"/>
+                <w:lang w:val="ru-RU"/>
+              </w:rPr>
+              <w:t>00000010</w:t>
+            </w:r>
+            <w:r>
+              <w:rPr>
+                <w:rFonts w:ascii="Arial" w:hAnsi="Arial" w:cs="Arial"/>
+                <w:sz w:val="28"/>
+                <w:szCs w:val="28"/>
+                <w:lang w:val="ru-RU"/>
+              </w:rPr>
+              <w:t>_10110001</w:t>
+            </w:r>
+          </w:p>
+        </w:tc>
+        <w:tc>
+          <w:tcPr>
+            <w:tcW w:w="3340" w:type="dxa"/>
+          </w:tcPr>
+          <w:p>
+            <w:pPr>
+              <w:rPr>
+                <w:rFonts w:ascii="Arial" w:hAnsi="Arial" w:cs="Arial"/>
+                <w:sz w:val="28"/>
+                <w:szCs w:val="28"/>
+                <w:lang w:val="ru-RU"/>
+              </w:rPr>
+            </w:pPr>
+            <w:r>
+              <w:rPr>
+                <w:rFonts w:ascii="Arial" w:hAnsi="Arial" w:cs="Arial"/>
+                <w:sz w:val="28"/>
+                <w:szCs w:val="28"/>
+                <w:lang w:val="ru-RU"/>
+              </w:rPr>
+              <w:t>00000000_00000000</w:t>
+            </w:r>
+          </w:p>
+        </w:tc>
+        <w:tc>
+          <w:tcPr>
+            <w:tcW w:w="3341" w:type="dxa"/>
+          </w:tcPr>
+          <w:p>
+            <w:pPr>
+              <w:rPr>
+                <w:rFonts w:ascii="Arial" w:hAnsi="Arial" w:cs="Arial"/>
+                <w:sz w:val="28"/>
+                <w:szCs w:val="28"/>
+                <w:lang w:val="ru-RU"/>
+              </w:rPr>
+            </w:pPr>
+            <w:r>
+              <w:rPr>
+                <w:rFonts w:ascii="Arial" w:hAnsi="Arial" w:cs="Arial"/>
+                <w:sz w:val="28"/>
+                <w:szCs w:val="28"/>
+                <w:lang w:val="ru-RU"/>
+              </w:rPr>
+              <w:t>00000000_00000000</w:t>
+            </w:r>
+          </w:p>
+        </w:tc>
+      </w:tr>
+      <w:tr>
+        <w:trPr>
+          <w:trHeight w:val="304"/>
+        </w:trPr>
+        <w:tc>
+          <w:tcPr>
+            <w:tcW w:w="10021" w:type="dxa"/>
+            <w:gridSpan w:val="3"/>
+          </w:tcPr>
+          <w:p>
+            <w:pPr>
+              <w:jc w:val="center"/>
+              <w:rPr>
+                <w:rFonts w:ascii="Arial" w:hAnsi="Arial" w:cs="Arial"/>
+                <w:sz w:val="28"/>
+                <w:szCs w:val="28"/>
+                <w:lang w:val="ru-RU"/>
+              </w:rPr>
+            </w:pPr>
+            <w:r>
+              <w:rPr>
+                <w:rFonts w:ascii="Arial" w:hAnsi="Arial" w:cs="Arial"/>
+                <w:sz w:val="28"/>
+                <w:szCs w:val="28"/>
+                <w:lang w:val="ru-RU"/>
+              </w:rPr>
+              <w:t xml:space="preserve">Читаем </w:t>
+            </w:r>
+            <w:r>
+              <w:rPr>
+                <w:rFonts w:ascii="Arial" w:hAnsi="Arial" w:cs="Arial"/>
+                <w:sz w:val="28"/>
+                <w:szCs w:val="28"/>
+                <w:lang w:val="ru-RU"/>
+              </w:rPr>
+              <w:t>второй</w:t>
+            </w:r>
+            <w:r>
+              <w:rPr>
+                <w:rFonts w:ascii="Arial" w:hAnsi="Arial" w:cs="Arial"/>
+                <w:sz w:val="28"/>
+                <w:szCs w:val="28"/>
+                <w:lang w:val="ru-RU"/>
+              </w:rPr>
+              <w:t xml:space="preserve"> операнд и  сохраняем его</w:t>
+            </w:r>
+          </w:p>
+        </w:tc>
+      </w:tr>
+      <w:tr>
+        <w:trPr>
+          <w:trHeight w:val="304"/>
+        </w:trPr>
+        <w:tc>
+          <w:tcPr>
+            <w:tcW w:w="3340" w:type="dxa"/>
+          </w:tcPr>
+          <w:p>
+            <w:pPr>
+              <w:rPr>
+                <w:rFonts w:ascii="Arial" w:hAnsi="Arial" w:cs="Arial"/>
+                <w:sz w:val="28"/>
+                <w:szCs w:val="28"/>
+                <w:lang w:val="ru-RU"/>
+              </w:rPr>
+            </w:pPr>
+            <w:r>
+              <w:rPr>
+                <w:rFonts w:ascii="Arial" w:hAnsi="Arial" w:cs="Arial"/>
+                <w:sz w:val="28"/>
+                <w:szCs w:val="28"/>
+                <w:lang w:val="ru-RU"/>
+              </w:rPr>
+              <w:t>00001010</w:t>
+            </w:r>
+            <w:r>
+              <w:rPr>
+                <w:rFonts w:ascii="Arial" w:hAnsi="Arial" w:cs="Arial"/>
+                <w:sz w:val="28"/>
+                <w:szCs w:val="28"/>
+                <w:lang w:val="ru-RU"/>
+              </w:rPr>
+              <w:t>_10110001</w:t>
+            </w:r>
+          </w:p>
+        </w:tc>
+        <w:tc>
+          <w:tcPr>
+            <w:tcW w:w="3340" w:type="dxa"/>
+          </w:tcPr>
+          <w:p>
+            <w:pPr>
+              <w:rPr>
+                <w:rFonts w:ascii="Arial" w:hAnsi="Arial" w:cs="Arial"/>
+                <w:sz w:val="28"/>
+                <w:szCs w:val="28"/>
+                <w:lang w:val="ru-RU"/>
+              </w:rPr>
+            </w:pPr>
+            <w:r>
+              <w:rPr>
+                <w:rFonts w:ascii="Arial" w:hAnsi="Arial" w:cs="Arial"/>
+                <w:sz w:val="28"/>
+                <w:szCs w:val="28"/>
+                <w:lang w:val="ru-RU"/>
+              </w:rPr>
+              <w:t>00000000_00000000</w:t>
+            </w:r>
+          </w:p>
+        </w:tc>
+        <w:tc>
+          <w:tcPr>
+            <w:tcW w:w="3341" w:type="dxa"/>
+          </w:tcPr>
+          <w:p>
+            <w:pPr>
+              <w:rPr>
+                <w:rFonts w:ascii="Arial" w:hAnsi="Arial" w:cs="Arial"/>
+                <w:sz w:val="28"/>
+                <w:szCs w:val="28"/>
+                <w:lang w:val="ru-RU"/>
+              </w:rPr>
+            </w:pPr>
+            <w:r>
+              <w:rPr>
+                <w:rFonts w:ascii="Arial" w:hAnsi="Arial" w:cs="Arial"/>
+                <w:sz w:val="28"/>
+                <w:szCs w:val="28"/>
+                <w:lang w:val="ru-RU"/>
+              </w:rPr>
+              <w:t>00000000_00000000</w:t>
+            </w:r>
+          </w:p>
+        </w:tc>
+      </w:tr>
+    </w:tbl>
+    <w:p>
+      <w:pPr>
+        <w:rPr>
+          <w:rFonts w:ascii="Arial" w:hAnsi="Arial" w:cs="Arial"/>
+          <w:sz w:val="28"/>
+          <w:szCs w:val="28"/>
+          <w:lang w:val="ru-RU"/>
+        </w:rPr>
+      </w:pPr>
+      <w:bookmarkStart w:id="0" w:name="_GoBack"/>
+      <w:bookmarkEnd w:id="0"/>
     </w:p>
     <w:sectPr>
       <w:pgSz w:w="12240" w:h="15840"/>

</xml_diff>

<commit_message>
EXECUTE to WRITE data changed
Signed-off-by: Yury Kaliada <fut.wrk@gmail.com>
</commit_message>
<xml_diff>
--- a/doc/documentation.docx
+++ b/doc/documentation.docx
@@ -3107,6 +3107,8 @@
         </w:rPr>
         <w:t>OF AND EXEC -&gt; WRITE</w:t>
       </w:r>
+      <w:bookmarkStart w:id="0" w:name="_GoBack"/>
+      <w:bookmarkEnd w:id="0"/>
     </w:p>
     <w:tbl>
       <w:tblPr>
@@ -3139,15 +3141,7 @@
                 <w:szCs w:val="28"/>
                 <w:lang w:val="ru-RU"/>
               </w:rPr>
-              <w:t>63</w:t>
-            </w:r>
-            <w:r>
-              <w:rPr>
-                <w:rFonts w:ascii="Arial" w:hAnsi="Arial" w:cs="Arial"/>
-                <w:sz w:val="28"/>
-                <w:szCs w:val="28"/>
-              </w:rPr>
-              <w:t>..30</w:t>
+              <w:t>55..48</w:t>
             </w:r>
           </w:p>
         </w:tc>
@@ -3161,15 +3155,17 @@
                 <w:rFonts w:ascii="Arial" w:hAnsi="Arial" w:cs="Arial"/>
                 <w:sz w:val="28"/>
                 <w:szCs w:val="28"/>
-              </w:rPr>
-            </w:pPr>
-            <w:r>
-              <w:rPr>
-                <w:rFonts w:ascii="Arial" w:hAnsi="Arial" w:cs="Arial"/>
-                <w:sz w:val="28"/>
-                <w:szCs w:val="28"/>
-              </w:rPr>
-              <w:t>29..16</w:t>
+                <w:lang w:val="ru-RU"/>
+              </w:rPr>
+            </w:pPr>
+            <w:r>
+              <w:rPr>
+                <w:rFonts w:ascii="Arial" w:hAnsi="Arial" w:cs="Arial"/>
+                <w:sz w:val="28"/>
+                <w:szCs w:val="28"/>
+                <w:lang w:val="ru-RU"/>
+              </w:rPr>
+              <w:t>47..32</w:t>
             </w:r>
           </w:p>
         </w:tc>
@@ -3190,8 +3186,17 @@
                 <w:rFonts w:ascii="Arial" w:hAnsi="Arial" w:cs="Arial"/>
                 <w:sz w:val="28"/>
                 <w:szCs w:val="28"/>
-              </w:rPr>
-              <w:t>15..0</w:t>
+                <w:lang w:val="ru-RU"/>
+              </w:rPr>
+              <w:t>31</w:t>
+            </w:r>
+            <w:r>
+              <w:rPr>
+                <w:rFonts w:ascii="Arial" w:hAnsi="Arial" w:cs="Arial"/>
+                <w:sz w:val="28"/>
+                <w:szCs w:val="28"/>
+              </w:rPr>
+              <w:t>..0</w:t>
             </w:r>
           </w:p>
         </w:tc>
@@ -3207,15 +3212,17 @@
                 <w:rFonts w:ascii="Arial" w:hAnsi="Arial" w:cs="Arial"/>
                 <w:sz w:val="28"/>
                 <w:szCs w:val="28"/>
-              </w:rPr>
-            </w:pPr>
-            <w:r>
-              <w:rPr>
-                <w:rFonts w:ascii="Arial" w:hAnsi="Arial" w:cs="Arial"/>
-                <w:sz w:val="28"/>
-                <w:szCs w:val="28"/>
-              </w:rPr>
-              <w:t>-</w:t>
+                <w:lang w:val="ru-RU"/>
+              </w:rPr>
+            </w:pPr>
+            <w:r>
+              <w:rPr>
+                <w:rFonts w:ascii="Arial" w:hAnsi="Arial" w:cs="Arial"/>
+                <w:sz w:val="28"/>
+                <w:szCs w:val="28"/>
+                <w:lang w:val="ru-RU"/>
+              </w:rPr>
+              <w:t>Флаги  операции</w:t>
             </w:r>
           </w:p>
         </w:tc>
@@ -3239,7 +3246,7 @@
                 <w:szCs w:val="28"/>
                 <w:lang w:val="ru-RU"/>
               </w:rPr>
-              <w:t>Адрес записи</w:t>
+              <w:t>Результат операции</w:t>
             </w:r>
           </w:p>
         </w:tc>
@@ -3263,7 +3270,7 @@
                 <w:szCs w:val="28"/>
                 <w:lang w:val="ru-RU"/>
               </w:rPr>
-              <w:t>Данные для записи</w:t>
+              <w:t>Операнды команды</w:t>
             </w:r>
           </w:p>
         </w:tc>
@@ -6851,8 +6858,6 @@
               </w:rPr>
               <w:t>0</w:t>
             </w:r>
-            <w:bookmarkStart w:id="0" w:name="_GoBack"/>
-            <w:bookmarkEnd w:id="0"/>
             <w:r>
               <w:rPr>
                 <w:rFonts w:ascii="Arial" w:hAnsi="Arial" w:cs="Arial"/>

</xml_diff>

<commit_message>
Full devise was updated
Signed-off-by: Yury Kaliada <fut.wrk@gmail.com>
</commit_message>
<xml_diff>
--- a/doc/documentation.docx
+++ b/doc/documentation.docx
@@ -365,14 +365,14 @@
         <w:tblLook w:val="04A0" w:firstRow="1" w:lastRow="0" w:firstColumn="1" w:lastColumn="0" w:noHBand="0" w:noVBand="1"/>
       </w:tblPr>
       <w:tblGrid>
-        <w:gridCol w:w="985"/>
-        <w:gridCol w:w="986"/>
-        <w:gridCol w:w="988"/>
-        <w:gridCol w:w="988"/>
-        <w:gridCol w:w="988"/>
-        <w:gridCol w:w="1725"/>
-        <w:gridCol w:w="1965"/>
-        <w:gridCol w:w="1393"/>
+        <w:gridCol w:w="265"/>
+        <w:gridCol w:w="265"/>
+        <w:gridCol w:w="1686"/>
+        <w:gridCol w:w="1686"/>
+        <w:gridCol w:w="1997"/>
+        <w:gridCol w:w="1398"/>
+        <w:gridCol w:w="1592"/>
+        <w:gridCol w:w="1129"/>
       </w:tblGrid>
       <w:tr>
         <w:trPr>
@@ -418,9 +418,16 @@
                 <w:rFonts w:ascii="Arial" w:hAnsi="Arial" w:cs="Arial"/>
                 <w:sz w:val="28"/>
                 <w:szCs w:val="28"/>
-                <w:lang w:val="ru-RU"/>
-              </w:rPr>
-            </w:pPr>
+              </w:rPr>
+            </w:pPr>
+            <w:r>
+              <w:rPr>
+                <w:rFonts w:ascii="Arial" w:hAnsi="Arial" w:cs="Arial"/>
+                <w:sz w:val="28"/>
+                <w:szCs w:val="28"/>
+              </w:rPr>
+              <w:t>1</w:t>
+            </w:r>
           </w:p>
         </w:tc>
         <w:tc>
@@ -436,6 +443,15 @@
                 <w:lang w:val="ru-RU"/>
               </w:rPr>
             </w:pPr>
+            <w:r>
+              <w:rPr>
+                <w:rFonts w:ascii="Arial" w:hAnsi="Arial" w:cs="Arial"/>
+                <w:sz w:val="28"/>
+                <w:szCs w:val="28"/>
+                <w:lang w:val="ru-RU"/>
+              </w:rPr>
+              <w:t>1</w:t>
+            </w:r>
           </w:p>
         </w:tc>
         <w:tc>
@@ -451,6 +467,15 @@
                 <w:lang w:val="ru-RU"/>
               </w:rPr>
             </w:pPr>
+            <w:r>
+              <w:rPr>
+                <w:rFonts w:ascii="Arial" w:hAnsi="Arial" w:cs="Arial"/>
+                <w:sz w:val="28"/>
+                <w:szCs w:val="28"/>
+                <w:lang w:val="ru-RU"/>
+              </w:rPr>
+              <w:t>1</w:t>
+            </w:r>
           </w:p>
         </w:tc>
         <w:tc>
@@ -567,6 +592,49 @@
                 <w:lang w:val="ru-RU"/>
               </w:rPr>
             </w:pPr>
+            <w:r>
+              <w:rPr>
+                <w:rFonts w:ascii="Arial" w:hAnsi="Arial" w:cs="Arial"/>
+                <w:sz w:val="28"/>
+                <w:szCs w:val="28"/>
+              </w:rPr>
+              <w:t xml:space="preserve">0 – </w:t>
+            </w:r>
+            <w:r>
+              <w:rPr>
+                <w:rFonts w:ascii="Arial" w:hAnsi="Arial" w:cs="Arial"/>
+                <w:sz w:val="28"/>
+                <w:szCs w:val="28"/>
+                <w:lang w:val="ru-RU"/>
+              </w:rPr>
+              <w:t>ничего</w:t>
+            </w:r>
+          </w:p>
+          <w:p>
+            <w:pPr>
+              <w:rPr>
+                <w:rFonts w:ascii="Arial" w:hAnsi="Arial" w:cs="Arial"/>
+                <w:sz w:val="28"/>
+                <w:szCs w:val="28"/>
+              </w:rPr>
+            </w:pPr>
+            <w:r>
+              <w:rPr>
+                <w:rFonts w:ascii="Arial" w:hAnsi="Arial" w:cs="Arial"/>
+                <w:sz w:val="28"/>
+                <w:szCs w:val="28"/>
+                <w:lang w:val="ru-RU"/>
+              </w:rPr>
+              <w:t xml:space="preserve">1 – остановить </w:t>
+            </w:r>
+            <w:r>
+              <w:rPr>
+                <w:rFonts w:ascii="Arial" w:hAnsi="Arial" w:cs="Arial"/>
+                <w:sz w:val="28"/>
+                <w:szCs w:val="28"/>
+              </w:rPr>
+              <w:t>WRITE</w:t>
+            </w:r>
           </w:p>
         </w:tc>
         <w:tc>
@@ -582,6 +650,85 @@
                 <w:lang w:val="ru-RU"/>
               </w:rPr>
             </w:pPr>
+            <w:r>
+              <w:rPr>
+                <w:rFonts w:ascii="Arial" w:hAnsi="Arial" w:cs="Arial"/>
+                <w:sz w:val="28"/>
+                <w:szCs w:val="28"/>
+                <w:lang w:val="ru-RU"/>
+              </w:rPr>
+              <w:t xml:space="preserve">0 – </w:t>
+            </w:r>
+            <w:r>
+              <w:rPr>
+                <w:rFonts w:ascii="Arial" w:hAnsi="Arial" w:cs="Arial"/>
+                <w:sz w:val="28"/>
+                <w:szCs w:val="28"/>
+                <w:lang w:val="ru-RU"/>
+              </w:rPr>
+              <w:t>ничего</w:t>
+            </w:r>
+          </w:p>
+          <w:p>
+            <w:pPr>
+              <w:rPr>
+                <w:rFonts w:ascii="Arial" w:hAnsi="Arial" w:cs="Arial"/>
+                <w:sz w:val="28"/>
+                <w:szCs w:val="28"/>
+                <w:lang w:val="ru-RU"/>
+              </w:rPr>
+            </w:pPr>
+            <w:r>
+              <w:rPr>
+                <w:rFonts w:ascii="Arial" w:hAnsi="Arial" w:cs="Arial"/>
+                <w:sz w:val="28"/>
+                <w:szCs w:val="28"/>
+                <w:lang w:val="ru-RU"/>
+              </w:rPr>
+              <w:t xml:space="preserve">1 – остановить </w:t>
+            </w:r>
+            <w:r>
+              <w:rPr>
+                <w:rFonts w:ascii="Arial" w:hAnsi="Arial" w:cs="Arial"/>
+                <w:sz w:val="28"/>
+                <w:szCs w:val="28"/>
+              </w:rPr>
+              <w:t>OF</w:t>
+            </w:r>
+            <w:r>
+              <w:rPr>
+                <w:rFonts w:ascii="Arial" w:hAnsi="Arial" w:cs="Arial"/>
+                <w:sz w:val="28"/>
+                <w:szCs w:val="28"/>
+                <w:lang w:val="ru-RU"/>
+              </w:rPr>
+              <w:t xml:space="preserve"> </w:t>
+            </w:r>
+            <w:r>
+              <w:rPr>
+                <w:rFonts w:ascii="Arial" w:hAnsi="Arial" w:cs="Arial"/>
+                <w:sz w:val="28"/>
+                <w:szCs w:val="28"/>
+              </w:rPr>
+              <w:t>and</w:t>
+            </w:r>
+            <w:r>
+              <w:rPr>
+                <w:rFonts w:ascii="Arial" w:hAnsi="Arial" w:cs="Arial"/>
+                <w:sz w:val="28"/>
+                <w:szCs w:val="28"/>
+                <w:lang w:val="ru-RU"/>
+              </w:rPr>
+              <w:t xml:space="preserve"> </w:t>
+            </w:r>
+            <w:r>
+              <w:rPr>
+                <w:rFonts w:ascii="Arial" w:hAnsi="Arial" w:cs="Arial"/>
+                <w:sz w:val="28"/>
+                <w:szCs w:val="28"/>
+              </w:rPr>
+              <w:t>EXEC</w:t>
+            </w:r>
           </w:p>
         </w:tc>
         <w:tc>
@@ -597,6 +744,60 @@
                 <w:lang w:val="ru-RU"/>
               </w:rPr>
             </w:pPr>
+            <w:r>
+              <w:rPr>
+                <w:rFonts w:ascii="Arial" w:hAnsi="Arial" w:cs="Arial"/>
+                <w:sz w:val="28"/>
+                <w:szCs w:val="28"/>
+                <w:lang w:val="ru-RU"/>
+              </w:rPr>
+              <w:t>0 – ничего</w:t>
+            </w:r>
+          </w:p>
+          <w:p>
+            <w:pPr>
+              <w:rPr>
+                <w:rFonts w:ascii="Arial" w:hAnsi="Arial" w:cs="Arial"/>
+                <w:sz w:val="28"/>
+                <w:szCs w:val="28"/>
+                <w:lang w:val="ru-RU"/>
+              </w:rPr>
+            </w:pPr>
+            <w:r>
+              <w:rPr>
+                <w:rFonts w:ascii="Arial" w:hAnsi="Arial" w:cs="Arial"/>
+                <w:sz w:val="28"/>
+                <w:szCs w:val="28"/>
+                <w:lang w:val="ru-RU"/>
+              </w:rPr>
+              <w:t xml:space="preserve">1 – перезаписать адрес </w:t>
+            </w:r>
+            <w:r>
+              <w:rPr>
+                <w:rFonts w:ascii="Arial" w:hAnsi="Arial" w:cs="Arial"/>
+                <w:sz w:val="28"/>
+                <w:szCs w:val="28"/>
+              </w:rPr>
+              <w:t>IF</w:t>
+            </w:r>
+            <w:r>
+              <w:rPr>
+                <w:rFonts w:ascii="Arial" w:hAnsi="Arial" w:cs="Arial"/>
+                <w:sz w:val="28"/>
+                <w:szCs w:val="28"/>
+                <w:lang w:val="ru-RU"/>
+              </w:rPr>
+              <w:t xml:space="preserve"> </w:t>
+            </w:r>
+            <w:r>
+              <w:rPr>
+                <w:rFonts w:ascii="Arial" w:hAnsi="Arial" w:cs="Arial"/>
+                <w:sz w:val="28"/>
+                <w:szCs w:val="28"/>
+                <w:lang w:val="ru-RU"/>
+              </w:rPr>
+              <w:t>на правильный</w:t>
+            </w:r>
           </w:p>
         </w:tc>
         <w:tc>
@@ -798,6 +999,17 @@
           <w:szCs w:val="28"/>
         </w:rPr>
       </w:pPr>
+    </w:p>
+    <w:p>
+      <w:pPr>
+        <w:rPr>
+          <w:rFonts w:ascii="Arial" w:hAnsi="Arial" w:cs="Arial"/>
+          <w:sz w:val="28"/>
+          <w:szCs w:val="28"/>
+        </w:rPr>
+      </w:pPr>
+      <w:bookmarkStart w:id="0" w:name="_GoBack"/>
+      <w:bookmarkEnd w:id="0"/>
       <w:r>
         <w:rPr>
           <w:rFonts w:ascii="Arial" w:hAnsi="Arial" w:cs="Arial"/>
@@ -2516,8 +2728,6 @@
               </w:rPr>
               <w:t xml:space="preserve"> (первая половина такта)</w:t>
             </w:r>
-            <w:bookmarkStart w:id="0" w:name="_GoBack"/>
-            <w:bookmarkEnd w:id="0"/>
           </w:p>
         </w:tc>
       </w:tr>

</xml_diff>

<commit_message>
All convey blocks are working well
Signed-off-by: Yury Kaliada <fut.wrk@gmail.com>
</commit_message>
<xml_diff>
--- a/doc/documentation.docx
+++ b/doc/documentation.docx
@@ -399,14 +399,14 @@
         <w:tblLook w:val="04A0" w:firstRow="1" w:lastRow="0" w:firstColumn="1" w:lastColumn="0" w:noHBand="0" w:noVBand="1"/>
       </w:tblPr>
       <w:tblGrid>
-        <w:gridCol w:w="985"/>
-        <w:gridCol w:w="986"/>
-        <w:gridCol w:w="988"/>
-        <w:gridCol w:w="988"/>
-        <w:gridCol w:w="988"/>
-        <w:gridCol w:w="1725"/>
-        <w:gridCol w:w="1965"/>
-        <w:gridCol w:w="1393"/>
+        <w:gridCol w:w="868"/>
+        <w:gridCol w:w="868"/>
+        <w:gridCol w:w="893"/>
+        <w:gridCol w:w="893"/>
+        <w:gridCol w:w="1570"/>
+        <w:gridCol w:w="1672"/>
+        <w:gridCol w:w="1904"/>
+        <w:gridCol w:w="1350"/>
       </w:tblGrid>
       <w:tr>
         <w:trPr>
@@ -651,6 +651,34 @@
                 <w:lang w:val="ru-RU"/>
               </w:rPr>
             </w:pPr>
+            <w:r>
+              <w:rPr>
+                <w:rFonts w:ascii="Arial" w:hAnsi="Arial" w:cs="Arial"/>
+                <w:sz w:val="28"/>
+                <w:szCs w:val="28"/>
+                <w:lang w:val="ru-RU"/>
+              </w:rPr>
+              <w:t>0 – ничего</w:t>
+            </w:r>
+          </w:p>
+          <w:p>
+            <w:pPr>
+              <w:rPr>
+                <w:rFonts w:ascii="Arial" w:hAnsi="Arial" w:cs="Arial"/>
+                <w:sz w:val="28"/>
+                <w:szCs w:val="28"/>
+                <w:lang w:val="ru-RU"/>
+              </w:rPr>
+            </w:pPr>
+            <w:r>
+              <w:rPr>
+                <w:rFonts w:ascii="Arial" w:hAnsi="Arial" w:cs="Arial"/>
+                <w:sz w:val="28"/>
+                <w:szCs w:val="28"/>
+                <w:lang w:val="ru-RU"/>
+              </w:rPr>
+              <w:t>1 - выставить регистр данных на шину</w:t>
+            </w:r>
           </w:p>
         </w:tc>
         <w:tc>
@@ -7600,7 +7628,45 @@
                 <w:szCs w:val="28"/>
                 <w:lang w:val="ru-RU"/>
               </w:rPr>
-              <w:t>0 – выставить значение на шину данных 1 – не выставлять</w:t>
+              <w:t>Всегда ноль чтобы работало (</w:t>
+            </w:r>
+            <w:proofErr w:type="spellStart"/>
+            <w:r>
+              <w:rPr>
+                <w:rFonts w:ascii="Arial" w:hAnsi="Arial" w:cs="Arial"/>
+                <w:sz w:val="28"/>
+                <w:szCs w:val="28"/>
+              </w:rPr>
+              <w:t>tristate</w:t>
+            </w:r>
+            <w:proofErr w:type="spellEnd"/>
+            <w:r>
+              <w:rPr>
+                <w:rFonts w:ascii="Arial" w:hAnsi="Arial" w:cs="Arial"/>
+                <w:sz w:val="28"/>
+                <w:szCs w:val="28"/>
+                <w:lang w:val="ru-RU"/>
+              </w:rPr>
+              <w:t xml:space="preserve"> </w:t>
+            </w:r>
+            <w:proofErr w:type="spellStart"/>
+            <w:r>
+              <w:rPr>
+                <w:rFonts w:ascii="Arial" w:hAnsi="Arial" w:cs="Arial"/>
+                <w:sz w:val="28"/>
+                <w:szCs w:val="28"/>
+              </w:rPr>
+              <w:t>bustri</w:t>
+            </w:r>
+            <w:proofErr w:type="spellEnd"/>
+            <w:r>
+              <w:rPr>
+                <w:rFonts w:ascii="Arial" w:hAnsi="Arial" w:cs="Arial"/>
+                <w:sz w:val="28"/>
+                <w:szCs w:val="28"/>
+                <w:lang w:val="ru-RU"/>
+              </w:rPr>
+              <w:t>)</w:t>
             </w:r>
           </w:p>
         </w:tc>
@@ -7624,6 +7690,8 @@
         </w:rPr>
         <w:t>Микропрограмма</w:t>
       </w:r>
+      <w:bookmarkStart w:id="0" w:name="_GoBack"/>
+      <w:bookmarkEnd w:id="0"/>
     </w:p>
     <w:tbl>
       <w:tblPr>
@@ -7974,7 +8042,16 @@
                 <w:szCs w:val="28"/>
                 <w:lang w:val="ru-RU"/>
               </w:rPr>
-              <w:t>Записываем данные</w:t>
+              <w:t>Выставляем адрес результата и з</w:t>
+            </w:r>
+            <w:r>
+              <w:rPr>
+                <w:rFonts w:ascii="Arial" w:hAnsi="Arial" w:cs="Arial"/>
+                <w:sz w:val="28"/>
+                <w:szCs w:val="28"/>
+                <w:lang w:val="ru-RU"/>
+              </w:rPr>
+              <w:t>аписываем данные</w:t>
             </w:r>
           </w:p>
         </w:tc>
@@ -7998,9 +8075,17 @@
                 <w:rFonts w:ascii="Arial" w:hAnsi="Arial" w:cs="Arial"/>
                 <w:sz w:val="28"/>
                 <w:szCs w:val="28"/>
-                <w:lang w:val="ru-RU"/>
-              </w:rPr>
-              <w:t>100000</w:t>
+              </w:rPr>
+              <w:t>0</w:t>
+            </w:r>
+            <w:r>
+              <w:rPr>
+                <w:rFonts w:ascii="Arial" w:hAnsi="Arial" w:cs="Arial"/>
+                <w:sz w:val="28"/>
+                <w:szCs w:val="28"/>
+                <w:lang w:val="ru-RU"/>
+              </w:rPr>
+              <w:t>00000</w:t>
             </w:r>
             <w:r>
               <w:rPr>
@@ -8090,9 +8175,17 @@
                 <w:rFonts w:ascii="Arial" w:hAnsi="Arial" w:cs="Arial"/>
                 <w:sz w:val="28"/>
                 <w:szCs w:val="28"/>
-                <w:lang w:val="ru-RU"/>
-              </w:rPr>
-              <w:t>10000010_10111000</w:t>
+              </w:rPr>
+              <w:t>0</w:t>
+            </w:r>
+            <w:r>
+              <w:rPr>
+                <w:rFonts w:ascii="Arial" w:hAnsi="Arial" w:cs="Arial"/>
+                <w:sz w:val="28"/>
+                <w:szCs w:val="28"/>
+                <w:lang w:val="ru-RU"/>
+              </w:rPr>
+              <w:t>0000010_10111000</w:t>
             </w:r>
           </w:p>
         </w:tc>
@@ -8781,7 +8874,6 @@
           <w:szCs w:val="28"/>
           <w:lang w:val="ru-RU"/>
         </w:rPr>
-        <w:lastRenderedPageBreak/>
         <w:t>Конвейер имеет внутренний итератор, который отвечает за фазу (внутреннюю итерацию) работы конвейера. Основные фазы:</w:t>
       </w:r>
     </w:p>
@@ -8816,6 +8908,7 @@
                 <w:szCs w:val="28"/>
                 <w:lang w:val="ru-RU"/>
               </w:rPr>
+              <w:lastRenderedPageBreak/>
               <w:t>Фаза</w:t>
             </w:r>
           </w:p>
@@ -9370,8 +9463,6 @@
         </w:rPr>
         <w:t xml:space="preserve"> в 0.</w:t>
       </w:r>
-      <w:bookmarkStart w:id="0" w:name="_GoBack"/>
-      <w:bookmarkEnd w:id="0"/>
     </w:p>
     <w:p>
       <w:pPr>
@@ -9916,7 +10007,6 @@
           <w:szCs w:val="40"/>
           <w:u w:val="single"/>
         </w:rPr>
-        <w:lastRenderedPageBreak/>
         <w:t>AND</w:t>
       </w:r>
       <w:r>
@@ -10056,6 +10146,7 @@
                 <w:szCs w:val="28"/>
                 <w:lang w:val="ru-RU"/>
               </w:rPr>
+              <w:lastRenderedPageBreak/>
               <w:t>Ничего не делаем</w:t>
             </w:r>
           </w:p>

</xml_diff>

<commit_message>
Read-write conflicts were fixed
Signed-off-by: Yury Kaliada <fut.wrk@gmail.com>
</commit_message>
<xml_diff>
--- a/doc/documentation.docx
+++ b/doc/documentation.docx
@@ -338,31 +338,7 @@
           <w:u w:val="single"/>
           <w:lang w:val="ru-RU"/>
         </w:rPr>
-        <w:t>Контрольная шина (</w:t>
-      </w:r>
-      <w:proofErr w:type="gramStart"/>
-      <w:r>
-        <w:rPr>
-          <w:rFonts w:ascii="Arial" w:hAnsi="Arial" w:cs="Arial"/>
-          <w:b/>
-          <w:sz w:val="40"/>
-          <w:szCs w:val="40"/>
-          <w:u w:val="single"/>
-          <w:lang w:val="ru-RU"/>
-        </w:rPr>
-        <w:t>СВ</w:t>
-      </w:r>
-      <w:proofErr w:type="gramEnd"/>
-      <w:r>
-        <w:rPr>
-          <w:rFonts w:ascii="Arial" w:hAnsi="Arial" w:cs="Arial"/>
-          <w:b/>
-          <w:sz w:val="40"/>
-          <w:szCs w:val="40"/>
-          <w:u w:val="single"/>
-          <w:lang w:val="ru-RU"/>
-        </w:rPr>
-        <w:t>)</w:t>
+        <w:t>Контрольная шина (СВ)</w:t>
       </w:r>
     </w:p>
     <w:p>
@@ -373,23 +349,13 @@
           <w:szCs w:val="28"/>
         </w:rPr>
       </w:pPr>
-      <w:proofErr w:type="gramStart"/>
-      <w:r>
-        <w:rPr>
-          <w:rFonts w:ascii="Arial" w:hAnsi="Arial" w:cs="Arial"/>
-          <w:sz w:val="28"/>
-          <w:szCs w:val="28"/>
-        </w:rPr>
-        <w:t>CB[</w:t>
-      </w:r>
-      <w:proofErr w:type="gramEnd"/>
-      <w:r>
-        <w:rPr>
-          <w:rFonts w:ascii="Arial" w:hAnsi="Arial" w:cs="Arial"/>
-          <w:sz w:val="28"/>
-          <w:szCs w:val="28"/>
-        </w:rPr>
-        <w:t>7..0]</w:t>
+      <w:r>
+        <w:rPr>
+          <w:rFonts w:ascii="Arial" w:hAnsi="Arial" w:cs="Arial"/>
+          <w:sz w:val="28"/>
+          <w:szCs w:val="28"/>
+        </w:rPr>
+        <w:t>CB[7..0]</w:t>
       </w:r>
     </w:p>
     <w:tbl>
@@ -929,7 +895,6 @@
         </w:rPr>
         <w:t>_</w:t>
       </w:r>
-      <w:proofErr w:type="gramStart"/>
       <w:r>
         <w:rPr>
           <w:rFonts w:ascii="Arial" w:hAnsi="Arial" w:cs="Arial"/>
@@ -946,7 +911,6 @@
         </w:rPr>
         <w:t>[</w:t>
       </w:r>
-      <w:proofErr w:type="gramEnd"/>
       <w:r>
         <w:rPr>
           <w:rFonts w:ascii="Arial" w:hAnsi="Arial" w:cs="Arial"/>
@@ -971,14 +935,14 @@
         <w:tblLook w:val="04A0" w:firstRow="1" w:lastRow="0" w:firstColumn="1" w:lastColumn="0" w:noHBand="0" w:noVBand="1"/>
       </w:tblPr>
       <w:tblGrid>
-        <w:gridCol w:w="373"/>
-        <w:gridCol w:w="933"/>
-        <w:gridCol w:w="2062"/>
-        <w:gridCol w:w="1521"/>
-        <w:gridCol w:w="1184"/>
-        <w:gridCol w:w="1337"/>
-        <w:gridCol w:w="1083"/>
-        <w:gridCol w:w="1083"/>
+        <w:gridCol w:w="1936"/>
+        <w:gridCol w:w="367"/>
+        <w:gridCol w:w="1999"/>
+        <w:gridCol w:w="1447"/>
+        <w:gridCol w:w="1088"/>
+        <w:gridCol w:w="953"/>
+        <w:gridCol w:w="893"/>
+        <w:gridCol w:w="893"/>
       </w:tblGrid>
       <w:tr>
         <w:tc>
@@ -1177,8 +1141,30 @@
                 <w:rFonts w:ascii="Arial" w:hAnsi="Arial" w:cs="Arial"/>
                 <w:sz w:val="28"/>
                 <w:szCs w:val="28"/>
-              </w:rPr>
-            </w:pPr>
+                <w:lang w:val="ru-RU"/>
+              </w:rPr>
+            </w:pPr>
+            <w:r>
+              <w:rPr>
+                <w:rFonts w:ascii="Arial" w:hAnsi="Arial" w:cs="Arial"/>
+                <w:sz w:val="28"/>
+                <w:szCs w:val="28"/>
+                <w:lang w:val="ru-RU"/>
+              </w:rPr>
+              <w:t xml:space="preserve">1 – перезаписать значение </w:t>
+            </w:r>
+            <w:r>
+              <w:rPr>
+                <w:rFonts w:ascii="Arial" w:hAnsi="Arial" w:cs="Arial"/>
+                <w:sz w:val="28"/>
+                <w:szCs w:val="28"/>
+                <w:lang w:val="ru-RU"/>
+              </w:rPr>
+              <w:lastRenderedPageBreak/>
+              <w:t>конфликта чтения-записи</w:t>
+            </w:r>
+            <w:bookmarkStart w:id="0" w:name="_GoBack"/>
+            <w:bookmarkEnd w:id="0"/>
           </w:p>
         </w:tc>
         <w:tc>
@@ -1367,7 +1353,6 @@
         </w:rPr>
         <w:t>_</w:t>
       </w:r>
-      <w:proofErr w:type="gramStart"/>
       <w:r>
         <w:rPr>
           <w:rFonts w:ascii="Arial" w:hAnsi="Arial" w:cs="Arial"/>
@@ -1382,16 +1367,7 @@
           <w:sz w:val="28"/>
           <w:szCs w:val="28"/>
         </w:rPr>
-        <w:t>[</w:t>
-      </w:r>
-      <w:proofErr w:type="gramEnd"/>
-      <w:r>
-        <w:rPr>
-          <w:rFonts w:ascii="Arial" w:hAnsi="Arial" w:cs="Arial"/>
-          <w:sz w:val="28"/>
-          <w:szCs w:val="28"/>
-        </w:rPr>
-        <w:t>15..8]</w:t>
+        <w:t>[15..8]</w:t>
       </w:r>
     </w:p>
     <w:tbl>
@@ -1605,23 +1581,13 @@
                 <w:szCs w:val="28"/>
               </w:rPr>
             </w:pPr>
-            <w:proofErr w:type="spellStart"/>
-            <w:r>
-              <w:rPr>
-                <w:rFonts w:ascii="Arial" w:hAnsi="Arial" w:cs="Arial"/>
-                <w:sz w:val="28"/>
-                <w:szCs w:val="28"/>
-              </w:rPr>
-              <w:t>Reg</w:t>
-            </w:r>
-            <w:proofErr w:type="spellEnd"/>
-            <w:r>
-              <w:rPr>
-                <w:rFonts w:ascii="Arial" w:hAnsi="Arial" w:cs="Arial"/>
-                <w:sz w:val="28"/>
-                <w:szCs w:val="28"/>
-              </w:rPr>
-              <w:t xml:space="preserve">[63] </w:t>
+            <w:r>
+              <w:rPr>
+                <w:rFonts w:ascii="Arial" w:hAnsi="Arial" w:cs="Arial"/>
+                <w:sz w:val="28"/>
+                <w:szCs w:val="28"/>
+              </w:rPr>
+              <w:t xml:space="preserve">Reg[63] </w:t>
             </w:r>
             <w:r>
               <w:rPr>
@@ -1852,25 +1818,14 @@
               </w:rPr>
               <w:t xml:space="preserve"> </w:t>
             </w:r>
-            <w:proofErr w:type="gramStart"/>
-            <w:r>
-              <w:rPr>
-                <w:rFonts w:ascii="Arial" w:hAnsi="Arial" w:cs="Arial"/>
-                <w:sz w:val="28"/>
-                <w:szCs w:val="28"/>
-                <w:lang w:val="ru-RU"/>
-              </w:rPr>
-              <w:t>на</w:t>
-            </w:r>
-            <w:proofErr w:type="gramEnd"/>
-            <w:r>
-              <w:rPr>
-                <w:rFonts w:ascii="Arial" w:hAnsi="Arial" w:cs="Arial"/>
-                <w:sz w:val="28"/>
-                <w:szCs w:val="28"/>
-                <w:lang w:val="ru-RU"/>
-              </w:rPr>
-              <w:t xml:space="preserve"> правильный</w:t>
+            <w:r>
+              <w:rPr>
+                <w:rFonts w:ascii="Arial" w:hAnsi="Arial" w:cs="Arial"/>
+                <w:sz w:val="28"/>
+                <w:szCs w:val="28"/>
+                <w:lang w:val="ru-RU"/>
+              </w:rPr>
+              <w:t>на правильный</w:t>
             </w:r>
           </w:p>
         </w:tc>
@@ -2046,29 +2001,8 @@
           <w:szCs w:val="28"/>
           <w:lang w:val="ru-RU"/>
         </w:rPr>
-        <w:t xml:space="preserve">Контролирует направление связи всех внутренних шин с </w:t>
-      </w:r>
-      <w:proofErr w:type="gramStart"/>
-      <w:r>
-        <w:rPr>
-          <w:rFonts w:ascii="Arial" w:hAnsi="Arial" w:cs="Arial"/>
-          <w:sz w:val="28"/>
-          <w:szCs w:val="28"/>
-          <w:lang w:val="ru-RU"/>
-        </w:rPr>
-        <w:t>основными</w:t>
-      </w:r>
-      <w:proofErr w:type="gramEnd"/>
-      <w:r>
-        <w:rPr>
-          <w:rFonts w:ascii="Arial" w:hAnsi="Arial" w:cs="Arial"/>
-          <w:sz w:val="28"/>
-          <w:szCs w:val="28"/>
-          <w:lang w:val="ru-RU"/>
-        </w:rPr>
-        <w:t xml:space="preserve">. Внутренняя память блока, содержащего микрокоманды имеет ширину 48 бит: </w:t>
-      </w:r>
-      <w:proofErr w:type="gramStart"/>
+        <w:t xml:space="preserve">Контролирует направление связи всех внутренних шин с основными. Внутренняя память блока, содержащего микрокоманды имеет ширину 48 бит: </w:t>
+      </w:r>
       <w:r>
         <w:rPr>
           <w:rFonts w:ascii="Arial" w:hAnsi="Arial" w:cs="Arial"/>
@@ -2084,17 +2018,7 @@
           <w:szCs w:val="28"/>
           <w:lang w:val="ru-RU"/>
         </w:rPr>
-        <w:t>[</w:t>
-      </w:r>
-      <w:proofErr w:type="gramEnd"/>
-      <w:r>
-        <w:rPr>
-          <w:rFonts w:ascii="Arial" w:hAnsi="Arial" w:cs="Arial"/>
-          <w:sz w:val="28"/>
-          <w:szCs w:val="28"/>
-          <w:lang w:val="ru-RU"/>
-        </w:rPr>
-        <w:t xml:space="preserve">15..0] </w:t>
+        <w:t xml:space="preserve">[15..0] </w:t>
       </w:r>
       <w:r>
         <w:rPr>
@@ -2166,7 +2090,6 @@
         </w:rPr>
         <w:t xml:space="preserve"> управляет связями всех внутренних шин. </w:t>
       </w:r>
-      <w:proofErr w:type="gramStart"/>
       <w:r>
         <w:rPr>
           <w:rFonts w:ascii="Arial" w:hAnsi="Arial" w:cs="Arial"/>
@@ -2182,17 +2105,7 @@
           <w:szCs w:val="28"/>
           <w:lang w:val="ru-RU"/>
         </w:rPr>
-        <w:t>[</w:t>
-      </w:r>
-      <w:proofErr w:type="gramEnd"/>
-      <w:r>
-        <w:rPr>
-          <w:rFonts w:ascii="Arial" w:hAnsi="Arial" w:cs="Arial"/>
-          <w:sz w:val="28"/>
-          <w:szCs w:val="28"/>
-          <w:lang w:val="ru-RU"/>
-        </w:rPr>
-        <w:t>7..0]</w:t>
+        <w:t>[7..0]</w:t>
       </w:r>
     </w:p>
     <w:p>
@@ -2558,6 +2471,7 @@
           <w:szCs w:val="28"/>
           <w:lang w:val="ru-RU"/>
         </w:rPr>
+        <w:lastRenderedPageBreak/>
         <w:t xml:space="preserve">Старший байт </w:t>
       </w:r>
       <w:r>
@@ -3202,7 +3116,6 @@
         </w:rPr>
         <w:t xml:space="preserve">В </w:t>
       </w:r>
-      <w:proofErr w:type="spellStart"/>
       <w:r>
         <w:rPr>
           <w:rFonts w:ascii="Arial" w:hAnsi="Arial" w:cs="Arial"/>
@@ -3211,7 +3124,6 @@
         </w:rPr>
         <w:t>reg</w:t>
       </w:r>
-      <w:proofErr w:type="spellEnd"/>
       <w:r>
         <w:rPr>
           <w:rFonts w:ascii="Arial" w:hAnsi="Arial" w:cs="Arial"/>
@@ -3230,7 +3142,6 @@
         </w:rPr>
         <w:t xml:space="preserve">ложится полная инструкция. В </w:t>
       </w:r>
-      <w:proofErr w:type="spellStart"/>
       <w:r>
         <w:rPr>
           <w:rFonts w:ascii="Arial" w:hAnsi="Arial" w:cs="Arial"/>
@@ -3239,7 +3150,6 @@
         </w:rPr>
         <w:t>reg</w:t>
       </w:r>
-      <w:proofErr w:type="spellEnd"/>
       <w:r>
         <w:rPr>
           <w:rFonts w:ascii="Arial" w:hAnsi="Arial" w:cs="Arial"/>
@@ -3321,6 +3231,7 @@
           <w:szCs w:val="28"/>
           <w:lang w:val="ru-RU"/>
         </w:rPr>
+        <w:lastRenderedPageBreak/>
         <w:t>Блок имеет следующую последовательность операций:</w:t>
       </w:r>
     </w:p>
@@ -3502,17 +3413,7 @@
                 <w:szCs w:val="28"/>
                 <w:lang w:val="ru-RU"/>
               </w:rPr>
-              <w:t xml:space="preserve"> (первая половина </w:t>
-            </w:r>
-            <w:r>
-              <w:rPr>
-                <w:rFonts w:ascii="Arial" w:hAnsi="Arial" w:cs="Arial"/>
-                <w:sz w:val="28"/>
-                <w:szCs w:val="28"/>
-                <w:lang w:val="ru-RU"/>
-              </w:rPr>
-              <w:lastRenderedPageBreak/>
-              <w:t>такта)</w:t>
+              <w:t xml:space="preserve"> (первая половина такта)</w:t>
             </w:r>
           </w:p>
         </w:tc>
@@ -3538,7 +3439,6 @@
                 <w:szCs w:val="28"/>
                 <w:lang w:val="ru-RU"/>
               </w:rPr>
-              <w:lastRenderedPageBreak/>
               <w:t>9</w:t>
             </w:r>
           </w:p>
@@ -3716,31 +3616,7 @@
           <w:u w:val="single"/>
           <w:lang w:val="ru-RU"/>
         </w:rPr>
-        <w:t>Контрольный модуль (</w:t>
-      </w:r>
-      <w:proofErr w:type="gramStart"/>
-      <w:r>
-        <w:rPr>
-          <w:rFonts w:ascii="Arial" w:hAnsi="Arial" w:cs="Arial"/>
-          <w:b/>
-          <w:sz w:val="40"/>
-          <w:szCs w:val="40"/>
-          <w:u w:val="single"/>
-          <w:lang w:val="ru-RU"/>
-        </w:rPr>
-        <w:t>СМ</w:t>
-      </w:r>
-      <w:proofErr w:type="gramEnd"/>
-      <w:r>
-        <w:rPr>
-          <w:rFonts w:ascii="Arial" w:hAnsi="Arial" w:cs="Arial"/>
-          <w:b/>
-          <w:sz w:val="40"/>
-          <w:szCs w:val="40"/>
-          <w:u w:val="single"/>
-          <w:lang w:val="ru-RU"/>
-        </w:rPr>
-        <w:t>)</w:t>
+        <w:t>Контрольный модуль (СМ)</w:t>
       </w:r>
     </w:p>
     <w:p>
@@ -4015,26 +3891,14 @@
           <w:lang w:val="ru-RU"/>
         </w:rPr>
       </w:pPr>
-      <w:proofErr w:type="spellStart"/>
-      <w:proofErr w:type="gramStart"/>
-      <w:r>
-        <w:rPr>
-          <w:rFonts w:ascii="Arial" w:hAnsi="Arial" w:cs="Arial"/>
-          <w:sz w:val="28"/>
-          <w:szCs w:val="28"/>
-        </w:rPr>
-        <w:t>reg</w:t>
-      </w:r>
-      <w:proofErr w:type="spellEnd"/>
-      <w:r>
-        <w:rPr>
-          <w:rFonts w:ascii="Arial" w:hAnsi="Arial" w:cs="Arial"/>
-          <w:sz w:val="28"/>
-          <w:szCs w:val="28"/>
-        </w:rPr>
-        <w:t>[</w:t>
-      </w:r>
-      <w:proofErr w:type="gramEnd"/>
+      <w:r>
+        <w:rPr>
+          <w:rFonts w:ascii="Arial" w:hAnsi="Arial" w:cs="Arial"/>
+          <w:sz w:val="28"/>
+          <w:szCs w:val="28"/>
+        </w:rPr>
+        <w:t>reg[</w:t>
+      </w:r>
       <w:r>
         <w:rPr>
           <w:rFonts w:ascii="Arial" w:hAnsi="Arial" w:cs="Arial"/>
@@ -4308,6 +4172,7 @@
                 <w:sz w:val="28"/>
                 <w:szCs w:val="28"/>
               </w:rPr>
+              <w:lastRenderedPageBreak/>
               <w:t>59..56</w:t>
             </w:r>
           </w:p>
@@ -6169,6 +6034,7 @@
           <w:szCs w:val="28"/>
           <w:lang w:val="ru-RU"/>
         </w:rPr>
+        <w:lastRenderedPageBreak/>
         <w:t xml:space="preserve">В блоке извлечения операндов находится два регистра, отвечающие за временное сохранение операндов. </w:t>
       </w:r>
     </w:p>
@@ -6188,7 +6054,6 @@
           <w:szCs w:val="28"/>
           <w:lang w:val="ru-RU"/>
         </w:rPr>
-        <w:lastRenderedPageBreak/>
         <w:t>Полная программа блока включает в себя загрузку обоих операндов. Управление количеством загружаемых операндов происходит за счет изменения длины выполняемой микропрограммы (константа длины для внутреннего итератора).</w:t>
       </w:r>
     </w:p>
@@ -7383,6 +7248,7 @@
           <w:u w:val="single"/>
           <w:lang w:val="ru-RU"/>
         </w:rPr>
+        <w:lastRenderedPageBreak/>
         <w:t xml:space="preserve">Запись результата </w:t>
       </w:r>
       <w:r>
@@ -7411,7 +7277,6 @@
           <w:szCs w:val="28"/>
           <w:lang w:val="ru-RU"/>
         </w:rPr>
-        <w:lastRenderedPageBreak/>
         <w:t xml:space="preserve">Внутренняя шина блока </w:t>
       </w:r>
       <w:r>
@@ -7630,7 +7495,6 @@
               </w:rPr>
               <w:t>Всегда ноль чтобы работало (</w:t>
             </w:r>
-            <w:proofErr w:type="spellStart"/>
             <w:r>
               <w:rPr>
                 <w:rFonts w:ascii="Arial" w:hAnsi="Arial" w:cs="Arial"/>
@@ -7639,7 +7503,6 @@
               </w:rPr>
               <w:t>tristate</w:t>
             </w:r>
-            <w:proofErr w:type="spellEnd"/>
             <w:r>
               <w:rPr>
                 <w:rFonts w:ascii="Arial" w:hAnsi="Arial" w:cs="Arial"/>
@@ -7649,7 +7512,6 @@
               </w:rPr>
               <w:t xml:space="preserve"> </w:t>
             </w:r>
-            <w:proofErr w:type="spellStart"/>
             <w:r>
               <w:rPr>
                 <w:rFonts w:ascii="Arial" w:hAnsi="Arial" w:cs="Arial"/>
@@ -7658,7 +7520,6 @@
               </w:rPr>
               <w:t>bustri</w:t>
             </w:r>
-            <w:proofErr w:type="spellEnd"/>
             <w:r>
               <w:rPr>
                 <w:rFonts w:ascii="Arial" w:hAnsi="Arial" w:cs="Arial"/>
@@ -7690,8 +7551,6 @@
         </w:rPr>
         <w:t>Микропрограмма</w:t>
       </w:r>
-      <w:bookmarkStart w:id="0" w:name="_GoBack"/>
-      <w:bookmarkEnd w:id="0"/>
     </w:p>
     <w:tbl>
       <w:tblPr>
@@ -8443,25 +8302,7 @@
                 <w:sz w:val="28"/>
                 <w:szCs w:val="28"/>
               </w:rPr>
-              <w:t>(res</w:t>
-            </w:r>
-            <w:proofErr w:type="gramStart"/>
-            <w:r>
-              <w:rPr>
-                <w:rFonts w:ascii="Arial" w:hAnsi="Arial" w:cs="Arial"/>
-                <w:sz w:val="28"/>
-                <w:szCs w:val="28"/>
-              </w:rPr>
-              <w:t xml:space="preserve"> !</w:t>
-            </w:r>
-            <w:proofErr w:type="gramEnd"/>
-            <w:r>
-              <w:rPr>
-                <w:rFonts w:ascii="Arial" w:hAnsi="Arial" w:cs="Arial"/>
-                <w:sz w:val="28"/>
-                <w:szCs w:val="28"/>
-              </w:rPr>
-              <w:t>= 0) 1 – (res == 0)</w:t>
+              <w:t>(res != 0) 1 – (res == 0)</w:t>
             </w:r>
           </w:p>
         </w:tc>
@@ -8874,6 +8715,7 @@
           <w:szCs w:val="28"/>
           <w:lang w:val="ru-RU"/>
         </w:rPr>
+        <w:lastRenderedPageBreak/>
         <w:t>Конвейер имеет внутренний итератор, который отвечает за фазу (внутреннюю итерацию) работы конвейера. Основные фазы:</w:t>
       </w:r>
     </w:p>
@@ -8908,7 +8750,6 @@
                 <w:szCs w:val="28"/>
                 <w:lang w:val="ru-RU"/>
               </w:rPr>
-              <w:lastRenderedPageBreak/>
               <w:t>Фаза</w:t>
             </w:r>
           </w:p>
@@ -9435,7 +9276,6 @@
         </w:rPr>
         <w:t xml:space="preserve">Конвейер работает постоянно. Остановка происходит за счет   своевременной установки битов </w:t>
       </w:r>
-      <w:proofErr w:type="spellStart"/>
       <w:r>
         <w:rPr>
           <w:rFonts w:ascii="Arial" w:hAnsi="Arial" w:cs="Arial"/>
@@ -9444,7 +9284,6 @@
         </w:rPr>
         <w:t>reg</w:t>
       </w:r>
-      <w:proofErr w:type="spellEnd"/>
       <w:r>
         <w:rPr>
           <w:rFonts w:ascii="Arial" w:hAnsi="Arial" w:cs="Arial"/>
@@ -9701,27 +9540,7 @@
                 <w:szCs w:val="28"/>
                 <w:lang w:val="ru-RU"/>
               </w:rPr>
-              <w:t>Запустить блок записи, если есть конфликт чтения запис</w:t>
-            </w:r>
-            <w:proofErr w:type="gramStart"/>
-            <w:r>
-              <w:rPr>
-                <w:rFonts w:ascii="Arial" w:hAnsi="Arial" w:cs="Arial"/>
-                <w:sz w:val="28"/>
-                <w:szCs w:val="28"/>
-                <w:lang w:val="ru-RU"/>
-              </w:rPr>
-              <w:t>и(</w:t>
-            </w:r>
-            <w:proofErr w:type="gramEnd"/>
-            <w:r>
-              <w:rPr>
-                <w:rFonts w:ascii="Arial" w:hAnsi="Arial" w:cs="Arial"/>
-                <w:sz w:val="28"/>
-                <w:szCs w:val="28"/>
-                <w:lang w:val="ru-RU"/>
-              </w:rPr>
-              <w:t>добавить смену регистров записи и выключение)</w:t>
+              <w:t>Запустить блок записи, если есть конфликт чтения записи(добавить смену регистров записи и выключение)</w:t>
             </w:r>
           </w:p>
         </w:tc>
@@ -9823,6 +9642,24 @@
               </w:rPr>
               <w:t>Перезаписать промежуточные регистры</w:t>
             </w:r>
+            <w:r>
+              <w:rPr>
+                <w:rFonts w:ascii="Arial" w:hAnsi="Arial" w:cs="Arial"/>
+                <w:sz w:val="28"/>
+                <w:szCs w:val="28"/>
+                <w:lang w:val="ru-RU"/>
+              </w:rPr>
+              <w:t xml:space="preserve"> </w:t>
+            </w:r>
+            <w:r>
+              <w:rPr>
+                <w:rFonts w:ascii="Arial" w:hAnsi="Arial" w:cs="Arial"/>
+                <w:sz w:val="28"/>
+                <w:szCs w:val="28"/>
+                <w:lang w:val="ru-RU"/>
+              </w:rPr>
+              <w:t>если нет конфликтов чтения-записи</w:t>
+            </w:r>
           </w:p>
         </w:tc>
       </w:tr>
@@ -9873,6 +9710,24 @@
               </w:rPr>
               <w:t>Сменить промежуточные регистры</w:t>
             </w:r>
+            <w:r>
+              <w:rPr>
+                <w:rFonts w:ascii="Arial" w:hAnsi="Arial" w:cs="Arial"/>
+                <w:sz w:val="28"/>
+                <w:szCs w:val="28"/>
+                <w:lang w:val="ru-RU"/>
+              </w:rPr>
+              <w:t xml:space="preserve"> </w:t>
+            </w:r>
+            <w:r>
+              <w:rPr>
+                <w:rFonts w:ascii="Arial" w:hAnsi="Arial" w:cs="Arial"/>
+                <w:sz w:val="28"/>
+                <w:szCs w:val="28"/>
+                <w:lang w:val="ru-RU"/>
+              </w:rPr>
+              <w:t>если нет конфликтов чтения-записи</w:t>
+            </w:r>
           </w:p>
         </w:tc>
       </w:tr>
@@ -9911,7 +9766,6 @@
                 <w:rFonts w:ascii="Arial" w:hAnsi="Arial" w:cs="Arial"/>
                 <w:sz w:val="28"/>
                 <w:szCs w:val="28"/>
-                <w:lang w:val="ru-RU"/>
               </w:rPr>
             </w:pPr>
             <w:r>
@@ -9923,7 +9777,6 @@
               </w:rPr>
               <w:t xml:space="preserve">Остановить блок </w:t>
             </w:r>
-            <w:proofErr w:type="gramStart"/>
             <w:r>
               <w:rPr>
                 <w:rFonts w:ascii="Arial" w:hAnsi="Arial" w:cs="Arial"/>
@@ -9932,7 +9785,6 @@
               </w:rPr>
               <w:t>EXEC</w:t>
             </w:r>
-            <w:proofErr w:type="gramEnd"/>
             <w:r>
               <w:rPr>
                 <w:rFonts w:ascii="Arial" w:hAnsi="Arial" w:cs="Arial"/>
@@ -9950,6 +9802,25 @@
                 <w:lang w:val="ru-RU"/>
               </w:rPr>
               <w:t>если выставлен флаг «неверный прыжок»</w:t>
+            </w:r>
+          </w:p>
+          <w:p>
+            <w:pPr>
+              <w:rPr>
+                <w:rFonts w:ascii="Arial" w:hAnsi="Arial" w:cs="Arial"/>
+                <w:sz w:val="28"/>
+                <w:szCs w:val="28"/>
+                <w:lang w:val="ru-RU"/>
+              </w:rPr>
+            </w:pPr>
+            <w:r>
+              <w:rPr>
+                <w:rFonts w:ascii="Arial" w:hAnsi="Arial" w:cs="Arial"/>
+                <w:sz w:val="28"/>
+                <w:szCs w:val="28"/>
+                <w:lang w:val="ru-RU"/>
+              </w:rPr>
+              <w:t>Перезаписать текущее значение конфликта чтения-записи</w:t>
             </w:r>
           </w:p>
         </w:tc>
@@ -9985,6 +9856,7 @@
           <w:u w:val="single"/>
           <w:lang w:val="ru-RU"/>
         </w:rPr>
+        <w:lastRenderedPageBreak/>
         <w:t>Операции</w:t>
       </w:r>
     </w:p>
@@ -10146,7 +10018,6 @@
                 <w:szCs w:val="28"/>
                 <w:lang w:val="ru-RU"/>
               </w:rPr>
-              <w:lastRenderedPageBreak/>
               <w:t>Ничего не делаем</w:t>
             </w:r>
           </w:p>

</xml_diff>

<commit_message>
Stack was moved to EXEC
Signed-off-by: Yury Kaliada <fut.wrk@gmail.com>
</commit_message>
<xml_diff>
--- a/doc/documentation.docx
+++ b/doc/documentation.docx
@@ -338,31 +338,7 @@
           <w:u w:val="single"/>
           <w:lang w:val="ru-RU"/>
         </w:rPr>
-        <w:t>Контрольная шина (</w:t>
-      </w:r>
-      <w:proofErr w:type="gramStart"/>
-      <w:r>
-        <w:rPr>
-          <w:rFonts w:ascii="Arial" w:hAnsi="Arial" w:cs="Arial"/>
-          <w:b/>
-          <w:sz w:val="40"/>
-          <w:szCs w:val="40"/>
-          <w:u w:val="single"/>
-          <w:lang w:val="ru-RU"/>
-        </w:rPr>
-        <w:t>СВ</w:t>
-      </w:r>
-      <w:proofErr w:type="gramEnd"/>
-      <w:r>
-        <w:rPr>
-          <w:rFonts w:ascii="Arial" w:hAnsi="Arial" w:cs="Arial"/>
-          <w:b/>
-          <w:sz w:val="40"/>
-          <w:szCs w:val="40"/>
-          <w:u w:val="single"/>
-          <w:lang w:val="ru-RU"/>
-        </w:rPr>
-        <w:t>)</w:t>
+        <w:t>Контрольная шина (СВ)</w:t>
       </w:r>
     </w:p>
     <w:p>
@@ -373,23 +349,13 @@
           <w:szCs w:val="28"/>
         </w:rPr>
       </w:pPr>
-      <w:proofErr w:type="gramStart"/>
-      <w:r>
-        <w:rPr>
-          <w:rFonts w:ascii="Arial" w:hAnsi="Arial" w:cs="Arial"/>
-          <w:sz w:val="28"/>
-          <w:szCs w:val="28"/>
-        </w:rPr>
-        <w:t>CB[</w:t>
-      </w:r>
-      <w:proofErr w:type="gramEnd"/>
-      <w:r>
-        <w:rPr>
-          <w:rFonts w:ascii="Arial" w:hAnsi="Arial" w:cs="Arial"/>
-          <w:sz w:val="28"/>
-          <w:szCs w:val="28"/>
-        </w:rPr>
-        <w:t>7..0]</w:t>
+      <w:r>
+        <w:rPr>
+          <w:rFonts w:ascii="Arial" w:hAnsi="Arial" w:cs="Arial"/>
+          <w:sz w:val="28"/>
+          <w:szCs w:val="28"/>
+        </w:rPr>
+        <w:t>CB[7..0]</w:t>
       </w:r>
     </w:p>
     <w:tbl>
@@ -929,7 +895,6 @@
         </w:rPr>
         <w:t>_</w:t>
       </w:r>
-      <w:proofErr w:type="gramStart"/>
       <w:r>
         <w:rPr>
           <w:rFonts w:ascii="Arial" w:hAnsi="Arial" w:cs="Arial"/>
@@ -946,7 +911,6 @@
         </w:rPr>
         <w:t>[</w:t>
       </w:r>
-      <w:proofErr w:type="gramEnd"/>
       <w:r>
         <w:rPr>
           <w:rFonts w:ascii="Arial" w:hAnsi="Arial" w:cs="Arial"/>
@@ -1241,27 +1205,7 @@
                 <w:szCs w:val="28"/>
                 <w:lang w:val="ru-RU"/>
               </w:rPr>
-              <w:t xml:space="preserve">Конфликт </w:t>
-            </w:r>
-            <w:bookmarkStart w:id="0" w:name="_GoBack"/>
-            <w:r>
-              <w:rPr>
-                <w:rFonts w:ascii="Arial" w:hAnsi="Arial" w:cs="Arial"/>
-                <w:sz w:val="28"/>
-                <w:szCs w:val="28"/>
-                <w:lang w:val="ru-RU"/>
-              </w:rPr>
-              <w:t xml:space="preserve">чтения </w:t>
-            </w:r>
-            <w:bookmarkEnd w:id="0"/>
-            <w:r>
-              <w:rPr>
-                <w:rFonts w:ascii="Arial" w:hAnsi="Arial" w:cs="Arial"/>
-                <w:sz w:val="28"/>
-                <w:szCs w:val="28"/>
-                <w:lang w:val="ru-RU"/>
-              </w:rPr>
-              <w:t>записи</w:t>
+              <w:t>Конфликт чтения записи</w:t>
             </w:r>
           </w:p>
         </w:tc>
@@ -1389,7 +1333,6 @@
         </w:rPr>
         <w:t>_</w:t>
       </w:r>
-      <w:proofErr w:type="gramStart"/>
       <w:r>
         <w:rPr>
           <w:rFonts w:ascii="Arial" w:hAnsi="Arial" w:cs="Arial"/>
@@ -1404,16 +1347,7 @@
           <w:sz w:val="28"/>
           <w:szCs w:val="28"/>
         </w:rPr>
-        <w:t>[</w:t>
-      </w:r>
-      <w:proofErr w:type="gramEnd"/>
-      <w:r>
-        <w:rPr>
-          <w:rFonts w:ascii="Arial" w:hAnsi="Arial" w:cs="Arial"/>
-          <w:sz w:val="28"/>
-          <w:szCs w:val="28"/>
-        </w:rPr>
-        <w:t>15..8]</w:t>
+        <w:t>[15..8]</w:t>
       </w:r>
     </w:p>
     <w:tbl>
@@ -1627,23 +1561,13 @@
                 <w:szCs w:val="28"/>
               </w:rPr>
             </w:pPr>
-            <w:proofErr w:type="spellStart"/>
-            <w:r>
-              <w:rPr>
-                <w:rFonts w:ascii="Arial" w:hAnsi="Arial" w:cs="Arial"/>
-                <w:sz w:val="28"/>
-                <w:szCs w:val="28"/>
-              </w:rPr>
-              <w:t>Reg</w:t>
-            </w:r>
-            <w:proofErr w:type="spellEnd"/>
-            <w:r>
-              <w:rPr>
-                <w:rFonts w:ascii="Arial" w:hAnsi="Arial" w:cs="Arial"/>
-                <w:sz w:val="28"/>
-                <w:szCs w:val="28"/>
-              </w:rPr>
-              <w:t xml:space="preserve">[63] </w:t>
+            <w:r>
+              <w:rPr>
+                <w:rFonts w:ascii="Arial" w:hAnsi="Arial" w:cs="Arial"/>
+                <w:sz w:val="28"/>
+                <w:szCs w:val="28"/>
+              </w:rPr>
+              <w:t xml:space="preserve">Reg[63] </w:t>
             </w:r>
             <w:r>
               <w:rPr>
@@ -1874,25 +1798,14 @@
               </w:rPr>
               <w:t xml:space="preserve"> </w:t>
             </w:r>
-            <w:proofErr w:type="gramStart"/>
-            <w:r>
-              <w:rPr>
-                <w:rFonts w:ascii="Arial" w:hAnsi="Arial" w:cs="Arial"/>
-                <w:sz w:val="28"/>
-                <w:szCs w:val="28"/>
-                <w:lang w:val="ru-RU"/>
-              </w:rPr>
-              <w:t>на</w:t>
-            </w:r>
-            <w:proofErr w:type="gramEnd"/>
-            <w:r>
-              <w:rPr>
-                <w:rFonts w:ascii="Arial" w:hAnsi="Arial" w:cs="Arial"/>
-                <w:sz w:val="28"/>
-                <w:szCs w:val="28"/>
-                <w:lang w:val="ru-RU"/>
-              </w:rPr>
-              <w:t xml:space="preserve"> правильный</w:t>
+            <w:r>
+              <w:rPr>
+                <w:rFonts w:ascii="Arial" w:hAnsi="Arial" w:cs="Arial"/>
+                <w:sz w:val="28"/>
+                <w:szCs w:val="28"/>
+                <w:lang w:val="ru-RU"/>
+              </w:rPr>
+              <w:t>на правильный</w:t>
             </w:r>
           </w:p>
         </w:tc>
@@ -2068,29 +1981,8 @@
           <w:szCs w:val="28"/>
           <w:lang w:val="ru-RU"/>
         </w:rPr>
-        <w:t xml:space="preserve">Контролирует направление связи всех внутренних шин с </w:t>
-      </w:r>
-      <w:proofErr w:type="gramStart"/>
-      <w:r>
-        <w:rPr>
-          <w:rFonts w:ascii="Arial" w:hAnsi="Arial" w:cs="Arial"/>
-          <w:sz w:val="28"/>
-          <w:szCs w:val="28"/>
-          <w:lang w:val="ru-RU"/>
-        </w:rPr>
-        <w:t>основными</w:t>
-      </w:r>
-      <w:proofErr w:type="gramEnd"/>
-      <w:r>
-        <w:rPr>
-          <w:rFonts w:ascii="Arial" w:hAnsi="Arial" w:cs="Arial"/>
-          <w:sz w:val="28"/>
-          <w:szCs w:val="28"/>
-          <w:lang w:val="ru-RU"/>
-        </w:rPr>
-        <w:t xml:space="preserve">. Внутренняя память блока, содержащего микрокоманды имеет ширину 48 бит: </w:t>
-      </w:r>
-      <w:proofErr w:type="gramStart"/>
+        <w:t xml:space="preserve">Контролирует направление связи всех внутренних шин с основными. Внутренняя память блока, содержащего микрокоманды имеет ширину 48 бит: </w:t>
+      </w:r>
       <w:r>
         <w:rPr>
           <w:rFonts w:ascii="Arial" w:hAnsi="Arial" w:cs="Arial"/>
@@ -2106,17 +1998,7 @@
           <w:szCs w:val="28"/>
           <w:lang w:val="ru-RU"/>
         </w:rPr>
-        <w:t>[</w:t>
-      </w:r>
-      <w:proofErr w:type="gramEnd"/>
-      <w:r>
-        <w:rPr>
-          <w:rFonts w:ascii="Arial" w:hAnsi="Arial" w:cs="Arial"/>
-          <w:sz w:val="28"/>
-          <w:szCs w:val="28"/>
-          <w:lang w:val="ru-RU"/>
-        </w:rPr>
-        <w:t xml:space="preserve">15..0] </w:t>
+        <w:t xml:space="preserve">[15..0] </w:t>
       </w:r>
       <w:r>
         <w:rPr>
@@ -2188,7 +2070,6 @@
         </w:rPr>
         <w:t xml:space="preserve"> управляет связями всех внутренних шин. </w:t>
       </w:r>
-      <w:proofErr w:type="gramStart"/>
       <w:r>
         <w:rPr>
           <w:rFonts w:ascii="Arial" w:hAnsi="Arial" w:cs="Arial"/>
@@ -2204,17 +2085,7 @@
           <w:szCs w:val="28"/>
           <w:lang w:val="ru-RU"/>
         </w:rPr>
-        <w:t>[</w:t>
-      </w:r>
-      <w:proofErr w:type="gramEnd"/>
-      <w:r>
-        <w:rPr>
-          <w:rFonts w:ascii="Arial" w:hAnsi="Arial" w:cs="Arial"/>
-          <w:sz w:val="28"/>
-          <w:szCs w:val="28"/>
-          <w:lang w:val="ru-RU"/>
-        </w:rPr>
-        <w:t>7..0]</w:t>
+        <w:t>[7..0]</w:t>
       </w:r>
     </w:p>
     <w:p>
@@ -3224,7 +3095,6 @@
         </w:rPr>
         <w:t xml:space="preserve">В </w:t>
       </w:r>
-      <w:proofErr w:type="spellStart"/>
       <w:r>
         <w:rPr>
           <w:rFonts w:ascii="Arial" w:hAnsi="Arial" w:cs="Arial"/>
@@ -3233,7 +3103,6 @@
         </w:rPr>
         <w:t>reg</w:t>
       </w:r>
-      <w:proofErr w:type="spellEnd"/>
       <w:r>
         <w:rPr>
           <w:rFonts w:ascii="Arial" w:hAnsi="Arial" w:cs="Arial"/>
@@ -3252,7 +3121,6 @@
         </w:rPr>
         <w:t xml:space="preserve">ложится полная инструкция. В </w:t>
       </w:r>
-      <w:proofErr w:type="spellStart"/>
       <w:r>
         <w:rPr>
           <w:rFonts w:ascii="Arial" w:hAnsi="Arial" w:cs="Arial"/>
@@ -3261,7 +3129,6 @@
         </w:rPr>
         <w:t>reg</w:t>
       </w:r>
-      <w:proofErr w:type="spellEnd"/>
       <w:r>
         <w:rPr>
           <w:rFonts w:ascii="Arial" w:hAnsi="Arial" w:cs="Arial"/>
@@ -3738,31 +3605,7 @@
           <w:u w:val="single"/>
           <w:lang w:val="ru-RU"/>
         </w:rPr>
-        <w:t>Контрольный модуль (</w:t>
-      </w:r>
-      <w:proofErr w:type="gramStart"/>
-      <w:r>
-        <w:rPr>
-          <w:rFonts w:ascii="Arial" w:hAnsi="Arial" w:cs="Arial"/>
-          <w:b/>
-          <w:sz w:val="40"/>
-          <w:szCs w:val="40"/>
-          <w:u w:val="single"/>
-          <w:lang w:val="ru-RU"/>
-        </w:rPr>
-        <w:t>СМ</w:t>
-      </w:r>
-      <w:proofErr w:type="gramEnd"/>
-      <w:r>
-        <w:rPr>
-          <w:rFonts w:ascii="Arial" w:hAnsi="Arial" w:cs="Arial"/>
-          <w:b/>
-          <w:sz w:val="40"/>
-          <w:szCs w:val="40"/>
-          <w:u w:val="single"/>
-          <w:lang w:val="ru-RU"/>
-        </w:rPr>
-        <w:t>)</w:t>
+        <w:t>Контрольный модуль (СМ)</w:t>
       </w:r>
     </w:p>
     <w:p>
@@ -4037,26 +3880,14 @@
           <w:lang w:val="ru-RU"/>
         </w:rPr>
       </w:pPr>
-      <w:proofErr w:type="spellStart"/>
-      <w:proofErr w:type="gramStart"/>
-      <w:r>
-        <w:rPr>
-          <w:rFonts w:ascii="Arial" w:hAnsi="Arial" w:cs="Arial"/>
-          <w:sz w:val="28"/>
-          <w:szCs w:val="28"/>
-        </w:rPr>
-        <w:t>reg</w:t>
-      </w:r>
-      <w:proofErr w:type="spellEnd"/>
-      <w:r>
-        <w:rPr>
-          <w:rFonts w:ascii="Arial" w:hAnsi="Arial" w:cs="Arial"/>
-          <w:sz w:val="28"/>
-          <w:szCs w:val="28"/>
-        </w:rPr>
-        <w:t>[</w:t>
-      </w:r>
-      <w:proofErr w:type="gramEnd"/>
+      <w:r>
+        <w:rPr>
+          <w:rFonts w:ascii="Arial" w:hAnsi="Arial" w:cs="Arial"/>
+          <w:sz w:val="28"/>
+          <w:szCs w:val="28"/>
+        </w:rPr>
+        <w:t>reg[</w:t>
+      </w:r>
       <w:r>
         <w:rPr>
           <w:rFonts w:ascii="Arial" w:hAnsi="Arial" w:cs="Arial"/>
@@ -6130,6 +5961,8 @@
           <w:lang w:val="ru-RU"/>
         </w:rPr>
       </w:pPr>
+      <w:bookmarkStart w:id="0" w:name="_GoBack"/>
+      <w:bookmarkEnd w:id="0"/>
     </w:p>
     <w:p>
       <w:pPr>
@@ -7652,7 +7485,6 @@
               </w:rPr>
               <w:t>Всегда ноль чтобы работало (</w:t>
             </w:r>
-            <w:proofErr w:type="spellStart"/>
             <w:r>
               <w:rPr>
                 <w:rFonts w:ascii="Arial" w:hAnsi="Arial" w:cs="Arial"/>
@@ -7661,7 +7493,6 @@
               </w:rPr>
               <w:t>tristate</w:t>
             </w:r>
-            <w:proofErr w:type="spellEnd"/>
             <w:r>
               <w:rPr>
                 <w:rFonts w:ascii="Arial" w:hAnsi="Arial" w:cs="Arial"/>
@@ -7671,7 +7502,6 @@
               </w:rPr>
               <w:t xml:space="preserve"> </w:t>
             </w:r>
-            <w:proofErr w:type="spellStart"/>
             <w:r>
               <w:rPr>
                 <w:rFonts w:ascii="Arial" w:hAnsi="Arial" w:cs="Arial"/>
@@ -7680,7 +7510,6 @@
               </w:rPr>
               <w:t>bustri</w:t>
             </w:r>
-            <w:proofErr w:type="spellEnd"/>
             <w:r>
               <w:rPr>
                 <w:rFonts w:ascii="Arial" w:hAnsi="Arial" w:cs="Arial"/>
@@ -8463,25 +8292,7 @@
                 <w:sz w:val="28"/>
                 <w:szCs w:val="28"/>
               </w:rPr>
-              <w:t>(res</w:t>
-            </w:r>
-            <w:proofErr w:type="gramStart"/>
-            <w:r>
-              <w:rPr>
-                <w:rFonts w:ascii="Arial" w:hAnsi="Arial" w:cs="Arial"/>
-                <w:sz w:val="28"/>
-                <w:szCs w:val="28"/>
-              </w:rPr>
-              <w:t xml:space="preserve"> !</w:t>
-            </w:r>
-            <w:proofErr w:type="gramEnd"/>
-            <w:r>
-              <w:rPr>
-                <w:rFonts w:ascii="Arial" w:hAnsi="Arial" w:cs="Arial"/>
-                <w:sz w:val="28"/>
-                <w:szCs w:val="28"/>
-              </w:rPr>
-              <w:t>= 0) 1 – (res == 0)</w:t>
+              <w:t>(res != 0) 1 – (res == 0)</w:t>
             </w:r>
           </w:p>
         </w:tc>
@@ -9455,7 +9266,6 @@
         </w:rPr>
         <w:t xml:space="preserve">Конвейер работает постоянно. Остановка происходит за счет   своевременной установки битов </w:t>
       </w:r>
-      <w:proofErr w:type="spellStart"/>
       <w:r>
         <w:rPr>
           <w:rFonts w:ascii="Arial" w:hAnsi="Arial" w:cs="Arial"/>
@@ -9464,7 +9274,6 @@
         </w:rPr>
         <w:t>reg</w:t>
       </w:r>
-      <w:proofErr w:type="spellEnd"/>
       <w:r>
         <w:rPr>
           <w:rFonts w:ascii="Arial" w:hAnsi="Arial" w:cs="Arial"/>
@@ -9721,27 +9530,7 @@
                 <w:szCs w:val="28"/>
                 <w:lang w:val="ru-RU"/>
               </w:rPr>
-              <w:t>Запустить блок записи, если есть конфликт чтения запис</w:t>
-            </w:r>
-            <w:proofErr w:type="gramStart"/>
-            <w:r>
-              <w:rPr>
-                <w:rFonts w:ascii="Arial" w:hAnsi="Arial" w:cs="Arial"/>
-                <w:sz w:val="28"/>
-                <w:szCs w:val="28"/>
-                <w:lang w:val="ru-RU"/>
-              </w:rPr>
-              <w:t>и(</w:t>
-            </w:r>
-            <w:proofErr w:type="gramEnd"/>
-            <w:r>
-              <w:rPr>
-                <w:rFonts w:ascii="Arial" w:hAnsi="Arial" w:cs="Arial"/>
-                <w:sz w:val="28"/>
-                <w:szCs w:val="28"/>
-                <w:lang w:val="ru-RU"/>
-              </w:rPr>
-              <w:t>добавить смену регистров записи и выключение)</w:t>
+              <w:t>Запустить блок записи, если есть конфликт чтения записи(добавить смену регистров записи и выключение)</w:t>
             </w:r>
           </w:p>
         </w:tc>
@@ -9841,19 +9630,8 @@
                 <w:szCs w:val="28"/>
                 <w:lang w:val="ru-RU"/>
               </w:rPr>
-              <w:t xml:space="preserve">Перезаписать промежуточные </w:t>
-            </w:r>
-            <w:proofErr w:type="gramStart"/>
-            <w:r>
-              <w:rPr>
-                <w:rFonts w:ascii="Arial" w:hAnsi="Arial" w:cs="Arial"/>
-                <w:sz w:val="28"/>
-                <w:szCs w:val="28"/>
-                <w:lang w:val="ru-RU"/>
-              </w:rPr>
-              <w:t>регистры</w:t>
-            </w:r>
-            <w:proofErr w:type="gramEnd"/>
+              <w:t>Перезаписать промежуточные регистры</w:t>
+            </w:r>
             <w:r>
               <w:rPr>
                 <w:rFonts w:ascii="Arial" w:hAnsi="Arial" w:cs="Arial"/>
@@ -9920,19 +9698,8 @@
                 <w:szCs w:val="28"/>
                 <w:lang w:val="ru-RU"/>
               </w:rPr>
-              <w:t xml:space="preserve">Сменить промежуточные </w:t>
-            </w:r>
-            <w:proofErr w:type="gramStart"/>
-            <w:r>
-              <w:rPr>
-                <w:rFonts w:ascii="Arial" w:hAnsi="Arial" w:cs="Arial"/>
-                <w:sz w:val="28"/>
-                <w:szCs w:val="28"/>
-                <w:lang w:val="ru-RU"/>
-              </w:rPr>
-              <w:t>регистры</w:t>
-            </w:r>
-            <w:proofErr w:type="gramEnd"/>
+              <w:t>Сменить промежуточные регистры</w:t>
+            </w:r>
             <w:r>
               <w:rPr>
                 <w:rFonts w:ascii="Arial" w:hAnsi="Arial" w:cs="Arial"/>
@@ -9989,6 +9756,7 @@
                 <w:rFonts w:ascii="Arial" w:hAnsi="Arial" w:cs="Arial"/>
                 <w:sz w:val="28"/>
                 <w:szCs w:val="28"/>
+                <w:lang w:val="ru-RU"/>
               </w:rPr>
             </w:pPr>
             <w:r>
@@ -10000,7 +9768,6 @@
               </w:rPr>
               <w:t xml:space="preserve">Остановить блок </w:t>
             </w:r>
-            <w:proofErr w:type="gramStart"/>
             <w:r>
               <w:rPr>
                 <w:rFonts w:ascii="Arial" w:hAnsi="Arial" w:cs="Arial"/>
@@ -10009,7 +9776,6 @@
               </w:rPr>
               <w:t>EXEC</w:t>
             </w:r>
-            <w:proofErr w:type="gramEnd"/>
             <w:r>
               <w:rPr>
                 <w:rFonts w:ascii="Arial" w:hAnsi="Arial" w:cs="Arial"/>

</xml_diff>

<commit_message>
PUSH check inside OF
Signed-off-by: Yury Kaliada <fut.wrk@gmail.com>
</commit_message>
<xml_diff>
--- a/doc/documentation.docx
+++ b/doc/documentation.docx
@@ -5956,18 +5956,6 @@
       <w:pPr>
         <w:rPr>
           <w:rFonts w:ascii="Arial" w:hAnsi="Arial" w:cs="Arial"/>
-          <w:sz w:val="28"/>
-          <w:szCs w:val="28"/>
-          <w:lang w:val="ru-RU"/>
-        </w:rPr>
-      </w:pPr>
-      <w:bookmarkStart w:id="0" w:name="_GoBack"/>
-      <w:bookmarkEnd w:id="0"/>
-    </w:p>
-    <w:p>
-      <w:pPr>
-        <w:rPr>
-          <w:rFonts w:ascii="Arial" w:hAnsi="Arial" w:cs="Arial"/>
           <w:b/>
           <w:sz w:val="40"/>
           <w:szCs w:val="40"/>
@@ -5975,7 +5963,9 @@
           <w:lang w:val="ru-RU"/>
         </w:rPr>
       </w:pPr>
-      <w:r>
+    </w:p>
+    <w:p>
+      <w:pPr>
         <w:rPr>
           <w:rFonts w:ascii="Arial" w:hAnsi="Arial" w:cs="Arial"/>
           <w:b/>
@@ -5984,8 +5974,7 @@
           <w:u w:val="single"/>
           <w:lang w:val="ru-RU"/>
         </w:rPr>
-        <w:t>Извлечение операндов (</w:t>
-      </w:r>
+      </w:pPr>
       <w:r>
         <w:rPr>
           <w:rFonts w:ascii="Arial" w:hAnsi="Arial" w:cs="Arial"/>
@@ -5993,8 +5982,9 @@
           <w:sz w:val="40"/>
           <w:szCs w:val="40"/>
           <w:u w:val="single"/>
-        </w:rPr>
-        <w:t>OF</w:t>
+          <w:lang w:val="ru-RU"/>
+        </w:rPr>
+        <w:t>Извлечение операндов (</w:t>
       </w:r>
       <w:r>
         <w:rPr>
@@ -6003,6 +5993,16 @@
           <w:sz w:val="40"/>
           <w:szCs w:val="40"/>
           <w:u w:val="single"/>
+        </w:rPr>
+        <w:t>OF</w:t>
+      </w:r>
+      <w:r>
+        <w:rPr>
+          <w:rFonts w:ascii="Arial" w:hAnsi="Arial" w:cs="Arial"/>
+          <w:b/>
+          <w:sz w:val="40"/>
+          <w:szCs w:val="40"/>
+          <w:u w:val="single"/>
           <w:lang w:val="ru-RU"/>
         </w:rPr>
         <w:t>)</w:t>
@@ -6109,6 +6109,77 @@
           <w:lang w:val="ru-RU"/>
         </w:rPr>
         <w:t>Блок полностью полагается на верную кодировку старших четырех бит команды. Если ни один бит, отвечающий за количество аргументов, не выставлен, то блок войдет в бесконечный цикл.</w:t>
+      </w:r>
+    </w:p>
+    <w:p>
+      <w:pPr>
+        <w:rPr>
+          <w:rFonts w:ascii="Arial" w:hAnsi="Arial" w:cs="Arial"/>
+          <w:sz w:val="28"/>
+          <w:szCs w:val="28"/>
+          <w:lang w:val="ru-RU"/>
+        </w:rPr>
+      </w:pPr>
+      <w:r>
+        <w:rPr>
+          <w:rFonts w:ascii="Arial" w:hAnsi="Arial" w:cs="Arial"/>
+          <w:sz w:val="28"/>
+          <w:szCs w:val="28"/>
+          <w:lang w:val="ru-RU"/>
+        </w:rPr>
+        <w:t xml:space="preserve">Также происходит проверка не является ли команда командой </w:t>
+      </w:r>
+      <w:r>
+        <w:rPr>
+          <w:rFonts w:ascii="Arial" w:hAnsi="Arial" w:cs="Arial"/>
+          <w:sz w:val="28"/>
+          <w:szCs w:val="28"/>
+        </w:rPr>
+        <w:t>PUSH</w:t>
+      </w:r>
+      <w:r>
+        <w:rPr>
+          <w:rFonts w:ascii="Arial" w:hAnsi="Arial" w:cs="Arial"/>
+          <w:sz w:val="28"/>
+          <w:szCs w:val="28"/>
+          <w:lang w:val="ru-RU"/>
+        </w:rPr>
+        <w:t xml:space="preserve">. </w:t>
+      </w:r>
+      <w:r>
+        <w:rPr>
+          <w:rFonts w:ascii="Arial" w:hAnsi="Arial" w:cs="Arial"/>
+          <w:sz w:val="28"/>
+          <w:szCs w:val="28"/>
+          <w:lang w:val="ru-RU"/>
+        </w:rPr>
+        <w:t xml:space="preserve">Если это команда </w:t>
+      </w:r>
+      <w:r>
+        <w:rPr>
+          <w:rFonts w:ascii="Arial" w:hAnsi="Arial" w:cs="Arial"/>
+          <w:sz w:val="28"/>
+          <w:szCs w:val="28"/>
+        </w:rPr>
+        <w:t>PUSH</w:t>
+      </w:r>
+      <w:r>
+        <w:rPr>
+          <w:rFonts w:ascii="Arial" w:hAnsi="Arial" w:cs="Arial"/>
+          <w:sz w:val="28"/>
+          <w:szCs w:val="28"/>
+          <w:lang w:val="ru-RU"/>
+        </w:rPr>
+        <w:t>,</w:t>
+      </w:r>
+      <w:r>
+        <w:rPr>
+          <w:rFonts w:ascii="Arial" w:hAnsi="Arial" w:cs="Arial"/>
+          <w:sz w:val="28"/>
+          <w:szCs w:val="28"/>
+          <w:lang w:val="ru-RU"/>
+        </w:rPr>
+        <w:t xml:space="preserve"> то блок записи не должен работать.</w:t>
       </w:r>
     </w:p>
     <w:p>
@@ -7238,6 +7309,7 @@
           <w:u w:val="single"/>
           <w:lang w:val="ru-RU"/>
         </w:rPr>
+        <w:lastRenderedPageBreak/>
         <w:t xml:space="preserve">Запись результата </w:t>
       </w:r>
       <w:r>
@@ -7266,7 +7338,6 @@
           <w:szCs w:val="28"/>
           <w:lang w:val="ru-RU"/>
         </w:rPr>
-        <w:lastRenderedPageBreak/>
         <w:t xml:space="preserve">Внутренняя шина блока </w:t>
       </w:r>
       <w:r>
@@ -8705,6 +8776,7 @@
           <w:szCs w:val="28"/>
           <w:lang w:val="ru-RU"/>
         </w:rPr>
+        <w:lastRenderedPageBreak/>
         <w:t>Конвейер имеет внутренний итератор, который отвечает за фазу (внутреннюю итерацию) работы конвейера. Основные фазы:</w:t>
       </w:r>
     </w:p>
@@ -8739,7 +8811,6 @@
                 <w:szCs w:val="28"/>
                 <w:lang w:val="ru-RU"/>
               </w:rPr>
-              <w:lastRenderedPageBreak/>
               <w:t>Фаза</w:t>
             </w:r>
           </w:p>
@@ -9847,6 +9918,7 @@
           <w:u w:val="single"/>
           <w:lang w:val="ru-RU"/>
         </w:rPr>
+        <w:lastRenderedPageBreak/>
         <w:t>Операции</w:t>
       </w:r>
     </w:p>
@@ -9869,7 +9941,6 @@
           <w:szCs w:val="40"/>
           <w:u w:val="single"/>
         </w:rPr>
-        <w:lastRenderedPageBreak/>
         <w:t>AND</w:t>
       </w:r>
       <w:r>
@@ -10250,8 +10321,37 @@
           <w:rFonts w:ascii="Arial" w:hAnsi="Arial" w:cs="Arial"/>
           <w:sz w:val="28"/>
           <w:szCs w:val="28"/>
+          <w:lang w:val="ru-RU"/>
         </w:rPr>
       </w:pPr>
+    </w:p>
+    <w:p>
+      <w:pPr>
+        <w:rPr>
+          <w:rFonts w:ascii="Arial" w:hAnsi="Arial" w:cs="Arial"/>
+          <w:sz w:val="28"/>
+          <w:szCs w:val="28"/>
+        </w:rPr>
+      </w:pPr>
+      <w:r>
+        <w:rPr>
+          <w:rFonts w:ascii="Arial" w:hAnsi="Arial" w:cs="Arial"/>
+          <w:sz w:val="28"/>
+          <w:szCs w:val="28"/>
+        </w:rPr>
+        <w:t>HLT (DEC 25)</w:t>
+      </w:r>
+    </w:p>
+    <w:p>
+      <w:pPr>
+        <w:rPr>
+          <w:rFonts w:ascii="Arial" w:hAnsi="Arial" w:cs="Arial"/>
+          <w:sz w:val="28"/>
+          <w:szCs w:val="28"/>
+        </w:rPr>
+      </w:pPr>
+      <w:bookmarkStart w:id="0" w:name="_GoBack"/>
+      <w:bookmarkEnd w:id="0"/>
     </w:p>
     <w:sectPr>
       <w:pgSz w:w="12240" w:h="15840"/>

</xml_diff>

<commit_message>
Clock pin was removed from state trigger
Signed-off-by: Yury Kaliada <fut.wrk@gmail.com>
</commit_message>
<xml_diff>
--- a/doc/documentation.docx
+++ b/doc/documentation.docx
@@ -6179,7 +6179,35 @@
           <w:szCs w:val="28"/>
           <w:lang w:val="ru-RU"/>
         </w:rPr>
-        <w:t xml:space="preserve"> то блок записи не должен работать.</w:t>
+        <w:t xml:space="preserve"> то блок записи </w:t>
+      </w:r>
+      <w:r>
+        <w:rPr>
+          <w:rFonts w:ascii="Arial" w:hAnsi="Arial" w:cs="Arial"/>
+          <w:sz w:val="28"/>
+          <w:szCs w:val="28"/>
+          <w:lang w:val="ru-RU"/>
+        </w:rPr>
+        <w:t xml:space="preserve">выключается посредством выключения бита 63 регистров </w:t>
+      </w:r>
+      <w:r>
+        <w:rPr>
+          <w:rFonts w:ascii="Arial" w:hAnsi="Arial" w:cs="Arial"/>
+          <w:sz w:val="28"/>
+          <w:szCs w:val="28"/>
+        </w:rPr>
+        <w:t>WRITE_IN</w:t>
+      </w:r>
+      <w:bookmarkStart w:id="0" w:name="_GoBack"/>
+      <w:bookmarkEnd w:id="0"/>
+      <w:r>
+        <w:rPr>
+          <w:rFonts w:ascii="Arial" w:hAnsi="Arial" w:cs="Arial"/>
+          <w:sz w:val="28"/>
+          <w:szCs w:val="28"/>
+          <w:lang w:val="ru-RU"/>
+        </w:rPr>
+        <w:t>.</w:t>
       </w:r>
     </w:p>
     <w:p>
@@ -7309,7 +7337,6 @@
           <w:u w:val="single"/>
           <w:lang w:val="ru-RU"/>
         </w:rPr>
-        <w:lastRenderedPageBreak/>
         <w:t xml:space="preserve">Запись результата </w:t>
       </w:r>
       <w:r>
@@ -8736,6 +8763,7 @@
           <w:u w:val="single"/>
           <w:lang w:val="ru-RU"/>
         </w:rPr>
+        <w:lastRenderedPageBreak/>
         <w:t>Конвейер (</w:t>
       </w:r>
       <w:r>
@@ -8776,7 +8804,6 @@
           <w:szCs w:val="28"/>
           <w:lang w:val="ru-RU"/>
         </w:rPr>
-        <w:lastRenderedPageBreak/>
         <w:t>Конвейер имеет внутренний итератор, который отвечает за фазу (внутреннюю итерацию) работы конвейера. Основные фазы:</w:t>
       </w:r>
     </w:p>
@@ -9882,6 +9909,7 @@
                 <w:szCs w:val="28"/>
                 <w:lang w:val="ru-RU"/>
               </w:rPr>
+              <w:lastRenderedPageBreak/>
               <w:t>Перезаписать текущее значение конфликта чтения-записи</w:t>
             </w:r>
           </w:p>
@@ -9918,7 +9946,6 @@
           <w:u w:val="single"/>
           <w:lang w:val="ru-RU"/>
         </w:rPr>
-        <w:lastRenderedPageBreak/>
         <w:t>Операции</w:t>
       </w:r>
     </w:p>
@@ -10350,8 +10377,6 @@
           <w:szCs w:val="28"/>
         </w:rPr>
       </w:pPr>
-      <w:bookmarkStart w:id="0" w:name="_GoBack"/>
-      <w:bookmarkEnd w:id="0"/>
     </w:p>
     <w:sectPr>
       <w:pgSz w:w="12240" w:h="15840"/>

</xml_diff>

<commit_message>
Stop WRITE after read-write conflict
Signed-off-by: Yury Kaliada <fut.wrk@gmail.com>
</commit_message>
<xml_diff>
--- a/doc/documentation.docx
+++ b/doc/documentation.docx
@@ -338,31 +338,7 @@
           <w:u w:val="single"/>
           <w:lang w:val="ru-RU"/>
         </w:rPr>
-        <w:t>Контрольная шина (</w:t>
-      </w:r>
-      <w:proofErr w:type="gramStart"/>
-      <w:r>
-        <w:rPr>
-          <w:rFonts w:ascii="Arial" w:hAnsi="Arial" w:cs="Arial"/>
-          <w:b/>
-          <w:sz w:val="40"/>
-          <w:szCs w:val="40"/>
-          <w:u w:val="single"/>
-          <w:lang w:val="ru-RU"/>
-        </w:rPr>
-        <w:t>СВ</w:t>
-      </w:r>
-      <w:proofErr w:type="gramEnd"/>
-      <w:r>
-        <w:rPr>
-          <w:rFonts w:ascii="Arial" w:hAnsi="Arial" w:cs="Arial"/>
-          <w:b/>
-          <w:sz w:val="40"/>
-          <w:szCs w:val="40"/>
-          <w:u w:val="single"/>
-          <w:lang w:val="ru-RU"/>
-        </w:rPr>
-        <w:t>)</w:t>
+        <w:t>Контрольная шина (СВ)</w:t>
       </w:r>
     </w:p>
     <w:p>
@@ -373,23 +349,13 @@
           <w:szCs w:val="28"/>
         </w:rPr>
       </w:pPr>
-      <w:proofErr w:type="gramStart"/>
-      <w:r>
-        <w:rPr>
-          <w:rFonts w:ascii="Arial" w:hAnsi="Arial" w:cs="Arial"/>
-          <w:sz w:val="28"/>
-          <w:szCs w:val="28"/>
-        </w:rPr>
-        <w:t>CB[</w:t>
-      </w:r>
-      <w:proofErr w:type="gramEnd"/>
-      <w:r>
-        <w:rPr>
-          <w:rFonts w:ascii="Arial" w:hAnsi="Arial" w:cs="Arial"/>
-          <w:sz w:val="28"/>
-          <w:szCs w:val="28"/>
-        </w:rPr>
-        <w:t>7..0]</w:t>
+      <w:r>
+        <w:rPr>
+          <w:rFonts w:ascii="Arial" w:hAnsi="Arial" w:cs="Arial"/>
+          <w:sz w:val="28"/>
+          <w:szCs w:val="28"/>
+        </w:rPr>
+        <w:t>CB[7..0]</w:t>
       </w:r>
     </w:p>
     <w:tbl>
@@ -929,7 +895,6 @@
         </w:rPr>
         <w:t>_</w:t>
       </w:r>
-      <w:proofErr w:type="gramStart"/>
       <w:r>
         <w:rPr>
           <w:rFonts w:ascii="Arial" w:hAnsi="Arial" w:cs="Arial"/>
@@ -946,7 +911,6 @@
         </w:rPr>
         <w:t>[</w:t>
       </w:r>
-      <w:proofErr w:type="gramEnd"/>
       <w:r>
         <w:rPr>
           <w:rFonts w:ascii="Arial" w:hAnsi="Arial" w:cs="Arial"/>
@@ -1359,8 +1323,6 @@
           <w:szCs w:val="28"/>
         </w:rPr>
       </w:pPr>
-      <w:bookmarkStart w:id="0" w:name="_GoBack"/>
-      <w:bookmarkEnd w:id="0"/>
     </w:p>
     <w:p>
       <w:pPr>
@@ -1387,7 +1349,6 @@
         </w:rPr>
         <w:t>_</w:t>
       </w:r>
-      <w:proofErr w:type="gramStart"/>
       <w:r>
         <w:rPr>
           <w:rFonts w:ascii="Arial" w:hAnsi="Arial" w:cs="Arial"/>
@@ -1402,16 +1363,7 @@
           <w:sz w:val="28"/>
           <w:szCs w:val="28"/>
         </w:rPr>
-        <w:t>[</w:t>
-      </w:r>
-      <w:proofErr w:type="gramEnd"/>
-      <w:r>
-        <w:rPr>
-          <w:rFonts w:ascii="Arial" w:hAnsi="Arial" w:cs="Arial"/>
-          <w:sz w:val="28"/>
-          <w:szCs w:val="28"/>
-        </w:rPr>
-        <w:t>15..8]</w:t>
+        <w:t>[15..8]</w:t>
       </w:r>
     </w:p>
     <w:tbl>
@@ -1625,23 +1577,13 @@
                 <w:szCs w:val="28"/>
               </w:rPr>
             </w:pPr>
-            <w:proofErr w:type="spellStart"/>
-            <w:r>
-              <w:rPr>
-                <w:rFonts w:ascii="Arial" w:hAnsi="Arial" w:cs="Arial"/>
-                <w:sz w:val="28"/>
-                <w:szCs w:val="28"/>
-              </w:rPr>
-              <w:t>Reg</w:t>
-            </w:r>
-            <w:proofErr w:type="spellEnd"/>
-            <w:r>
-              <w:rPr>
-                <w:rFonts w:ascii="Arial" w:hAnsi="Arial" w:cs="Arial"/>
-                <w:sz w:val="28"/>
-                <w:szCs w:val="28"/>
-              </w:rPr>
-              <w:t xml:space="preserve">[63] </w:t>
+            <w:r>
+              <w:rPr>
+                <w:rFonts w:ascii="Arial" w:hAnsi="Arial" w:cs="Arial"/>
+                <w:sz w:val="28"/>
+                <w:szCs w:val="28"/>
+              </w:rPr>
+              <w:t xml:space="preserve">Reg[63] </w:t>
             </w:r>
             <w:r>
               <w:rPr>
@@ -1872,25 +1814,14 @@
               </w:rPr>
               <w:t xml:space="preserve"> </w:t>
             </w:r>
-            <w:proofErr w:type="gramStart"/>
-            <w:r>
-              <w:rPr>
-                <w:rFonts w:ascii="Arial" w:hAnsi="Arial" w:cs="Arial"/>
-                <w:sz w:val="28"/>
-                <w:szCs w:val="28"/>
-                <w:lang w:val="ru-RU"/>
-              </w:rPr>
-              <w:t>на</w:t>
-            </w:r>
-            <w:proofErr w:type="gramEnd"/>
-            <w:r>
-              <w:rPr>
-                <w:rFonts w:ascii="Arial" w:hAnsi="Arial" w:cs="Arial"/>
-                <w:sz w:val="28"/>
-                <w:szCs w:val="28"/>
-                <w:lang w:val="ru-RU"/>
-              </w:rPr>
-              <w:t xml:space="preserve"> правильный</w:t>
+            <w:r>
+              <w:rPr>
+                <w:rFonts w:ascii="Arial" w:hAnsi="Arial" w:cs="Arial"/>
+                <w:sz w:val="28"/>
+                <w:szCs w:val="28"/>
+                <w:lang w:val="ru-RU"/>
+              </w:rPr>
+              <w:t>на правильный</w:t>
             </w:r>
           </w:p>
         </w:tc>
@@ -2066,29 +1997,8 @@
           <w:szCs w:val="28"/>
           <w:lang w:val="ru-RU"/>
         </w:rPr>
-        <w:t xml:space="preserve">Контролирует направление связи всех внутренних шин с </w:t>
-      </w:r>
-      <w:proofErr w:type="gramStart"/>
-      <w:r>
-        <w:rPr>
-          <w:rFonts w:ascii="Arial" w:hAnsi="Arial" w:cs="Arial"/>
-          <w:sz w:val="28"/>
-          <w:szCs w:val="28"/>
-          <w:lang w:val="ru-RU"/>
-        </w:rPr>
-        <w:t>основными</w:t>
-      </w:r>
-      <w:proofErr w:type="gramEnd"/>
-      <w:r>
-        <w:rPr>
-          <w:rFonts w:ascii="Arial" w:hAnsi="Arial" w:cs="Arial"/>
-          <w:sz w:val="28"/>
-          <w:szCs w:val="28"/>
-          <w:lang w:val="ru-RU"/>
-        </w:rPr>
-        <w:t xml:space="preserve">. Внутренняя память блока, содержащего микрокоманды имеет ширину 48 бит: </w:t>
-      </w:r>
-      <w:proofErr w:type="gramStart"/>
+        <w:t xml:space="preserve">Контролирует направление связи всех внутренних шин с основными. Внутренняя память блока, содержащего микрокоманды имеет ширину 48 бит: </w:t>
+      </w:r>
       <w:r>
         <w:rPr>
           <w:rFonts w:ascii="Arial" w:hAnsi="Arial" w:cs="Arial"/>
@@ -2104,17 +2014,7 @@
           <w:szCs w:val="28"/>
           <w:lang w:val="ru-RU"/>
         </w:rPr>
-        <w:t>[</w:t>
-      </w:r>
-      <w:proofErr w:type="gramEnd"/>
-      <w:r>
-        <w:rPr>
-          <w:rFonts w:ascii="Arial" w:hAnsi="Arial" w:cs="Arial"/>
-          <w:sz w:val="28"/>
-          <w:szCs w:val="28"/>
-          <w:lang w:val="ru-RU"/>
-        </w:rPr>
-        <w:t xml:space="preserve">15..0] </w:t>
+        <w:t xml:space="preserve">[15..0] </w:t>
       </w:r>
       <w:r>
         <w:rPr>
@@ -2186,7 +2086,6 @@
         </w:rPr>
         <w:t xml:space="preserve"> управляет связями всех внутренних шин. </w:t>
       </w:r>
-      <w:proofErr w:type="gramStart"/>
       <w:r>
         <w:rPr>
           <w:rFonts w:ascii="Arial" w:hAnsi="Arial" w:cs="Arial"/>
@@ -2202,17 +2101,7 @@
           <w:szCs w:val="28"/>
           <w:lang w:val="ru-RU"/>
         </w:rPr>
-        <w:t>[</w:t>
-      </w:r>
-      <w:proofErr w:type="gramEnd"/>
-      <w:r>
-        <w:rPr>
-          <w:rFonts w:ascii="Arial" w:hAnsi="Arial" w:cs="Arial"/>
-          <w:sz w:val="28"/>
-          <w:szCs w:val="28"/>
-          <w:lang w:val="ru-RU"/>
-        </w:rPr>
-        <w:t>7..0]</w:t>
+        <w:t>[7..0]</w:t>
       </w:r>
     </w:p>
     <w:p>
@@ -3222,7 +3111,6 @@
         </w:rPr>
         <w:t xml:space="preserve">В </w:t>
       </w:r>
-      <w:proofErr w:type="spellStart"/>
       <w:r>
         <w:rPr>
           <w:rFonts w:ascii="Arial" w:hAnsi="Arial" w:cs="Arial"/>
@@ -3231,7 +3119,6 @@
         </w:rPr>
         <w:t>reg</w:t>
       </w:r>
-      <w:proofErr w:type="spellEnd"/>
       <w:r>
         <w:rPr>
           <w:rFonts w:ascii="Arial" w:hAnsi="Arial" w:cs="Arial"/>
@@ -3250,7 +3137,6 @@
         </w:rPr>
         <w:t xml:space="preserve">ложится полная инструкция. В </w:t>
       </w:r>
-      <w:proofErr w:type="spellStart"/>
       <w:r>
         <w:rPr>
           <w:rFonts w:ascii="Arial" w:hAnsi="Arial" w:cs="Arial"/>
@@ -3259,7 +3145,6 @@
         </w:rPr>
         <w:t>reg</w:t>
       </w:r>
-      <w:proofErr w:type="spellEnd"/>
       <w:r>
         <w:rPr>
           <w:rFonts w:ascii="Arial" w:hAnsi="Arial" w:cs="Arial"/>
@@ -3736,31 +3621,7 @@
           <w:u w:val="single"/>
           <w:lang w:val="ru-RU"/>
         </w:rPr>
-        <w:t>Контрольный модуль (</w:t>
-      </w:r>
-      <w:proofErr w:type="gramStart"/>
-      <w:r>
-        <w:rPr>
-          <w:rFonts w:ascii="Arial" w:hAnsi="Arial" w:cs="Arial"/>
-          <w:b/>
-          <w:sz w:val="40"/>
-          <w:szCs w:val="40"/>
-          <w:u w:val="single"/>
-          <w:lang w:val="ru-RU"/>
-        </w:rPr>
-        <w:t>СМ</w:t>
-      </w:r>
-      <w:proofErr w:type="gramEnd"/>
-      <w:r>
-        <w:rPr>
-          <w:rFonts w:ascii="Arial" w:hAnsi="Arial" w:cs="Arial"/>
-          <w:b/>
-          <w:sz w:val="40"/>
-          <w:szCs w:val="40"/>
-          <w:u w:val="single"/>
-          <w:lang w:val="ru-RU"/>
-        </w:rPr>
-        <w:t>)</w:t>
+        <w:t>Контрольный модуль (СМ)</w:t>
       </w:r>
     </w:p>
     <w:p>
@@ -4035,26 +3896,14 @@
           <w:lang w:val="ru-RU"/>
         </w:rPr>
       </w:pPr>
-      <w:proofErr w:type="spellStart"/>
-      <w:proofErr w:type="gramStart"/>
-      <w:r>
-        <w:rPr>
-          <w:rFonts w:ascii="Arial" w:hAnsi="Arial" w:cs="Arial"/>
-          <w:sz w:val="28"/>
-          <w:szCs w:val="28"/>
-        </w:rPr>
-        <w:t>reg</w:t>
-      </w:r>
-      <w:proofErr w:type="spellEnd"/>
-      <w:r>
-        <w:rPr>
-          <w:rFonts w:ascii="Arial" w:hAnsi="Arial" w:cs="Arial"/>
-          <w:sz w:val="28"/>
-          <w:szCs w:val="28"/>
-        </w:rPr>
-        <w:t>[</w:t>
-      </w:r>
-      <w:proofErr w:type="gramEnd"/>
+      <w:r>
+        <w:rPr>
+          <w:rFonts w:ascii="Arial" w:hAnsi="Arial" w:cs="Arial"/>
+          <w:sz w:val="28"/>
+          <w:szCs w:val="28"/>
+        </w:rPr>
+        <w:t>reg[</w:t>
+      </w:r>
       <w:r>
         <w:rPr>
           <w:rFonts w:ascii="Arial" w:hAnsi="Arial" w:cs="Arial"/>
@@ -6294,27 +6143,7 @@
           <w:szCs w:val="28"/>
           <w:lang w:val="ru-RU"/>
         </w:rPr>
-        <w:t xml:space="preserve">Также происходит </w:t>
-      </w:r>
-      <w:proofErr w:type="gramStart"/>
-      <w:r>
-        <w:rPr>
-          <w:rFonts w:ascii="Arial" w:hAnsi="Arial" w:cs="Arial"/>
-          <w:sz w:val="28"/>
-          <w:szCs w:val="28"/>
-          <w:lang w:val="ru-RU"/>
-        </w:rPr>
-        <w:t>проверка</w:t>
-      </w:r>
-      <w:proofErr w:type="gramEnd"/>
-      <w:r>
-        <w:rPr>
-          <w:rFonts w:ascii="Arial" w:hAnsi="Arial" w:cs="Arial"/>
-          <w:sz w:val="28"/>
-          <w:szCs w:val="28"/>
-          <w:lang w:val="ru-RU"/>
-        </w:rPr>
-        <w:t xml:space="preserve"> не является ли команда командой </w:t>
+        <w:t xml:space="preserve">Также происходит проверка не является ли команда командой </w:t>
       </w:r>
       <w:r>
         <w:rPr>
@@ -7785,7 +7614,6 @@
               </w:rPr>
               <w:t>Всегда ноль чтобы работало (</w:t>
             </w:r>
-            <w:proofErr w:type="spellStart"/>
             <w:r>
               <w:rPr>
                 <w:rFonts w:ascii="Arial" w:hAnsi="Arial" w:cs="Arial"/>
@@ -7794,7 +7622,6 @@
               </w:rPr>
               <w:t>tristate</w:t>
             </w:r>
-            <w:proofErr w:type="spellEnd"/>
             <w:r>
               <w:rPr>
                 <w:rFonts w:ascii="Arial" w:hAnsi="Arial" w:cs="Arial"/>
@@ -7804,7 +7631,6 @@
               </w:rPr>
               <w:t xml:space="preserve"> </w:t>
             </w:r>
-            <w:proofErr w:type="spellStart"/>
             <w:r>
               <w:rPr>
                 <w:rFonts w:ascii="Arial" w:hAnsi="Arial" w:cs="Arial"/>
@@ -7813,7 +7639,6 @@
               </w:rPr>
               <w:t>bustri</w:t>
             </w:r>
-            <w:proofErr w:type="spellEnd"/>
             <w:r>
               <w:rPr>
                 <w:rFonts w:ascii="Arial" w:hAnsi="Arial" w:cs="Arial"/>
@@ -8596,25 +8421,7 @@
                 <w:sz w:val="28"/>
                 <w:szCs w:val="28"/>
               </w:rPr>
-              <w:t>(res</w:t>
-            </w:r>
-            <w:proofErr w:type="gramStart"/>
-            <w:r>
-              <w:rPr>
-                <w:rFonts w:ascii="Arial" w:hAnsi="Arial" w:cs="Arial"/>
-                <w:sz w:val="28"/>
-                <w:szCs w:val="28"/>
-              </w:rPr>
-              <w:t xml:space="preserve"> !</w:t>
-            </w:r>
-            <w:proofErr w:type="gramEnd"/>
-            <w:r>
-              <w:rPr>
-                <w:rFonts w:ascii="Arial" w:hAnsi="Arial" w:cs="Arial"/>
-                <w:sz w:val="28"/>
-                <w:szCs w:val="28"/>
-              </w:rPr>
-              <w:t>= 0) 1 – (res == 0)</w:t>
+              <w:t>(res != 0) 1 – (res == 0)</w:t>
             </w:r>
           </w:p>
         </w:tc>
@@ -9028,7 +8835,34 @@
           <w:szCs w:val="28"/>
           <w:lang w:val="ru-RU"/>
         </w:rPr>
-        <w:t>Конвейер имеет внутренний итератор, который отвечает за фазу (внутреннюю итерацию) работы конвейера. Основные фазы:</w:t>
+        <w:t xml:space="preserve">Конвейер </w:t>
+      </w:r>
+      <w:r>
+        <w:rPr>
+          <w:rFonts w:ascii="Arial" w:hAnsi="Arial" w:cs="Arial"/>
+          <w:sz w:val="28"/>
+          <w:szCs w:val="28"/>
+          <w:lang w:val="ru-RU"/>
+        </w:rPr>
+        <w:t>управляется извне контрольным модулем</w:t>
+      </w:r>
+      <w:r>
+        <w:rPr>
+          <w:rFonts w:ascii="Arial" w:hAnsi="Arial" w:cs="Arial"/>
+          <w:sz w:val="28"/>
+          <w:szCs w:val="28"/>
+          <w:lang w:val="ru-RU"/>
+        </w:rPr>
+        <w:t xml:space="preserve">. </w:t>
+      </w:r>
+      <w:r>
+        <w:rPr>
+          <w:rFonts w:ascii="Arial" w:hAnsi="Arial" w:cs="Arial"/>
+          <w:sz w:val="28"/>
+          <w:szCs w:val="28"/>
+          <w:lang w:val="ru-RU"/>
+        </w:rPr>
+        <w:t>Конвейер имеет три этапа выполнения:</w:t>
       </w:r>
     </w:p>
     <w:tbl>
@@ -9062,7 +8896,7 @@
                 <w:szCs w:val="28"/>
                 <w:lang w:val="ru-RU"/>
               </w:rPr>
-              <w:t>Фаза</w:t>
+              <w:t>этапа выполнения</w:t>
             </w:r>
           </w:p>
         </w:tc>
@@ -9086,7 +8920,7 @@
                 <w:szCs w:val="28"/>
                 <w:lang w:val="ru-RU"/>
               </w:rPr>
-              <w:t>Значение</w:t>
+              <w:t>значение</w:t>
             </w:r>
           </w:p>
         </w:tc>
@@ -9102,130 +8936,39 @@
                 <w:rFonts w:ascii="Arial" w:hAnsi="Arial" w:cs="Arial"/>
                 <w:sz w:val="28"/>
                 <w:szCs w:val="28"/>
-                <w:lang w:val="ru-RU"/>
-              </w:rPr>
-            </w:pPr>
-            <w:r>
-              <w:rPr>
-                <w:rFonts w:ascii="Arial" w:hAnsi="Arial" w:cs="Arial"/>
-                <w:sz w:val="28"/>
-                <w:szCs w:val="28"/>
-                <w:lang w:val="ru-RU"/>
-              </w:rPr>
-              <w:t>0</w:t>
+              </w:rPr>
+            </w:pPr>
+            <w:r>
+              <w:rPr>
+                <w:rFonts w:ascii="Arial" w:hAnsi="Arial" w:cs="Arial"/>
+                <w:sz w:val="28"/>
+                <w:szCs w:val="28"/>
+              </w:rPr>
+              <w:t>IF</w:t>
             </w:r>
           </w:p>
         </w:tc>
         <w:tc>
           <w:tcPr>
             <w:tcW w:w="4788" w:type="dxa"/>
-            <w:vMerge w:val="restart"/>
-          </w:tcPr>
-          <w:p>
-            <w:pPr>
-              <w:rPr>
-                <w:rFonts w:ascii="Arial" w:hAnsi="Arial" w:cs="Arial"/>
-                <w:sz w:val="28"/>
-                <w:szCs w:val="28"/>
-              </w:rPr>
-            </w:pPr>
-            <w:r>
-              <w:rPr>
-                <w:rFonts w:ascii="Arial" w:hAnsi="Arial" w:cs="Arial"/>
-                <w:sz w:val="28"/>
-                <w:szCs w:val="28"/>
-                <w:lang w:val="ru-RU"/>
-              </w:rPr>
-              <w:t>Запуск</w:t>
-            </w:r>
-            <w:r>
-              <w:rPr>
-                <w:rFonts w:ascii="Arial" w:hAnsi="Arial" w:cs="Arial"/>
-                <w:sz w:val="28"/>
-                <w:szCs w:val="28"/>
-              </w:rPr>
-              <w:t xml:space="preserve"> </w:t>
-            </w:r>
-            <w:r>
-              <w:rPr>
-                <w:rFonts w:ascii="Arial" w:hAnsi="Arial" w:cs="Arial"/>
-                <w:sz w:val="28"/>
-                <w:szCs w:val="28"/>
-                <w:lang w:val="ru-RU"/>
-              </w:rPr>
-              <w:t>блоков</w:t>
-            </w:r>
-            <w:r>
-              <w:rPr>
-                <w:rFonts w:ascii="Arial" w:hAnsi="Arial" w:cs="Arial"/>
-                <w:sz w:val="28"/>
-                <w:szCs w:val="28"/>
-              </w:rPr>
-              <w:t xml:space="preserve"> </w:t>
-            </w:r>
-            <w:r>
-              <w:rPr>
-                <w:rFonts w:ascii="Arial" w:hAnsi="Arial" w:cs="Arial"/>
-                <w:sz w:val="28"/>
-                <w:szCs w:val="28"/>
-              </w:rPr>
-              <w:t>IF</w:t>
-            </w:r>
-            <w:r>
-              <w:rPr>
-                <w:rFonts w:ascii="Arial" w:hAnsi="Arial" w:cs="Arial"/>
-                <w:sz w:val="28"/>
-                <w:szCs w:val="28"/>
-              </w:rPr>
-              <w:t xml:space="preserve">, </w:t>
-            </w:r>
-            <w:r>
-              <w:rPr>
-                <w:rFonts w:ascii="Arial" w:hAnsi="Arial" w:cs="Arial"/>
-                <w:sz w:val="28"/>
-                <w:szCs w:val="28"/>
-              </w:rPr>
-              <w:t>OF</w:t>
-            </w:r>
-            <w:r>
-              <w:rPr>
-                <w:rFonts w:ascii="Arial" w:hAnsi="Arial" w:cs="Arial"/>
-                <w:sz w:val="28"/>
-                <w:szCs w:val="28"/>
-              </w:rPr>
-              <w:t xml:space="preserve">, </w:t>
-            </w:r>
-            <w:r>
-              <w:rPr>
-                <w:rFonts w:ascii="Arial" w:hAnsi="Arial" w:cs="Arial"/>
-                <w:sz w:val="28"/>
-                <w:szCs w:val="28"/>
-              </w:rPr>
-              <w:t>EXEC</w:t>
-            </w:r>
-            <w:r>
-              <w:rPr>
-                <w:rFonts w:ascii="Arial" w:hAnsi="Arial" w:cs="Arial"/>
-                <w:sz w:val="28"/>
-                <w:szCs w:val="28"/>
-              </w:rPr>
-              <w:t xml:space="preserve">, </w:t>
-            </w:r>
-            <w:r>
-              <w:rPr>
-                <w:rFonts w:ascii="Arial" w:hAnsi="Arial" w:cs="Arial"/>
-                <w:sz w:val="28"/>
-                <w:szCs w:val="28"/>
-              </w:rPr>
-              <w:t>WRITE</w:t>
-            </w:r>
-            <w:r>
-              <w:rPr>
-                <w:rFonts w:ascii="Arial" w:hAnsi="Arial" w:cs="Arial"/>
-                <w:sz w:val="28"/>
-                <w:szCs w:val="28"/>
-              </w:rPr>
-              <w:t xml:space="preserve">. </w:t>
+          </w:tcPr>
+          <w:p>
+            <w:pPr>
+              <w:rPr>
+                <w:rFonts w:ascii="Arial" w:hAnsi="Arial" w:cs="Arial"/>
+                <w:sz w:val="28"/>
+                <w:szCs w:val="28"/>
+                <w:lang w:val="ru-RU"/>
+              </w:rPr>
+            </w:pPr>
+            <w:r>
+              <w:rPr>
+                <w:rFonts w:ascii="Arial" w:hAnsi="Arial" w:cs="Arial"/>
+                <w:sz w:val="28"/>
+                <w:szCs w:val="28"/>
+                <w:lang w:val="ru-RU"/>
+              </w:rPr>
+              <w:t>Извлечение команды</w:t>
             </w:r>
           </w:p>
         </w:tc>
@@ -9241,34 +8984,40 @@
                 <w:rFonts w:ascii="Arial" w:hAnsi="Arial" w:cs="Arial"/>
                 <w:sz w:val="28"/>
                 <w:szCs w:val="28"/>
-                <w:lang w:val="ru-RU"/>
-              </w:rPr>
-            </w:pPr>
-            <w:r>
-              <w:rPr>
-                <w:rFonts w:ascii="Arial" w:hAnsi="Arial" w:cs="Arial"/>
-                <w:sz w:val="28"/>
-                <w:szCs w:val="28"/>
-                <w:lang w:val="ru-RU"/>
-              </w:rPr>
-              <w:t>1</w:t>
+              </w:rPr>
+            </w:pPr>
+            <w:r>
+              <w:rPr>
+                <w:rFonts w:ascii="Arial" w:hAnsi="Arial" w:cs="Arial"/>
+                <w:sz w:val="28"/>
+                <w:szCs w:val="28"/>
+              </w:rPr>
+              <w:t>OF &amp; EXEC</w:t>
             </w:r>
           </w:p>
         </w:tc>
         <w:tc>
           <w:tcPr>
             <w:tcW w:w="4788" w:type="dxa"/>
-            <w:vMerge/>
-          </w:tcPr>
-          <w:p>
-            <w:pPr>
-              <w:rPr>
-                <w:rFonts w:ascii="Arial" w:hAnsi="Arial" w:cs="Arial"/>
-                <w:sz w:val="28"/>
-                <w:szCs w:val="28"/>
-                <w:lang w:val="ru-RU"/>
-              </w:rPr>
-            </w:pPr>
+          </w:tcPr>
+          <w:p>
+            <w:pPr>
+              <w:rPr>
+                <w:rFonts w:ascii="Arial" w:hAnsi="Arial" w:cs="Arial"/>
+                <w:sz w:val="28"/>
+                <w:szCs w:val="28"/>
+                <w:lang w:val="ru-RU"/>
+              </w:rPr>
+            </w:pPr>
+            <w:r>
+              <w:rPr>
+                <w:rFonts w:ascii="Arial" w:hAnsi="Arial" w:cs="Arial"/>
+                <w:sz w:val="28"/>
+                <w:szCs w:val="28"/>
+                <w:lang w:val="ru-RU"/>
+              </w:rPr>
+              <w:t>Извлечение операндов и выполнение операции</w:t>
+            </w:r>
           </w:p>
         </w:tc>
       </w:tr>
@@ -9283,17 +9032,15 @@
                 <w:rFonts w:ascii="Arial" w:hAnsi="Arial" w:cs="Arial"/>
                 <w:sz w:val="28"/>
                 <w:szCs w:val="28"/>
-                <w:lang w:val="ru-RU"/>
-              </w:rPr>
-            </w:pPr>
-            <w:r>
-              <w:rPr>
-                <w:rFonts w:ascii="Arial" w:hAnsi="Arial" w:cs="Arial"/>
-                <w:sz w:val="28"/>
-                <w:szCs w:val="28"/>
-                <w:lang w:val="ru-RU"/>
-              </w:rPr>
-              <w:t>2</w:t>
+              </w:rPr>
+            </w:pPr>
+            <w:r>
+              <w:rPr>
+                <w:rFonts w:ascii="Arial" w:hAnsi="Arial" w:cs="Arial"/>
+                <w:sz w:val="28"/>
+                <w:szCs w:val="28"/>
+              </w:rPr>
+              <w:t>WRITE</w:t>
             </w:r>
           </w:p>
         </w:tc>
@@ -9317,57 +9064,7 @@
                 <w:szCs w:val="28"/>
                 <w:lang w:val="ru-RU"/>
               </w:rPr>
-              <w:t>Сохранение результатов в промежуточных регистрах</w:t>
-            </w:r>
-          </w:p>
-        </w:tc>
-      </w:tr>
-      <w:tr>
-        <w:tc>
-          <w:tcPr>
-            <w:tcW w:w="4788" w:type="dxa"/>
-          </w:tcPr>
-          <w:p>
-            <w:pPr>
-              <w:rPr>
-                <w:rFonts w:ascii="Arial" w:hAnsi="Arial" w:cs="Arial"/>
-                <w:sz w:val="28"/>
-                <w:szCs w:val="28"/>
-                <w:lang w:val="ru-RU"/>
-              </w:rPr>
-            </w:pPr>
-            <w:r>
-              <w:rPr>
-                <w:rFonts w:ascii="Arial" w:hAnsi="Arial" w:cs="Arial"/>
-                <w:sz w:val="28"/>
-                <w:szCs w:val="28"/>
-                <w:lang w:val="ru-RU"/>
-              </w:rPr>
-              <w:t>3</w:t>
-            </w:r>
-          </w:p>
-        </w:tc>
-        <w:tc>
-          <w:tcPr>
-            <w:tcW w:w="4788" w:type="dxa"/>
-          </w:tcPr>
-          <w:p>
-            <w:pPr>
-              <w:rPr>
-                <w:rFonts w:ascii="Arial" w:hAnsi="Arial" w:cs="Arial"/>
-                <w:sz w:val="28"/>
-                <w:szCs w:val="28"/>
-                <w:lang w:val="ru-RU"/>
-              </w:rPr>
-            </w:pPr>
-            <w:r>
-              <w:rPr>
-                <w:rFonts w:ascii="Arial" w:hAnsi="Arial" w:cs="Arial"/>
-                <w:sz w:val="28"/>
-                <w:szCs w:val="28"/>
-                <w:lang w:val="ru-RU"/>
-              </w:rPr>
-              <w:t>Смена промежуточных регистров</w:t>
+              <w:t>Запись результатов</w:t>
             </w:r>
           </w:p>
         </w:tc>
@@ -9588,7 +9285,6 @@
         </w:rPr>
         <w:t xml:space="preserve">Конвейер работает постоянно. Остановка происходит за счет   своевременной установки битов </w:t>
       </w:r>
-      <w:proofErr w:type="spellStart"/>
       <w:r>
         <w:rPr>
           <w:rFonts w:ascii="Arial" w:hAnsi="Arial" w:cs="Arial"/>
@@ -9597,7 +9293,6 @@
         </w:rPr>
         <w:t>reg</w:t>
       </w:r>
-      <w:proofErr w:type="spellEnd"/>
       <w:r>
         <w:rPr>
           <w:rFonts w:ascii="Arial" w:hAnsi="Arial" w:cs="Arial"/>
@@ -9854,27 +9549,7 @@
                 <w:szCs w:val="28"/>
                 <w:lang w:val="ru-RU"/>
               </w:rPr>
-              <w:t>Запустить блок записи, если есть конфликт чтения запис</w:t>
-            </w:r>
-            <w:proofErr w:type="gramStart"/>
-            <w:r>
-              <w:rPr>
-                <w:rFonts w:ascii="Arial" w:hAnsi="Arial" w:cs="Arial"/>
-                <w:sz w:val="28"/>
-                <w:szCs w:val="28"/>
-                <w:lang w:val="ru-RU"/>
-              </w:rPr>
-              <w:t>и(</w:t>
-            </w:r>
-            <w:proofErr w:type="gramEnd"/>
-            <w:r>
-              <w:rPr>
-                <w:rFonts w:ascii="Arial" w:hAnsi="Arial" w:cs="Arial"/>
-                <w:sz w:val="28"/>
-                <w:szCs w:val="28"/>
-                <w:lang w:val="ru-RU"/>
-              </w:rPr>
-              <w:t>добавить смену регистров записи и выключение)</w:t>
+              <w:t>Запустить блок записи, если есть конфликт чтения записи(добавить смену регистров записи и выключение)</w:t>
             </w:r>
           </w:p>
         </w:tc>
@@ -9974,19 +9649,8 @@
                 <w:szCs w:val="28"/>
                 <w:lang w:val="ru-RU"/>
               </w:rPr>
-              <w:t xml:space="preserve">Перезаписать промежуточные </w:t>
-            </w:r>
-            <w:proofErr w:type="gramStart"/>
-            <w:r>
-              <w:rPr>
-                <w:rFonts w:ascii="Arial" w:hAnsi="Arial" w:cs="Arial"/>
-                <w:sz w:val="28"/>
-                <w:szCs w:val="28"/>
-                <w:lang w:val="ru-RU"/>
-              </w:rPr>
-              <w:t>регистры</w:t>
-            </w:r>
-            <w:proofErr w:type="gramEnd"/>
+              <w:t>Перезаписать промежуточные регистры</w:t>
+            </w:r>
             <w:r>
               <w:rPr>
                 <w:rFonts w:ascii="Arial" w:hAnsi="Arial" w:cs="Arial"/>
@@ -10053,19 +9717,8 @@
                 <w:szCs w:val="28"/>
                 <w:lang w:val="ru-RU"/>
               </w:rPr>
-              <w:t xml:space="preserve">Сменить промежуточные </w:t>
-            </w:r>
-            <w:proofErr w:type="gramStart"/>
-            <w:r>
-              <w:rPr>
-                <w:rFonts w:ascii="Arial" w:hAnsi="Arial" w:cs="Arial"/>
-                <w:sz w:val="28"/>
-                <w:szCs w:val="28"/>
-                <w:lang w:val="ru-RU"/>
-              </w:rPr>
-              <w:t>регистры</w:t>
-            </w:r>
-            <w:proofErr w:type="gramEnd"/>
+              <w:t>Сменить промежуточные регистры</w:t>
+            </w:r>
             <w:r>
               <w:rPr>
                 <w:rFonts w:ascii="Arial" w:hAnsi="Arial" w:cs="Arial"/>
@@ -10083,6 +9736,53 @@
                 <w:lang w:val="ru-RU"/>
               </w:rPr>
               <w:t>если нет конфликтов чтения-записи</w:t>
+            </w:r>
+          </w:p>
+          <w:p>
+            <w:pPr>
+              <w:rPr>
+                <w:rFonts w:ascii="Arial" w:hAnsi="Arial" w:cs="Arial"/>
+                <w:sz w:val="28"/>
+                <w:szCs w:val="28"/>
+                <w:lang w:val="ru-RU"/>
+              </w:rPr>
+            </w:pPr>
+            <w:r>
+              <w:rPr>
+                <w:rFonts w:ascii="Arial" w:hAnsi="Arial" w:cs="Arial"/>
+                <w:sz w:val="28"/>
+                <w:szCs w:val="28"/>
+                <w:lang w:val="ru-RU"/>
+              </w:rPr>
+              <w:t xml:space="preserve">(вторая половина такта) </w:t>
+            </w:r>
+            <w:bookmarkStart w:id="0" w:name="_GoBack"/>
+            <w:bookmarkEnd w:id="0"/>
+            <w:r>
+              <w:rPr>
+                <w:rFonts w:ascii="Arial" w:hAnsi="Arial" w:cs="Arial"/>
+                <w:sz w:val="28"/>
+                <w:szCs w:val="28"/>
+                <w:lang w:val="ru-RU"/>
+              </w:rPr>
+              <w:t xml:space="preserve">Остановить блок </w:t>
+            </w:r>
+            <w:r>
+              <w:rPr>
+                <w:rFonts w:ascii="Arial" w:hAnsi="Arial" w:cs="Arial"/>
+                <w:sz w:val="28"/>
+                <w:szCs w:val="28"/>
+              </w:rPr>
+              <w:t>WRITE</w:t>
+            </w:r>
+            <w:r>
+              <w:rPr>
+                <w:rFonts w:ascii="Arial" w:hAnsi="Arial" w:cs="Arial"/>
+                <w:sz w:val="28"/>
+                <w:szCs w:val="28"/>
+                <w:lang w:val="ru-RU"/>
+              </w:rPr>
+              <w:t xml:space="preserve"> если есть конфликт чтения-записи</w:t>
             </w:r>
           </w:p>
         </w:tc>
@@ -10134,7 +9834,6 @@
               </w:rPr>
               <w:t xml:space="preserve">Остановить блок </w:t>
             </w:r>
-            <w:proofErr w:type="gramStart"/>
             <w:r>
               <w:rPr>
                 <w:rFonts w:ascii="Arial" w:hAnsi="Arial" w:cs="Arial"/>
@@ -10143,7 +9842,6 @@
               </w:rPr>
               <w:t>EXEC</w:t>
             </w:r>
-            <w:proofErr w:type="gramEnd"/>
             <w:r>
               <w:rPr>
                 <w:rFonts w:ascii="Arial" w:hAnsi="Arial" w:cs="Arial"/>
@@ -10160,18 +9858,8 @@
                 <w:szCs w:val="28"/>
                 <w:lang w:val="ru-RU"/>
               </w:rPr>
-              <w:t>если выставлен флаг «неверный прыжок»</w:t>
-            </w:r>
-          </w:p>
-          <w:p>
-            <w:pPr>
-              <w:rPr>
-                <w:rFonts w:ascii="Arial" w:hAnsi="Arial" w:cs="Arial"/>
-                <w:sz w:val="28"/>
-                <w:szCs w:val="28"/>
-                <w:lang w:val="ru-RU"/>
-              </w:rPr>
-            </w:pPr>
+              <w:t xml:space="preserve">если выставлен флаг «неверный </w:t>
+            </w:r>
             <w:r>
               <w:rPr>
                 <w:rFonts w:ascii="Arial" w:hAnsi="Arial" w:cs="Arial"/>
@@ -10180,6 +9868,25 @@
                 <w:lang w:val="ru-RU"/>
               </w:rPr>
               <w:lastRenderedPageBreak/>
+              <w:t>прыжок»</w:t>
+            </w:r>
+          </w:p>
+          <w:p>
+            <w:pPr>
+              <w:rPr>
+                <w:rFonts w:ascii="Arial" w:hAnsi="Arial" w:cs="Arial"/>
+                <w:sz w:val="28"/>
+                <w:szCs w:val="28"/>
+                <w:lang w:val="ru-RU"/>
+              </w:rPr>
+            </w:pPr>
+            <w:r>
+              <w:rPr>
+                <w:rFonts w:ascii="Arial" w:hAnsi="Arial" w:cs="Arial"/>
+                <w:sz w:val="28"/>
+                <w:szCs w:val="28"/>
+                <w:lang w:val="ru-RU"/>
+              </w:rPr>
               <w:t>Перезаписать текущее значение конфликта чтения-записи</w:t>
             </w:r>
           </w:p>

</xml_diff>

<commit_message>
DMA and EXTERNAL were implemented
Signed-off-by: Yury Kaliada <fut.wrk@gmail.com>
</commit_message>
<xml_diff>
--- a/doc/documentation.docx
+++ b/doc/documentation.docx
@@ -295,7 +295,6 @@
           <w:rFonts w:ascii="Arial" w:hAnsi="Arial" w:cs="Arial"/>
           <w:sz w:val="28"/>
           <w:szCs w:val="28"/>
-          <w:lang w:val="ru-RU"/>
         </w:rPr>
       </w:pPr>
       <w:r>
@@ -306,16 +305,33 @@
           <w:lang w:val="ru-RU"/>
         </w:rPr>
         <w:tab/>
-        <w:t xml:space="preserve">3 - </w:t>
-      </w:r>
-      <w:r>
-        <w:rPr>
-          <w:rFonts w:ascii="Arial" w:hAnsi="Arial" w:cs="Arial"/>
-          <w:sz w:val="28"/>
-          <w:szCs w:val="28"/>
-          <w:lang w:val="ru-RU"/>
-        </w:rPr>
-        <w:t>СТЕК</w:t>
+        <w:t xml:space="preserve">3 </w:t>
+      </w:r>
+      <w:r>
+        <w:rPr>
+          <w:rFonts w:ascii="Arial" w:hAnsi="Arial" w:cs="Arial"/>
+          <w:sz w:val="28"/>
+          <w:szCs w:val="28"/>
+          <w:lang w:val="ru-RU"/>
+        </w:rPr>
+        <w:t>–</w:t>
+      </w:r>
+      <w:r>
+        <w:rPr>
+          <w:rFonts w:ascii="Arial" w:hAnsi="Arial" w:cs="Arial"/>
+          <w:sz w:val="28"/>
+          <w:szCs w:val="28"/>
+          <w:lang w:val="ru-RU"/>
+        </w:rPr>
+        <w:t xml:space="preserve"> </w:t>
+      </w:r>
+      <w:r>
+        <w:rPr>
+          <w:rFonts w:ascii="Arial" w:hAnsi="Arial" w:cs="Arial"/>
+          <w:sz w:val="28"/>
+          <w:szCs w:val="28"/>
+        </w:rPr>
+        <w:t>DMA settings</w:t>
       </w:r>
     </w:p>
     <w:p>
@@ -7377,8 +7393,30 @@
           <w:sz w:val="40"/>
           <w:szCs w:val="40"/>
           <w:u w:val="single"/>
-        </w:rPr>
-        <w:t>(WRITE)</w:t>
+          <w:lang w:val="ru-RU"/>
+        </w:rPr>
+        <w:t>(</w:t>
+      </w:r>
+      <w:r>
+        <w:rPr>
+          <w:rFonts w:ascii="Arial" w:hAnsi="Arial" w:cs="Arial"/>
+          <w:b/>
+          <w:sz w:val="40"/>
+          <w:szCs w:val="40"/>
+          <w:u w:val="single"/>
+        </w:rPr>
+        <w:t>WRITE</w:t>
+      </w:r>
+      <w:r>
+        <w:rPr>
+          <w:rFonts w:ascii="Arial" w:hAnsi="Arial" w:cs="Arial"/>
+          <w:b/>
+          <w:sz w:val="40"/>
+          <w:szCs w:val="40"/>
+          <w:u w:val="single"/>
+          <w:lang w:val="ru-RU"/>
+        </w:rPr>
+        <w:t>)</w:t>
       </w:r>
     </w:p>
     <w:p>
@@ -7387,6 +7425,7 @@
           <w:rFonts w:ascii="Arial" w:hAnsi="Arial" w:cs="Arial"/>
           <w:sz w:val="28"/>
           <w:szCs w:val="28"/>
+          <w:lang w:val="ru-RU"/>
         </w:rPr>
       </w:pPr>
       <w:r>
@@ -7403,8 +7442,26 @@
           <w:rFonts w:ascii="Arial" w:hAnsi="Arial" w:cs="Arial"/>
           <w:sz w:val="28"/>
           <w:szCs w:val="28"/>
-        </w:rPr>
-        <w:t>(ICB[15..8])</w:t>
+          <w:lang w:val="ru-RU"/>
+        </w:rPr>
+        <w:t>(</w:t>
+      </w:r>
+      <w:r>
+        <w:rPr>
+          <w:rFonts w:ascii="Arial" w:hAnsi="Arial" w:cs="Arial"/>
+          <w:sz w:val="28"/>
+          <w:szCs w:val="28"/>
+        </w:rPr>
+        <w:t>ICB</w:t>
+      </w:r>
+      <w:r>
+        <w:rPr>
+          <w:rFonts w:ascii="Arial" w:hAnsi="Arial" w:cs="Arial"/>
+          <w:sz w:val="28"/>
+          <w:szCs w:val="28"/>
+          <w:lang w:val="ru-RU"/>
+        </w:rPr>
+        <w:t>[15..8])</w:t>
       </w:r>
     </w:p>
     <w:tbl>
@@ -9921,7 +9978,7 @@
           <w:u w:val="single"/>
           <w:lang w:val="ru-RU"/>
         </w:rPr>
-        <w:t xml:space="preserve">Контроллер прямого доступа </w:t>
+        <w:t>Диспетчер</w:t>
       </w:r>
       <w:r>
         <w:rPr>
@@ -9932,7 +9989,7 @@
           <w:u w:val="single"/>
           <w:lang w:val="ru-RU"/>
         </w:rPr>
-        <w:t xml:space="preserve">к памяти </w:t>
+        <w:t xml:space="preserve"> прямого доступа </w:t>
       </w:r>
       <w:r>
         <w:rPr>
@@ -9943,7 +10000,7 @@
           <w:u w:val="single"/>
           <w:lang w:val="ru-RU"/>
         </w:rPr>
-        <w:t>(</w:t>
+        <w:t xml:space="preserve">к памяти </w:t>
       </w:r>
       <w:r>
         <w:rPr>
@@ -9952,8 +10009,9 @@
           <w:sz w:val="40"/>
           <w:szCs w:val="40"/>
           <w:u w:val="single"/>
-        </w:rPr>
-        <w:t>DMA</w:t>
+          <w:lang w:val="ru-RU"/>
+        </w:rPr>
+        <w:t>(</w:t>
       </w:r>
       <w:r>
         <w:rPr>
@@ -9962,6 +10020,16 @@
           <w:sz w:val="40"/>
           <w:szCs w:val="40"/>
           <w:u w:val="single"/>
+        </w:rPr>
+        <w:t>DMA</w:t>
+      </w:r>
+      <w:r>
+        <w:rPr>
+          <w:rFonts w:ascii="Arial" w:hAnsi="Arial" w:cs="Arial"/>
+          <w:b/>
+          <w:sz w:val="40"/>
+          <w:szCs w:val="40"/>
+          <w:u w:val="single"/>
           <w:lang w:val="ru-RU"/>
         </w:rPr>
         <w:t>)</w:t>
@@ -9992,6 +10060,7 @@
           <w:rFonts w:ascii="Arial" w:hAnsi="Arial" w:cs="Arial"/>
           <w:sz w:val="28"/>
           <w:szCs w:val="28"/>
+          <w:lang w:val="ru-RU"/>
         </w:rPr>
       </w:pPr>
       <w:r>
@@ -10219,16 +10288,7 @@
                 <w:szCs w:val="28"/>
                 <w:lang w:val="ru-RU"/>
               </w:rPr>
-              <w:t>З</w:t>
-            </w:r>
-            <w:r>
-              <w:rPr>
-                <w:rFonts w:ascii="Arial" w:hAnsi="Arial" w:cs="Arial"/>
-                <w:sz w:val="28"/>
-                <w:szCs w:val="28"/>
-                <w:lang w:val="ru-RU"/>
-              </w:rPr>
-              <w:t>анятость</w:t>
+              <w:t>Занятость</w:t>
             </w:r>
           </w:p>
         </w:tc>
@@ -10253,16 +10313,7 @@
                 <w:szCs w:val="28"/>
                 <w:lang w:val="ru-RU"/>
               </w:rPr>
-              <w:t>З</w:t>
-            </w:r>
-            <w:r>
-              <w:rPr>
-                <w:rFonts w:ascii="Arial" w:hAnsi="Arial" w:cs="Arial"/>
-                <w:sz w:val="28"/>
-                <w:szCs w:val="28"/>
-                <w:lang w:val="ru-RU"/>
-              </w:rPr>
-              <w:t>апрос</w:t>
+              <w:t>Запрос</w:t>
             </w:r>
           </w:p>
         </w:tc>
@@ -10492,8 +10543,6 @@
         </w:rPr>
         <w:t>ние) используется во</w:t>
       </w:r>
-      <w:bookmarkStart w:id="0" w:name="_GoBack"/>
-      <w:bookmarkEnd w:id="0"/>
       <w:r>
         <w:rPr>
           <w:rFonts w:ascii="Arial" w:hAnsi="Arial" w:cs="Arial"/>
@@ -10578,11 +10627,885 @@
       <w:pPr>
         <w:rPr>
           <w:rFonts w:ascii="Arial" w:hAnsi="Arial" w:cs="Arial"/>
-          <w:sz w:val="28"/>
-          <w:szCs w:val="28"/>
+          <w:b/>
+          <w:sz w:val="40"/>
+          <w:szCs w:val="40"/>
+          <w:u w:val="single"/>
           <w:lang w:val="ru-RU"/>
         </w:rPr>
       </w:pPr>
+      <w:r>
+        <w:rPr>
+          <w:rFonts w:ascii="Arial" w:hAnsi="Arial" w:cs="Arial"/>
+          <w:b/>
+          <w:sz w:val="40"/>
+          <w:szCs w:val="40"/>
+          <w:u w:val="single"/>
+          <w:lang w:val="ru-RU"/>
+        </w:rPr>
+        <w:t>Контроллер прямого доступа к памяти (</w:t>
+      </w:r>
+      <w:r>
+        <w:rPr>
+          <w:rFonts w:ascii="Arial" w:hAnsi="Arial" w:cs="Arial"/>
+          <w:b/>
+          <w:sz w:val="40"/>
+          <w:szCs w:val="40"/>
+          <w:u w:val="single"/>
+        </w:rPr>
+        <w:t>DMA</w:t>
+      </w:r>
+      <w:r>
+        <w:rPr>
+          <w:rFonts w:ascii="Arial" w:hAnsi="Arial" w:cs="Arial"/>
+          <w:b/>
+          <w:sz w:val="40"/>
+          <w:szCs w:val="40"/>
+          <w:u w:val="single"/>
+          <w:lang w:val="ru-RU"/>
+        </w:rPr>
+        <w:t>_</w:t>
+      </w:r>
+      <w:r>
+        <w:rPr>
+          <w:rFonts w:ascii="Arial" w:hAnsi="Arial" w:cs="Arial"/>
+          <w:b/>
+          <w:sz w:val="40"/>
+          <w:szCs w:val="40"/>
+          <w:u w:val="single"/>
+        </w:rPr>
+        <w:t>worker</w:t>
+      </w:r>
+      <w:r>
+        <w:rPr>
+          <w:rFonts w:ascii="Arial" w:hAnsi="Arial" w:cs="Arial"/>
+          <w:b/>
+          <w:sz w:val="40"/>
+          <w:szCs w:val="40"/>
+          <w:u w:val="single"/>
+          <w:lang w:val="ru-RU"/>
+        </w:rPr>
+        <w:t>)</w:t>
+      </w:r>
+    </w:p>
+    <w:p>
+      <w:pPr>
+        <w:rPr>
+          <w:rFonts w:ascii="Arial" w:hAnsi="Arial" w:cs="Arial"/>
+          <w:sz w:val="28"/>
+          <w:szCs w:val="28"/>
+          <w:lang w:val="ru-RU"/>
+        </w:rPr>
+      </w:pPr>
+      <w:r>
+        <w:rPr>
+          <w:rFonts w:ascii="Arial" w:hAnsi="Arial" w:cs="Arial"/>
+          <w:sz w:val="28"/>
+          <w:szCs w:val="28"/>
+          <w:lang w:val="ru-RU"/>
+        </w:rPr>
+        <w:t>Реализует блочное копирование данных.</w:t>
+      </w:r>
+    </w:p>
+    <w:p>
+      <w:pPr>
+        <w:rPr>
+          <w:rFonts w:ascii="Arial" w:hAnsi="Arial" w:cs="Arial"/>
+          <w:sz w:val="28"/>
+          <w:szCs w:val="28"/>
+          <w:lang w:val="ru-RU"/>
+        </w:rPr>
+      </w:pPr>
+      <w:r>
+        <w:rPr>
+          <w:rFonts w:ascii="Arial" w:hAnsi="Arial" w:cs="Arial"/>
+          <w:sz w:val="28"/>
+          <w:szCs w:val="28"/>
+          <w:lang w:val="ru-RU"/>
+        </w:rPr>
+        <w:t>Имеет</w:t>
+      </w:r>
+      <w:r>
+        <w:rPr>
+          <w:rFonts w:ascii="Arial" w:hAnsi="Arial" w:cs="Arial"/>
+          <w:sz w:val="28"/>
+          <w:szCs w:val="28"/>
+          <w:lang w:val="ru-RU"/>
+        </w:rPr>
+        <w:t xml:space="preserve"> </w:t>
+      </w:r>
+      <w:r>
+        <w:rPr>
+          <w:rFonts w:ascii="Arial" w:hAnsi="Arial" w:cs="Arial"/>
+          <w:sz w:val="28"/>
+          <w:szCs w:val="28"/>
+          <w:lang w:val="ru-RU"/>
+        </w:rPr>
+        <w:t>внутри</w:t>
+      </w:r>
+      <w:r>
+        <w:rPr>
+          <w:rFonts w:ascii="Arial" w:hAnsi="Arial" w:cs="Arial"/>
+          <w:sz w:val="28"/>
+          <w:szCs w:val="28"/>
+          <w:lang w:val="ru-RU"/>
+        </w:rPr>
+        <w:t xml:space="preserve"> </w:t>
+      </w:r>
+      <w:r>
+        <w:rPr>
+          <w:rFonts w:ascii="Arial" w:hAnsi="Arial" w:cs="Arial"/>
+          <w:sz w:val="28"/>
+          <w:szCs w:val="28"/>
+          <w:lang w:val="ru-RU"/>
+        </w:rPr>
+        <w:t>себя</w:t>
+      </w:r>
+      <w:r>
+        <w:rPr>
+          <w:rFonts w:ascii="Arial" w:hAnsi="Arial" w:cs="Arial"/>
+          <w:sz w:val="28"/>
+          <w:szCs w:val="28"/>
+          <w:lang w:val="ru-RU"/>
+        </w:rPr>
+        <w:t xml:space="preserve"> </w:t>
+      </w:r>
+      <w:r>
+        <w:rPr>
+          <w:rFonts w:ascii="Arial" w:hAnsi="Arial" w:cs="Arial"/>
+          <w:sz w:val="28"/>
+          <w:szCs w:val="28"/>
+          <w:lang w:val="ru-RU"/>
+        </w:rPr>
+        <w:t>настройки</w:t>
+      </w:r>
+      <w:r>
+        <w:rPr>
+          <w:rFonts w:ascii="Arial" w:hAnsi="Arial" w:cs="Arial"/>
+          <w:sz w:val="28"/>
+          <w:szCs w:val="28"/>
+          <w:lang w:val="ru-RU"/>
+        </w:rPr>
+        <w:t xml:space="preserve">: </w:t>
+      </w:r>
+      <w:r>
+        <w:rPr>
+          <w:rFonts w:ascii="Arial" w:hAnsi="Arial" w:cs="Arial"/>
+          <w:sz w:val="28"/>
+          <w:szCs w:val="28"/>
+        </w:rPr>
+        <w:t>source</w:t>
+      </w:r>
+      <w:r>
+        <w:rPr>
+          <w:rFonts w:ascii="Arial" w:hAnsi="Arial" w:cs="Arial"/>
+          <w:sz w:val="28"/>
+          <w:szCs w:val="28"/>
+          <w:lang w:val="ru-RU"/>
+        </w:rPr>
+        <w:t>_</w:t>
+      </w:r>
+      <w:r>
+        <w:rPr>
+          <w:rFonts w:ascii="Arial" w:hAnsi="Arial" w:cs="Arial"/>
+          <w:sz w:val="28"/>
+          <w:szCs w:val="28"/>
+        </w:rPr>
+        <w:t>address</w:t>
+      </w:r>
+      <w:r>
+        <w:rPr>
+          <w:rFonts w:ascii="Arial" w:hAnsi="Arial" w:cs="Arial"/>
+          <w:sz w:val="28"/>
+          <w:szCs w:val="28"/>
+          <w:lang w:val="ru-RU"/>
+        </w:rPr>
+        <w:t xml:space="preserve">, </w:t>
+      </w:r>
+      <w:r>
+        <w:rPr>
+          <w:rFonts w:ascii="Arial" w:hAnsi="Arial" w:cs="Arial"/>
+          <w:sz w:val="28"/>
+          <w:szCs w:val="28"/>
+        </w:rPr>
+        <w:t>destination</w:t>
+      </w:r>
+      <w:r>
+        <w:rPr>
+          <w:rFonts w:ascii="Arial" w:hAnsi="Arial" w:cs="Arial"/>
+          <w:sz w:val="28"/>
+          <w:szCs w:val="28"/>
+          <w:lang w:val="ru-RU"/>
+        </w:rPr>
+        <w:t>_</w:t>
+      </w:r>
+      <w:r>
+        <w:rPr>
+          <w:rFonts w:ascii="Arial" w:hAnsi="Arial" w:cs="Arial"/>
+          <w:sz w:val="28"/>
+          <w:szCs w:val="28"/>
+        </w:rPr>
+        <w:t>address</w:t>
+      </w:r>
+      <w:r>
+        <w:rPr>
+          <w:rFonts w:ascii="Arial" w:hAnsi="Arial" w:cs="Arial"/>
+          <w:sz w:val="28"/>
+          <w:szCs w:val="28"/>
+          <w:lang w:val="ru-RU"/>
+        </w:rPr>
+        <w:t xml:space="preserve">, </w:t>
+      </w:r>
+      <w:r>
+        <w:rPr>
+          <w:rFonts w:ascii="Arial" w:hAnsi="Arial" w:cs="Arial"/>
+          <w:sz w:val="28"/>
+          <w:szCs w:val="28"/>
+        </w:rPr>
+        <w:t>words</w:t>
+      </w:r>
+      <w:r>
+        <w:rPr>
+          <w:rFonts w:ascii="Arial" w:hAnsi="Arial" w:cs="Arial"/>
+          <w:sz w:val="28"/>
+          <w:szCs w:val="28"/>
+          <w:lang w:val="ru-RU"/>
+        </w:rPr>
+        <w:t>_</w:t>
+      </w:r>
+      <w:r>
+        <w:rPr>
+          <w:rFonts w:ascii="Arial" w:hAnsi="Arial" w:cs="Arial"/>
+          <w:sz w:val="28"/>
+          <w:szCs w:val="28"/>
+        </w:rPr>
+        <w:t>count</w:t>
+      </w:r>
+      <w:r>
+        <w:rPr>
+          <w:rFonts w:ascii="Arial" w:hAnsi="Arial" w:cs="Arial"/>
+          <w:sz w:val="28"/>
+          <w:szCs w:val="28"/>
+          <w:lang w:val="ru-RU"/>
+        </w:rPr>
+        <w:t xml:space="preserve">, </w:t>
+      </w:r>
+      <w:r>
+        <w:rPr>
+          <w:rFonts w:ascii="Arial" w:hAnsi="Arial" w:cs="Arial"/>
+          <w:sz w:val="28"/>
+          <w:szCs w:val="28"/>
+        </w:rPr>
+        <w:t>enabled</w:t>
+      </w:r>
+      <w:r>
+        <w:rPr>
+          <w:rFonts w:ascii="Arial" w:hAnsi="Arial" w:cs="Arial"/>
+          <w:sz w:val="28"/>
+          <w:szCs w:val="28"/>
+          <w:lang w:val="ru-RU"/>
+        </w:rPr>
+        <w:t xml:space="preserve">. </w:t>
+      </w:r>
+      <w:r>
+        <w:rPr>
+          <w:rFonts w:ascii="Arial" w:hAnsi="Arial" w:cs="Arial"/>
+          <w:sz w:val="28"/>
+          <w:szCs w:val="28"/>
+          <w:lang w:val="ru-RU"/>
+        </w:rPr>
+        <w:t xml:space="preserve">Выставление </w:t>
+      </w:r>
+      <w:r>
+        <w:rPr>
+          <w:rFonts w:ascii="Arial" w:hAnsi="Arial" w:cs="Arial"/>
+          <w:sz w:val="28"/>
+          <w:szCs w:val="28"/>
+        </w:rPr>
+        <w:t xml:space="preserve">enabled </w:t>
+      </w:r>
+      <w:r>
+        <w:rPr>
+          <w:rFonts w:ascii="Arial" w:hAnsi="Arial" w:cs="Arial"/>
+          <w:sz w:val="28"/>
+          <w:szCs w:val="28"/>
+          <w:lang w:val="ru-RU"/>
+        </w:rPr>
+        <w:t>в 1 запускает работу блока.</w:t>
+      </w:r>
+    </w:p>
+    <w:tbl>
+      <w:tblPr>
+        <w:tblStyle w:val="a3"/>
+        <w:tblW w:w="0" w:type="auto"/>
+        <w:tblLook w:val="04A0" w:firstRow="1" w:lastRow="0" w:firstColumn="1" w:lastColumn="0" w:noHBand="0" w:noVBand="1"/>
+      </w:tblPr>
+      <w:tblGrid>
+        <w:gridCol w:w="4788"/>
+        <w:gridCol w:w="4788"/>
+      </w:tblGrid>
+      <w:tr>
+        <w:tc>
+          <w:tcPr>
+            <w:tcW w:w="4788" w:type="dxa"/>
+          </w:tcPr>
+          <w:p>
+            <w:pPr>
+              <w:rPr>
+                <w:rFonts w:ascii="Arial" w:hAnsi="Arial" w:cs="Arial"/>
+                <w:sz w:val="28"/>
+                <w:szCs w:val="28"/>
+                <w:lang w:val="ru-RU"/>
+              </w:rPr>
+            </w:pPr>
+            <w:r>
+              <w:rPr>
+                <w:rFonts w:ascii="Arial" w:hAnsi="Arial" w:cs="Arial"/>
+                <w:sz w:val="28"/>
+                <w:szCs w:val="28"/>
+                <w:lang w:val="ru-RU"/>
+              </w:rPr>
+              <w:lastRenderedPageBreak/>
+              <w:t>Линия шины</w:t>
+            </w:r>
+          </w:p>
+        </w:tc>
+        <w:tc>
+          <w:tcPr>
+            <w:tcW w:w="4788" w:type="dxa"/>
+          </w:tcPr>
+          <w:p>
+            <w:pPr>
+              <w:rPr>
+                <w:rFonts w:ascii="Arial" w:hAnsi="Arial" w:cs="Arial"/>
+                <w:sz w:val="28"/>
+                <w:szCs w:val="28"/>
+                <w:lang w:val="ru-RU"/>
+              </w:rPr>
+            </w:pPr>
+            <w:r>
+              <w:rPr>
+                <w:rFonts w:ascii="Arial" w:hAnsi="Arial" w:cs="Arial"/>
+                <w:sz w:val="28"/>
+                <w:szCs w:val="28"/>
+                <w:lang w:val="ru-RU"/>
+              </w:rPr>
+              <w:t>Значение</w:t>
+            </w:r>
+          </w:p>
+        </w:tc>
+      </w:tr>
+      <w:tr>
+        <w:tc>
+          <w:tcPr>
+            <w:tcW w:w="4788" w:type="dxa"/>
+          </w:tcPr>
+          <w:p>
+            <w:pPr>
+              <w:rPr>
+                <w:rFonts w:ascii="Arial" w:hAnsi="Arial" w:cs="Arial"/>
+                <w:sz w:val="28"/>
+                <w:szCs w:val="28"/>
+              </w:rPr>
+            </w:pPr>
+            <w:r>
+              <w:rPr>
+                <w:rFonts w:ascii="Arial" w:hAnsi="Arial" w:cs="Arial"/>
+                <w:sz w:val="28"/>
+                <w:szCs w:val="28"/>
+              </w:rPr>
+              <w:t>8</w:t>
+            </w:r>
+          </w:p>
+        </w:tc>
+        <w:tc>
+          <w:tcPr>
+            <w:tcW w:w="4788" w:type="dxa"/>
+          </w:tcPr>
+          <w:p>
+            <w:pPr>
+              <w:rPr>
+                <w:rFonts w:ascii="Arial" w:hAnsi="Arial" w:cs="Arial"/>
+                <w:sz w:val="28"/>
+                <w:szCs w:val="28"/>
+                <w:lang w:val="ru-RU"/>
+              </w:rPr>
+            </w:pPr>
+            <w:r>
+              <w:rPr>
+                <w:rFonts w:ascii="Arial" w:hAnsi="Arial" w:cs="Arial"/>
+                <w:sz w:val="28"/>
+                <w:szCs w:val="28"/>
+                <w:lang w:val="ru-RU"/>
+              </w:rPr>
+              <w:t>Увеличить счетчик на 1</w:t>
+            </w:r>
+          </w:p>
+        </w:tc>
+      </w:tr>
+      <w:tr>
+        <w:tc>
+          <w:tcPr>
+            <w:tcW w:w="4788" w:type="dxa"/>
+          </w:tcPr>
+          <w:p>
+            <w:pPr>
+              <w:rPr>
+                <w:rFonts w:ascii="Arial" w:hAnsi="Arial" w:cs="Arial"/>
+                <w:sz w:val="28"/>
+                <w:szCs w:val="28"/>
+                <w:lang w:val="ru-RU"/>
+              </w:rPr>
+            </w:pPr>
+            <w:r>
+              <w:rPr>
+                <w:rFonts w:ascii="Arial" w:hAnsi="Arial" w:cs="Arial"/>
+                <w:sz w:val="28"/>
+                <w:szCs w:val="28"/>
+                <w:lang w:val="ru-RU"/>
+              </w:rPr>
+              <w:t>9</w:t>
+            </w:r>
+          </w:p>
+        </w:tc>
+        <w:tc>
+          <w:tcPr>
+            <w:tcW w:w="4788" w:type="dxa"/>
+          </w:tcPr>
+          <w:p>
+            <w:pPr>
+              <w:rPr>
+                <w:rFonts w:ascii="Arial" w:hAnsi="Arial" w:cs="Arial"/>
+                <w:sz w:val="28"/>
+                <w:szCs w:val="28"/>
+              </w:rPr>
+            </w:pPr>
+            <w:r>
+              <w:rPr>
+                <w:rFonts w:ascii="Arial" w:hAnsi="Arial" w:cs="Arial"/>
+                <w:sz w:val="28"/>
+                <w:szCs w:val="28"/>
+                <w:lang w:val="ru-RU"/>
+              </w:rPr>
+              <w:t xml:space="preserve">Выставить </w:t>
+            </w:r>
+            <w:r>
+              <w:rPr>
+                <w:rFonts w:ascii="Arial" w:hAnsi="Arial" w:cs="Arial"/>
+                <w:sz w:val="28"/>
+                <w:szCs w:val="28"/>
+              </w:rPr>
+              <w:t xml:space="preserve">_AB[13..0] </w:t>
+            </w:r>
+            <w:r>
+              <w:rPr>
+                <w:rFonts w:ascii="Arial" w:hAnsi="Arial" w:cs="Arial"/>
+                <w:sz w:val="28"/>
+                <w:szCs w:val="28"/>
+                <w:lang w:val="ru-RU"/>
+              </w:rPr>
+              <w:t xml:space="preserve">и </w:t>
+            </w:r>
+            <w:r>
+              <w:rPr>
+                <w:rFonts w:ascii="Arial" w:hAnsi="Arial" w:cs="Arial"/>
+                <w:sz w:val="28"/>
+                <w:szCs w:val="28"/>
+              </w:rPr>
+              <w:t>_DB[15..0]</w:t>
+            </w:r>
+          </w:p>
+        </w:tc>
+      </w:tr>
+      <w:tr>
+        <w:tc>
+          <w:tcPr>
+            <w:tcW w:w="4788" w:type="dxa"/>
+          </w:tcPr>
+          <w:p>
+            <w:pPr>
+              <w:rPr>
+                <w:rFonts w:ascii="Arial" w:hAnsi="Arial" w:cs="Arial"/>
+                <w:sz w:val="28"/>
+                <w:szCs w:val="28"/>
+                <w:lang w:val="ru-RU"/>
+              </w:rPr>
+            </w:pPr>
+          </w:p>
+        </w:tc>
+        <w:tc>
+          <w:tcPr>
+            <w:tcW w:w="4788" w:type="dxa"/>
+          </w:tcPr>
+          <w:p>
+            <w:pPr>
+              <w:rPr>
+                <w:rFonts w:ascii="Arial" w:hAnsi="Arial" w:cs="Arial"/>
+                <w:sz w:val="28"/>
+                <w:szCs w:val="28"/>
+                <w:lang w:val="ru-RU"/>
+              </w:rPr>
+            </w:pPr>
+          </w:p>
+        </w:tc>
+      </w:tr>
+    </w:tbl>
+    <w:p>
+      <w:pPr>
+        <w:rPr>
+          <w:rFonts w:ascii="Arial" w:hAnsi="Arial" w:cs="Arial"/>
+          <w:sz w:val="28"/>
+          <w:szCs w:val="28"/>
+        </w:rPr>
+      </w:pPr>
+    </w:p>
+    <w:p>
+      <w:pPr>
+        <w:rPr>
+          <w:rFonts w:ascii="Arial" w:hAnsi="Arial" w:cs="Arial"/>
+          <w:sz w:val="28"/>
+          <w:szCs w:val="28"/>
+          <w:lang w:val="ru-RU"/>
+        </w:rPr>
+      </w:pPr>
+      <w:r>
+        <w:rPr>
+          <w:rFonts w:ascii="Arial" w:hAnsi="Arial" w:cs="Arial"/>
+          <w:sz w:val="28"/>
+          <w:szCs w:val="28"/>
+          <w:lang w:val="ru-RU"/>
+        </w:rPr>
+        <w:t>Контроллер имеет внутри себя блок настроек, который включает в себя следующие регистры:</w:t>
+      </w:r>
+    </w:p>
+    <w:tbl>
+      <w:tblPr>
+        <w:tblStyle w:val="a3"/>
+        <w:tblW w:w="0" w:type="auto"/>
+        <w:tblLook w:val="04A0" w:firstRow="1" w:lastRow="0" w:firstColumn="1" w:lastColumn="0" w:noHBand="0" w:noVBand="1"/>
+      </w:tblPr>
+      <w:tblGrid>
+        <w:gridCol w:w="1998"/>
+        <w:gridCol w:w="7578"/>
+      </w:tblGrid>
+      <w:tr>
+        <w:tc>
+          <w:tcPr>
+            <w:tcW w:w="1998" w:type="dxa"/>
+          </w:tcPr>
+          <w:p>
+            <w:pPr>
+              <w:rPr>
+                <w:rFonts w:ascii="Arial" w:hAnsi="Arial" w:cs="Arial"/>
+                <w:sz w:val="28"/>
+                <w:szCs w:val="28"/>
+              </w:rPr>
+            </w:pPr>
+            <w:r>
+              <w:rPr>
+                <w:rFonts w:ascii="Arial" w:hAnsi="Arial" w:cs="Arial"/>
+                <w:sz w:val="28"/>
+                <w:szCs w:val="28"/>
+                <w:lang w:val="ru-RU"/>
+              </w:rPr>
+              <w:t>Адрес(</w:t>
+            </w:r>
+            <w:r>
+              <w:rPr>
+                <w:rFonts w:ascii="Arial" w:hAnsi="Arial" w:cs="Arial"/>
+                <w:sz w:val="28"/>
+                <w:szCs w:val="28"/>
+              </w:rPr>
+              <w:t>hex)</w:t>
+            </w:r>
+          </w:p>
+        </w:tc>
+        <w:tc>
+          <w:tcPr>
+            <w:tcW w:w="7578" w:type="dxa"/>
+          </w:tcPr>
+          <w:p>
+            <w:pPr>
+              <w:rPr>
+                <w:rFonts w:ascii="Arial" w:hAnsi="Arial" w:cs="Arial"/>
+                <w:sz w:val="28"/>
+                <w:szCs w:val="28"/>
+                <w:lang w:val="ru-RU"/>
+              </w:rPr>
+            </w:pPr>
+            <w:r>
+              <w:rPr>
+                <w:rFonts w:ascii="Arial" w:hAnsi="Arial" w:cs="Arial"/>
+                <w:sz w:val="28"/>
+                <w:szCs w:val="28"/>
+                <w:lang w:val="ru-RU"/>
+              </w:rPr>
+              <w:t>Значение</w:t>
+            </w:r>
+          </w:p>
+        </w:tc>
+      </w:tr>
+      <w:tr>
+        <w:tc>
+          <w:tcPr>
+            <w:tcW w:w="1998" w:type="dxa"/>
+          </w:tcPr>
+          <w:p>
+            <w:pPr>
+              <w:rPr>
+                <w:rFonts w:ascii="Arial" w:hAnsi="Arial" w:cs="Arial"/>
+                <w:sz w:val="28"/>
+                <w:szCs w:val="28"/>
+              </w:rPr>
+            </w:pPr>
+            <w:r>
+              <w:rPr>
+                <w:rFonts w:ascii="Arial" w:hAnsi="Arial" w:cs="Arial"/>
+                <w:sz w:val="28"/>
+                <w:szCs w:val="28"/>
+              </w:rPr>
+              <w:t>3000</w:t>
+            </w:r>
+          </w:p>
+        </w:tc>
+        <w:tc>
+          <w:tcPr>
+            <w:tcW w:w="7578" w:type="dxa"/>
+          </w:tcPr>
+          <w:p>
+            <w:pPr>
+              <w:rPr>
+                <w:rFonts w:ascii="Arial" w:hAnsi="Arial" w:cs="Arial"/>
+                <w:sz w:val="28"/>
+                <w:szCs w:val="28"/>
+                <w:lang w:val="ru-RU"/>
+              </w:rPr>
+            </w:pPr>
+            <w:r>
+              <w:rPr>
+                <w:rFonts w:ascii="Arial" w:hAnsi="Arial" w:cs="Arial"/>
+                <w:sz w:val="28"/>
+                <w:szCs w:val="28"/>
+                <w:lang w:val="ru-RU"/>
+              </w:rPr>
+              <w:t>Количество слов, которые нужно передать</w:t>
+            </w:r>
+          </w:p>
+        </w:tc>
+      </w:tr>
+      <w:tr>
+        <w:tc>
+          <w:tcPr>
+            <w:tcW w:w="1998" w:type="dxa"/>
+          </w:tcPr>
+          <w:p>
+            <w:pPr>
+              <w:rPr>
+                <w:rFonts w:ascii="Arial" w:hAnsi="Arial" w:cs="Arial"/>
+                <w:sz w:val="28"/>
+                <w:szCs w:val="28"/>
+                <w:lang w:val="ru-RU"/>
+              </w:rPr>
+            </w:pPr>
+            <w:r>
+              <w:rPr>
+                <w:rFonts w:ascii="Arial" w:hAnsi="Arial" w:cs="Arial"/>
+                <w:sz w:val="28"/>
+                <w:szCs w:val="28"/>
+              </w:rPr>
+              <w:t>3001</w:t>
+            </w:r>
+          </w:p>
+        </w:tc>
+        <w:tc>
+          <w:tcPr>
+            <w:tcW w:w="7578" w:type="dxa"/>
+          </w:tcPr>
+          <w:p>
+            <w:pPr>
+              <w:rPr>
+                <w:rFonts w:ascii="Arial" w:hAnsi="Arial" w:cs="Arial"/>
+                <w:sz w:val="28"/>
+                <w:szCs w:val="28"/>
+                <w:lang w:val="ru-RU"/>
+              </w:rPr>
+            </w:pPr>
+            <w:r>
+              <w:rPr>
+                <w:rFonts w:ascii="Arial" w:hAnsi="Arial" w:cs="Arial"/>
+                <w:sz w:val="28"/>
+                <w:szCs w:val="28"/>
+                <w:lang w:val="ru-RU"/>
+              </w:rPr>
+              <w:t>Адрес назначения</w:t>
+            </w:r>
+          </w:p>
+        </w:tc>
+      </w:tr>
+      <w:tr>
+        <w:tc>
+          <w:tcPr>
+            <w:tcW w:w="1998" w:type="dxa"/>
+          </w:tcPr>
+          <w:p>
+            <w:pPr>
+              <w:rPr>
+                <w:rFonts w:ascii="Arial" w:hAnsi="Arial" w:cs="Arial"/>
+                <w:sz w:val="28"/>
+                <w:szCs w:val="28"/>
+                <w:lang w:val="ru-RU"/>
+              </w:rPr>
+            </w:pPr>
+            <w:r>
+              <w:rPr>
+                <w:rFonts w:ascii="Arial" w:hAnsi="Arial" w:cs="Arial"/>
+                <w:sz w:val="28"/>
+                <w:szCs w:val="28"/>
+              </w:rPr>
+              <w:t>3002</w:t>
+            </w:r>
+          </w:p>
+        </w:tc>
+        <w:tc>
+          <w:tcPr>
+            <w:tcW w:w="7578" w:type="dxa"/>
+          </w:tcPr>
+          <w:p>
+            <w:pPr>
+              <w:rPr>
+                <w:rFonts w:ascii="Arial" w:hAnsi="Arial" w:cs="Arial"/>
+                <w:sz w:val="28"/>
+                <w:szCs w:val="28"/>
+                <w:lang w:val="ru-RU"/>
+              </w:rPr>
+            </w:pPr>
+            <w:r>
+              <w:rPr>
+                <w:rFonts w:ascii="Arial" w:hAnsi="Arial" w:cs="Arial"/>
+                <w:sz w:val="28"/>
+                <w:szCs w:val="28"/>
+                <w:lang w:val="ru-RU"/>
+              </w:rPr>
+              <w:t>Адрес источника</w:t>
+            </w:r>
+          </w:p>
+        </w:tc>
+      </w:tr>
+      <w:tr>
+        <w:tc>
+          <w:tcPr>
+            <w:tcW w:w="1998" w:type="dxa"/>
+          </w:tcPr>
+          <w:p>
+            <w:pPr>
+              <w:rPr>
+                <w:rFonts w:ascii="Arial" w:hAnsi="Arial" w:cs="Arial"/>
+                <w:sz w:val="28"/>
+                <w:szCs w:val="28"/>
+                <w:lang w:val="ru-RU"/>
+              </w:rPr>
+            </w:pPr>
+            <w:r>
+              <w:rPr>
+                <w:rFonts w:ascii="Arial" w:hAnsi="Arial" w:cs="Arial"/>
+                <w:sz w:val="28"/>
+                <w:szCs w:val="28"/>
+              </w:rPr>
+              <w:t>3003</w:t>
+            </w:r>
+          </w:p>
+        </w:tc>
+        <w:tc>
+          <w:tcPr>
+            <w:tcW w:w="7578" w:type="dxa"/>
+          </w:tcPr>
+          <w:p>
+            <w:pPr>
+              <w:rPr>
+                <w:rFonts w:ascii="Arial" w:hAnsi="Arial" w:cs="Arial"/>
+                <w:sz w:val="28"/>
+                <w:szCs w:val="28"/>
+                <w:lang w:val="ru-RU"/>
+              </w:rPr>
+            </w:pPr>
+            <w:r>
+              <w:rPr>
+                <w:rFonts w:ascii="Arial" w:hAnsi="Arial" w:cs="Arial"/>
+                <w:sz w:val="28"/>
+                <w:szCs w:val="28"/>
+                <w:lang w:val="ru-RU"/>
+              </w:rPr>
+              <w:t>Вкл (все биты 1)/выкл (хотябы один бит 0)</w:t>
+            </w:r>
+          </w:p>
+        </w:tc>
+      </w:tr>
+    </w:tbl>
+    <w:p>
+      <w:pPr>
+        <w:rPr>
+          <w:rFonts w:ascii="Arial" w:hAnsi="Arial" w:cs="Arial"/>
+          <w:sz w:val="28"/>
+          <w:szCs w:val="28"/>
+          <w:lang w:val="ru-RU"/>
+        </w:rPr>
+      </w:pPr>
+    </w:p>
+    <w:p>
+      <w:pPr>
+        <w:rPr>
+          <w:rFonts w:ascii="Arial" w:hAnsi="Arial" w:cs="Arial"/>
+          <w:sz w:val="28"/>
+          <w:szCs w:val="28"/>
+          <w:lang w:val="ru-RU"/>
+        </w:rPr>
+      </w:pPr>
+      <w:r>
+        <w:rPr>
+          <w:rFonts w:ascii="Arial" w:hAnsi="Arial" w:cs="Arial"/>
+          <w:sz w:val="28"/>
+          <w:szCs w:val="28"/>
+          <w:lang w:val="ru-RU"/>
+        </w:rPr>
+        <w:t>П</w:t>
+      </w:r>
+      <w:r>
+        <w:rPr>
+          <w:rFonts w:ascii="Arial" w:hAnsi="Arial" w:cs="Arial"/>
+          <w:sz w:val="28"/>
+          <w:szCs w:val="28"/>
+          <w:lang w:val="ru-RU"/>
+        </w:rPr>
+        <w:t>ри выставлении адреса такого рег</w:t>
+      </w:r>
+      <w:bookmarkStart w:id="0" w:name="_GoBack"/>
+      <w:bookmarkEnd w:id="0"/>
+      <w:r>
+        <w:rPr>
+          <w:rFonts w:ascii="Arial" w:hAnsi="Arial" w:cs="Arial"/>
+          <w:sz w:val="28"/>
+          <w:szCs w:val="28"/>
+          <w:lang w:val="ru-RU"/>
+        </w:rPr>
+        <w:t xml:space="preserve">истра автоматически подразумевается запись нового значения и младший бит </w:t>
+      </w:r>
+      <w:r>
+        <w:rPr>
+          <w:rFonts w:ascii="Arial" w:hAnsi="Arial" w:cs="Arial"/>
+          <w:sz w:val="28"/>
+          <w:szCs w:val="28"/>
+        </w:rPr>
+        <w:t>CB</w:t>
+      </w:r>
+      <w:r>
+        <w:rPr>
+          <w:rFonts w:ascii="Arial" w:hAnsi="Arial" w:cs="Arial"/>
+          <w:sz w:val="28"/>
+          <w:szCs w:val="28"/>
+          <w:lang w:val="ru-RU"/>
+        </w:rPr>
+        <w:t xml:space="preserve"> не имеет никакого значения.</w:t>
+      </w:r>
     </w:p>
     <w:p>
       <w:pPr>
@@ -10893,7 +11816,6 @@
                 <w:szCs w:val="28"/>
                 <w:lang w:val="ru-RU"/>
               </w:rPr>
-              <w:lastRenderedPageBreak/>
               <w:t>Защелкиваем входные данные</w:t>
             </w:r>
           </w:p>
@@ -11167,7 +12089,17 @@
           <w:szCs w:val="28"/>
           <w:lang w:val="ru-RU"/>
         </w:rPr>
-        <w:t xml:space="preserve"> и обозначает, что необходимо остановить устройство в конце выполнения текущего цикла обработки (чтобы успел отработать блок записи).</w:t>
+        <w:t xml:space="preserve"> и обозначает, что </w:t>
+      </w:r>
+      <w:r>
+        <w:rPr>
+          <w:rFonts w:ascii="Arial" w:hAnsi="Arial" w:cs="Arial"/>
+          <w:sz w:val="28"/>
+          <w:szCs w:val="28"/>
+          <w:lang w:val="ru-RU"/>
+        </w:rPr>
+        <w:lastRenderedPageBreak/>
+        <w:t>необходимо остановить устройство в конце выполнения текущего цикла обработки (чтобы успел отработать блок записи).</w:t>
       </w:r>
     </w:p>
     <w:sectPr>

</xml_diff>

<commit_message>
Stack opearations were implemented
Signed-off-by: Yury Kaliada <fut.wrk@gmail.com>
</commit_message>
<xml_diff>
--- a/doc/documentation.docx
+++ b/doc/documentation.docx
@@ -354,7 +354,31 @@
           <w:u w:val="single"/>
           <w:lang w:val="ru-RU"/>
         </w:rPr>
-        <w:t>Контрольная шина (СВ)</w:t>
+        <w:t>Контрольная шина (</w:t>
+      </w:r>
+      <w:proofErr w:type="gramStart"/>
+      <w:r>
+        <w:rPr>
+          <w:rFonts w:ascii="Arial" w:hAnsi="Arial" w:cs="Arial"/>
+          <w:b/>
+          <w:sz w:val="40"/>
+          <w:szCs w:val="40"/>
+          <w:u w:val="single"/>
+          <w:lang w:val="ru-RU"/>
+        </w:rPr>
+        <w:t>СВ</w:t>
+      </w:r>
+      <w:proofErr w:type="gramEnd"/>
+      <w:r>
+        <w:rPr>
+          <w:rFonts w:ascii="Arial" w:hAnsi="Arial" w:cs="Arial"/>
+          <w:b/>
+          <w:sz w:val="40"/>
+          <w:szCs w:val="40"/>
+          <w:u w:val="single"/>
+          <w:lang w:val="ru-RU"/>
+        </w:rPr>
+        <w:t>)</w:t>
       </w:r>
     </w:p>
     <w:p>
@@ -365,13 +389,23 @@
           <w:szCs w:val="28"/>
         </w:rPr>
       </w:pPr>
-      <w:r>
-        <w:rPr>
-          <w:rFonts w:ascii="Arial" w:hAnsi="Arial" w:cs="Arial"/>
-          <w:sz w:val="28"/>
-          <w:szCs w:val="28"/>
-        </w:rPr>
-        <w:t>CB[7..0]</w:t>
+      <w:proofErr w:type="gramStart"/>
+      <w:r>
+        <w:rPr>
+          <w:rFonts w:ascii="Arial" w:hAnsi="Arial" w:cs="Arial"/>
+          <w:sz w:val="28"/>
+          <w:szCs w:val="28"/>
+        </w:rPr>
+        <w:t>CB[</w:t>
+      </w:r>
+      <w:proofErr w:type="gramEnd"/>
+      <w:r>
+        <w:rPr>
+          <w:rFonts w:ascii="Arial" w:hAnsi="Arial" w:cs="Arial"/>
+          <w:sz w:val="28"/>
+          <w:szCs w:val="28"/>
+        </w:rPr>
+        <w:t>7..0]</w:t>
       </w:r>
     </w:p>
     <w:tbl>
@@ -911,6 +945,7 @@
         </w:rPr>
         <w:t>_</w:t>
       </w:r>
+      <w:proofErr w:type="gramStart"/>
       <w:r>
         <w:rPr>
           <w:rFonts w:ascii="Arial" w:hAnsi="Arial" w:cs="Arial"/>
@@ -927,6 +962,7 @@
         </w:rPr>
         <w:t>[</w:t>
       </w:r>
+      <w:proofErr w:type="gramEnd"/>
       <w:r>
         <w:rPr>
           <w:rFonts w:ascii="Arial" w:hAnsi="Arial" w:cs="Arial"/>
@@ -1365,6 +1401,7 @@
         </w:rPr>
         <w:t>_</w:t>
       </w:r>
+      <w:proofErr w:type="gramStart"/>
       <w:r>
         <w:rPr>
           <w:rFonts w:ascii="Arial" w:hAnsi="Arial" w:cs="Arial"/>
@@ -1379,7 +1416,16 @@
           <w:sz w:val="28"/>
           <w:szCs w:val="28"/>
         </w:rPr>
-        <w:t>[15..8]</w:t>
+        <w:t>[</w:t>
+      </w:r>
+      <w:proofErr w:type="gramEnd"/>
+      <w:r>
+        <w:rPr>
+          <w:rFonts w:ascii="Arial" w:hAnsi="Arial" w:cs="Arial"/>
+          <w:sz w:val="28"/>
+          <w:szCs w:val="28"/>
+        </w:rPr>
+        <w:t>15..8]</w:t>
       </w:r>
     </w:p>
     <w:tbl>
@@ -1593,13 +1639,23 @@
                 <w:szCs w:val="28"/>
               </w:rPr>
             </w:pPr>
-            <w:r>
-              <w:rPr>
-                <w:rFonts w:ascii="Arial" w:hAnsi="Arial" w:cs="Arial"/>
-                <w:sz w:val="28"/>
-                <w:szCs w:val="28"/>
-              </w:rPr>
-              <w:t xml:space="preserve">Reg[63] </w:t>
+            <w:proofErr w:type="spellStart"/>
+            <w:r>
+              <w:rPr>
+                <w:rFonts w:ascii="Arial" w:hAnsi="Arial" w:cs="Arial"/>
+                <w:sz w:val="28"/>
+                <w:szCs w:val="28"/>
+              </w:rPr>
+              <w:t>Reg</w:t>
+            </w:r>
+            <w:proofErr w:type="spellEnd"/>
+            <w:r>
+              <w:rPr>
+                <w:rFonts w:ascii="Arial" w:hAnsi="Arial" w:cs="Arial"/>
+                <w:sz w:val="28"/>
+                <w:szCs w:val="28"/>
+              </w:rPr>
+              <w:t xml:space="preserve">[63] </w:t>
             </w:r>
             <w:r>
               <w:rPr>
@@ -1830,14 +1886,25 @@
               </w:rPr>
               <w:t xml:space="preserve"> </w:t>
             </w:r>
-            <w:r>
-              <w:rPr>
-                <w:rFonts w:ascii="Arial" w:hAnsi="Arial" w:cs="Arial"/>
-                <w:sz w:val="28"/>
-                <w:szCs w:val="28"/>
-                <w:lang w:val="ru-RU"/>
-              </w:rPr>
-              <w:t>на правильный</w:t>
+            <w:proofErr w:type="gramStart"/>
+            <w:r>
+              <w:rPr>
+                <w:rFonts w:ascii="Arial" w:hAnsi="Arial" w:cs="Arial"/>
+                <w:sz w:val="28"/>
+                <w:szCs w:val="28"/>
+                <w:lang w:val="ru-RU"/>
+              </w:rPr>
+              <w:t>на</w:t>
+            </w:r>
+            <w:proofErr w:type="gramEnd"/>
+            <w:r>
+              <w:rPr>
+                <w:rFonts w:ascii="Arial" w:hAnsi="Arial" w:cs="Arial"/>
+                <w:sz w:val="28"/>
+                <w:szCs w:val="28"/>
+                <w:lang w:val="ru-RU"/>
+              </w:rPr>
+              <w:t xml:space="preserve"> правильный</w:t>
             </w:r>
           </w:p>
         </w:tc>
@@ -2013,8 +2080,29 @@
           <w:szCs w:val="28"/>
           <w:lang w:val="ru-RU"/>
         </w:rPr>
-        <w:t xml:space="preserve">Контролирует направление связи всех внутренних шин с основными. Внутренняя память блока, содержащего микрокоманды имеет ширину 48 бит: </w:t>
-      </w:r>
+        <w:t xml:space="preserve">Контролирует направление связи всех внутренних шин с </w:t>
+      </w:r>
+      <w:proofErr w:type="gramStart"/>
+      <w:r>
+        <w:rPr>
+          <w:rFonts w:ascii="Arial" w:hAnsi="Arial" w:cs="Arial"/>
+          <w:sz w:val="28"/>
+          <w:szCs w:val="28"/>
+          <w:lang w:val="ru-RU"/>
+        </w:rPr>
+        <w:t>основными</w:t>
+      </w:r>
+      <w:proofErr w:type="gramEnd"/>
+      <w:r>
+        <w:rPr>
+          <w:rFonts w:ascii="Arial" w:hAnsi="Arial" w:cs="Arial"/>
+          <w:sz w:val="28"/>
+          <w:szCs w:val="28"/>
+          <w:lang w:val="ru-RU"/>
+        </w:rPr>
+        <w:t xml:space="preserve">. Внутренняя память блока, содержащего микрокоманды имеет ширину 48 бит: </w:t>
+      </w:r>
+      <w:proofErr w:type="gramStart"/>
       <w:r>
         <w:rPr>
           <w:rFonts w:ascii="Arial" w:hAnsi="Arial" w:cs="Arial"/>
@@ -2030,7 +2118,17 @@
           <w:szCs w:val="28"/>
           <w:lang w:val="ru-RU"/>
         </w:rPr>
-        <w:t xml:space="preserve">[15..0] </w:t>
+        <w:t>[</w:t>
+      </w:r>
+      <w:proofErr w:type="gramEnd"/>
+      <w:r>
+        <w:rPr>
+          <w:rFonts w:ascii="Arial" w:hAnsi="Arial" w:cs="Arial"/>
+          <w:sz w:val="28"/>
+          <w:szCs w:val="28"/>
+          <w:lang w:val="ru-RU"/>
+        </w:rPr>
+        <w:t xml:space="preserve">15..0] </w:t>
       </w:r>
       <w:r>
         <w:rPr>
@@ -2102,6 +2200,7 @@
         </w:rPr>
         <w:t xml:space="preserve"> управляет связями всех внутренних шин. </w:t>
       </w:r>
+      <w:proofErr w:type="gramStart"/>
       <w:r>
         <w:rPr>
           <w:rFonts w:ascii="Arial" w:hAnsi="Arial" w:cs="Arial"/>
@@ -2117,7 +2216,17 @@
           <w:szCs w:val="28"/>
           <w:lang w:val="ru-RU"/>
         </w:rPr>
-        <w:t>[7..0]</w:t>
+        <w:t>[</w:t>
+      </w:r>
+      <w:proofErr w:type="gramEnd"/>
+      <w:r>
+        <w:rPr>
+          <w:rFonts w:ascii="Arial" w:hAnsi="Arial" w:cs="Arial"/>
+          <w:sz w:val="28"/>
+          <w:szCs w:val="28"/>
+          <w:lang w:val="ru-RU"/>
+        </w:rPr>
+        <w:t>7..0]</w:t>
       </w:r>
     </w:p>
     <w:p>
@@ -2638,24 +2747,180 @@
           <w:szCs w:val="28"/>
           <w:lang w:val="ru-RU"/>
         </w:rPr>
-        <w:t>Стек активируется при выставлении старших бит адресной шины (</w:t>
-      </w:r>
-      <w:r>
-        <w:rPr>
-          <w:rFonts w:ascii="Arial" w:hAnsi="Arial" w:cs="Arial"/>
-          <w:sz w:val="28"/>
-          <w:szCs w:val="28"/>
-        </w:rPr>
-        <w:t>AB</w:t>
-      </w:r>
-      <w:r>
-        <w:rPr>
-          <w:rFonts w:ascii="Arial" w:hAnsi="Arial" w:cs="Arial"/>
-          <w:sz w:val="28"/>
-          <w:szCs w:val="28"/>
-          <w:lang w:val="ru-RU"/>
-        </w:rPr>
-        <w:t xml:space="preserve">[13..12]) в 1.  </w:t>
+        <w:t xml:space="preserve">Стек </w:t>
+      </w:r>
+      <w:r>
+        <w:rPr>
+          <w:rFonts w:ascii="Arial" w:hAnsi="Arial" w:cs="Arial"/>
+          <w:sz w:val="28"/>
+          <w:szCs w:val="28"/>
+          <w:lang w:val="ru-RU"/>
+        </w:rPr>
+        <w:t xml:space="preserve">включен внутрь </w:t>
+      </w:r>
+      <w:r>
+        <w:rPr>
+          <w:rFonts w:ascii="Arial" w:hAnsi="Arial" w:cs="Arial"/>
+          <w:sz w:val="28"/>
+          <w:szCs w:val="28"/>
+        </w:rPr>
+        <w:t>EXEC</w:t>
+      </w:r>
+      <w:r>
+        <w:rPr>
+          <w:rFonts w:ascii="Arial" w:hAnsi="Arial" w:cs="Arial"/>
+          <w:sz w:val="28"/>
+          <w:szCs w:val="28"/>
+          <w:lang w:val="ru-RU"/>
+        </w:rPr>
+        <w:t xml:space="preserve"> блока и имеет отдельную шину управления </w:t>
+      </w:r>
+      <w:r>
+        <w:rPr>
+          <w:rFonts w:ascii="Arial" w:hAnsi="Arial" w:cs="Arial"/>
+          <w:sz w:val="28"/>
+          <w:szCs w:val="28"/>
+        </w:rPr>
+        <w:t>CB</w:t>
+      </w:r>
+      <w:r>
+        <w:rPr>
+          <w:rFonts w:ascii="Arial" w:hAnsi="Arial" w:cs="Arial"/>
+          <w:sz w:val="28"/>
+          <w:szCs w:val="28"/>
+          <w:lang w:val="ru-RU"/>
+        </w:rPr>
+        <w:t>_</w:t>
+      </w:r>
+      <w:r>
+        <w:rPr>
+          <w:rFonts w:ascii="Arial" w:hAnsi="Arial" w:cs="Arial"/>
+          <w:sz w:val="28"/>
+          <w:szCs w:val="28"/>
+        </w:rPr>
+        <w:t>stack</w:t>
+      </w:r>
+      <w:r>
+        <w:rPr>
+          <w:rFonts w:ascii="Arial" w:hAnsi="Arial" w:cs="Arial"/>
+          <w:sz w:val="28"/>
+          <w:szCs w:val="28"/>
+          <w:lang w:val="ru-RU"/>
+        </w:rPr>
+        <w:t>[15..0]</w:t>
+      </w:r>
+      <w:r>
+        <w:rPr>
+          <w:rFonts w:ascii="Arial" w:hAnsi="Arial" w:cs="Arial"/>
+          <w:sz w:val="28"/>
+          <w:szCs w:val="28"/>
+          <w:lang w:val="ru-RU"/>
+        </w:rPr>
+        <w:t xml:space="preserve"> и шину данных </w:t>
+      </w:r>
+      <w:r>
+        <w:rPr>
+          <w:rFonts w:ascii="Arial" w:hAnsi="Arial" w:cs="Arial"/>
+          <w:sz w:val="28"/>
+          <w:szCs w:val="28"/>
+        </w:rPr>
+        <w:t>DB</w:t>
+      </w:r>
+      <w:r>
+        <w:rPr>
+          <w:rFonts w:ascii="Arial" w:hAnsi="Arial" w:cs="Arial"/>
+          <w:sz w:val="28"/>
+          <w:szCs w:val="28"/>
+          <w:lang w:val="ru-RU"/>
+        </w:rPr>
+        <w:t>_</w:t>
+      </w:r>
+      <w:r>
+        <w:rPr>
+          <w:rFonts w:ascii="Arial" w:hAnsi="Arial" w:cs="Arial"/>
+          <w:sz w:val="28"/>
+          <w:szCs w:val="28"/>
+        </w:rPr>
+        <w:t>stack</w:t>
+      </w:r>
+      <w:r>
+        <w:rPr>
+          <w:rFonts w:ascii="Arial" w:hAnsi="Arial" w:cs="Arial"/>
+          <w:sz w:val="28"/>
+          <w:szCs w:val="28"/>
+          <w:lang w:val="ru-RU"/>
+        </w:rPr>
+        <w:t>[15..0]</w:t>
+      </w:r>
+      <w:r>
+        <w:rPr>
+          <w:rFonts w:ascii="Arial" w:hAnsi="Arial" w:cs="Arial"/>
+          <w:sz w:val="28"/>
+          <w:szCs w:val="28"/>
+          <w:lang w:val="ru-RU"/>
+        </w:rPr>
+        <w:t xml:space="preserve">. </w:t>
+      </w:r>
+      <w:r>
+        <w:rPr>
+          <w:rFonts w:ascii="Arial" w:hAnsi="Arial" w:cs="Arial"/>
+          <w:sz w:val="28"/>
+          <w:szCs w:val="28"/>
+          <w:lang w:val="ru-RU"/>
+        </w:rPr>
+        <w:t>Может использоваться исключительно в двух командах (</w:t>
+      </w:r>
+      <w:r>
+        <w:rPr>
+          <w:rFonts w:ascii="Arial" w:hAnsi="Arial" w:cs="Arial"/>
+          <w:sz w:val="28"/>
+          <w:szCs w:val="28"/>
+        </w:rPr>
+        <w:t>PUSH</w:t>
+      </w:r>
+      <w:r>
+        <w:rPr>
+          <w:rFonts w:ascii="Arial" w:hAnsi="Arial" w:cs="Arial"/>
+          <w:sz w:val="28"/>
+          <w:szCs w:val="28"/>
+          <w:lang w:val="ru-RU"/>
+        </w:rPr>
+        <w:t xml:space="preserve"> </w:t>
+      </w:r>
+      <w:r>
+        <w:rPr>
+          <w:rFonts w:ascii="Arial" w:hAnsi="Arial" w:cs="Arial"/>
+          <w:sz w:val="28"/>
+          <w:szCs w:val="28"/>
+        </w:rPr>
+        <w:t>POP</w:t>
+      </w:r>
+      <w:r>
+        <w:rPr>
+          <w:rFonts w:ascii="Arial" w:hAnsi="Arial" w:cs="Arial"/>
+          <w:sz w:val="28"/>
+          <w:szCs w:val="28"/>
+          <w:lang w:val="ru-RU"/>
+        </w:rPr>
+        <w:t>)</w:t>
+      </w:r>
+      <w:r>
+        <w:rPr>
+          <w:rFonts w:ascii="Arial" w:hAnsi="Arial" w:cs="Arial"/>
+          <w:sz w:val="28"/>
+          <w:szCs w:val="28"/>
+          <w:lang w:val="ru-RU"/>
+        </w:rPr>
+        <w:t>.</w:t>
+      </w:r>
+      <w:r>
+        <w:rPr>
+          <w:rFonts w:ascii="Arial" w:hAnsi="Arial" w:cs="Arial"/>
+          <w:sz w:val="28"/>
+          <w:szCs w:val="28"/>
+          <w:lang w:val="ru-RU"/>
+        </w:rPr>
+        <w:t xml:space="preserve">  </w:t>
       </w:r>
     </w:p>
     <w:p>
@@ -2674,7 +2939,34 @@
           <w:szCs w:val="28"/>
           <w:lang w:val="ru-RU"/>
         </w:rPr>
-        <w:t>Микрокомандами для стека служат младшие биты адресной шины:</w:t>
+        <w:t xml:space="preserve">Значения бит </w:t>
+      </w:r>
+      <w:proofErr w:type="spellStart"/>
+      <w:r>
+        <w:rPr>
+          <w:rFonts w:ascii="Arial" w:hAnsi="Arial" w:cs="Arial"/>
+          <w:sz w:val="28"/>
+          <w:szCs w:val="28"/>
+        </w:rPr>
+        <w:t>CB_stack</w:t>
+      </w:r>
+      <w:proofErr w:type="spellEnd"/>
+      <w:r>
+        <w:rPr>
+          <w:rFonts w:ascii="Arial" w:hAnsi="Arial" w:cs="Arial"/>
+          <w:sz w:val="28"/>
+          <w:szCs w:val="28"/>
+        </w:rPr>
+        <w:t>[15..0]</w:t>
+      </w:r>
+      <w:r>
+        <w:rPr>
+          <w:rFonts w:ascii="Arial" w:hAnsi="Arial" w:cs="Arial"/>
+          <w:sz w:val="28"/>
+          <w:szCs w:val="28"/>
+          <w:lang w:val="ru-RU"/>
+        </w:rPr>
+        <w:t>:</w:t>
       </w:r>
     </w:p>
     <w:tbl>
@@ -3048,136 +3340,146 @@
       <w:pPr>
         <w:rPr>
           <w:rFonts w:ascii="Arial" w:hAnsi="Arial" w:cs="Arial"/>
-          <w:b/>
-          <w:sz w:val="40"/>
-          <w:szCs w:val="28"/>
-          <w:u w:val="single"/>
+          <w:sz w:val="28"/>
+          <w:szCs w:val="28"/>
           <w:lang w:val="ru-RU"/>
         </w:rPr>
       </w:pPr>
+      <w:r>
+        <w:rPr>
+          <w:rFonts w:ascii="Arial" w:hAnsi="Arial" w:cs="Arial"/>
+          <w:sz w:val="28"/>
+          <w:szCs w:val="28"/>
+          <w:lang w:val="ru-RU"/>
+        </w:rPr>
+        <w:br/>
+      </w:r>
+      <w:r>
+        <w:rPr>
+          <w:rFonts w:ascii="Arial" w:hAnsi="Arial" w:cs="Arial"/>
+          <w:sz w:val="28"/>
+          <w:szCs w:val="28"/>
+          <w:lang w:val="ru-RU"/>
+        </w:rPr>
+        <w:t xml:space="preserve">Т.к. стек реализован на основе </w:t>
+      </w:r>
+      <w:r>
+        <w:rPr>
+          <w:rFonts w:ascii="Arial" w:hAnsi="Arial" w:cs="Arial"/>
+          <w:sz w:val="28"/>
+          <w:szCs w:val="28"/>
+        </w:rPr>
+        <w:t>RAM</w:t>
+      </w:r>
+      <w:r>
+        <w:rPr>
+          <w:rFonts w:ascii="Arial" w:hAnsi="Arial" w:cs="Arial"/>
+          <w:sz w:val="28"/>
+          <w:szCs w:val="28"/>
+          <w:lang w:val="ru-RU"/>
+        </w:rPr>
+        <w:t xml:space="preserve">, то он имеет все </w:t>
+      </w:r>
+      <w:proofErr w:type="gramStart"/>
+      <w:r>
+        <w:rPr>
+          <w:rFonts w:ascii="Arial" w:hAnsi="Arial" w:cs="Arial"/>
+          <w:sz w:val="28"/>
+          <w:szCs w:val="28"/>
+          <w:lang w:val="ru-RU"/>
+        </w:rPr>
+        <w:t>недостатки</w:t>
+      </w:r>
+      <w:proofErr w:type="gramEnd"/>
+      <w:r>
+        <w:rPr>
+          <w:rFonts w:ascii="Arial" w:hAnsi="Arial" w:cs="Arial"/>
+          <w:sz w:val="28"/>
+          <w:szCs w:val="28"/>
+          <w:lang w:val="ru-RU"/>
+        </w:rPr>
+        <w:t xml:space="preserve"> причисляемые к этому блоку (чтение следующего значения за 2 такта = смена адреса + чтение)</w:t>
+      </w:r>
     </w:p>
     <w:p>
       <w:pPr>
         <w:rPr>
           <w:rFonts w:ascii="Arial" w:hAnsi="Arial" w:cs="Arial"/>
-          <w:b/>
-          <w:sz w:val="40"/>
-          <w:szCs w:val="28"/>
-          <w:u w:val="single"/>
+          <w:sz w:val="28"/>
+          <w:szCs w:val="28"/>
+          <w:lang w:val="ru-RU"/>
         </w:rPr>
       </w:pPr>
       <w:r>
         <w:rPr>
           <w:rFonts w:ascii="Arial" w:hAnsi="Arial" w:cs="Arial"/>
-          <w:b/>
-          <w:sz w:val="40"/>
-          <w:szCs w:val="28"/>
-          <w:u w:val="single"/>
-          <w:lang w:val="ru-RU"/>
-        </w:rPr>
-        <w:t>Извлечение</w:t>
-      </w:r>
-      <w:r>
-        <w:rPr>
-          <w:rFonts w:ascii="Arial" w:hAnsi="Arial" w:cs="Arial"/>
-          <w:b/>
-          <w:sz w:val="40"/>
-          <w:szCs w:val="28"/>
-          <w:u w:val="single"/>
-        </w:rPr>
-        <w:t xml:space="preserve"> </w:t>
-      </w:r>
-      <w:r>
-        <w:rPr>
-          <w:rFonts w:ascii="Arial" w:hAnsi="Arial" w:cs="Arial"/>
-          <w:b/>
-          <w:sz w:val="40"/>
-          <w:szCs w:val="28"/>
-          <w:u w:val="single"/>
-          <w:lang w:val="ru-RU"/>
-        </w:rPr>
-        <w:t>инструкций</w:t>
-      </w:r>
-      <w:r>
-        <w:rPr>
-          <w:rFonts w:ascii="Arial" w:hAnsi="Arial" w:cs="Arial"/>
-          <w:b/>
-          <w:sz w:val="40"/>
-          <w:szCs w:val="28"/>
-          <w:u w:val="single"/>
-        </w:rPr>
-        <w:t>, Instruction Fetch (IF)</w:t>
+          <w:sz w:val="28"/>
+          <w:szCs w:val="28"/>
+          <w:lang w:val="ru-RU"/>
+        </w:rPr>
+        <w:t>Указатель стека всегда имеет номер первой свободной ячейки.</w:t>
+      </w:r>
+      <w:r>
+        <w:rPr>
+          <w:rFonts w:ascii="Arial" w:hAnsi="Arial" w:cs="Arial"/>
+          <w:sz w:val="28"/>
+          <w:szCs w:val="28"/>
+          <w:lang w:val="ru-RU"/>
+        </w:rPr>
+        <w:br/>
       </w:r>
     </w:p>
     <w:p>
       <w:pPr>
         <w:rPr>
           <w:rFonts w:ascii="Arial" w:hAnsi="Arial" w:cs="Arial"/>
-          <w:sz w:val="28"/>
-          <w:szCs w:val="28"/>
-          <w:lang w:val="ru-RU"/>
+          <w:b/>
+          <w:sz w:val="40"/>
+          <w:szCs w:val="28"/>
+          <w:u w:val="single"/>
         </w:rPr>
       </w:pPr>
       <w:r>
         <w:rPr>
           <w:rFonts w:ascii="Arial" w:hAnsi="Arial" w:cs="Arial"/>
-          <w:sz w:val="28"/>
-          <w:szCs w:val="28"/>
-          <w:lang w:val="ru-RU"/>
-        </w:rPr>
-        <w:t xml:space="preserve">В </w:t>
-      </w:r>
-      <w:r>
-        <w:rPr>
-          <w:rFonts w:ascii="Arial" w:hAnsi="Arial" w:cs="Arial"/>
-          <w:sz w:val="28"/>
-          <w:szCs w:val="28"/>
-        </w:rPr>
-        <w:t>reg</w:t>
-      </w:r>
-      <w:r>
-        <w:rPr>
-          <w:rFonts w:ascii="Arial" w:hAnsi="Arial" w:cs="Arial"/>
-          <w:sz w:val="28"/>
-          <w:szCs w:val="28"/>
-          <w:lang w:val="ru-RU"/>
-        </w:rPr>
-        <w:t xml:space="preserve">[39..0] </w:t>
-      </w:r>
-      <w:r>
-        <w:rPr>
-          <w:rFonts w:ascii="Arial" w:hAnsi="Arial" w:cs="Arial"/>
-          <w:sz w:val="28"/>
-          <w:szCs w:val="28"/>
-          <w:lang w:val="ru-RU"/>
-        </w:rPr>
-        <w:t xml:space="preserve">ложится полная инструкция. В </w:t>
-      </w:r>
-      <w:r>
-        <w:rPr>
-          <w:rFonts w:ascii="Arial" w:hAnsi="Arial" w:cs="Arial"/>
-          <w:sz w:val="28"/>
-          <w:szCs w:val="28"/>
-        </w:rPr>
-        <w:t>reg</w:t>
-      </w:r>
-      <w:r>
-        <w:rPr>
-          <w:rFonts w:ascii="Arial" w:hAnsi="Arial" w:cs="Arial"/>
-          <w:sz w:val="28"/>
-          <w:szCs w:val="28"/>
-          <w:lang w:val="ru-RU"/>
-        </w:rPr>
-        <w:t xml:space="preserve">[40] </w:t>
-      </w:r>
-      <w:r>
-        <w:rPr>
-          <w:rFonts w:ascii="Arial" w:hAnsi="Arial" w:cs="Arial"/>
-          <w:sz w:val="28"/>
-          <w:szCs w:val="28"/>
-          <w:lang w:val="ru-RU"/>
-        </w:rPr>
-        <w:t xml:space="preserve">сохраняется текущее предсказание. </w:t>
+          <w:b/>
+          <w:sz w:val="40"/>
+          <w:szCs w:val="28"/>
+          <w:u w:val="single"/>
+          <w:lang w:val="ru-RU"/>
+        </w:rPr>
+        <w:t>Извлечение</w:t>
+      </w:r>
+      <w:r>
+        <w:rPr>
+          <w:rFonts w:ascii="Arial" w:hAnsi="Arial" w:cs="Arial"/>
+          <w:b/>
+          <w:sz w:val="40"/>
+          <w:szCs w:val="28"/>
+          <w:u w:val="single"/>
+        </w:rPr>
+        <w:t xml:space="preserve"> </w:t>
+      </w:r>
+      <w:r>
+        <w:rPr>
+          <w:rFonts w:ascii="Arial" w:hAnsi="Arial" w:cs="Arial"/>
+          <w:b/>
+          <w:sz w:val="40"/>
+          <w:szCs w:val="28"/>
+          <w:u w:val="single"/>
+          <w:lang w:val="ru-RU"/>
+        </w:rPr>
+        <w:t>инструкций</w:t>
+      </w:r>
+      <w:r>
+        <w:rPr>
+          <w:rFonts w:ascii="Arial" w:hAnsi="Arial" w:cs="Arial"/>
+          <w:b/>
+          <w:sz w:val="40"/>
+          <w:szCs w:val="28"/>
+          <w:u w:val="single"/>
+        </w:rPr>
+        <w:t>, Instruction Fetch (IF)</w:t>
       </w:r>
     </w:p>
     <w:p>
@@ -3196,6 +3498,82 @@
           <w:szCs w:val="28"/>
           <w:lang w:val="ru-RU"/>
         </w:rPr>
+        <w:t xml:space="preserve">В </w:t>
+      </w:r>
+      <w:proofErr w:type="spellStart"/>
+      <w:r>
+        <w:rPr>
+          <w:rFonts w:ascii="Arial" w:hAnsi="Arial" w:cs="Arial"/>
+          <w:sz w:val="28"/>
+          <w:szCs w:val="28"/>
+        </w:rPr>
+        <w:t>reg</w:t>
+      </w:r>
+      <w:proofErr w:type="spellEnd"/>
+      <w:r>
+        <w:rPr>
+          <w:rFonts w:ascii="Arial" w:hAnsi="Arial" w:cs="Arial"/>
+          <w:sz w:val="28"/>
+          <w:szCs w:val="28"/>
+          <w:lang w:val="ru-RU"/>
+        </w:rPr>
+        <w:t xml:space="preserve">[39..0] </w:t>
+      </w:r>
+      <w:r>
+        <w:rPr>
+          <w:rFonts w:ascii="Arial" w:hAnsi="Arial" w:cs="Arial"/>
+          <w:sz w:val="28"/>
+          <w:szCs w:val="28"/>
+          <w:lang w:val="ru-RU"/>
+        </w:rPr>
+        <w:t xml:space="preserve">ложится полная инструкция. В </w:t>
+      </w:r>
+      <w:proofErr w:type="spellStart"/>
+      <w:r>
+        <w:rPr>
+          <w:rFonts w:ascii="Arial" w:hAnsi="Arial" w:cs="Arial"/>
+          <w:sz w:val="28"/>
+          <w:szCs w:val="28"/>
+        </w:rPr>
+        <w:t>reg</w:t>
+      </w:r>
+      <w:proofErr w:type="spellEnd"/>
+      <w:r>
+        <w:rPr>
+          <w:rFonts w:ascii="Arial" w:hAnsi="Arial" w:cs="Arial"/>
+          <w:sz w:val="28"/>
+          <w:szCs w:val="28"/>
+          <w:lang w:val="ru-RU"/>
+        </w:rPr>
+        <w:t xml:space="preserve">[40] </w:t>
+      </w:r>
+      <w:r>
+        <w:rPr>
+          <w:rFonts w:ascii="Arial" w:hAnsi="Arial" w:cs="Arial"/>
+          <w:sz w:val="28"/>
+          <w:szCs w:val="28"/>
+          <w:lang w:val="ru-RU"/>
+        </w:rPr>
+        <w:t xml:space="preserve">сохраняется текущее предсказание. </w:t>
+      </w:r>
+    </w:p>
+    <w:p>
+      <w:pPr>
+        <w:rPr>
+          <w:rFonts w:ascii="Arial" w:hAnsi="Arial" w:cs="Arial"/>
+          <w:sz w:val="28"/>
+          <w:szCs w:val="28"/>
+          <w:lang w:val="ru-RU"/>
+        </w:rPr>
+      </w:pPr>
+      <w:r>
+        <w:rPr>
+          <w:rFonts w:ascii="Arial" w:hAnsi="Arial" w:cs="Arial"/>
+          <w:sz w:val="28"/>
+          <w:szCs w:val="28"/>
+          <w:lang w:val="ru-RU"/>
+        </w:rPr>
+        <w:lastRenderedPageBreak/>
         <w:t>Если команда являлась прыжком, то второй опер</w:t>
       </w:r>
       <w:r>
@@ -3423,17 +3801,7 @@
                 <w:szCs w:val="28"/>
                 <w:lang w:val="ru-RU"/>
               </w:rPr>
-              <w:t xml:space="preserve"> (первая половина </w:t>
-            </w:r>
-            <w:r>
-              <w:rPr>
-                <w:rFonts w:ascii="Arial" w:hAnsi="Arial" w:cs="Arial"/>
-                <w:sz w:val="28"/>
-                <w:szCs w:val="28"/>
-                <w:lang w:val="ru-RU"/>
-              </w:rPr>
-              <w:lastRenderedPageBreak/>
-              <w:t>такта)</w:t>
+              <w:t xml:space="preserve"> (первая половина такта)</w:t>
             </w:r>
           </w:p>
         </w:tc>
@@ -3459,7 +3827,6 @@
                 <w:szCs w:val="28"/>
                 <w:lang w:val="ru-RU"/>
               </w:rPr>
-              <w:lastRenderedPageBreak/>
               <w:t>9</w:t>
             </w:r>
           </w:p>
@@ -3637,7 +4004,31 @@
           <w:u w:val="single"/>
           <w:lang w:val="ru-RU"/>
         </w:rPr>
-        <w:t>Контрольный модуль (СМ)</w:t>
+        <w:t>Контрольный модуль (</w:t>
+      </w:r>
+      <w:proofErr w:type="gramStart"/>
+      <w:r>
+        <w:rPr>
+          <w:rFonts w:ascii="Arial" w:hAnsi="Arial" w:cs="Arial"/>
+          <w:b/>
+          <w:sz w:val="40"/>
+          <w:szCs w:val="40"/>
+          <w:u w:val="single"/>
+          <w:lang w:val="ru-RU"/>
+        </w:rPr>
+        <w:t>СМ</w:t>
+      </w:r>
+      <w:proofErr w:type="gramEnd"/>
+      <w:r>
+        <w:rPr>
+          <w:rFonts w:ascii="Arial" w:hAnsi="Arial" w:cs="Arial"/>
+          <w:b/>
+          <w:sz w:val="40"/>
+          <w:szCs w:val="40"/>
+          <w:u w:val="single"/>
+          <w:lang w:val="ru-RU"/>
+        </w:rPr>
+        <w:t>)</w:t>
       </w:r>
     </w:p>
     <w:p>
@@ -3912,14 +4303,26 @@
           <w:lang w:val="ru-RU"/>
         </w:rPr>
       </w:pPr>
-      <w:r>
-        <w:rPr>
-          <w:rFonts w:ascii="Arial" w:hAnsi="Arial" w:cs="Arial"/>
-          <w:sz w:val="28"/>
-          <w:szCs w:val="28"/>
-        </w:rPr>
-        <w:t>reg[</w:t>
-      </w:r>
+      <w:proofErr w:type="spellStart"/>
+      <w:proofErr w:type="gramStart"/>
+      <w:r>
+        <w:rPr>
+          <w:rFonts w:ascii="Arial" w:hAnsi="Arial" w:cs="Arial"/>
+          <w:sz w:val="28"/>
+          <w:szCs w:val="28"/>
+        </w:rPr>
+        <w:t>reg</w:t>
+      </w:r>
+      <w:proofErr w:type="spellEnd"/>
+      <w:r>
+        <w:rPr>
+          <w:rFonts w:ascii="Arial" w:hAnsi="Arial" w:cs="Arial"/>
+          <w:sz w:val="28"/>
+          <w:szCs w:val="28"/>
+        </w:rPr>
+        <w:t>[</w:t>
+      </w:r>
+      <w:proofErr w:type="gramEnd"/>
       <w:r>
         <w:rPr>
           <w:rFonts w:ascii="Arial" w:hAnsi="Arial" w:cs="Arial"/>
@@ -4081,6 +4484,7 @@
                 <w:szCs w:val="28"/>
                 <w:lang w:val="ru-RU"/>
               </w:rPr>
+              <w:lastRenderedPageBreak/>
               <w:t>-</w:t>
             </w:r>
           </w:p>
@@ -6075,7 +6479,6 @@
           <w:szCs w:val="28"/>
           <w:lang w:val="ru-RU"/>
         </w:rPr>
-        <w:lastRenderedPageBreak/>
         <w:t>Полная программа блока включает в себя загрузку обоих операндов. Управление количеством загружаемых операндов происходит за счет изменения длины выполняемой микропрограммы (константа длины для внутреннего итератора).</w:t>
       </w:r>
     </w:p>
@@ -6159,7 +6562,27 @@
           <w:szCs w:val="28"/>
           <w:lang w:val="ru-RU"/>
         </w:rPr>
-        <w:t xml:space="preserve">Также происходит проверка не является ли команда командой </w:t>
+        <w:t xml:space="preserve">Также происходит </w:t>
+      </w:r>
+      <w:proofErr w:type="gramStart"/>
+      <w:r>
+        <w:rPr>
+          <w:rFonts w:ascii="Arial" w:hAnsi="Arial" w:cs="Arial"/>
+          <w:sz w:val="28"/>
+          <w:szCs w:val="28"/>
+          <w:lang w:val="ru-RU"/>
+        </w:rPr>
+        <w:t>проверка</w:t>
+      </w:r>
+      <w:proofErr w:type="gramEnd"/>
+      <w:r>
+        <w:rPr>
+          <w:rFonts w:ascii="Arial" w:hAnsi="Arial" w:cs="Arial"/>
+          <w:sz w:val="28"/>
+          <w:szCs w:val="28"/>
+          <w:lang w:val="ru-RU"/>
+        </w:rPr>
+        <w:t xml:space="preserve"> не является ли команда командой </w:t>
       </w:r>
       <w:r>
         <w:rPr>
@@ -6949,6 +7372,7 @@
                 <w:szCs w:val="28"/>
                 <w:lang w:val="ru-RU"/>
               </w:rPr>
+              <w:lastRenderedPageBreak/>
               <w:t>00000001_10110001</w:t>
             </w:r>
           </w:p>
@@ -7671,6 +8095,7 @@
               </w:rPr>
               <w:t>Всегда ноль чтобы работало (</w:t>
             </w:r>
+            <w:proofErr w:type="spellStart"/>
             <w:r>
               <w:rPr>
                 <w:rFonts w:ascii="Arial" w:hAnsi="Arial" w:cs="Arial"/>
@@ -7679,6 +8104,7 @@
               </w:rPr>
               <w:t>tristate</w:t>
             </w:r>
+            <w:proofErr w:type="spellEnd"/>
             <w:r>
               <w:rPr>
                 <w:rFonts w:ascii="Arial" w:hAnsi="Arial" w:cs="Arial"/>
@@ -7688,6 +8114,7 @@
               </w:rPr>
               <w:t xml:space="preserve"> </w:t>
             </w:r>
+            <w:proofErr w:type="spellStart"/>
             <w:r>
               <w:rPr>
                 <w:rFonts w:ascii="Arial" w:hAnsi="Arial" w:cs="Arial"/>
@@ -7696,6 +8123,7 @@
               </w:rPr>
               <w:t>bustri</w:t>
             </w:r>
+            <w:proofErr w:type="spellEnd"/>
             <w:r>
               <w:rPr>
                 <w:rFonts w:ascii="Arial" w:hAnsi="Arial" w:cs="Arial"/>
@@ -8478,7 +8906,25 @@
                 <w:sz w:val="28"/>
                 <w:szCs w:val="28"/>
               </w:rPr>
-              <w:t>(res != 0) 1 – (res == 0)</w:t>
+              <w:t>(res</w:t>
+            </w:r>
+            <w:proofErr w:type="gramStart"/>
+            <w:r>
+              <w:rPr>
+                <w:rFonts w:ascii="Arial" w:hAnsi="Arial" w:cs="Arial"/>
+                <w:sz w:val="28"/>
+                <w:szCs w:val="28"/>
+              </w:rPr>
+              <w:t xml:space="preserve"> !</w:t>
+            </w:r>
+            <w:proofErr w:type="gramEnd"/>
+            <w:r>
+              <w:rPr>
+                <w:rFonts w:ascii="Arial" w:hAnsi="Arial" w:cs="Arial"/>
+                <w:sz w:val="28"/>
+                <w:szCs w:val="28"/>
+              </w:rPr>
+              <w:t>= 0) 1 – (res == 0)</w:t>
             </w:r>
           </w:p>
         </w:tc>
@@ -8610,6 +9056,7 @@
                 <w:szCs w:val="28"/>
                 <w:lang w:val="ru-RU"/>
               </w:rPr>
+              <w:lastRenderedPageBreak/>
               <w:t>3</w:t>
             </w:r>
           </w:p>
@@ -8851,7 +9298,6 @@
           <w:u w:val="single"/>
           <w:lang w:val="ru-RU"/>
         </w:rPr>
-        <w:lastRenderedPageBreak/>
         <w:t>Конвейер (</w:t>
       </w:r>
       <w:r>
@@ -9342,6 +9788,7 @@
         </w:rPr>
         <w:t xml:space="preserve">Конвейер работает постоянно. Остановка происходит за счет   своевременной установки битов </w:t>
       </w:r>
+      <w:proofErr w:type="spellStart"/>
       <w:r>
         <w:rPr>
           <w:rFonts w:ascii="Arial" w:hAnsi="Arial" w:cs="Arial"/>
@@ -9350,6 +9797,7 @@
         </w:rPr>
         <w:t>reg</w:t>
       </w:r>
+      <w:proofErr w:type="spellEnd"/>
       <w:r>
         <w:rPr>
           <w:rFonts w:ascii="Arial" w:hAnsi="Arial" w:cs="Arial"/>
@@ -9606,7 +10054,27 @@
                 <w:szCs w:val="28"/>
                 <w:lang w:val="ru-RU"/>
               </w:rPr>
-              <w:t>Запустить блок записи, если есть конфликт чтения записи(добавить смену регистров записи и выключение)</w:t>
+              <w:t>Запустить блок записи, если есть конфликт чтения запис</w:t>
+            </w:r>
+            <w:proofErr w:type="gramStart"/>
+            <w:r>
+              <w:rPr>
+                <w:rFonts w:ascii="Arial" w:hAnsi="Arial" w:cs="Arial"/>
+                <w:sz w:val="28"/>
+                <w:szCs w:val="28"/>
+                <w:lang w:val="ru-RU"/>
+              </w:rPr>
+              <w:t>и(</w:t>
+            </w:r>
+            <w:proofErr w:type="gramEnd"/>
+            <w:r>
+              <w:rPr>
+                <w:rFonts w:ascii="Arial" w:hAnsi="Arial" w:cs="Arial"/>
+                <w:sz w:val="28"/>
+                <w:szCs w:val="28"/>
+                <w:lang w:val="ru-RU"/>
+              </w:rPr>
+              <w:t>добавить смену регистров записи и выключение)</w:t>
             </w:r>
           </w:p>
         </w:tc>
@@ -9682,6 +10150,7 @@
                 <w:szCs w:val="28"/>
                 <w:lang w:val="ru-RU"/>
               </w:rPr>
+              <w:lastRenderedPageBreak/>
               <w:t>3</w:t>
             </w:r>
           </w:p>
@@ -9706,8 +10175,19 @@
                 <w:szCs w:val="28"/>
                 <w:lang w:val="ru-RU"/>
               </w:rPr>
-              <w:t>Перезаписать промежуточные регистры</w:t>
-            </w:r>
+              <w:t xml:space="preserve">Перезаписать промежуточные </w:t>
+            </w:r>
+            <w:proofErr w:type="gramStart"/>
+            <w:r>
+              <w:rPr>
+                <w:rFonts w:ascii="Arial" w:hAnsi="Arial" w:cs="Arial"/>
+                <w:sz w:val="28"/>
+                <w:szCs w:val="28"/>
+                <w:lang w:val="ru-RU"/>
+              </w:rPr>
+              <w:t>регистры</w:t>
+            </w:r>
+            <w:proofErr w:type="gramEnd"/>
             <w:r>
               <w:rPr>
                 <w:rFonts w:ascii="Arial" w:hAnsi="Arial" w:cs="Arial"/>
@@ -9774,8 +10254,19 @@
                 <w:szCs w:val="28"/>
                 <w:lang w:val="ru-RU"/>
               </w:rPr>
-              <w:t>Сменить промежуточные регистры</w:t>
-            </w:r>
+              <w:t xml:space="preserve">Сменить промежуточные </w:t>
+            </w:r>
+            <w:proofErr w:type="gramStart"/>
+            <w:r>
+              <w:rPr>
+                <w:rFonts w:ascii="Arial" w:hAnsi="Arial" w:cs="Arial"/>
+                <w:sz w:val="28"/>
+                <w:szCs w:val="28"/>
+                <w:lang w:val="ru-RU"/>
+              </w:rPr>
+              <w:t>регистры</w:t>
+            </w:r>
+            <w:proofErr w:type="gramEnd"/>
             <w:r>
               <w:rPr>
                 <w:rFonts w:ascii="Arial" w:hAnsi="Arial" w:cs="Arial"/>
@@ -9822,6 +10313,7 @@
               </w:rPr>
               <w:t xml:space="preserve">Остановить блок </w:t>
             </w:r>
+            <w:proofErr w:type="gramStart"/>
             <w:r>
               <w:rPr>
                 <w:rFonts w:ascii="Arial" w:hAnsi="Arial" w:cs="Arial"/>
@@ -9830,6 +10322,7 @@
               </w:rPr>
               <w:t>WRITE</w:t>
             </w:r>
+            <w:proofErr w:type="gramEnd"/>
             <w:r>
               <w:rPr>
                 <w:rFonts w:ascii="Arial" w:hAnsi="Arial" w:cs="Arial"/>
@@ -9889,6 +10382,7 @@
               </w:rPr>
               <w:t xml:space="preserve">Остановить блок </w:t>
             </w:r>
+            <w:proofErr w:type="gramStart"/>
             <w:r>
               <w:rPr>
                 <w:rFonts w:ascii="Arial" w:hAnsi="Arial" w:cs="Arial"/>
@@ -9897,6 +10391,7 @@
               </w:rPr>
               <w:t>EXEC</w:t>
             </w:r>
+            <w:proofErr w:type="gramEnd"/>
             <w:r>
               <w:rPr>
                 <w:rFonts w:ascii="Arial" w:hAnsi="Arial" w:cs="Arial"/>
@@ -9913,17 +10408,7 @@
                 <w:szCs w:val="28"/>
                 <w:lang w:val="ru-RU"/>
               </w:rPr>
-              <w:t xml:space="preserve">если выставлен флаг «неверный </w:t>
-            </w:r>
-            <w:r>
-              <w:rPr>
-                <w:rFonts w:ascii="Arial" w:hAnsi="Arial" w:cs="Arial"/>
-                <w:sz w:val="28"/>
-                <w:szCs w:val="28"/>
-                <w:lang w:val="ru-RU"/>
-              </w:rPr>
-              <w:lastRenderedPageBreak/>
-              <w:t>прыжок»</w:t>
+              <w:t>если выставлен флаг «неверный прыжок»</w:t>
             </w:r>
           </w:p>
           <w:p>
@@ -10051,8 +10536,19 @@
           <w:szCs w:val="28"/>
           <w:lang w:val="ru-RU"/>
         </w:rPr>
-        <w:t>Последовательный централизованный кпдп</w:t>
-      </w:r>
+        <w:t xml:space="preserve">Последовательный централизованный </w:t>
+      </w:r>
+      <w:proofErr w:type="spellStart"/>
+      <w:r>
+        <w:rPr>
+          <w:rFonts w:ascii="Arial" w:hAnsi="Arial" w:cs="Arial"/>
+          <w:sz w:val="28"/>
+          <w:szCs w:val="28"/>
+          <w:lang w:val="ru-RU"/>
+        </w:rPr>
+        <w:t>кпдп</w:t>
+      </w:r>
+      <w:proofErr w:type="spellEnd"/>
     </w:p>
     <w:p>
       <w:pPr>
@@ -10070,7 +10566,47 @@
           <w:szCs w:val="28"/>
           <w:lang w:val="ru-RU"/>
         </w:rPr>
-        <w:t xml:space="preserve">Реализация монтажного или невозможна доступными средствами. Поэтому пришлось использовать двухлинейное соединение с каждым ведущим устройством (шина </w:t>
+        <w:t xml:space="preserve">Реализация </w:t>
+      </w:r>
+      <w:proofErr w:type="gramStart"/>
+      <w:r>
+        <w:rPr>
+          <w:rFonts w:ascii="Arial" w:hAnsi="Arial" w:cs="Arial"/>
+          <w:sz w:val="28"/>
+          <w:szCs w:val="28"/>
+          <w:lang w:val="ru-RU"/>
+        </w:rPr>
+        <w:t>монтажного</w:t>
+      </w:r>
+      <w:proofErr w:type="gramEnd"/>
+      <w:r>
+        <w:rPr>
+          <w:rFonts w:ascii="Arial" w:hAnsi="Arial" w:cs="Arial"/>
+          <w:sz w:val="28"/>
+          <w:szCs w:val="28"/>
+          <w:lang w:val="ru-RU"/>
+        </w:rPr>
+        <w:t xml:space="preserve"> или невозможна доступными средствами. Поэтому пришлось использовать </w:t>
+      </w:r>
+      <w:proofErr w:type="spellStart"/>
+      <w:r>
+        <w:rPr>
+          <w:rFonts w:ascii="Arial" w:hAnsi="Arial" w:cs="Arial"/>
+          <w:sz w:val="28"/>
+          <w:szCs w:val="28"/>
+          <w:lang w:val="ru-RU"/>
+        </w:rPr>
+        <w:t>двухлинейное</w:t>
+      </w:r>
+      <w:proofErr w:type="spellEnd"/>
+      <w:r>
+        <w:rPr>
+          <w:rFonts w:ascii="Arial" w:hAnsi="Arial" w:cs="Arial"/>
+          <w:sz w:val="28"/>
+          <w:szCs w:val="28"/>
+          <w:lang w:val="ru-RU"/>
+        </w:rPr>
+        <w:t xml:space="preserve"> соединение с каждым ведущим устройством (шина </w:t>
       </w:r>
       <w:r>
         <w:rPr>
@@ -10532,7 +11068,27 @@
           <w:szCs w:val="28"/>
           <w:lang w:val="ru-RU"/>
         </w:rPr>
-        <w:t>Разрешенный тактовый сигнал (есть только когда блок получил управле</w:t>
+        <w:t xml:space="preserve">Разрешенный тактовый </w:t>
+      </w:r>
+      <w:proofErr w:type="gramStart"/>
+      <w:r>
+        <w:rPr>
+          <w:rFonts w:ascii="Arial" w:hAnsi="Arial" w:cs="Arial"/>
+          <w:sz w:val="28"/>
+          <w:szCs w:val="28"/>
+          <w:lang w:val="ru-RU"/>
+        </w:rPr>
+        <w:t>сигнал (есть только когда блок получил</w:t>
+      </w:r>
+      <w:proofErr w:type="gramEnd"/>
+      <w:r>
+        <w:rPr>
+          <w:rFonts w:ascii="Arial" w:hAnsi="Arial" w:cs="Arial"/>
+          <w:sz w:val="28"/>
+          <w:szCs w:val="28"/>
+          <w:lang w:val="ru-RU"/>
+        </w:rPr>
+        <w:t xml:space="preserve"> управле</w:t>
       </w:r>
       <w:r>
         <w:rPr>
@@ -10643,6 +11199,7 @@
           <w:u w:val="single"/>
           <w:lang w:val="ru-RU"/>
         </w:rPr>
+        <w:lastRenderedPageBreak/>
         <w:t>Контроллер прямого доступа к памяти (</w:t>
       </w:r>
       <w:r>
@@ -10965,7 +11522,6 @@
                 <w:szCs w:val="28"/>
                 <w:lang w:val="ru-RU"/>
               </w:rPr>
-              <w:lastRenderedPageBreak/>
               <w:t>Линия шины</w:t>
             </w:r>
           </w:p>
@@ -11428,14 +11984,67 @@
                 <w:lang w:val="ru-RU"/>
               </w:rPr>
             </w:pPr>
-            <w:r>
-              <w:rPr>
-                <w:rFonts w:ascii="Arial" w:hAnsi="Arial" w:cs="Arial"/>
-                <w:sz w:val="28"/>
-                <w:szCs w:val="28"/>
-                <w:lang w:val="ru-RU"/>
-              </w:rPr>
-              <w:t>Вкл (все биты 1)/выкл (хотябы один бит 0)</w:t>
+            <w:proofErr w:type="spellStart"/>
+            <w:r>
+              <w:rPr>
+                <w:rFonts w:ascii="Arial" w:hAnsi="Arial" w:cs="Arial"/>
+                <w:sz w:val="28"/>
+                <w:szCs w:val="28"/>
+                <w:lang w:val="ru-RU"/>
+              </w:rPr>
+              <w:t>Вкл</w:t>
+            </w:r>
+            <w:proofErr w:type="spellEnd"/>
+            <w:r>
+              <w:rPr>
+                <w:rFonts w:ascii="Arial" w:hAnsi="Arial" w:cs="Arial"/>
+                <w:sz w:val="28"/>
+                <w:szCs w:val="28"/>
+                <w:lang w:val="ru-RU"/>
+              </w:rPr>
+              <w:t xml:space="preserve"> (все биты 1)/</w:t>
+            </w:r>
+            <w:proofErr w:type="spellStart"/>
+            <w:proofErr w:type="gramStart"/>
+            <w:r>
+              <w:rPr>
+                <w:rFonts w:ascii="Arial" w:hAnsi="Arial" w:cs="Arial"/>
+                <w:sz w:val="28"/>
+                <w:szCs w:val="28"/>
+                <w:lang w:val="ru-RU"/>
+              </w:rPr>
+              <w:t>выкл</w:t>
+            </w:r>
+            <w:proofErr w:type="spellEnd"/>
+            <w:proofErr w:type="gramEnd"/>
+            <w:r>
+              <w:rPr>
+                <w:rFonts w:ascii="Arial" w:hAnsi="Arial" w:cs="Arial"/>
+                <w:sz w:val="28"/>
+                <w:szCs w:val="28"/>
+                <w:lang w:val="ru-RU"/>
+              </w:rPr>
+              <w:t xml:space="preserve"> (</w:t>
+            </w:r>
+            <w:proofErr w:type="spellStart"/>
+            <w:r>
+              <w:rPr>
+                <w:rFonts w:ascii="Arial" w:hAnsi="Arial" w:cs="Arial"/>
+                <w:sz w:val="28"/>
+                <w:szCs w:val="28"/>
+                <w:lang w:val="ru-RU"/>
+              </w:rPr>
+              <w:t>хотябы</w:t>
+            </w:r>
+            <w:proofErr w:type="spellEnd"/>
+            <w:r>
+              <w:rPr>
+                <w:rFonts w:ascii="Arial" w:hAnsi="Arial" w:cs="Arial"/>
+                <w:sz w:val="28"/>
+                <w:szCs w:val="28"/>
+                <w:lang w:val="ru-RU"/>
+              </w:rPr>
+              <w:t xml:space="preserve"> один бит 0)</w:t>
             </w:r>
           </w:p>
         </w:tc>
@@ -11478,16 +12087,34 @@
         </w:rPr>
         <w:t>ри выставлении адреса такого рег</w:t>
       </w:r>
-      <w:bookmarkStart w:id="0" w:name="_GoBack"/>
-      <w:bookmarkEnd w:id="0"/>
-      <w:r>
-        <w:rPr>
-          <w:rFonts w:ascii="Arial" w:hAnsi="Arial" w:cs="Arial"/>
-          <w:sz w:val="28"/>
-          <w:szCs w:val="28"/>
-          <w:lang w:val="ru-RU"/>
-        </w:rPr>
-        <w:t xml:space="preserve">истра автоматически подразумевается запись нового значения и младший бит </w:t>
+      <w:r>
+        <w:rPr>
+          <w:rFonts w:ascii="Arial" w:hAnsi="Arial" w:cs="Arial"/>
+          <w:sz w:val="28"/>
+          <w:szCs w:val="28"/>
+          <w:lang w:val="ru-RU"/>
+        </w:rPr>
+        <w:t xml:space="preserve">истра автоматически подразумевается запись нового </w:t>
+      </w:r>
+      <w:proofErr w:type="gramStart"/>
+      <w:r>
+        <w:rPr>
+          <w:rFonts w:ascii="Arial" w:hAnsi="Arial" w:cs="Arial"/>
+          <w:sz w:val="28"/>
+          <w:szCs w:val="28"/>
+          <w:lang w:val="ru-RU"/>
+        </w:rPr>
+        <w:t>значения</w:t>
+      </w:r>
+      <w:proofErr w:type="gramEnd"/>
+      <w:r>
+        <w:rPr>
+          <w:rFonts w:ascii="Arial" w:hAnsi="Arial" w:cs="Arial"/>
+          <w:sz w:val="28"/>
+          <w:szCs w:val="28"/>
+          <w:lang w:val="ru-RU"/>
+        </w:rPr>
+        <w:t xml:space="preserve"> и младший бит </w:t>
       </w:r>
       <w:r>
         <w:rPr>
@@ -11534,6 +12161,82 @@
       <w:pPr>
         <w:rPr>
           <w:rFonts w:ascii="Arial" w:hAnsi="Arial" w:cs="Arial"/>
+          <w:sz w:val="28"/>
+          <w:szCs w:val="28"/>
+          <w:lang w:val="ru-RU"/>
+        </w:rPr>
+      </w:pPr>
+      <w:r>
+        <w:rPr>
+          <w:rFonts w:ascii="Arial" w:hAnsi="Arial" w:cs="Arial"/>
+          <w:sz w:val="28"/>
+          <w:szCs w:val="28"/>
+          <w:lang w:val="ru-RU"/>
+        </w:rPr>
+        <w:t xml:space="preserve">Каждая операция имеет отдельную линию для запуска. Эта линия остается активной в течение одного такта конвейера. Все выходы блока должны быть проведены через </w:t>
+      </w:r>
+      <w:r>
+        <w:rPr>
+          <w:rFonts w:ascii="Arial" w:hAnsi="Arial" w:cs="Arial"/>
+          <w:sz w:val="28"/>
+          <w:szCs w:val="28"/>
+        </w:rPr>
+        <w:t>tri</w:t>
+      </w:r>
+      <w:r>
+        <w:rPr>
+          <w:rFonts w:ascii="Arial" w:hAnsi="Arial" w:cs="Arial"/>
+          <w:sz w:val="28"/>
+          <w:szCs w:val="28"/>
+          <w:lang w:val="ru-RU"/>
+        </w:rPr>
+        <w:t xml:space="preserve"> с условием, что блок включен для </w:t>
+      </w:r>
+      <w:proofErr w:type="spellStart"/>
+      <w:r>
+        <w:rPr>
+          <w:rFonts w:ascii="Arial" w:hAnsi="Arial" w:cs="Arial"/>
+          <w:sz w:val="28"/>
+          <w:szCs w:val="28"/>
+          <w:lang w:val="ru-RU"/>
+        </w:rPr>
+        <w:t>избежания</w:t>
+      </w:r>
+      <w:proofErr w:type="spellEnd"/>
+      <w:r>
+        <w:rPr>
+          <w:rFonts w:ascii="Arial" w:hAnsi="Arial" w:cs="Arial"/>
+          <w:sz w:val="28"/>
+          <w:szCs w:val="28"/>
+          <w:lang w:val="ru-RU"/>
+        </w:rPr>
+        <w:t xml:space="preserve"> </w:t>
+      </w:r>
+      <w:proofErr w:type="spellStart"/>
+      <w:r>
+        <w:rPr>
+          <w:rFonts w:ascii="Arial" w:hAnsi="Arial" w:cs="Arial"/>
+          <w:sz w:val="28"/>
+          <w:szCs w:val="28"/>
+          <w:lang w:val="ru-RU"/>
+        </w:rPr>
+        <w:t>конфликов</w:t>
+      </w:r>
+      <w:proofErr w:type="spellEnd"/>
+      <w:r>
+        <w:rPr>
+          <w:rFonts w:ascii="Arial" w:hAnsi="Arial" w:cs="Arial"/>
+          <w:sz w:val="28"/>
+          <w:szCs w:val="28"/>
+          <w:lang w:val="ru-RU"/>
+        </w:rPr>
+        <w:t xml:space="preserve"> результата и флагов.</w:t>
+      </w:r>
+    </w:p>
+    <w:p>
+      <w:pPr>
+        <w:rPr>
+          <w:rFonts w:ascii="Arial" w:hAnsi="Arial" w:cs="Arial"/>
           <w:b/>
           <w:sz w:val="40"/>
           <w:szCs w:val="40"/>
@@ -11583,6 +12286,8 @@
         </w:rPr>
         <w:t xml:space="preserve"> 66)</w:t>
       </w:r>
+      <w:bookmarkStart w:id="0" w:name="_GoBack"/>
+      <w:bookmarkEnd w:id="0"/>
     </w:p>
     <w:tbl>
       <w:tblPr>
@@ -11615,6 +12320,7 @@
                 <w:sz w:val="28"/>
                 <w:szCs w:val="28"/>
               </w:rPr>
+              <w:lastRenderedPageBreak/>
               <w:t>ICB</w:t>
             </w:r>
           </w:p>
@@ -12089,18 +12795,1535 @@
           <w:szCs w:val="28"/>
           <w:lang w:val="ru-RU"/>
         </w:rPr>
-        <w:t xml:space="preserve"> и обозначает, что </w:t>
-      </w:r>
-      <w:r>
-        <w:rPr>
-          <w:rFonts w:ascii="Arial" w:hAnsi="Arial" w:cs="Arial"/>
-          <w:sz w:val="28"/>
-          <w:szCs w:val="28"/>
-          <w:lang w:val="ru-RU"/>
-        </w:rPr>
-        <w:lastRenderedPageBreak/>
-        <w:t>необходимо остановить устройство в конце выполнения текущего цикла обработки (чтобы успел отработать блок записи).</w:t>
-      </w:r>
+        <w:t xml:space="preserve"> и обозначает, что необходимо остановить устройство в конце выполнения текущего цикла обработки (чтобы успел отработать блок записи).</w:t>
+      </w:r>
+    </w:p>
+    <w:p>
+      <w:pPr>
+        <w:rPr>
+          <w:rFonts w:ascii="Arial" w:hAnsi="Arial" w:cs="Arial"/>
+          <w:sz w:val="28"/>
+          <w:szCs w:val="28"/>
+          <w:lang w:val="ru-RU"/>
+        </w:rPr>
+      </w:pPr>
+    </w:p>
+    <w:p>
+      <w:pPr>
+        <w:rPr>
+          <w:rFonts w:ascii="Arial" w:hAnsi="Arial" w:cs="Arial"/>
+          <w:b/>
+          <w:sz w:val="40"/>
+          <w:szCs w:val="40"/>
+          <w:u w:val="single"/>
+          <w:lang w:val="ru-RU"/>
+        </w:rPr>
+      </w:pPr>
+      <w:r>
+        <w:rPr>
+          <w:rFonts w:ascii="Arial" w:hAnsi="Arial" w:cs="Arial"/>
+          <w:b/>
+          <w:sz w:val="40"/>
+          <w:szCs w:val="40"/>
+          <w:u w:val="single"/>
+        </w:rPr>
+        <w:t>PUSH</w:t>
+      </w:r>
+      <w:r>
+        <w:rPr>
+          <w:rFonts w:ascii="Arial" w:hAnsi="Arial" w:cs="Arial"/>
+          <w:b/>
+          <w:sz w:val="40"/>
+          <w:szCs w:val="40"/>
+          <w:u w:val="single"/>
+          <w:lang w:val="ru-RU"/>
+        </w:rPr>
+        <w:t xml:space="preserve"> (</w:t>
+      </w:r>
+      <w:r>
+        <w:rPr>
+          <w:rFonts w:ascii="Arial" w:hAnsi="Arial" w:cs="Arial"/>
+          <w:b/>
+          <w:sz w:val="40"/>
+          <w:szCs w:val="40"/>
+          <w:u w:val="single"/>
+        </w:rPr>
+        <w:t>DEC</w:t>
+      </w:r>
+      <w:r>
+        <w:rPr>
+          <w:rFonts w:ascii="Arial" w:hAnsi="Arial" w:cs="Arial"/>
+          <w:b/>
+          <w:sz w:val="40"/>
+          <w:szCs w:val="40"/>
+          <w:u w:val="single"/>
+          <w:lang w:val="ru-RU"/>
+        </w:rPr>
+        <w:t xml:space="preserve"> 39)</w:t>
+      </w:r>
+    </w:p>
+    <w:p>
+      <w:pPr>
+        <w:rPr>
+          <w:rFonts w:ascii="Arial" w:hAnsi="Arial" w:cs="Arial"/>
+          <w:sz w:val="28"/>
+          <w:szCs w:val="28"/>
+          <w:lang w:val="ru-RU"/>
+        </w:rPr>
+      </w:pPr>
+      <w:r>
+        <w:rPr>
+          <w:rFonts w:ascii="Arial" w:hAnsi="Arial" w:cs="Arial"/>
+          <w:sz w:val="28"/>
+          <w:szCs w:val="28"/>
+          <w:lang w:val="ru-RU"/>
+        </w:rPr>
+        <w:t>Кладет значение первого операнда в стек. После этой операции необходима исключительно запись регистра результата.</w:t>
+      </w:r>
+    </w:p>
+    <w:p>
+      <w:pPr>
+        <w:rPr>
+          <w:rFonts w:ascii="Arial" w:hAnsi="Arial" w:cs="Arial"/>
+          <w:sz w:val="28"/>
+          <w:szCs w:val="28"/>
+          <w:lang w:val="ru-RU"/>
+        </w:rPr>
+      </w:pPr>
+      <w:r>
+        <w:rPr>
+          <w:rFonts w:ascii="Arial" w:hAnsi="Arial" w:cs="Arial"/>
+          <w:sz w:val="28"/>
+          <w:szCs w:val="28"/>
+          <w:lang w:val="ru-RU"/>
+        </w:rPr>
+        <w:t xml:space="preserve">Старшая часть шины </w:t>
+      </w:r>
+      <w:r>
+        <w:rPr>
+          <w:rFonts w:ascii="Arial" w:hAnsi="Arial" w:cs="Arial"/>
+          <w:sz w:val="28"/>
+          <w:szCs w:val="28"/>
+        </w:rPr>
+        <w:t>ICB</w:t>
+      </w:r>
+      <w:r>
+        <w:rPr>
+          <w:rFonts w:ascii="Arial" w:hAnsi="Arial" w:cs="Arial"/>
+          <w:sz w:val="28"/>
+          <w:szCs w:val="28"/>
+          <w:lang w:val="ru-RU"/>
+        </w:rPr>
+        <w:t xml:space="preserve">[15..8] </w:t>
+      </w:r>
+      <w:r>
+        <w:rPr>
+          <w:rFonts w:ascii="Arial" w:hAnsi="Arial" w:cs="Arial"/>
+          <w:sz w:val="28"/>
+          <w:szCs w:val="28"/>
+          <w:lang w:val="ru-RU"/>
+        </w:rPr>
+        <w:t xml:space="preserve">отвечает за управление блоком. Младшая часть шины </w:t>
+      </w:r>
+      <w:r>
+        <w:rPr>
+          <w:rFonts w:ascii="Arial" w:hAnsi="Arial" w:cs="Arial"/>
+          <w:sz w:val="28"/>
+          <w:szCs w:val="28"/>
+        </w:rPr>
+        <w:t>ICB</w:t>
+      </w:r>
+      <w:r>
+        <w:rPr>
+          <w:rFonts w:ascii="Arial" w:hAnsi="Arial" w:cs="Arial"/>
+          <w:sz w:val="28"/>
+          <w:szCs w:val="28"/>
+          <w:lang w:val="ru-RU"/>
+        </w:rPr>
+        <w:t xml:space="preserve">[7..0] </w:t>
+      </w:r>
+      <w:r>
+        <w:rPr>
+          <w:rFonts w:ascii="Arial" w:hAnsi="Arial" w:cs="Arial"/>
+          <w:sz w:val="28"/>
+          <w:szCs w:val="28"/>
+          <w:lang w:val="ru-RU"/>
+        </w:rPr>
+        <w:t xml:space="preserve">выставляется на шину </w:t>
+      </w:r>
+      <w:r>
+        <w:rPr>
+          <w:rFonts w:ascii="Arial" w:hAnsi="Arial" w:cs="Arial"/>
+          <w:sz w:val="28"/>
+          <w:szCs w:val="28"/>
+        </w:rPr>
+        <w:t>CB</w:t>
+      </w:r>
+      <w:r>
+        <w:rPr>
+          <w:rFonts w:ascii="Arial" w:hAnsi="Arial" w:cs="Arial"/>
+          <w:sz w:val="28"/>
+          <w:szCs w:val="28"/>
+          <w:lang w:val="ru-RU"/>
+        </w:rPr>
+        <w:t>_</w:t>
+      </w:r>
+      <w:r>
+        <w:rPr>
+          <w:rFonts w:ascii="Arial" w:hAnsi="Arial" w:cs="Arial"/>
+          <w:sz w:val="28"/>
+          <w:szCs w:val="28"/>
+        </w:rPr>
+        <w:t>stack</w:t>
+      </w:r>
+      <w:r>
+        <w:rPr>
+          <w:rFonts w:ascii="Arial" w:hAnsi="Arial" w:cs="Arial"/>
+          <w:sz w:val="28"/>
+          <w:szCs w:val="28"/>
+          <w:lang w:val="ru-RU"/>
+        </w:rPr>
+        <w:t xml:space="preserve">[7..0] </w:t>
+      </w:r>
+      <w:r>
+        <w:rPr>
+          <w:rFonts w:ascii="Arial" w:hAnsi="Arial" w:cs="Arial"/>
+          <w:sz w:val="28"/>
+          <w:szCs w:val="28"/>
+          <w:lang w:val="ru-RU"/>
+        </w:rPr>
+        <w:t>и отвечает за управление стеком.</w:t>
+      </w:r>
+    </w:p>
+    <w:p>
+      <w:pPr>
+        <w:rPr>
+          <w:rFonts w:ascii="Arial" w:hAnsi="Arial" w:cs="Arial"/>
+          <w:sz w:val="28"/>
+          <w:szCs w:val="28"/>
+          <w:lang w:val="ru-RU"/>
+        </w:rPr>
+      </w:pPr>
+      <w:r>
+        <w:rPr>
+          <w:rFonts w:ascii="Arial" w:hAnsi="Arial" w:cs="Arial"/>
+          <w:sz w:val="28"/>
+          <w:szCs w:val="28"/>
+          <w:lang w:val="ru-RU"/>
+        </w:rPr>
+        <w:t xml:space="preserve">Значение старшего байта шины </w:t>
+      </w:r>
+      <w:r>
+        <w:rPr>
+          <w:rFonts w:ascii="Arial" w:hAnsi="Arial" w:cs="Arial"/>
+          <w:sz w:val="28"/>
+          <w:szCs w:val="28"/>
+        </w:rPr>
+        <w:t>ICB</w:t>
+      </w:r>
+      <w:r>
+        <w:rPr>
+          <w:rFonts w:ascii="Arial" w:hAnsi="Arial" w:cs="Arial"/>
+          <w:sz w:val="28"/>
+          <w:szCs w:val="28"/>
+          <w:lang w:val="ru-RU"/>
+        </w:rPr>
+        <w:t>[15..8]:</w:t>
+      </w:r>
+    </w:p>
+    <w:tbl>
+      <w:tblPr>
+        <w:tblStyle w:val="a3"/>
+        <w:tblW w:w="0" w:type="auto"/>
+        <w:tblLook w:val="04A0" w:firstRow="1" w:lastRow="0" w:firstColumn="1" w:lastColumn="0" w:noHBand="0" w:noVBand="1"/>
+      </w:tblPr>
+      <w:tblGrid>
+        <w:gridCol w:w="4788"/>
+        <w:gridCol w:w="4788"/>
+      </w:tblGrid>
+      <w:tr>
+        <w:tc>
+          <w:tcPr>
+            <w:tcW w:w="4788" w:type="dxa"/>
+          </w:tcPr>
+          <w:p>
+            <w:pPr>
+              <w:rPr>
+                <w:rFonts w:ascii="Arial" w:hAnsi="Arial" w:cs="Arial"/>
+                <w:sz w:val="28"/>
+                <w:szCs w:val="28"/>
+              </w:rPr>
+            </w:pPr>
+            <w:r>
+              <w:rPr>
+                <w:rFonts w:ascii="Arial" w:hAnsi="Arial" w:cs="Arial"/>
+                <w:sz w:val="28"/>
+                <w:szCs w:val="28"/>
+                <w:lang w:val="ru-RU"/>
+              </w:rPr>
+              <w:t xml:space="preserve">Номер байта </w:t>
+            </w:r>
+            <w:r>
+              <w:rPr>
+                <w:rFonts w:ascii="Arial" w:hAnsi="Arial" w:cs="Arial"/>
+                <w:sz w:val="28"/>
+                <w:szCs w:val="28"/>
+              </w:rPr>
+              <w:t>ICB[15..8]</w:t>
+            </w:r>
+          </w:p>
+        </w:tc>
+        <w:tc>
+          <w:tcPr>
+            <w:tcW w:w="4788" w:type="dxa"/>
+          </w:tcPr>
+          <w:p>
+            <w:pPr>
+              <w:rPr>
+                <w:rFonts w:ascii="Arial" w:hAnsi="Arial" w:cs="Arial"/>
+                <w:sz w:val="28"/>
+                <w:szCs w:val="28"/>
+                <w:lang w:val="ru-RU"/>
+              </w:rPr>
+            </w:pPr>
+            <w:r>
+              <w:rPr>
+                <w:rFonts w:ascii="Arial" w:hAnsi="Arial" w:cs="Arial"/>
+                <w:sz w:val="28"/>
+                <w:szCs w:val="28"/>
+                <w:lang w:val="ru-RU"/>
+              </w:rPr>
+              <w:t>Значение</w:t>
+            </w:r>
+          </w:p>
+        </w:tc>
+      </w:tr>
+      <w:tr>
+        <w:tc>
+          <w:tcPr>
+            <w:tcW w:w="4788" w:type="dxa"/>
+          </w:tcPr>
+          <w:p>
+            <w:pPr>
+              <w:rPr>
+                <w:rFonts w:ascii="Arial" w:hAnsi="Arial" w:cs="Arial"/>
+                <w:sz w:val="28"/>
+                <w:szCs w:val="28"/>
+                <w:lang w:val="ru-RU"/>
+              </w:rPr>
+            </w:pPr>
+            <w:r>
+              <w:rPr>
+                <w:rFonts w:ascii="Arial" w:hAnsi="Arial" w:cs="Arial"/>
+                <w:sz w:val="28"/>
+                <w:szCs w:val="28"/>
+                <w:lang w:val="ru-RU"/>
+              </w:rPr>
+              <w:t>8</w:t>
+            </w:r>
+          </w:p>
+        </w:tc>
+        <w:tc>
+          <w:tcPr>
+            <w:tcW w:w="4788" w:type="dxa"/>
+          </w:tcPr>
+          <w:p>
+            <w:pPr>
+              <w:rPr>
+                <w:rFonts w:ascii="Arial" w:hAnsi="Arial" w:cs="Arial"/>
+                <w:sz w:val="28"/>
+                <w:szCs w:val="28"/>
+                <w:lang w:val="ru-RU"/>
+              </w:rPr>
+            </w:pPr>
+            <w:r>
+              <w:rPr>
+                <w:rFonts w:ascii="Arial" w:hAnsi="Arial" w:cs="Arial"/>
+                <w:sz w:val="28"/>
+                <w:szCs w:val="28"/>
+                <w:lang w:val="ru-RU"/>
+              </w:rPr>
+              <w:t xml:space="preserve">Выставить операнд на шину данных стека </w:t>
+            </w:r>
+            <w:r>
+              <w:rPr>
+                <w:rFonts w:ascii="Arial" w:hAnsi="Arial" w:cs="Arial"/>
+                <w:sz w:val="28"/>
+                <w:szCs w:val="28"/>
+              </w:rPr>
+              <w:t>DB</w:t>
+            </w:r>
+            <w:r>
+              <w:rPr>
+                <w:rFonts w:ascii="Arial" w:hAnsi="Arial" w:cs="Arial"/>
+                <w:sz w:val="28"/>
+                <w:szCs w:val="28"/>
+                <w:lang w:val="ru-RU"/>
+              </w:rPr>
+              <w:t>_</w:t>
+            </w:r>
+            <w:r>
+              <w:rPr>
+                <w:rFonts w:ascii="Arial" w:hAnsi="Arial" w:cs="Arial"/>
+                <w:sz w:val="28"/>
+                <w:szCs w:val="28"/>
+              </w:rPr>
+              <w:t>stack</w:t>
+            </w:r>
+            <w:r>
+              <w:rPr>
+                <w:rFonts w:ascii="Arial" w:hAnsi="Arial" w:cs="Arial"/>
+                <w:sz w:val="28"/>
+                <w:szCs w:val="28"/>
+                <w:lang w:val="ru-RU"/>
+              </w:rPr>
+              <w:t>[15..0]</w:t>
+            </w:r>
+          </w:p>
+        </w:tc>
+      </w:tr>
+      <w:tr>
+        <w:tc>
+          <w:tcPr>
+            <w:tcW w:w="4788" w:type="dxa"/>
+          </w:tcPr>
+          <w:p>
+            <w:pPr>
+              <w:rPr>
+                <w:rFonts w:ascii="Arial" w:hAnsi="Arial" w:cs="Arial"/>
+                <w:sz w:val="28"/>
+                <w:szCs w:val="28"/>
+                <w:lang w:val="ru-RU"/>
+              </w:rPr>
+            </w:pPr>
+            <w:r>
+              <w:rPr>
+                <w:rFonts w:ascii="Arial" w:hAnsi="Arial" w:cs="Arial"/>
+                <w:sz w:val="28"/>
+                <w:szCs w:val="28"/>
+                <w:lang w:val="ru-RU"/>
+              </w:rPr>
+              <w:t>9</w:t>
+            </w:r>
+          </w:p>
+        </w:tc>
+        <w:tc>
+          <w:tcPr>
+            <w:tcW w:w="4788" w:type="dxa"/>
+          </w:tcPr>
+          <w:p>
+            <w:pPr>
+              <w:rPr>
+                <w:rFonts w:ascii="Arial" w:hAnsi="Arial" w:cs="Arial"/>
+                <w:sz w:val="28"/>
+                <w:szCs w:val="28"/>
+                <w:lang w:val="ru-RU"/>
+              </w:rPr>
+            </w:pPr>
+            <w:r>
+              <w:rPr>
+                <w:rFonts w:ascii="Arial" w:hAnsi="Arial" w:cs="Arial"/>
+                <w:sz w:val="28"/>
+                <w:szCs w:val="28"/>
+                <w:lang w:val="ru-RU"/>
+              </w:rPr>
+              <w:t>Защелкнуть значение флагов</w:t>
+            </w:r>
+            <w:r>
+              <w:rPr>
+                <w:rFonts w:ascii="Arial" w:hAnsi="Arial" w:cs="Arial"/>
+                <w:sz w:val="28"/>
+                <w:szCs w:val="28"/>
+                <w:lang w:val="ru-RU"/>
+              </w:rPr>
+              <w:t xml:space="preserve"> и результата</w:t>
+            </w:r>
+          </w:p>
+        </w:tc>
+      </w:tr>
+    </w:tbl>
+    <w:p>
+      <w:pPr>
+        <w:rPr>
+          <w:rFonts w:ascii="Arial" w:hAnsi="Arial" w:cs="Arial"/>
+          <w:sz w:val="28"/>
+          <w:szCs w:val="28"/>
+          <w:lang w:val="ru-RU"/>
+        </w:rPr>
+      </w:pPr>
+    </w:p>
+    <w:p>
+      <w:pPr>
+        <w:rPr>
+          <w:rFonts w:ascii="Arial" w:hAnsi="Arial" w:cs="Arial"/>
+          <w:sz w:val="28"/>
+          <w:szCs w:val="28"/>
+          <w:lang w:val="ru-RU"/>
+        </w:rPr>
+      </w:pPr>
+      <w:r>
+        <w:rPr>
+          <w:rFonts w:ascii="Arial" w:hAnsi="Arial" w:cs="Arial"/>
+          <w:sz w:val="28"/>
+          <w:szCs w:val="28"/>
+          <w:lang w:val="ru-RU"/>
+        </w:rPr>
+        <w:t>Микропрограмма</w:t>
+      </w:r>
+    </w:p>
+    <w:tbl>
+      <w:tblPr>
+        <w:tblStyle w:val="a3"/>
+        <w:tblW w:w="0" w:type="auto"/>
+        <w:tblLook w:val="04A0" w:firstRow="1" w:lastRow="0" w:firstColumn="1" w:lastColumn="0" w:noHBand="0" w:noVBand="1"/>
+      </w:tblPr>
+      <w:tblGrid>
+        <w:gridCol w:w="4788"/>
+        <w:gridCol w:w="4788"/>
+      </w:tblGrid>
+      <w:tr>
+        <w:tc>
+          <w:tcPr>
+            <w:tcW w:w="4788" w:type="dxa"/>
+          </w:tcPr>
+          <w:p>
+            <w:pPr>
+              <w:rPr>
+                <w:rFonts w:ascii="Arial" w:hAnsi="Arial" w:cs="Arial"/>
+                <w:sz w:val="28"/>
+                <w:szCs w:val="28"/>
+              </w:rPr>
+            </w:pPr>
+            <w:r>
+              <w:rPr>
+                <w:rFonts w:ascii="Arial" w:hAnsi="Arial" w:cs="Arial"/>
+                <w:sz w:val="28"/>
+                <w:szCs w:val="28"/>
+                <w:lang w:val="ru-RU"/>
+              </w:rPr>
+              <w:t xml:space="preserve">Значение шины </w:t>
+            </w:r>
+            <w:r>
+              <w:rPr>
+                <w:rFonts w:ascii="Arial" w:hAnsi="Arial" w:cs="Arial"/>
+                <w:sz w:val="28"/>
+                <w:szCs w:val="28"/>
+              </w:rPr>
+              <w:t>ICB[15..0]</w:t>
+            </w:r>
+          </w:p>
+        </w:tc>
+        <w:tc>
+          <w:tcPr>
+            <w:tcW w:w="4788" w:type="dxa"/>
+          </w:tcPr>
+          <w:p>
+            <w:pPr>
+              <w:rPr>
+                <w:rFonts w:ascii="Arial" w:hAnsi="Arial" w:cs="Arial"/>
+                <w:sz w:val="28"/>
+                <w:szCs w:val="28"/>
+                <w:lang w:val="ru-RU"/>
+              </w:rPr>
+            </w:pPr>
+            <w:r>
+              <w:rPr>
+                <w:rFonts w:ascii="Arial" w:hAnsi="Arial" w:cs="Arial"/>
+                <w:sz w:val="28"/>
+                <w:szCs w:val="28"/>
+                <w:lang w:val="ru-RU"/>
+              </w:rPr>
+              <w:t>Значение</w:t>
+            </w:r>
+          </w:p>
+        </w:tc>
+      </w:tr>
+      <w:tr>
+        <w:tc>
+          <w:tcPr>
+            <w:tcW w:w="4788" w:type="dxa"/>
+          </w:tcPr>
+          <w:p>
+            <w:pPr>
+              <w:rPr>
+                <w:rFonts w:ascii="Arial" w:hAnsi="Arial" w:cs="Arial"/>
+                <w:sz w:val="28"/>
+                <w:szCs w:val="28"/>
+                <w:lang w:val="ru-RU"/>
+              </w:rPr>
+            </w:pPr>
+            <w:r>
+              <w:rPr>
+                <w:rFonts w:ascii="Arial" w:hAnsi="Arial" w:cs="Arial"/>
+                <w:sz w:val="28"/>
+                <w:szCs w:val="28"/>
+                <w:lang w:val="ru-RU"/>
+              </w:rPr>
+              <w:lastRenderedPageBreak/>
+              <w:t>00000001_00001000</w:t>
+            </w:r>
+          </w:p>
+        </w:tc>
+        <w:tc>
+          <w:tcPr>
+            <w:tcW w:w="4788" w:type="dxa"/>
+          </w:tcPr>
+          <w:p>
+            <w:pPr>
+              <w:rPr>
+                <w:rFonts w:ascii="Arial" w:hAnsi="Arial" w:cs="Arial"/>
+                <w:sz w:val="28"/>
+                <w:szCs w:val="28"/>
+                <w:lang w:val="ru-RU"/>
+              </w:rPr>
+            </w:pPr>
+            <w:r>
+              <w:rPr>
+                <w:rFonts w:ascii="Arial" w:hAnsi="Arial" w:cs="Arial"/>
+                <w:sz w:val="28"/>
+                <w:szCs w:val="28"/>
+                <w:lang w:val="ru-RU"/>
+              </w:rPr>
+              <w:t>Записать операнд на текущее место указателя стека</w:t>
+            </w:r>
+            <w:r>
+              <w:rPr>
+                <w:rFonts w:ascii="Arial" w:hAnsi="Arial" w:cs="Arial"/>
+                <w:sz w:val="28"/>
+                <w:szCs w:val="28"/>
+                <w:lang w:val="ru-RU"/>
+              </w:rPr>
+              <w:t xml:space="preserve"> </w:t>
+            </w:r>
+            <w:r>
+              <w:rPr>
+                <w:rFonts w:ascii="Arial" w:hAnsi="Arial" w:cs="Arial"/>
+                <w:sz w:val="28"/>
+                <w:szCs w:val="28"/>
+              </w:rPr>
+              <w:t>x</w:t>
+            </w:r>
+            <w:r>
+              <w:rPr>
+                <w:rFonts w:ascii="Arial" w:hAnsi="Arial" w:cs="Arial"/>
+                <w:sz w:val="28"/>
+                <w:szCs w:val="28"/>
+                <w:lang w:val="ru-RU"/>
+              </w:rPr>
+              <w:t>2</w:t>
+            </w:r>
+          </w:p>
+        </w:tc>
+      </w:tr>
+      <w:tr>
+        <w:tc>
+          <w:tcPr>
+            <w:tcW w:w="4788" w:type="dxa"/>
+          </w:tcPr>
+          <w:p>
+            <w:pPr>
+              <w:rPr>
+                <w:rFonts w:ascii="Arial" w:hAnsi="Arial" w:cs="Arial"/>
+                <w:sz w:val="28"/>
+                <w:szCs w:val="28"/>
+                <w:lang w:val="ru-RU"/>
+              </w:rPr>
+            </w:pPr>
+            <w:r>
+              <w:rPr>
+                <w:rFonts w:ascii="Arial" w:hAnsi="Arial" w:cs="Arial"/>
+                <w:sz w:val="28"/>
+                <w:szCs w:val="28"/>
+                <w:lang w:val="ru-RU"/>
+              </w:rPr>
+              <w:t>00000000_00000010</w:t>
+            </w:r>
+          </w:p>
+        </w:tc>
+        <w:tc>
+          <w:tcPr>
+            <w:tcW w:w="4788" w:type="dxa"/>
+          </w:tcPr>
+          <w:p>
+            <w:pPr>
+              <w:rPr>
+                <w:rFonts w:ascii="Arial" w:hAnsi="Arial" w:cs="Arial"/>
+                <w:sz w:val="28"/>
+                <w:szCs w:val="28"/>
+                <w:lang w:val="ru-RU"/>
+              </w:rPr>
+            </w:pPr>
+            <w:r>
+              <w:rPr>
+                <w:rFonts w:ascii="Arial" w:hAnsi="Arial" w:cs="Arial"/>
+                <w:sz w:val="28"/>
+                <w:szCs w:val="28"/>
+                <w:lang w:val="ru-RU"/>
+              </w:rPr>
+              <w:t>Увеличить текущее значение указателя стека</w:t>
+            </w:r>
+          </w:p>
+        </w:tc>
+      </w:tr>
+      <w:tr>
+        <w:tc>
+          <w:tcPr>
+            <w:tcW w:w="4788" w:type="dxa"/>
+          </w:tcPr>
+          <w:p>
+            <w:pPr>
+              <w:rPr>
+                <w:rFonts w:ascii="Arial" w:hAnsi="Arial" w:cs="Arial"/>
+                <w:sz w:val="28"/>
+                <w:szCs w:val="28"/>
+                <w:lang w:val="ru-RU"/>
+              </w:rPr>
+            </w:pPr>
+            <w:r>
+              <w:rPr>
+                <w:rFonts w:ascii="Arial" w:hAnsi="Arial" w:cs="Arial"/>
+                <w:sz w:val="28"/>
+                <w:szCs w:val="28"/>
+                <w:lang w:val="ru-RU"/>
+              </w:rPr>
+              <w:t>00000010_00100000</w:t>
+            </w:r>
+          </w:p>
+        </w:tc>
+        <w:tc>
+          <w:tcPr>
+            <w:tcW w:w="4788" w:type="dxa"/>
+          </w:tcPr>
+          <w:p>
+            <w:pPr>
+              <w:rPr>
+                <w:rFonts w:ascii="Arial" w:hAnsi="Arial" w:cs="Arial"/>
+                <w:sz w:val="28"/>
+                <w:szCs w:val="28"/>
+                <w:lang w:val="ru-RU"/>
+              </w:rPr>
+            </w:pPr>
+            <w:r>
+              <w:rPr>
+                <w:rFonts w:ascii="Arial" w:hAnsi="Arial" w:cs="Arial"/>
+                <w:sz w:val="28"/>
+                <w:szCs w:val="28"/>
+                <w:lang w:val="ru-RU"/>
+              </w:rPr>
+              <w:t>Прочитать значение флагов и защелкнуть его</w:t>
+            </w:r>
+          </w:p>
+        </w:tc>
+      </w:tr>
+    </w:tbl>
+    <w:p>
+      <w:pPr>
+        <w:rPr>
+          <w:rFonts w:ascii="Arial" w:hAnsi="Arial" w:cs="Arial"/>
+          <w:sz w:val="28"/>
+          <w:szCs w:val="28"/>
+          <w:lang w:val="ru-RU"/>
+        </w:rPr>
+      </w:pPr>
+    </w:p>
+    <w:p>
+      <w:pPr>
+        <w:rPr>
+          <w:rFonts w:ascii="Arial" w:hAnsi="Arial" w:cs="Arial"/>
+          <w:b/>
+          <w:sz w:val="40"/>
+          <w:szCs w:val="40"/>
+          <w:u w:val="single"/>
+          <w:lang w:val="ru-RU"/>
+        </w:rPr>
+      </w:pPr>
+      <w:r>
+        <w:rPr>
+          <w:rFonts w:ascii="Arial" w:hAnsi="Arial" w:cs="Arial"/>
+          <w:b/>
+          <w:sz w:val="40"/>
+          <w:szCs w:val="40"/>
+          <w:u w:val="single"/>
+        </w:rPr>
+        <w:t>P</w:t>
+      </w:r>
+      <w:r>
+        <w:rPr>
+          <w:rFonts w:ascii="Arial" w:hAnsi="Arial" w:cs="Arial"/>
+          <w:b/>
+          <w:sz w:val="40"/>
+          <w:szCs w:val="40"/>
+          <w:u w:val="single"/>
+        </w:rPr>
+        <w:t>OP</w:t>
+      </w:r>
+      <w:r>
+        <w:rPr>
+          <w:rFonts w:ascii="Arial" w:hAnsi="Arial" w:cs="Arial"/>
+          <w:b/>
+          <w:sz w:val="40"/>
+          <w:szCs w:val="40"/>
+          <w:u w:val="single"/>
+          <w:lang w:val="ru-RU"/>
+        </w:rPr>
+        <w:t xml:space="preserve"> (</w:t>
+      </w:r>
+      <w:r>
+        <w:rPr>
+          <w:rFonts w:ascii="Arial" w:hAnsi="Arial" w:cs="Arial"/>
+          <w:b/>
+          <w:sz w:val="40"/>
+          <w:szCs w:val="40"/>
+          <w:u w:val="single"/>
+        </w:rPr>
+        <w:t>DEC</w:t>
+      </w:r>
+      <w:r>
+        <w:rPr>
+          <w:rFonts w:ascii="Arial" w:hAnsi="Arial" w:cs="Arial"/>
+          <w:b/>
+          <w:sz w:val="40"/>
+          <w:szCs w:val="40"/>
+          <w:u w:val="single"/>
+          <w:lang w:val="ru-RU"/>
+        </w:rPr>
+        <w:t xml:space="preserve"> </w:t>
+      </w:r>
+      <w:r>
+        <w:rPr>
+          <w:rFonts w:ascii="Arial" w:hAnsi="Arial" w:cs="Arial"/>
+          <w:b/>
+          <w:sz w:val="40"/>
+          <w:szCs w:val="40"/>
+          <w:u w:val="single"/>
+          <w:lang w:val="ru-RU"/>
+        </w:rPr>
+        <w:t>24</w:t>
+      </w:r>
+      <w:r>
+        <w:rPr>
+          <w:rFonts w:ascii="Arial" w:hAnsi="Arial" w:cs="Arial"/>
+          <w:b/>
+          <w:sz w:val="40"/>
+          <w:szCs w:val="40"/>
+          <w:u w:val="single"/>
+          <w:lang w:val="ru-RU"/>
+        </w:rPr>
+        <w:t>)</w:t>
+      </w:r>
+    </w:p>
+    <w:p>
+      <w:pPr>
+        <w:rPr>
+          <w:rFonts w:ascii="Arial" w:hAnsi="Arial" w:cs="Arial"/>
+          <w:sz w:val="28"/>
+          <w:szCs w:val="28"/>
+          <w:lang w:val="ru-RU"/>
+        </w:rPr>
+      </w:pPr>
+      <w:r>
+        <w:rPr>
+          <w:rFonts w:ascii="Arial" w:hAnsi="Arial" w:cs="Arial"/>
+          <w:sz w:val="28"/>
+          <w:szCs w:val="28"/>
+          <w:lang w:val="ru-RU"/>
+        </w:rPr>
+        <w:t>Достает последнее значение из стека.</w:t>
+      </w:r>
+    </w:p>
+    <w:p>
+      <w:pPr>
+        <w:rPr>
+          <w:rFonts w:ascii="Arial" w:hAnsi="Arial" w:cs="Arial"/>
+          <w:sz w:val="28"/>
+          <w:szCs w:val="28"/>
+          <w:lang w:val="ru-RU"/>
+        </w:rPr>
+      </w:pPr>
+      <w:r>
+        <w:rPr>
+          <w:rFonts w:ascii="Arial" w:hAnsi="Arial" w:cs="Arial"/>
+          <w:sz w:val="28"/>
+          <w:szCs w:val="28"/>
+          <w:lang w:val="ru-RU"/>
+        </w:rPr>
+        <w:t xml:space="preserve">Старшая часть шины </w:t>
+      </w:r>
+      <w:r>
+        <w:rPr>
+          <w:rFonts w:ascii="Arial" w:hAnsi="Arial" w:cs="Arial"/>
+          <w:sz w:val="28"/>
+          <w:szCs w:val="28"/>
+        </w:rPr>
+        <w:t>ICB</w:t>
+      </w:r>
+      <w:r>
+        <w:rPr>
+          <w:rFonts w:ascii="Arial" w:hAnsi="Arial" w:cs="Arial"/>
+          <w:sz w:val="28"/>
+          <w:szCs w:val="28"/>
+          <w:lang w:val="ru-RU"/>
+        </w:rPr>
+        <w:t xml:space="preserve">[15..8] </w:t>
+      </w:r>
+      <w:r>
+        <w:rPr>
+          <w:rFonts w:ascii="Arial" w:hAnsi="Arial" w:cs="Arial"/>
+          <w:sz w:val="28"/>
+          <w:szCs w:val="28"/>
+          <w:lang w:val="ru-RU"/>
+        </w:rPr>
+        <w:t xml:space="preserve">отвечает за управление блоком. Младшая часть шины </w:t>
+      </w:r>
+      <w:r>
+        <w:rPr>
+          <w:rFonts w:ascii="Arial" w:hAnsi="Arial" w:cs="Arial"/>
+          <w:sz w:val="28"/>
+          <w:szCs w:val="28"/>
+        </w:rPr>
+        <w:t>ICB</w:t>
+      </w:r>
+      <w:r>
+        <w:rPr>
+          <w:rFonts w:ascii="Arial" w:hAnsi="Arial" w:cs="Arial"/>
+          <w:sz w:val="28"/>
+          <w:szCs w:val="28"/>
+          <w:lang w:val="ru-RU"/>
+        </w:rPr>
+        <w:t xml:space="preserve">[7..0] </w:t>
+      </w:r>
+      <w:r>
+        <w:rPr>
+          <w:rFonts w:ascii="Arial" w:hAnsi="Arial" w:cs="Arial"/>
+          <w:sz w:val="28"/>
+          <w:szCs w:val="28"/>
+          <w:lang w:val="ru-RU"/>
+        </w:rPr>
+        <w:t xml:space="preserve">выставляется на шину </w:t>
+      </w:r>
+      <w:r>
+        <w:rPr>
+          <w:rFonts w:ascii="Arial" w:hAnsi="Arial" w:cs="Arial"/>
+          <w:sz w:val="28"/>
+          <w:szCs w:val="28"/>
+        </w:rPr>
+        <w:t>CB</w:t>
+      </w:r>
+      <w:r>
+        <w:rPr>
+          <w:rFonts w:ascii="Arial" w:hAnsi="Arial" w:cs="Arial"/>
+          <w:sz w:val="28"/>
+          <w:szCs w:val="28"/>
+          <w:lang w:val="ru-RU"/>
+        </w:rPr>
+        <w:t>_</w:t>
+      </w:r>
+      <w:r>
+        <w:rPr>
+          <w:rFonts w:ascii="Arial" w:hAnsi="Arial" w:cs="Arial"/>
+          <w:sz w:val="28"/>
+          <w:szCs w:val="28"/>
+        </w:rPr>
+        <w:t>stack</w:t>
+      </w:r>
+      <w:r>
+        <w:rPr>
+          <w:rFonts w:ascii="Arial" w:hAnsi="Arial" w:cs="Arial"/>
+          <w:sz w:val="28"/>
+          <w:szCs w:val="28"/>
+          <w:lang w:val="ru-RU"/>
+        </w:rPr>
+        <w:t xml:space="preserve">[7..0] </w:t>
+      </w:r>
+      <w:r>
+        <w:rPr>
+          <w:rFonts w:ascii="Arial" w:hAnsi="Arial" w:cs="Arial"/>
+          <w:sz w:val="28"/>
+          <w:szCs w:val="28"/>
+          <w:lang w:val="ru-RU"/>
+        </w:rPr>
+        <w:t>и отвечает за управление стеком.</w:t>
+      </w:r>
+    </w:p>
+    <w:p>
+      <w:pPr>
+        <w:rPr>
+          <w:rFonts w:ascii="Arial" w:hAnsi="Arial" w:cs="Arial"/>
+          <w:sz w:val="28"/>
+          <w:szCs w:val="28"/>
+          <w:lang w:val="ru-RU"/>
+        </w:rPr>
+      </w:pPr>
+      <w:r>
+        <w:rPr>
+          <w:rFonts w:ascii="Arial" w:hAnsi="Arial" w:cs="Arial"/>
+          <w:sz w:val="28"/>
+          <w:szCs w:val="28"/>
+          <w:lang w:val="ru-RU"/>
+        </w:rPr>
+        <w:t xml:space="preserve">Значение старшего байта шины </w:t>
+      </w:r>
+      <w:r>
+        <w:rPr>
+          <w:rFonts w:ascii="Arial" w:hAnsi="Arial" w:cs="Arial"/>
+          <w:sz w:val="28"/>
+          <w:szCs w:val="28"/>
+        </w:rPr>
+        <w:t>ICB</w:t>
+      </w:r>
+      <w:r>
+        <w:rPr>
+          <w:rFonts w:ascii="Arial" w:hAnsi="Arial" w:cs="Arial"/>
+          <w:sz w:val="28"/>
+          <w:szCs w:val="28"/>
+          <w:lang w:val="ru-RU"/>
+        </w:rPr>
+        <w:t>[15..8]:</w:t>
+      </w:r>
+    </w:p>
+    <w:tbl>
+      <w:tblPr>
+        <w:tblStyle w:val="a3"/>
+        <w:tblW w:w="0" w:type="auto"/>
+        <w:tblLook w:val="04A0" w:firstRow="1" w:lastRow="0" w:firstColumn="1" w:lastColumn="0" w:noHBand="0" w:noVBand="1"/>
+      </w:tblPr>
+      <w:tblGrid>
+        <w:gridCol w:w="4788"/>
+        <w:gridCol w:w="4788"/>
+      </w:tblGrid>
+      <w:tr>
+        <w:tc>
+          <w:tcPr>
+            <w:tcW w:w="4788" w:type="dxa"/>
+          </w:tcPr>
+          <w:p>
+            <w:pPr>
+              <w:rPr>
+                <w:rFonts w:ascii="Arial" w:hAnsi="Arial" w:cs="Arial"/>
+                <w:sz w:val="28"/>
+                <w:szCs w:val="28"/>
+              </w:rPr>
+            </w:pPr>
+            <w:r>
+              <w:rPr>
+                <w:rFonts w:ascii="Arial" w:hAnsi="Arial" w:cs="Arial"/>
+                <w:sz w:val="28"/>
+                <w:szCs w:val="28"/>
+                <w:lang w:val="ru-RU"/>
+              </w:rPr>
+              <w:t xml:space="preserve">Номер байта </w:t>
+            </w:r>
+            <w:r>
+              <w:rPr>
+                <w:rFonts w:ascii="Arial" w:hAnsi="Arial" w:cs="Arial"/>
+                <w:sz w:val="28"/>
+                <w:szCs w:val="28"/>
+              </w:rPr>
+              <w:t>ICB[15..8]</w:t>
+            </w:r>
+          </w:p>
+        </w:tc>
+        <w:tc>
+          <w:tcPr>
+            <w:tcW w:w="4788" w:type="dxa"/>
+          </w:tcPr>
+          <w:p>
+            <w:pPr>
+              <w:rPr>
+                <w:rFonts w:ascii="Arial" w:hAnsi="Arial" w:cs="Arial"/>
+                <w:sz w:val="28"/>
+                <w:szCs w:val="28"/>
+                <w:lang w:val="ru-RU"/>
+              </w:rPr>
+            </w:pPr>
+            <w:r>
+              <w:rPr>
+                <w:rFonts w:ascii="Arial" w:hAnsi="Arial" w:cs="Arial"/>
+                <w:sz w:val="28"/>
+                <w:szCs w:val="28"/>
+                <w:lang w:val="ru-RU"/>
+              </w:rPr>
+              <w:t>Значение</w:t>
+            </w:r>
+          </w:p>
+        </w:tc>
+      </w:tr>
+      <w:tr>
+        <w:tc>
+          <w:tcPr>
+            <w:tcW w:w="4788" w:type="dxa"/>
+          </w:tcPr>
+          <w:p>
+            <w:pPr>
+              <w:rPr>
+                <w:rFonts w:ascii="Arial" w:hAnsi="Arial" w:cs="Arial"/>
+                <w:sz w:val="28"/>
+                <w:szCs w:val="28"/>
+                <w:lang w:val="ru-RU"/>
+              </w:rPr>
+            </w:pPr>
+            <w:r>
+              <w:rPr>
+                <w:rFonts w:ascii="Arial" w:hAnsi="Arial" w:cs="Arial"/>
+                <w:sz w:val="28"/>
+                <w:szCs w:val="28"/>
+                <w:lang w:val="ru-RU"/>
+              </w:rPr>
+              <w:t>8</w:t>
+            </w:r>
+          </w:p>
+        </w:tc>
+        <w:tc>
+          <w:tcPr>
+            <w:tcW w:w="4788" w:type="dxa"/>
+          </w:tcPr>
+          <w:p>
+            <w:pPr>
+              <w:rPr>
+                <w:rFonts w:ascii="Arial" w:hAnsi="Arial" w:cs="Arial"/>
+                <w:sz w:val="28"/>
+                <w:szCs w:val="28"/>
+                <w:lang w:val="ru-RU"/>
+              </w:rPr>
+            </w:pPr>
+            <w:r>
+              <w:rPr>
+                <w:rFonts w:ascii="Arial" w:hAnsi="Arial" w:cs="Arial"/>
+                <w:sz w:val="28"/>
+                <w:szCs w:val="28"/>
+                <w:lang w:val="ru-RU"/>
+              </w:rPr>
+              <w:t>Защелкнуть значение результата</w:t>
+            </w:r>
+          </w:p>
+        </w:tc>
+      </w:tr>
+      <w:tr>
+        <w:tc>
+          <w:tcPr>
+            <w:tcW w:w="4788" w:type="dxa"/>
+          </w:tcPr>
+          <w:p>
+            <w:pPr>
+              <w:rPr>
+                <w:rFonts w:ascii="Arial" w:hAnsi="Arial" w:cs="Arial"/>
+                <w:sz w:val="28"/>
+                <w:szCs w:val="28"/>
+                <w:lang w:val="ru-RU"/>
+              </w:rPr>
+            </w:pPr>
+            <w:r>
+              <w:rPr>
+                <w:rFonts w:ascii="Arial" w:hAnsi="Arial" w:cs="Arial"/>
+                <w:sz w:val="28"/>
+                <w:szCs w:val="28"/>
+                <w:lang w:val="ru-RU"/>
+              </w:rPr>
+              <w:t>9</w:t>
+            </w:r>
+          </w:p>
+        </w:tc>
+        <w:tc>
+          <w:tcPr>
+            <w:tcW w:w="4788" w:type="dxa"/>
+          </w:tcPr>
+          <w:p>
+            <w:pPr>
+              <w:rPr>
+                <w:rFonts w:ascii="Arial" w:hAnsi="Arial" w:cs="Arial"/>
+                <w:sz w:val="28"/>
+                <w:szCs w:val="28"/>
+                <w:lang w:val="ru-RU"/>
+              </w:rPr>
+            </w:pPr>
+            <w:r>
+              <w:rPr>
+                <w:rFonts w:ascii="Arial" w:hAnsi="Arial" w:cs="Arial"/>
+                <w:sz w:val="28"/>
+                <w:szCs w:val="28"/>
+                <w:lang w:val="ru-RU"/>
+              </w:rPr>
+              <w:t>Защелкнуть значение флагов</w:t>
+            </w:r>
+          </w:p>
+        </w:tc>
+      </w:tr>
+    </w:tbl>
+    <w:p>
+      <w:pPr>
+        <w:rPr>
+          <w:rFonts w:ascii="Arial" w:hAnsi="Arial" w:cs="Arial"/>
+          <w:sz w:val="28"/>
+          <w:szCs w:val="28"/>
+          <w:lang w:val="ru-RU"/>
+        </w:rPr>
+      </w:pPr>
+    </w:p>
+    <w:p>
+      <w:pPr>
+        <w:rPr>
+          <w:rFonts w:ascii="Arial" w:hAnsi="Arial" w:cs="Arial"/>
+          <w:sz w:val="28"/>
+          <w:szCs w:val="28"/>
+          <w:lang w:val="ru-RU"/>
+        </w:rPr>
+      </w:pPr>
+      <w:r>
+        <w:rPr>
+          <w:rFonts w:ascii="Arial" w:hAnsi="Arial" w:cs="Arial"/>
+          <w:sz w:val="28"/>
+          <w:szCs w:val="28"/>
+          <w:lang w:val="ru-RU"/>
+        </w:rPr>
+        <w:t>Микропрограмма</w:t>
+      </w:r>
+    </w:p>
+    <w:tbl>
+      <w:tblPr>
+        <w:tblStyle w:val="a3"/>
+        <w:tblW w:w="0" w:type="auto"/>
+        <w:tblLook w:val="04A0" w:firstRow="1" w:lastRow="0" w:firstColumn="1" w:lastColumn="0" w:noHBand="0" w:noVBand="1"/>
+      </w:tblPr>
+      <w:tblGrid>
+        <w:gridCol w:w="4788"/>
+        <w:gridCol w:w="4788"/>
+      </w:tblGrid>
+      <w:tr>
+        <w:tc>
+          <w:tcPr>
+            <w:tcW w:w="4788" w:type="dxa"/>
+          </w:tcPr>
+          <w:p>
+            <w:pPr>
+              <w:rPr>
+                <w:rFonts w:ascii="Arial" w:hAnsi="Arial" w:cs="Arial"/>
+                <w:sz w:val="28"/>
+                <w:szCs w:val="28"/>
+              </w:rPr>
+            </w:pPr>
+            <w:r>
+              <w:rPr>
+                <w:rFonts w:ascii="Arial" w:hAnsi="Arial" w:cs="Arial"/>
+                <w:sz w:val="28"/>
+                <w:szCs w:val="28"/>
+                <w:lang w:val="ru-RU"/>
+              </w:rPr>
+              <w:t xml:space="preserve">Значение шины </w:t>
+            </w:r>
+            <w:r>
+              <w:rPr>
+                <w:rFonts w:ascii="Arial" w:hAnsi="Arial" w:cs="Arial"/>
+                <w:sz w:val="28"/>
+                <w:szCs w:val="28"/>
+              </w:rPr>
+              <w:t>ICB[15..0]</w:t>
+            </w:r>
+          </w:p>
+        </w:tc>
+        <w:tc>
+          <w:tcPr>
+            <w:tcW w:w="4788" w:type="dxa"/>
+          </w:tcPr>
+          <w:p>
+            <w:pPr>
+              <w:rPr>
+                <w:rFonts w:ascii="Arial" w:hAnsi="Arial" w:cs="Arial"/>
+                <w:sz w:val="28"/>
+                <w:szCs w:val="28"/>
+                <w:lang w:val="ru-RU"/>
+              </w:rPr>
+            </w:pPr>
+            <w:r>
+              <w:rPr>
+                <w:rFonts w:ascii="Arial" w:hAnsi="Arial" w:cs="Arial"/>
+                <w:sz w:val="28"/>
+                <w:szCs w:val="28"/>
+                <w:lang w:val="ru-RU"/>
+              </w:rPr>
+              <w:t>Значение</w:t>
+            </w:r>
+          </w:p>
+        </w:tc>
+      </w:tr>
+      <w:tr>
+        <w:tc>
+          <w:tcPr>
+            <w:tcW w:w="4788" w:type="dxa"/>
+          </w:tcPr>
+          <w:p>
+            <w:pPr>
+              <w:rPr>
+                <w:rFonts w:ascii="Arial" w:hAnsi="Arial" w:cs="Arial"/>
+                <w:sz w:val="28"/>
+                <w:szCs w:val="28"/>
+                <w:lang w:val="ru-RU"/>
+              </w:rPr>
+            </w:pPr>
+            <w:r>
+              <w:rPr>
+                <w:rFonts w:ascii="Arial" w:hAnsi="Arial" w:cs="Arial"/>
+                <w:sz w:val="28"/>
+                <w:szCs w:val="28"/>
+                <w:lang w:val="ru-RU"/>
+              </w:rPr>
+              <w:t>0000000</w:t>
+            </w:r>
+            <w:r>
+              <w:rPr>
+                <w:rFonts w:ascii="Arial" w:hAnsi="Arial" w:cs="Arial"/>
+                <w:sz w:val="28"/>
+                <w:szCs w:val="28"/>
+                <w:lang w:val="ru-RU"/>
+              </w:rPr>
+              <w:t>0</w:t>
+            </w:r>
+            <w:r>
+              <w:rPr>
+                <w:rFonts w:ascii="Arial" w:hAnsi="Arial" w:cs="Arial"/>
+                <w:sz w:val="28"/>
+                <w:szCs w:val="28"/>
+                <w:lang w:val="ru-RU"/>
+              </w:rPr>
+              <w:t>_0000</w:t>
+            </w:r>
+            <w:r>
+              <w:rPr>
+                <w:rFonts w:ascii="Arial" w:hAnsi="Arial" w:cs="Arial"/>
+                <w:sz w:val="28"/>
+                <w:szCs w:val="28"/>
+              </w:rPr>
+              <w:t>010</w:t>
+            </w:r>
+            <w:r>
+              <w:rPr>
+                <w:rFonts w:ascii="Arial" w:hAnsi="Arial" w:cs="Arial"/>
+                <w:sz w:val="28"/>
+                <w:szCs w:val="28"/>
+                <w:lang w:val="ru-RU"/>
+              </w:rPr>
+              <w:t>0</w:t>
+            </w:r>
+          </w:p>
+        </w:tc>
+        <w:tc>
+          <w:tcPr>
+            <w:tcW w:w="4788" w:type="dxa"/>
+          </w:tcPr>
+          <w:p>
+            <w:pPr>
+              <w:rPr>
+                <w:rFonts w:ascii="Arial" w:hAnsi="Arial" w:cs="Arial"/>
+                <w:sz w:val="28"/>
+                <w:szCs w:val="28"/>
+                <w:lang w:val="ru-RU"/>
+              </w:rPr>
+            </w:pPr>
+            <w:r>
+              <w:rPr>
+                <w:rFonts w:ascii="Arial" w:hAnsi="Arial" w:cs="Arial"/>
+                <w:sz w:val="28"/>
+                <w:szCs w:val="28"/>
+                <w:lang w:val="ru-RU"/>
+              </w:rPr>
+              <w:t>Уменьшить текущее значение указателя стека на единицу</w:t>
+            </w:r>
+          </w:p>
+        </w:tc>
+      </w:tr>
+      <w:tr>
+        <w:tc>
+          <w:tcPr>
+            <w:tcW w:w="4788" w:type="dxa"/>
+          </w:tcPr>
+          <w:p>
+            <w:pPr>
+              <w:rPr>
+                <w:rFonts w:ascii="Arial" w:hAnsi="Arial" w:cs="Arial"/>
+                <w:sz w:val="28"/>
+                <w:szCs w:val="28"/>
+                <w:lang w:val="ru-RU"/>
+              </w:rPr>
+            </w:pPr>
+            <w:r>
+              <w:rPr>
+                <w:rFonts w:ascii="Arial" w:hAnsi="Arial" w:cs="Arial"/>
+                <w:sz w:val="28"/>
+                <w:szCs w:val="28"/>
+                <w:lang w:val="ru-RU"/>
+              </w:rPr>
+              <w:t>0000000</w:t>
+            </w:r>
+            <w:r>
+              <w:rPr>
+                <w:rFonts w:ascii="Arial" w:hAnsi="Arial" w:cs="Arial"/>
+                <w:sz w:val="28"/>
+                <w:szCs w:val="28"/>
+                <w:lang w:val="ru-RU"/>
+              </w:rPr>
+              <w:t>1</w:t>
+            </w:r>
+            <w:r>
+              <w:rPr>
+                <w:rFonts w:ascii="Arial" w:hAnsi="Arial" w:cs="Arial"/>
+                <w:sz w:val="28"/>
+                <w:szCs w:val="28"/>
+                <w:lang w:val="ru-RU"/>
+              </w:rPr>
+              <w:t>_000</w:t>
+            </w:r>
+            <w:r>
+              <w:rPr>
+                <w:rFonts w:ascii="Arial" w:hAnsi="Arial" w:cs="Arial"/>
+                <w:sz w:val="28"/>
+                <w:szCs w:val="28"/>
+                <w:lang w:val="ru-RU"/>
+              </w:rPr>
+              <w:t>1</w:t>
+            </w:r>
+            <w:r>
+              <w:rPr>
+                <w:rFonts w:ascii="Arial" w:hAnsi="Arial" w:cs="Arial"/>
+                <w:sz w:val="28"/>
+                <w:szCs w:val="28"/>
+                <w:lang w:val="ru-RU"/>
+              </w:rPr>
+              <w:t>00</w:t>
+            </w:r>
+            <w:r>
+              <w:rPr>
+                <w:rFonts w:ascii="Arial" w:hAnsi="Arial" w:cs="Arial"/>
+                <w:sz w:val="28"/>
+                <w:szCs w:val="28"/>
+                <w:lang w:val="ru-RU"/>
+              </w:rPr>
+              <w:t>0</w:t>
+            </w:r>
+            <w:r>
+              <w:rPr>
+                <w:rFonts w:ascii="Arial" w:hAnsi="Arial" w:cs="Arial"/>
+                <w:sz w:val="28"/>
+                <w:szCs w:val="28"/>
+                <w:lang w:val="ru-RU"/>
+              </w:rPr>
+              <w:t>0</w:t>
+            </w:r>
+          </w:p>
+        </w:tc>
+        <w:tc>
+          <w:tcPr>
+            <w:tcW w:w="4788" w:type="dxa"/>
+          </w:tcPr>
+          <w:p>
+            <w:pPr>
+              <w:rPr>
+                <w:rFonts w:ascii="Arial" w:hAnsi="Arial" w:cs="Arial"/>
+                <w:sz w:val="28"/>
+                <w:szCs w:val="28"/>
+                <w:lang w:val="ru-RU"/>
+              </w:rPr>
+            </w:pPr>
+            <w:r>
+              <w:rPr>
+                <w:rFonts w:ascii="Arial" w:hAnsi="Arial" w:cs="Arial"/>
+                <w:sz w:val="28"/>
+                <w:szCs w:val="28"/>
+                <w:lang w:val="ru-RU"/>
+              </w:rPr>
+              <w:t>Прочитать верхнее значение стека х</w:t>
+            </w:r>
+            <w:proofErr w:type="gramStart"/>
+            <w:r>
+              <w:rPr>
+                <w:rFonts w:ascii="Arial" w:hAnsi="Arial" w:cs="Arial"/>
+                <w:sz w:val="28"/>
+                <w:szCs w:val="28"/>
+                <w:lang w:val="ru-RU"/>
+              </w:rPr>
+              <w:t>2</w:t>
+            </w:r>
+            <w:proofErr w:type="gramEnd"/>
+            <w:r>
+              <w:rPr>
+                <w:rFonts w:ascii="Arial" w:hAnsi="Arial" w:cs="Arial"/>
+                <w:sz w:val="28"/>
+                <w:szCs w:val="28"/>
+                <w:lang w:val="ru-RU"/>
+              </w:rPr>
+              <w:t xml:space="preserve"> и защелкнуть его</w:t>
+            </w:r>
+          </w:p>
+        </w:tc>
+      </w:tr>
+      <w:tr>
+        <w:tc>
+          <w:tcPr>
+            <w:tcW w:w="4788" w:type="dxa"/>
+          </w:tcPr>
+          <w:p>
+            <w:pPr>
+              <w:rPr>
+                <w:rFonts w:ascii="Arial" w:hAnsi="Arial" w:cs="Arial"/>
+                <w:sz w:val="28"/>
+                <w:szCs w:val="28"/>
+                <w:lang w:val="ru-RU"/>
+              </w:rPr>
+            </w:pPr>
+            <w:r>
+              <w:rPr>
+                <w:rFonts w:ascii="Arial" w:hAnsi="Arial" w:cs="Arial"/>
+                <w:sz w:val="28"/>
+                <w:szCs w:val="28"/>
+                <w:lang w:val="ru-RU"/>
+              </w:rPr>
+              <w:t>00000010_00100000</w:t>
+            </w:r>
+          </w:p>
+        </w:tc>
+        <w:tc>
+          <w:tcPr>
+            <w:tcW w:w="4788" w:type="dxa"/>
+          </w:tcPr>
+          <w:p>
+            <w:pPr>
+              <w:rPr>
+                <w:rFonts w:ascii="Arial" w:hAnsi="Arial" w:cs="Arial"/>
+                <w:sz w:val="28"/>
+                <w:szCs w:val="28"/>
+                <w:lang w:val="ru-RU"/>
+              </w:rPr>
+            </w:pPr>
+            <w:r>
+              <w:rPr>
+                <w:rFonts w:ascii="Arial" w:hAnsi="Arial" w:cs="Arial"/>
+                <w:sz w:val="28"/>
+                <w:szCs w:val="28"/>
+                <w:lang w:val="ru-RU"/>
+              </w:rPr>
+              <w:t>Прочитать значение флагов и защелкнуть его</w:t>
+            </w:r>
+          </w:p>
+        </w:tc>
+      </w:tr>
+    </w:tbl>
+    <w:p>
+      <w:pPr>
+        <w:rPr>
+          <w:rFonts w:ascii="Arial" w:hAnsi="Arial" w:cs="Arial"/>
+          <w:sz w:val="28"/>
+          <w:szCs w:val="28"/>
+          <w:lang w:val="ru-RU"/>
+        </w:rPr>
+      </w:pPr>
+    </w:p>
+    <w:p>
+      <w:pPr>
+        <w:rPr>
+          <w:rFonts w:ascii="Arial" w:hAnsi="Arial" w:cs="Arial"/>
+          <w:sz w:val="28"/>
+          <w:szCs w:val="28"/>
+          <w:lang w:val="ru-RU"/>
+        </w:rPr>
+      </w:pPr>
     </w:p>
     <w:sectPr>
       <w:pgSz w:w="12240" w:h="15840"/>

</xml_diff>

<commit_message>
All operations were implemented
Signed-off-by: Yury Kaliada <fut.wrk@gmail.com>
</commit_message>
<xml_diff>
--- a/doc/documentation.docx
+++ b/doc/documentation.docx
@@ -354,31 +354,7 @@
           <w:u w:val="single"/>
           <w:lang w:val="ru-RU"/>
         </w:rPr>
-        <w:t>Контрольная шина (</w:t>
-      </w:r>
-      <w:proofErr w:type="gramStart"/>
-      <w:r>
-        <w:rPr>
-          <w:rFonts w:ascii="Arial" w:hAnsi="Arial" w:cs="Arial"/>
-          <w:b/>
-          <w:sz w:val="40"/>
-          <w:szCs w:val="40"/>
-          <w:u w:val="single"/>
-          <w:lang w:val="ru-RU"/>
-        </w:rPr>
-        <w:t>СВ</w:t>
-      </w:r>
-      <w:proofErr w:type="gramEnd"/>
-      <w:r>
-        <w:rPr>
-          <w:rFonts w:ascii="Arial" w:hAnsi="Arial" w:cs="Arial"/>
-          <w:b/>
-          <w:sz w:val="40"/>
-          <w:szCs w:val="40"/>
-          <w:u w:val="single"/>
-          <w:lang w:val="ru-RU"/>
-        </w:rPr>
-        <w:t>)</w:t>
+        <w:t>Контрольная шина (СВ)</w:t>
       </w:r>
     </w:p>
     <w:p>
@@ -389,23 +365,13 @@
           <w:szCs w:val="28"/>
         </w:rPr>
       </w:pPr>
-      <w:proofErr w:type="gramStart"/>
-      <w:r>
-        <w:rPr>
-          <w:rFonts w:ascii="Arial" w:hAnsi="Arial" w:cs="Arial"/>
-          <w:sz w:val="28"/>
-          <w:szCs w:val="28"/>
-        </w:rPr>
-        <w:t>CB[</w:t>
-      </w:r>
-      <w:proofErr w:type="gramEnd"/>
-      <w:r>
-        <w:rPr>
-          <w:rFonts w:ascii="Arial" w:hAnsi="Arial" w:cs="Arial"/>
-          <w:sz w:val="28"/>
-          <w:szCs w:val="28"/>
-        </w:rPr>
-        <w:t>7..0]</w:t>
+      <w:r>
+        <w:rPr>
+          <w:rFonts w:ascii="Arial" w:hAnsi="Arial" w:cs="Arial"/>
+          <w:sz w:val="28"/>
+          <w:szCs w:val="28"/>
+        </w:rPr>
+        <w:t>CB[7..0]</w:t>
       </w:r>
     </w:p>
     <w:tbl>
@@ -945,7 +911,6 @@
         </w:rPr>
         <w:t>_</w:t>
       </w:r>
-      <w:proofErr w:type="gramStart"/>
       <w:r>
         <w:rPr>
           <w:rFonts w:ascii="Arial" w:hAnsi="Arial" w:cs="Arial"/>
@@ -962,7 +927,6 @@
         </w:rPr>
         <w:t>[</w:t>
       </w:r>
-      <w:proofErr w:type="gramEnd"/>
       <w:r>
         <w:rPr>
           <w:rFonts w:ascii="Arial" w:hAnsi="Arial" w:cs="Arial"/>
@@ -1401,7 +1365,6 @@
         </w:rPr>
         <w:t>_</w:t>
       </w:r>
-      <w:proofErr w:type="gramStart"/>
       <w:r>
         <w:rPr>
           <w:rFonts w:ascii="Arial" w:hAnsi="Arial" w:cs="Arial"/>
@@ -1416,16 +1379,7 @@
           <w:sz w:val="28"/>
           <w:szCs w:val="28"/>
         </w:rPr>
-        <w:t>[</w:t>
-      </w:r>
-      <w:proofErr w:type="gramEnd"/>
-      <w:r>
-        <w:rPr>
-          <w:rFonts w:ascii="Arial" w:hAnsi="Arial" w:cs="Arial"/>
-          <w:sz w:val="28"/>
-          <w:szCs w:val="28"/>
-        </w:rPr>
-        <w:t>15..8]</w:t>
+        <w:t>[15..8]</w:t>
       </w:r>
     </w:p>
     <w:tbl>
@@ -1639,23 +1593,13 @@
                 <w:szCs w:val="28"/>
               </w:rPr>
             </w:pPr>
-            <w:proofErr w:type="spellStart"/>
-            <w:r>
-              <w:rPr>
-                <w:rFonts w:ascii="Arial" w:hAnsi="Arial" w:cs="Arial"/>
-                <w:sz w:val="28"/>
-                <w:szCs w:val="28"/>
-              </w:rPr>
-              <w:t>Reg</w:t>
-            </w:r>
-            <w:proofErr w:type="spellEnd"/>
-            <w:r>
-              <w:rPr>
-                <w:rFonts w:ascii="Arial" w:hAnsi="Arial" w:cs="Arial"/>
-                <w:sz w:val="28"/>
-                <w:szCs w:val="28"/>
-              </w:rPr>
-              <w:t xml:space="preserve">[63] </w:t>
+            <w:r>
+              <w:rPr>
+                <w:rFonts w:ascii="Arial" w:hAnsi="Arial" w:cs="Arial"/>
+                <w:sz w:val="28"/>
+                <w:szCs w:val="28"/>
+              </w:rPr>
+              <w:t xml:space="preserve">Reg[63] </w:t>
             </w:r>
             <w:r>
               <w:rPr>
@@ -1886,25 +1830,14 @@
               </w:rPr>
               <w:t xml:space="preserve"> </w:t>
             </w:r>
-            <w:proofErr w:type="gramStart"/>
-            <w:r>
-              <w:rPr>
-                <w:rFonts w:ascii="Arial" w:hAnsi="Arial" w:cs="Arial"/>
-                <w:sz w:val="28"/>
-                <w:szCs w:val="28"/>
-                <w:lang w:val="ru-RU"/>
-              </w:rPr>
-              <w:t>на</w:t>
-            </w:r>
-            <w:proofErr w:type="gramEnd"/>
-            <w:r>
-              <w:rPr>
-                <w:rFonts w:ascii="Arial" w:hAnsi="Arial" w:cs="Arial"/>
-                <w:sz w:val="28"/>
-                <w:szCs w:val="28"/>
-                <w:lang w:val="ru-RU"/>
-              </w:rPr>
-              <w:t xml:space="preserve"> правильный</w:t>
+            <w:r>
+              <w:rPr>
+                <w:rFonts w:ascii="Arial" w:hAnsi="Arial" w:cs="Arial"/>
+                <w:sz w:val="28"/>
+                <w:szCs w:val="28"/>
+                <w:lang w:val="ru-RU"/>
+              </w:rPr>
+              <w:t>на правильный</w:t>
             </w:r>
           </w:p>
         </w:tc>
@@ -2080,29 +2013,8 @@
           <w:szCs w:val="28"/>
           <w:lang w:val="ru-RU"/>
         </w:rPr>
-        <w:t xml:space="preserve">Контролирует направление связи всех внутренних шин с </w:t>
-      </w:r>
-      <w:proofErr w:type="gramStart"/>
-      <w:r>
-        <w:rPr>
-          <w:rFonts w:ascii="Arial" w:hAnsi="Arial" w:cs="Arial"/>
-          <w:sz w:val="28"/>
-          <w:szCs w:val="28"/>
-          <w:lang w:val="ru-RU"/>
-        </w:rPr>
-        <w:t>основными</w:t>
-      </w:r>
-      <w:proofErr w:type="gramEnd"/>
-      <w:r>
-        <w:rPr>
-          <w:rFonts w:ascii="Arial" w:hAnsi="Arial" w:cs="Arial"/>
-          <w:sz w:val="28"/>
-          <w:szCs w:val="28"/>
-          <w:lang w:val="ru-RU"/>
-        </w:rPr>
-        <w:t xml:space="preserve">. Внутренняя память блока, содержащего микрокоманды имеет ширину 48 бит: </w:t>
-      </w:r>
-      <w:proofErr w:type="gramStart"/>
+        <w:t xml:space="preserve">Контролирует направление связи всех внутренних шин с основными. Внутренняя память блока, содержащего микрокоманды имеет ширину 48 бит: </w:t>
+      </w:r>
       <w:r>
         <w:rPr>
           <w:rFonts w:ascii="Arial" w:hAnsi="Arial" w:cs="Arial"/>
@@ -2118,17 +2030,7 @@
           <w:szCs w:val="28"/>
           <w:lang w:val="ru-RU"/>
         </w:rPr>
-        <w:t>[</w:t>
-      </w:r>
-      <w:proofErr w:type="gramEnd"/>
-      <w:r>
-        <w:rPr>
-          <w:rFonts w:ascii="Arial" w:hAnsi="Arial" w:cs="Arial"/>
-          <w:sz w:val="28"/>
-          <w:szCs w:val="28"/>
-          <w:lang w:val="ru-RU"/>
-        </w:rPr>
-        <w:t xml:space="preserve">15..0] </w:t>
+        <w:t xml:space="preserve">[15..0] </w:t>
       </w:r>
       <w:r>
         <w:rPr>
@@ -2200,7 +2102,6 @@
         </w:rPr>
         <w:t xml:space="preserve"> управляет связями всех внутренних шин. </w:t>
       </w:r>
-      <w:proofErr w:type="gramStart"/>
       <w:r>
         <w:rPr>
           <w:rFonts w:ascii="Arial" w:hAnsi="Arial" w:cs="Arial"/>
@@ -2216,17 +2117,7 @@
           <w:szCs w:val="28"/>
           <w:lang w:val="ru-RU"/>
         </w:rPr>
-        <w:t>[</w:t>
-      </w:r>
-      <w:proofErr w:type="gramEnd"/>
-      <w:r>
-        <w:rPr>
-          <w:rFonts w:ascii="Arial" w:hAnsi="Arial" w:cs="Arial"/>
-          <w:sz w:val="28"/>
-          <w:szCs w:val="28"/>
-          <w:lang w:val="ru-RU"/>
-        </w:rPr>
-        <w:t>7..0]</w:t>
+        <w:t>[7..0]</w:t>
       </w:r>
     </w:p>
     <w:p>
@@ -2941,21 +2832,37 @@
         </w:rPr>
         <w:t xml:space="preserve">Значения бит </w:t>
       </w:r>
-      <w:proofErr w:type="spellStart"/>
-      <w:r>
-        <w:rPr>
-          <w:rFonts w:ascii="Arial" w:hAnsi="Arial" w:cs="Arial"/>
-          <w:sz w:val="28"/>
-          <w:szCs w:val="28"/>
-        </w:rPr>
-        <w:t>CB_stack</w:t>
-      </w:r>
-      <w:proofErr w:type="spellEnd"/>
-      <w:r>
-        <w:rPr>
-          <w:rFonts w:ascii="Arial" w:hAnsi="Arial" w:cs="Arial"/>
-          <w:sz w:val="28"/>
-          <w:szCs w:val="28"/>
+      <w:r>
+        <w:rPr>
+          <w:rFonts w:ascii="Arial" w:hAnsi="Arial" w:cs="Arial"/>
+          <w:sz w:val="28"/>
+          <w:szCs w:val="28"/>
+        </w:rPr>
+        <w:t>CB</w:t>
+      </w:r>
+      <w:r>
+        <w:rPr>
+          <w:rFonts w:ascii="Arial" w:hAnsi="Arial" w:cs="Arial"/>
+          <w:sz w:val="28"/>
+          <w:szCs w:val="28"/>
+          <w:lang w:val="ru-RU"/>
+        </w:rPr>
+        <w:t>_</w:t>
+      </w:r>
+      <w:r>
+        <w:rPr>
+          <w:rFonts w:ascii="Arial" w:hAnsi="Arial" w:cs="Arial"/>
+          <w:sz w:val="28"/>
+          <w:szCs w:val="28"/>
+        </w:rPr>
+        <w:t>stack</w:t>
+      </w:r>
+      <w:r>
+        <w:rPr>
+          <w:rFonts w:ascii="Arial" w:hAnsi="Arial" w:cs="Arial"/>
+          <w:sz w:val="28"/>
+          <w:szCs w:val="28"/>
+          <w:lang w:val="ru-RU"/>
         </w:rPr>
         <w:t>[15..0]</w:t>
       </w:r>
@@ -3378,27 +3285,7 @@
           <w:szCs w:val="28"/>
           <w:lang w:val="ru-RU"/>
         </w:rPr>
-        <w:t xml:space="preserve">, то он имеет все </w:t>
-      </w:r>
-      <w:proofErr w:type="gramStart"/>
-      <w:r>
-        <w:rPr>
-          <w:rFonts w:ascii="Arial" w:hAnsi="Arial" w:cs="Arial"/>
-          <w:sz w:val="28"/>
-          <w:szCs w:val="28"/>
-          <w:lang w:val="ru-RU"/>
-        </w:rPr>
-        <w:t>недостатки</w:t>
-      </w:r>
-      <w:proofErr w:type="gramEnd"/>
-      <w:r>
-        <w:rPr>
-          <w:rFonts w:ascii="Arial" w:hAnsi="Arial" w:cs="Arial"/>
-          <w:sz w:val="28"/>
-          <w:szCs w:val="28"/>
-          <w:lang w:val="ru-RU"/>
-        </w:rPr>
-        <w:t xml:space="preserve"> причисляемые к этому блоку (чтение следующего значения за 2 такта = смена адреса + чтение)</w:t>
+        <w:t>, то он имеет все недостатки причисляемые к этому блоку (чтение следующего значения за 2 такта = смена адреса + чтение)</w:t>
       </w:r>
     </w:p>
     <w:p>
@@ -3500,7 +3387,6 @@
         </w:rPr>
         <w:t xml:space="preserve">В </w:t>
       </w:r>
-      <w:proofErr w:type="spellStart"/>
       <w:r>
         <w:rPr>
           <w:rFonts w:ascii="Arial" w:hAnsi="Arial" w:cs="Arial"/>
@@ -3509,7 +3395,6 @@
         </w:rPr>
         <w:t>reg</w:t>
       </w:r>
-      <w:proofErr w:type="spellEnd"/>
       <w:r>
         <w:rPr>
           <w:rFonts w:ascii="Arial" w:hAnsi="Arial" w:cs="Arial"/>
@@ -3528,7 +3413,6 @@
         </w:rPr>
         <w:t xml:space="preserve">ложится полная инструкция. В </w:t>
       </w:r>
-      <w:proofErr w:type="spellStart"/>
       <w:r>
         <w:rPr>
           <w:rFonts w:ascii="Arial" w:hAnsi="Arial" w:cs="Arial"/>
@@ -3537,7 +3421,6 @@
         </w:rPr>
         <w:t>reg</w:t>
       </w:r>
-      <w:proofErr w:type="spellEnd"/>
       <w:r>
         <w:rPr>
           <w:rFonts w:ascii="Arial" w:hAnsi="Arial" w:cs="Arial"/>
@@ -4004,31 +3887,7 @@
           <w:u w:val="single"/>
           <w:lang w:val="ru-RU"/>
         </w:rPr>
-        <w:t>Контрольный модуль (</w:t>
-      </w:r>
-      <w:proofErr w:type="gramStart"/>
-      <w:r>
-        <w:rPr>
-          <w:rFonts w:ascii="Arial" w:hAnsi="Arial" w:cs="Arial"/>
-          <w:b/>
-          <w:sz w:val="40"/>
-          <w:szCs w:val="40"/>
-          <w:u w:val="single"/>
-          <w:lang w:val="ru-RU"/>
-        </w:rPr>
-        <w:t>СМ</w:t>
-      </w:r>
-      <w:proofErr w:type="gramEnd"/>
-      <w:r>
-        <w:rPr>
-          <w:rFonts w:ascii="Arial" w:hAnsi="Arial" w:cs="Arial"/>
-          <w:b/>
-          <w:sz w:val="40"/>
-          <w:szCs w:val="40"/>
-          <w:u w:val="single"/>
-          <w:lang w:val="ru-RU"/>
-        </w:rPr>
-        <w:t>)</w:t>
+        <w:t>Контрольный модуль (СМ)</w:t>
       </w:r>
     </w:p>
     <w:p>
@@ -4303,26 +4162,14 @@
           <w:lang w:val="ru-RU"/>
         </w:rPr>
       </w:pPr>
-      <w:proofErr w:type="spellStart"/>
-      <w:proofErr w:type="gramStart"/>
-      <w:r>
-        <w:rPr>
-          <w:rFonts w:ascii="Arial" w:hAnsi="Arial" w:cs="Arial"/>
-          <w:sz w:val="28"/>
-          <w:szCs w:val="28"/>
-        </w:rPr>
-        <w:t>reg</w:t>
-      </w:r>
-      <w:proofErr w:type="spellEnd"/>
-      <w:r>
-        <w:rPr>
-          <w:rFonts w:ascii="Arial" w:hAnsi="Arial" w:cs="Arial"/>
-          <w:sz w:val="28"/>
-          <w:szCs w:val="28"/>
-        </w:rPr>
-        <w:t>[</w:t>
-      </w:r>
-      <w:proofErr w:type="gramEnd"/>
+      <w:r>
+        <w:rPr>
+          <w:rFonts w:ascii="Arial" w:hAnsi="Arial" w:cs="Arial"/>
+          <w:sz w:val="28"/>
+          <w:szCs w:val="28"/>
+        </w:rPr>
+        <w:t>reg[</w:t>
+      </w:r>
       <w:r>
         <w:rPr>
           <w:rFonts w:ascii="Arial" w:hAnsi="Arial" w:cs="Arial"/>
@@ -4785,9 +4632,96 @@
           <w:rFonts w:ascii="Arial" w:hAnsi="Arial" w:cs="Arial"/>
           <w:sz w:val="28"/>
           <w:szCs w:val="28"/>
-          <w:lang w:val="ru-RU"/>
         </w:rPr>
       </w:pPr>
+    </w:p>
+    <w:p>
+      <w:pPr>
+        <w:rPr>
+          <w:rFonts w:ascii="Arial" w:hAnsi="Arial" w:cs="Arial"/>
+          <w:sz w:val="28"/>
+          <w:szCs w:val="28"/>
+          <w:lang w:val="ru-RU"/>
+        </w:rPr>
+      </w:pPr>
+      <w:r>
+        <w:rPr>
+          <w:rFonts w:ascii="Arial" w:hAnsi="Arial" w:cs="Arial"/>
+          <w:sz w:val="28"/>
+          <w:szCs w:val="28"/>
+          <w:lang w:val="ru-RU"/>
+        </w:rPr>
+        <w:t>Если это прыжок, то нулевой бит результата операции (</w:t>
+      </w:r>
+      <w:r>
+        <w:rPr>
+          <w:rFonts w:ascii="Arial" w:hAnsi="Arial" w:cs="Arial"/>
+          <w:sz w:val="28"/>
+          <w:szCs w:val="28"/>
+        </w:rPr>
+        <w:t>res</w:t>
+      </w:r>
+      <w:r>
+        <w:rPr>
+          <w:rFonts w:ascii="Arial" w:hAnsi="Arial" w:cs="Arial"/>
+          <w:sz w:val="28"/>
+          <w:szCs w:val="28"/>
+          <w:lang w:val="ru-RU"/>
+        </w:rPr>
+        <w:t xml:space="preserve">[0] = </w:t>
+      </w:r>
+      <w:r>
+        <w:rPr>
+          <w:rFonts w:ascii="Arial" w:hAnsi="Arial" w:cs="Arial"/>
+          <w:sz w:val="28"/>
+          <w:szCs w:val="28"/>
+        </w:rPr>
+        <w:t>to</w:t>
+      </w:r>
+      <w:r>
+        <w:rPr>
+          <w:rFonts w:ascii="Arial" w:hAnsi="Arial" w:cs="Arial"/>
+          <w:sz w:val="28"/>
+          <w:szCs w:val="28"/>
+          <w:lang w:val="ru-RU"/>
+        </w:rPr>
+        <w:t>_</w:t>
+      </w:r>
+      <w:r>
+        <w:rPr>
+          <w:rFonts w:ascii="Arial" w:hAnsi="Arial" w:cs="Arial"/>
+          <w:sz w:val="28"/>
+          <w:szCs w:val="28"/>
+        </w:rPr>
+        <w:t>write</w:t>
+      </w:r>
+      <w:r>
+        <w:rPr>
+          <w:rFonts w:ascii="Arial" w:hAnsi="Arial" w:cs="Arial"/>
+          <w:sz w:val="28"/>
+          <w:szCs w:val="28"/>
+          <w:lang w:val="ru-RU"/>
+        </w:rPr>
+        <w:t>[32])</w:t>
+      </w:r>
+      <w:r>
+        <w:rPr>
+          <w:rFonts w:ascii="Arial" w:hAnsi="Arial" w:cs="Arial"/>
+          <w:sz w:val="28"/>
+          <w:szCs w:val="28"/>
+          <w:lang w:val="ru-RU"/>
+        </w:rPr>
+        <w:t xml:space="preserve"> </w:t>
+      </w:r>
+      <w:r>
+        <w:rPr>
+          <w:rFonts w:ascii="Arial" w:hAnsi="Arial" w:cs="Arial"/>
+          <w:sz w:val="28"/>
+          <w:szCs w:val="28"/>
+          <w:lang w:val="ru-RU"/>
+        </w:rPr>
+        <w:t>служит сигналом должен ли был произойти прыжок.</w:t>
+      </w:r>
     </w:p>
     <w:p>
       <w:pPr>
@@ -5444,6 +5378,7 @@
             <w:r>
               <w:rPr>
                 <w:rFonts w:ascii="Arial" w:hAnsi="Arial" w:cs="Arial"/>
+                <w:color w:val="4F6228" w:themeColor="accent3" w:themeShade="80"/>
                 <w:sz w:val="28"/>
                 <w:szCs w:val="28"/>
               </w:rPr>
@@ -5540,6 +5475,7 @@
             <w:r>
               <w:rPr>
                 <w:rFonts w:ascii="Arial" w:hAnsi="Arial" w:cs="Arial"/>
+                <w:color w:val="4F6228" w:themeColor="accent3" w:themeShade="80"/>
                 <w:sz w:val="28"/>
                 <w:szCs w:val="28"/>
               </w:rPr>
@@ -5636,6 +5572,7 @@
             <w:r>
               <w:rPr>
                 <w:rFonts w:ascii="Arial" w:hAnsi="Arial" w:cs="Arial"/>
+                <w:color w:val="4F6228" w:themeColor="accent3" w:themeShade="80"/>
                 <w:sz w:val="28"/>
                 <w:szCs w:val="28"/>
               </w:rPr>
@@ -5732,6 +5669,7 @@
             <w:r>
               <w:rPr>
                 <w:rFonts w:ascii="Arial" w:hAnsi="Arial" w:cs="Arial"/>
+                <w:color w:val="4F6228" w:themeColor="accent3" w:themeShade="80"/>
                 <w:sz w:val="28"/>
                 <w:szCs w:val="28"/>
               </w:rPr>
@@ -5828,6 +5766,7 @@
             <w:r>
               <w:rPr>
                 <w:rFonts w:ascii="Arial" w:hAnsi="Arial" w:cs="Arial"/>
+                <w:color w:val="4F6228" w:themeColor="accent3" w:themeShade="80"/>
                 <w:sz w:val="28"/>
                 <w:szCs w:val="28"/>
               </w:rPr>
@@ -5854,7 +5793,23 @@
                 <w:sz w:val="28"/>
                 <w:szCs w:val="28"/>
               </w:rPr>
-              <w:t>00100101</w:t>
+              <w:t>0</w:t>
+            </w:r>
+            <w:r>
+              <w:rPr>
+                <w:rFonts w:ascii="Arial" w:hAnsi="Arial" w:cs="Arial"/>
+                <w:sz w:val="28"/>
+                <w:szCs w:val="28"/>
+              </w:rPr>
+              <w:t>10</w:t>
+            </w:r>
+            <w:r>
+              <w:rPr>
+                <w:rFonts w:ascii="Arial" w:hAnsi="Arial" w:cs="Arial"/>
+                <w:sz w:val="28"/>
+                <w:szCs w:val="28"/>
+              </w:rPr>
+              <w:t>00101</w:t>
             </w:r>
           </w:p>
         </w:tc>
@@ -5877,8 +5832,10 @@
                 <w:sz w:val="28"/>
                 <w:szCs w:val="28"/>
               </w:rPr>
-              <w:t>25</w:t>
-            </w:r>
+              <w:t>65</w:t>
+            </w:r>
+            <w:bookmarkStart w:id="0" w:name="_GoBack"/>
+            <w:bookmarkEnd w:id="0"/>
           </w:p>
         </w:tc>
         <w:tc>
@@ -5892,17 +5849,15 @@
                 <w:rFonts w:ascii="Arial" w:hAnsi="Arial" w:cs="Arial"/>
                 <w:sz w:val="28"/>
                 <w:szCs w:val="28"/>
-                <w:lang w:val="ru-RU"/>
-              </w:rPr>
-            </w:pPr>
-            <w:r>
-              <w:rPr>
-                <w:rFonts w:ascii="Arial" w:hAnsi="Arial" w:cs="Arial"/>
-                <w:sz w:val="28"/>
-                <w:szCs w:val="28"/>
-                <w:lang w:val="ru-RU"/>
-              </w:rPr>
-              <w:t>37</w:t>
+              </w:rPr>
+            </w:pPr>
+            <w:r>
+              <w:rPr>
+                <w:rFonts w:ascii="Arial" w:hAnsi="Arial" w:cs="Arial"/>
+                <w:sz w:val="28"/>
+                <w:szCs w:val="28"/>
+              </w:rPr>
+              <w:t>45</w:t>
             </w:r>
           </w:p>
         </w:tc>
@@ -5924,6 +5879,7 @@
             <w:r>
               <w:rPr>
                 <w:rFonts w:ascii="Arial" w:hAnsi="Arial" w:cs="Arial"/>
+                <w:color w:val="4F6228" w:themeColor="accent3" w:themeShade="80"/>
                 <w:sz w:val="28"/>
                 <w:szCs w:val="28"/>
               </w:rPr>
@@ -6020,6 +5976,7 @@
             <w:r>
               <w:rPr>
                 <w:rFonts w:ascii="Arial" w:hAnsi="Arial" w:cs="Arial"/>
+                <w:color w:val="4F6228" w:themeColor="accent3" w:themeShade="80"/>
                 <w:sz w:val="28"/>
                 <w:szCs w:val="28"/>
               </w:rPr>
@@ -6116,9 +6073,11 @@
             <w:r>
               <w:rPr>
                 <w:rFonts w:ascii="Arial" w:hAnsi="Arial" w:cs="Arial"/>
-                <w:sz w:val="28"/>
-                <w:szCs w:val="28"/>
-              </w:rPr>
+                <w:color w:val="4F6228" w:themeColor="accent3" w:themeShade="80"/>
+                <w:sz w:val="28"/>
+                <w:szCs w:val="28"/>
+              </w:rPr>
+              <w:lastRenderedPageBreak/>
               <w:t>POP</w:t>
             </w:r>
           </w:p>
@@ -6212,6 +6171,7 @@
             <w:r>
               <w:rPr>
                 <w:rFonts w:ascii="Arial" w:hAnsi="Arial" w:cs="Arial"/>
+                <w:color w:val="4F6228" w:themeColor="accent3" w:themeShade="80"/>
                 <w:sz w:val="28"/>
                 <w:szCs w:val="28"/>
               </w:rPr>
@@ -6308,10 +6268,20 @@
             <w:r>
               <w:rPr>
                 <w:rFonts w:ascii="Arial" w:hAnsi="Arial" w:cs="Arial"/>
-                <w:sz w:val="28"/>
-                <w:szCs w:val="28"/>
-              </w:rPr>
-              <w:t>JBZ</w:t>
+                <w:color w:val="4F6228" w:themeColor="accent3" w:themeShade="80"/>
+                <w:sz w:val="28"/>
+                <w:szCs w:val="28"/>
+              </w:rPr>
+              <w:t>J</w:t>
+            </w:r>
+            <w:r>
+              <w:rPr>
+                <w:rFonts w:ascii="Arial" w:hAnsi="Arial" w:cs="Arial"/>
+                <w:color w:val="4F6228" w:themeColor="accent3" w:themeShade="80"/>
+                <w:sz w:val="28"/>
+                <w:szCs w:val="28"/>
+              </w:rPr>
+              <w:t>Z</w:t>
             </w:r>
           </w:p>
         </w:tc>
@@ -6562,27 +6532,7 @@
           <w:szCs w:val="28"/>
           <w:lang w:val="ru-RU"/>
         </w:rPr>
-        <w:t xml:space="preserve">Также происходит </w:t>
-      </w:r>
-      <w:proofErr w:type="gramStart"/>
-      <w:r>
-        <w:rPr>
-          <w:rFonts w:ascii="Arial" w:hAnsi="Arial" w:cs="Arial"/>
-          <w:sz w:val="28"/>
-          <w:szCs w:val="28"/>
-          <w:lang w:val="ru-RU"/>
-        </w:rPr>
-        <w:t>проверка</w:t>
-      </w:r>
-      <w:proofErr w:type="gramEnd"/>
-      <w:r>
-        <w:rPr>
-          <w:rFonts w:ascii="Arial" w:hAnsi="Arial" w:cs="Arial"/>
-          <w:sz w:val="28"/>
-          <w:szCs w:val="28"/>
-          <w:lang w:val="ru-RU"/>
-        </w:rPr>
-        <w:t xml:space="preserve"> не является ли команда командой </w:t>
+        <w:t xml:space="preserve">Также происходит проверка не является ли команда командой </w:t>
       </w:r>
       <w:r>
         <w:rPr>
@@ -7208,6 +7158,7 @@
                 <w:szCs w:val="28"/>
                 <w:lang w:val="ru-RU"/>
               </w:rPr>
+              <w:lastRenderedPageBreak/>
               <w:t>Ничего не делаем</w:t>
             </w:r>
           </w:p>
@@ -7372,7 +7323,6 @@
                 <w:szCs w:val="28"/>
                 <w:lang w:val="ru-RU"/>
               </w:rPr>
-              <w:lastRenderedPageBreak/>
               <w:t>00000001_10110001</w:t>
             </w:r>
           </w:p>
@@ -8095,7 +8045,6 @@
               </w:rPr>
               <w:t>Всегда ноль чтобы работало (</w:t>
             </w:r>
-            <w:proofErr w:type="spellStart"/>
             <w:r>
               <w:rPr>
                 <w:rFonts w:ascii="Arial" w:hAnsi="Arial" w:cs="Arial"/>
@@ -8104,7 +8053,6 @@
               </w:rPr>
               <w:t>tristate</w:t>
             </w:r>
-            <w:proofErr w:type="spellEnd"/>
             <w:r>
               <w:rPr>
                 <w:rFonts w:ascii="Arial" w:hAnsi="Arial" w:cs="Arial"/>
@@ -8114,7 +8062,6 @@
               </w:rPr>
               <w:t xml:space="preserve"> </w:t>
             </w:r>
-            <w:proofErr w:type="spellStart"/>
             <w:r>
               <w:rPr>
                 <w:rFonts w:ascii="Arial" w:hAnsi="Arial" w:cs="Arial"/>
@@ -8123,7 +8070,6 @@
               </w:rPr>
               <w:t>bustri</w:t>
             </w:r>
-            <w:proofErr w:type="spellEnd"/>
             <w:r>
               <w:rPr>
                 <w:rFonts w:ascii="Arial" w:hAnsi="Arial" w:cs="Arial"/>
@@ -8875,6 +8821,7 @@
                 <w:szCs w:val="28"/>
                 <w:lang w:val="ru-RU"/>
               </w:rPr>
+              <w:lastRenderedPageBreak/>
               <w:t>0</w:t>
             </w:r>
           </w:p>
@@ -8906,25 +8853,7 @@
                 <w:sz w:val="28"/>
                 <w:szCs w:val="28"/>
               </w:rPr>
-              <w:t>(res</w:t>
-            </w:r>
-            <w:proofErr w:type="gramStart"/>
-            <w:r>
-              <w:rPr>
-                <w:rFonts w:ascii="Arial" w:hAnsi="Arial" w:cs="Arial"/>
-                <w:sz w:val="28"/>
-                <w:szCs w:val="28"/>
-              </w:rPr>
-              <w:t xml:space="preserve"> !</w:t>
-            </w:r>
-            <w:proofErr w:type="gramEnd"/>
-            <w:r>
-              <w:rPr>
-                <w:rFonts w:ascii="Arial" w:hAnsi="Arial" w:cs="Arial"/>
-                <w:sz w:val="28"/>
-                <w:szCs w:val="28"/>
-              </w:rPr>
-              <w:t>= 0) 1 – (res == 0)</w:t>
+              <w:t>(res != 0) 1 – (res == 0)</w:t>
             </w:r>
           </w:p>
         </w:tc>
@@ -9056,7 +8985,6 @@
                 <w:szCs w:val="28"/>
                 <w:lang w:val="ru-RU"/>
               </w:rPr>
-              <w:lastRenderedPageBreak/>
               <w:t>3</w:t>
             </w:r>
           </w:p>
@@ -9788,7 +9716,6 @@
         </w:rPr>
         <w:t xml:space="preserve">Конвейер работает постоянно. Остановка происходит за счет   своевременной установки битов </w:t>
       </w:r>
-      <w:proofErr w:type="spellStart"/>
       <w:r>
         <w:rPr>
           <w:rFonts w:ascii="Arial" w:hAnsi="Arial" w:cs="Arial"/>
@@ -9797,7 +9724,6 @@
         </w:rPr>
         <w:t>reg</w:t>
       </w:r>
-      <w:proofErr w:type="spellEnd"/>
       <w:r>
         <w:rPr>
           <w:rFonts w:ascii="Arial" w:hAnsi="Arial" w:cs="Arial"/>
@@ -10054,27 +9980,17 @@
                 <w:szCs w:val="28"/>
                 <w:lang w:val="ru-RU"/>
               </w:rPr>
-              <w:t>Запустить блок записи, если есть конфликт чтения запис</w:t>
-            </w:r>
-            <w:proofErr w:type="gramStart"/>
-            <w:r>
-              <w:rPr>
-                <w:rFonts w:ascii="Arial" w:hAnsi="Arial" w:cs="Arial"/>
-                <w:sz w:val="28"/>
-                <w:szCs w:val="28"/>
-                <w:lang w:val="ru-RU"/>
-              </w:rPr>
-              <w:t>и(</w:t>
-            </w:r>
-            <w:proofErr w:type="gramEnd"/>
-            <w:r>
-              <w:rPr>
-                <w:rFonts w:ascii="Arial" w:hAnsi="Arial" w:cs="Arial"/>
-                <w:sz w:val="28"/>
-                <w:szCs w:val="28"/>
-                <w:lang w:val="ru-RU"/>
-              </w:rPr>
-              <w:t>добавить смену регистров записи и выключение)</w:t>
+              <w:t xml:space="preserve">Запустить блок записи, если есть конфликт чтения </w:t>
+            </w:r>
+            <w:r>
+              <w:rPr>
+                <w:rFonts w:ascii="Arial" w:hAnsi="Arial" w:cs="Arial"/>
+                <w:sz w:val="28"/>
+                <w:szCs w:val="28"/>
+                <w:lang w:val="ru-RU"/>
+              </w:rPr>
+              <w:lastRenderedPageBreak/>
+              <w:t>записи(добавить смену регистров записи и выключение)</w:t>
             </w:r>
           </w:p>
         </w:tc>
@@ -10100,6 +10016,7 @@
                 <w:szCs w:val="28"/>
                 <w:lang w:val="ru-RU"/>
               </w:rPr>
+              <w:lastRenderedPageBreak/>
               <w:t>2</w:t>
             </w:r>
           </w:p>
@@ -10150,7 +10067,6 @@
                 <w:szCs w:val="28"/>
                 <w:lang w:val="ru-RU"/>
               </w:rPr>
-              <w:lastRenderedPageBreak/>
               <w:t>3</w:t>
             </w:r>
           </w:p>
@@ -10175,19 +10091,8 @@
                 <w:szCs w:val="28"/>
                 <w:lang w:val="ru-RU"/>
               </w:rPr>
-              <w:t xml:space="preserve">Перезаписать промежуточные </w:t>
-            </w:r>
-            <w:proofErr w:type="gramStart"/>
-            <w:r>
-              <w:rPr>
-                <w:rFonts w:ascii="Arial" w:hAnsi="Arial" w:cs="Arial"/>
-                <w:sz w:val="28"/>
-                <w:szCs w:val="28"/>
-                <w:lang w:val="ru-RU"/>
-              </w:rPr>
-              <w:t>регистры</w:t>
-            </w:r>
-            <w:proofErr w:type="gramEnd"/>
+              <w:t>Перезаписать промежуточные регистры</w:t>
+            </w:r>
             <w:r>
               <w:rPr>
                 <w:rFonts w:ascii="Arial" w:hAnsi="Arial" w:cs="Arial"/>
@@ -10254,19 +10159,8 @@
                 <w:szCs w:val="28"/>
                 <w:lang w:val="ru-RU"/>
               </w:rPr>
-              <w:t xml:space="preserve">Сменить промежуточные </w:t>
-            </w:r>
-            <w:proofErr w:type="gramStart"/>
-            <w:r>
-              <w:rPr>
-                <w:rFonts w:ascii="Arial" w:hAnsi="Arial" w:cs="Arial"/>
-                <w:sz w:val="28"/>
-                <w:szCs w:val="28"/>
-                <w:lang w:val="ru-RU"/>
-              </w:rPr>
-              <w:t>регистры</w:t>
-            </w:r>
-            <w:proofErr w:type="gramEnd"/>
+              <w:t>Сменить промежуточные регистры</w:t>
+            </w:r>
             <w:r>
               <w:rPr>
                 <w:rFonts w:ascii="Arial" w:hAnsi="Arial" w:cs="Arial"/>
@@ -10313,7 +10207,6 @@
               </w:rPr>
               <w:t xml:space="preserve">Остановить блок </w:t>
             </w:r>
-            <w:proofErr w:type="gramStart"/>
             <w:r>
               <w:rPr>
                 <w:rFonts w:ascii="Arial" w:hAnsi="Arial" w:cs="Arial"/>
@@ -10322,7 +10215,6 @@
               </w:rPr>
               <w:t>WRITE</w:t>
             </w:r>
-            <w:proofErr w:type="gramEnd"/>
             <w:r>
               <w:rPr>
                 <w:rFonts w:ascii="Arial" w:hAnsi="Arial" w:cs="Arial"/>
@@ -10382,7 +10274,6 @@
               </w:rPr>
               <w:t xml:space="preserve">Остановить блок </w:t>
             </w:r>
-            <w:proofErr w:type="gramStart"/>
             <w:r>
               <w:rPr>
                 <w:rFonts w:ascii="Arial" w:hAnsi="Arial" w:cs="Arial"/>
@@ -10391,7 +10282,6 @@
               </w:rPr>
               <w:t>EXEC</w:t>
             </w:r>
-            <w:proofErr w:type="gramEnd"/>
             <w:r>
               <w:rPr>
                 <w:rFonts w:ascii="Arial" w:hAnsi="Arial" w:cs="Arial"/>
@@ -10536,19 +10426,8 @@
           <w:szCs w:val="28"/>
           <w:lang w:val="ru-RU"/>
         </w:rPr>
-        <w:t xml:space="preserve">Последовательный централизованный </w:t>
-      </w:r>
-      <w:proofErr w:type="spellStart"/>
-      <w:r>
-        <w:rPr>
-          <w:rFonts w:ascii="Arial" w:hAnsi="Arial" w:cs="Arial"/>
-          <w:sz w:val="28"/>
-          <w:szCs w:val="28"/>
-          <w:lang w:val="ru-RU"/>
-        </w:rPr>
-        <w:t>кпдп</w:t>
-      </w:r>
-      <w:proofErr w:type="spellEnd"/>
+        <w:t>Последовательный централизованный кпдп</w:t>
+      </w:r>
     </w:p>
     <w:p>
       <w:pPr>
@@ -10566,47 +10445,7 @@
           <w:szCs w:val="28"/>
           <w:lang w:val="ru-RU"/>
         </w:rPr>
-        <w:t xml:space="preserve">Реализация </w:t>
-      </w:r>
-      <w:proofErr w:type="gramStart"/>
-      <w:r>
-        <w:rPr>
-          <w:rFonts w:ascii="Arial" w:hAnsi="Arial" w:cs="Arial"/>
-          <w:sz w:val="28"/>
-          <w:szCs w:val="28"/>
-          <w:lang w:val="ru-RU"/>
-        </w:rPr>
-        <w:t>монтажного</w:t>
-      </w:r>
-      <w:proofErr w:type="gramEnd"/>
-      <w:r>
-        <w:rPr>
-          <w:rFonts w:ascii="Arial" w:hAnsi="Arial" w:cs="Arial"/>
-          <w:sz w:val="28"/>
-          <w:szCs w:val="28"/>
-          <w:lang w:val="ru-RU"/>
-        </w:rPr>
-        <w:t xml:space="preserve"> или невозможна доступными средствами. Поэтому пришлось использовать </w:t>
-      </w:r>
-      <w:proofErr w:type="spellStart"/>
-      <w:r>
-        <w:rPr>
-          <w:rFonts w:ascii="Arial" w:hAnsi="Arial" w:cs="Arial"/>
-          <w:sz w:val="28"/>
-          <w:szCs w:val="28"/>
-          <w:lang w:val="ru-RU"/>
-        </w:rPr>
-        <w:t>двухлинейное</w:t>
-      </w:r>
-      <w:proofErr w:type="spellEnd"/>
-      <w:r>
-        <w:rPr>
-          <w:rFonts w:ascii="Arial" w:hAnsi="Arial" w:cs="Arial"/>
-          <w:sz w:val="28"/>
-          <w:szCs w:val="28"/>
-          <w:lang w:val="ru-RU"/>
-        </w:rPr>
-        <w:t xml:space="preserve"> соединение с каждым ведущим устройством (шина </w:t>
+        <w:t xml:space="preserve">Реализация монтажного или невозможна доступными средствами. Поэтому пришлось использовать двухлинейное соединение с каждым ведущим устройством (шина </w:t>
       </w:r>
       <w:r>
         <w:rPr>
@@ -11068,27 +10907,7 @@
           <w:szCs w:val="28"/>
           <w:lang w:val="ru-RU"/>
         </w:rPr>
-        <w:t xml:space="preserve">Разрешенный тактовый </w:t>
-      </w:r>
-      <w:proofErr w:type="gramStart"/>
-      <w:r>
-        <w:rPr>
-          <w:rFonts w:ascii="Arial" w:hAnsi="Arial" w:cs="Arial"/>
-          <w:sz w:val="28"/>
-          <w:szCs w:val="28"/>
-          <w:lang w:val="ru-RU"/>
-        </w:rPr>
-        <w:t>сигнал (есть только когда блок получил</w:t>
-      </w:r>
-      <w:proofErr w:type="gramEnd"/>
-      <w:r>
-        <w:rPr>
-          <w:rFonts w:ascii="Arial" w:hAnsi="Arial" w:cs="Arial"/>
-          <w:sz w:val="28"/>
-          <w:szCs w:val="28"/>
-          <w:lang w:val="ru-RU"/>
-        </w:rPr>
-        <w:t xml:space="preserve"> управле</w:t>
+        <w:t>Разрешенный тактовый сигнал (есть только когда блок получил управле</w:t>
       </w:r>
       <w:r>
         <w:rPr>
@@ -11984,67 +11803,14 @@
                 <w:lang w:val="ru-RU"/>
               </w:rPr>
             </w:pPr>
-            <w:proofErr w:type="spellStart"/>
-            <w:r>
-              <w:rPr>
-                <w:rFonts w:ascii="Arial" w:hAnsi="Arial" w:cs="Arial"/>
-                <w:sz w:val="28"/>
-                <w:szCs w:val="28"/>
-                <w:lang w:val="ru-RU"/>
-              </w:rPr>
-              <w:t>Вкл</w:t>
-            </w:r>
-            <w:proofErr w:type="spellEnd"/>
-            <w:r>
-              <w:rPr>
-                <w:rFonts w:ascii="Arial" w:hAnsi="Arial" w:cs="Arial"/>
-                <w:sz w:val="28"/>
-                <w:szCs w:val="28"/>
-                <w:lang w:val="ru-RU"/>
-              </w:rPr>
-              <w:t xml:space="preserve"> (все биты 1)/</w:t>
-            </w:r>
-            <w:proofErr w:type="spellStart"/>
-            <w:proofErr w:type="gramStart"/>
-            <w:r>
-              <w:rPr>
-                <w:rFonts w:ascii="Arial" w:hAnsi="Arial" w:cs="Arial"/>
-                <w:sz w:val="28"/>
-                <w:szCs w:val="28"/>
-                <w:lang w:val="ru-RU"/>
-              </w:rPr>
-              <w:t>выкл</w:t>
-            </w:r>
-            <w:proofErr w:type="spellEnd"/>
-            <w:proofErr w:type="gramEnd"/>
-            <w:r>
-              <w:rPr>
-                <w:rFonts w:ascii="Arial" w:hAnsi="Arial" w:cs="Arial"/>
-                <w:sz w:val="28"/>
-                <w:szCs w:val="28"/>
-                <w:lang w:val="ru-RU"/>
-              </w:rPr>
-              <w:t xml:space="preserve"> (</w:t>
-            </w:r>
-            <w:proofErr w:type="spellStart"/>
-            <w:r>
-              <w:rPr>
-                <w:rFonts w:ascii="Arial" w:hAnsi="Arial" w:cs="Arial"/>
-                <w:sz w:val="28"/>
-                <w:szCs w:val="28"/>
-                <w:lang w:val="ru-RU"/>
-              </w:rPr>
-              <w:t>хотябы</w:t>
-            </w:r>
-            <w:proofErr w:type="spellEnd"/>
-            <w:r>
-              <w:rPr>
-                <w:rFonts w:ascii="Arial" w:hAnsi="Arial" w:cs="Arial"/>
-                <w:sz w:val="28"/>
-                <w:szCs w:val="28"/>
-                <w:lang w:val="ru-RU"/>
-              </w:rPr>
-              <w:t xml:space="preserve"> один бит 0)</w:t>
+            <w:r>
+              <w:rPr>
+                <w:rFonts w:ascii="Arial" w:hAnsi="Arial" w:cs="Arial"/>
+                <w:sz w:val="28"/>
+                <w:szCs w:val="28"/>
+                <w:lang w:val="ru-RU"/>
+              </w:rPr>
+              <w:t>Вкл (все биты 1)/выкл (хотябы один бит 0)</w:t>
             </w:r>
           </w:p>
         </w:tc>
@@ -12094,27 +11860,7 @@
           <w:szCs w:val="28"/>
           <w:lang w:val="ru-RU"/>
         </w:rPr>
-        <w:t xml:space="preserve">истра автоматически подразумевается запись нового </w:t>
-      </w:r>
-      <w:proofErr w:type="gramStart"/>
-      <w:r>
-        <w:rPr>
-          <w:rFonts w:ascii="Arial" w:hAnsi="Arial" w:cs="Arial"/>
-          <w:sz w:val="28"/>
-          <w:szCs w:val="28"/>
-          <w:lang w:val="ru-RU"/>
-        </w:rPr>
-        <w:t>значения</w:t>
-      </w:r>
-      <w:proofErr w:type="gramEnd"/>
-      <w:r>
-        <w:rPr>
-          <w:rFonts w:ascii="Arial" w:hAnsi="Arial" w:cs="Arial"/>
-          <w:sz w:val="28"/>
-          <w:szCs w:val="28"/>
-          <w:lang w:val="ru-RU"/>
-        </w:rPr>
-        <w:t xml:space="preserve"> и младший бит </w:t>
+        <w:t xml:space="preserve">истра автоматически подразумевается запись нового значения и младший бит </w:t>
       </w:r>
       <w:r>
         <w:rPr>
@@ -12190,47 +11936,7 @@
           <w:szCs w:val="28"/>
           <w:lang w:val="ru-RU"/>
         </w:rPr>
-        <w:t xml:space="preserve"> с условием, что блок включен для </w:t>
-      </w:r>
-      <w:proofErr w:type="spellStart"/>
-      <w:r>
-        <w:rPr>
-          <w:rFonts w:ascii="Arial" w:hAnsi="Arial" w:cs="Arial"/>
-          <w:sz w:val="28"/>
-          <w:szCs w:val="28"/>
-          <w:lang w:val="ru-RU"/>
-        </w:rPr>
-        <w:t>избежания</w:t>
-      </w:r>
-      <w:proofErr w:type="spellEnd"/>
-      <w:r>
-        <w:rPr>
-          <w:rFonts w:ascii="Arial" w:hAnsi="Arial" w:cs="Arial"/>
-          <w:sz w:val="28"/>
-          <w:szCs w:val="28"/>
-          <w:lang w:val="ru-RU"/>
-        </w:rPr>
-        <w:t xml:space="preserve"> </w:t>
-      </w:r>
-      <w:proofErr w:type="spellStart"/>
-      <w:r>
-        <w:rPr>
-          <w:rFonts w:ascii="Arial" w:hAnsi="Arial" w:cs="Arial"/>
-          <w:sz w:val="28"/>
-          <w:szCs w:val="28"/>
-          <w:lang w:val="ru-RU"/>
-        </w:rPr>
-        <w:t>конфликов</w:t>
-      </w:r>
-      <w:proofErr w:type="spellEnd"/>
-      <w:r>
-        <w:rPr>
-          <w:rFonts w:ascii="Arial" w:hAnsi="Arial" w:cs="Arial"/>
-          <w:sz w:val="28"/>
-          <w:szCs w:val="28"/>
-          <w:lang w:val="ru-RU"/>
-        </w:rPr>
-        <w:t xml:space="preserve"> результата и флагов.</w:t>
+        <w:t xml:space="preserve"> с условием, что блок включен для избежания конфликов результата и флагов.</w:t>
       </w:r>
     </w:p>
     <w:p>
@@ -12286,8 +11992,6 @@
         </w:rPr>
         <w:t xml:space="preserve"> 66)</w:t>
       </w:r>
-      <w:bookmarkStart w:id="0" w:name="_GoBack"/>
-      <w:bookmarkEnd w:id="0"/>
     </w:p>
     <w:tbl>
       <w:tblPr>
@@ -14229,27 +13933,7 @@
                 <w:szCs w:val="28"/>
                 <w:lang w:val="ru-RU"/>
               </w:rPr>
-              <w:t>Прочитать верхнее значение стека х</w:t>
-            </w:r>
-            <w:proofErr w:type="gramStart"/>
-            <w:r>
-              <w:rPr>
-                <w:rFonts w:ascii="Arial" w:hAnsi="Arial" w:cs="Arial"/>
-                <w:sz w:val="28"/>
-                <w:szCs w:val="28"/>
-                <w:lang w:val="ru-RU"/>
-              </w:rPr>
-              <w:t>2</w:t>
-            </w:r>
-            <w:proofErr w:type="gramEnd"/>
-            <w:r>
-              <w:rPr>
-                <w:rFonts w:ascii="Arial" w:hAnsi="Arial" w:cs="Arial"/>
-                <w:sz w:val="28"/>
-                <w:szCs w:val="28"/>
-                <w:lang w:val="ru-RU"/>
-              </w:rPr>
-              <w:t xml:space="preserve"> и защелкнуть его</w:t>
+              <w:t>Прочитать верхнее значение стека х2 и защелкнуть его</w:t>
             </w:r>
           </w:p>
         </w:tc>

</xml_diff>

<commit_message>
Arithmetic operations were fixed
Signed-off-by: Yury Kaliada <fut.wrk@gmail.com>
</commit_message>
<xml_diff>
--- a/doc/documentation.docx
+++ b/doc/documentation.docx
@@ -295,6 +295,7 @@
           <w:rFonts w:ascii="Arial" w:hAnsi="Arial" w:cs="Arial"/>
           <w:sz w:val="28"/>
           <w:szCs w:val="28"/>
+          <w:lang w:val="ru-RU"/>
         </w:rPr>
       </w:pPr>
       <w:r>
@@ -331,7 +332,24 @@
           <w:sz w:val="28"/>
           <w:szCs w:val="28"/>
         </w:rPr>
-        <w:t>DMA settings</w:t>
+        <w:t>DMA</w:t>
+      </w:r>
+      <w:r>
+        <w:rPr>
+          <w:rFonts w:ascii="Arial" w:hAnsi="Arial" w:cs="Arial"/>
+          <w:sz w:val="28"/>
+          <w:szCs w:val="28"/>
+          <w:lang w:val="ru-RU"/>
+        </w:rPr>
+        <w:t xml:space="preserve"> </w:t>
+      </w:r>
+      <w:r>
+        <w:rPr>
+          <w:rFonts w:ascii="Arial" w:hAnsi="Arial" w:cs="Arial"/>
+          <w:sz w:val="28"/>
+          <w:szCs w:val="28"/>
+        </w:rPr>
+        <w:t>settings</w:t>
       </w:r>
     </w:p>
     <w:p>
@@ -354,7 +372,31 @@
           <w:u w:val="single"/>
           <w:lang w:val="ru-RU"/>
         </w:rPr>
-        <w:t>Контрольная шина (СВ)</w:t>
+        <w:t>Контрольная шина (</w:t>
+      </w:r>
+      <w:proofErr w:type="gramStart"/>
+      <w:r>
+        <w:rPr>
+          <w:rFonts w:ascii="Arial" w:hAnsi="Arial" w:cs="Arial"/>
+          <w:b/>
+          <w:sz w:val="40"/>
+          <w:szCs w:val="40"/>
+          <w:u w:val="single"/>
+          <w:lang w:val="ru-RU"/>
+        </w:rPr>
+        <w:t>СВ</w:t>
+      </w:r>
+      <w:proofErr w:type="gramEnd"/>
+      <w:r>
+        <w:rPr>
+          <w:rFonts w:ascii="Arial" w:hAnsi="Arial" w:cs="Arial"/>
+          <w:b/>
+          <w:sz w:val="40"/>
+          <w:szCs w:val="40"/>
+          <w:u w:val="single"/>
+          <w:lang w:val="ru-RU"/>
+        </w:rPr>
+        <w:t>)</w:t>
       </w:r>
     </w:p>
     <w:p>
@@ -365,13 +407,23 @@
           <w:szCs w:val="28"/>
         </w:rPr>
       </w:pPr>
-      <w:r>
-        <w:rPr>
-          <w:rFonts w:ascii="Arial" w:hAnsi="Arial" w:cs="Arial"/>
-          <w:sz w:val="28"/>
-          <w:szCs w:val="28"/>
-        </w:rPr>
-        <w:t>CB[7..0]</w:t>
+      <w:proofErr w:type="gramStart"/>
+      <w:r>
+        <w:rPr>
+          <w:rFonts w:ascii="Arial" w:hAnsi="Arial" w:cs="Arial"/>
+          <w:sz w:val="28"/>
+          <w:szCs w:val="28"/>
+        </w:rPr>
+        <w:t>CB[</w:t>
+      </w:r>
+      <w:proofErr w:type="gramEnd"/>
+      <w:r>
+        <w:rPr>
+          <w:rFonts w:ascii="Arial" w:hAnsi="Arial" w:cs="Arial"/>
+          <w:sz w:val="28"/>
+          <w:szCs w:val="28"/>
+        </w:rPr>
+        <w:t>7..0]</w:t>
       </w:r>
     </w:p>
     <w:tbl>
@@ -911,6 +963,7 @@
         </w:rPr>
         <w:t>_</w:t>
       </w:r>
+      <w:proofErr w:type="gramStart"/>
       <w:r>
         <w:rPr>
           <w:rFonts w:ascii="Arial" w:hAnsi="Arial" w:cs="Arial"/>
@@ -927,6 +980,7 @@
         </w:rPr>
         <w:t>[</w:t>
       </w:r>
+      <w:proofErr w:type="gramEnd"/>
       <w:r>
         <w:rPr>
           <w:rFonts w:ascii="Arial" w:hAnsi="Arial" w:cs="Arial"/>
@@ -1365,6 +1419,7 @@
         </w:rPr>
         <w:t>_</w:t>
       </w:r>
+      <w:proofErr w:type="gramStart"/>
       <w:r>
         <w:rPr>
           <w:rFonts w:ascii="Arial" w:hAnsi="Arial" w:cs="Arial"/>
@@ -1379,7 +1434,16 @@
           <w:sz w:val="28"/>
           <w:szCs w:val="28"/>
         </w:rPr>
-        <w:t>[15..8]</w:t>
+        <w:t>[</w:t>
+      </w:r>
+      <w:proofErr w:type="gramEnd"/>
+      <w:r>
+        <w:rPr>
+          <w:rFonts w:ascii="Arial" w:hAnsi="Arial" w:cs="Arial"/>
+          <w:sz w:val="28"/>
+          <w:szCs w:val="28"/>
+        </w:rPr>
+        <w:t>15..8]</w:t>
       </w:r>
     </w:p>
     <w:tbl>
@@ -1593,13 +1657,23 @@
                 <w:szCs w:val="28"/>
               </w:rPr>
             </w:pPr>
-            <w:r>
-              <w:rPr>
-                <w:rFonts w:ascii="Arial" w:hAnsi="Arial" w:cs="Arial"/>
-                <w:sz w:val="28"/>
-                <w:szCs w:val="28"/>
-              </w:rPr>
-              <w:t xml:space="preserve">Reg[63] </w:t>
+            <w:proofErr w:type="spellStart"/>
+            <w:r>
+              <w:rPr>
+                <w:rFonts w:ascii="Arial" w:hAnsi="Arial" w:cs="Arial"/>
+                <w:sz w:val="28"/>
+                <w:szCs w:val="28"/>
+              </w:rPr>
+              <w:t>Reg</w:t>
+            </w:r>
+            <w:proofErr w:type="spellEnd"/>
+            <w:r>
+              <w:rPr>
+                <w:rFonts w:ascii="Arial" w:hAnsi="Arial" w:cs="Arial"/>
+                <w:sz w:val="28"/>
+                <w:szCs w:val="28"/>
+              </w:rPr>
+              <w:t xml:space="preserve">[63] </w:t>
             </w:r>
             <w:r>
               <w:rPr>
@@ -1830,14 +1904,25 @@
               </w:rPr>
               <w:t xml:space="preserve"> </w:t>
             </w:r>
-            <w:r>
-              <w:rPr>
-                <w:rFonts w:ascii="Arial" w:hAnsi="Arial" w:cs="Arial"/>
-                <w:sz w:val="28"/>
-                <w:szCs w:val="28"/>
-                <w:lang w:val="ru-RU"/>
-              </w:rPr>
-              <w:t>на правильный</w:t>
+            <w:proofErr w:type="gramStart"/>
+            <w:r>
+              <w:rPr>
+                <w:rFonts w:ascii="Arial" w:hAnsi="Arial" w:cs="Arial"/>
+                <w:sz w:val="28"/>
+                <w:szCs w:val="28"/>
+                <w:lang w:val="ru-RU"/>
+              </w:rPr>
+              <w:t>на</w:t>
+            </w:r>
+            <w:proofErr w:type="gramEnd"/>
+            <w:r>
+              <w:rPr>
+                <w:rFonts w:ascii="Arial" w:hAnsi="Arial" w:cs="Arial"/>
+                <w:sz w:val="28"/>
+                <w:szCs w:val="28"/>
+                <w:lang w:val="ru-RU"/>
+              </w:rPr>
+              <w:t xml:space="preserve"> правильный</w:t>
             </w:r>
           </w:p>
         </w:tc>
@@ -2013,8 +2098,29 @@
           <w:szCs w:val="28"/>
           <w:lang w:val="ru-RU"/>
         </w:rPr>
-        <w:t xml:space="preserve">Контролирует направление связи всех внутренних шин с основными. Внутренняя память блока, содержащего микрокоманды имеет ширину 48 бит: </w:t>
-      </w:r>
+        <w:t xml:space="preserve">Контролирует направление связи всех внутренних шин с </w:t>
+      </w:r>
+      <w:proofErr w:type="gramStart"/>
+      <w:r>
+        <w:rPr>
+          <w:rFonts w:ascii="Arial" w:hAnsi="Arial" w:cs="Arial"/>
+          <w:sz w:val="28"/>
+          <w:szCs w:val="28"/>
+          <w:lang w:val="ru-RU"/>
+        </w:rPr>
+        <w:t>основными</w:t>
+      </w:r>
+      <w:proofErr w:type="gramEnd"/>
+      <w:r>
+        <w:rPr>
+          <w:rFonts w:ascii="Arial" w:hAnsi="Arial" w:cs="Arial"/>
+          <w:sz w:val="28"/>
+          <w:szCs w:val="28"/>
+          <w:lang w:val="ru-RU"/>
+        </w:rPr>
+        <w:t xml:space="preserve">. Внутренняя память блока, содержащего микрокоманды имеет ширину 48 бит: </w:t>
+      </w:r>
+      <w:proofErr w:type="gramStart"/>
       <w:r>
         <w:rPr>
           <w:rFonts w:ascii="Arial" w:hAnsi="Arial" w:cs="Arial"/>
@@ -2030,7 +2136,17 @@
           <w:szCs w:val="28"/>
           <w:lang w:val="ru-RU"/>
         </w:rPr>
-        <w:t xml:space="preserve">[15..0] </w:t>
+        <w:t>[</w:t>
+      </w:r>
+      <w:proofErr w:type="gramEnd"/>
+      <w:r>
+        <w:rPr>
+          <w:rFonts w:ascii="Arial" w:hAnsi="Arial" w:cs="Arial"/>
+          <w:sz w:val="28"/>
+          <w:szCs w:val="28"/>
+          <w:lang w:val="ru-RU"/>
+        </w:rPr>
+        <w:t xml:space="preserve">15..0] </w:t>
       </w:r>
       <w:r>
         <w:rPr>
@@ -2102,6 +2218,7 @@
         </w:rPr>
         <w:t xml:space="preserve"> управляет связями всех внутренних шин. </w:t>
       </w:r>
+      <w:proofErr w:type="gramStart"/>
       <w:r>
         <w:rPr>
           <w:rFonts w:ascii="Arial" w:hAnsi="Arial" w:cs="Arial"/>
@@ -2117,7 +2234,17 @@
           <w:szCs w:val="28"/>
           <w:lang w:val="ru-RU"/>
         </w:rPr>
-        <w:t>[7..0]</w:t>
+        <w:t>[</w:t>
+      </w:r>
+      <w:proofErr w:type="gramEnd"/>
+      <w:r>
+        <w:rPr>
+          <w:rFonts w:ascii="Arial" w:hAnsi="Arial" w:cs="Arial"/>
+          <w:sz w:val="28"/>
+          <w:szCs w:val="28"/>
+          <w:lang w:val="ru-RU"/>
+        </w:rPr>
+        <w:t>7..0]</w:t>
       </w:r>
     </w:p>
     <w:p>
@@ -3285,7 +3412,27 @@
           <w:szCs w:val="28"/>
           <w:lang w:val="ru-RU"/>
         </w:rPr>
-        <w:t>, то он имеет все недостатки причисляемые к этому блоку (чтение следующего значения за 2 такта = смена адреса + чтение)</w:t>
+        <w:t xml:space="preserve">, то он имеет все </w:t>
+      </w:r>
+      <w:proofErr w:type="gramStart"/>
+      <w:r>
+        <w:rPr>
+          <w:rFonts w:ascii="Arial" w:hAnsi="Arial" w:cs="Arial"/>
+          <w:sz w:val="28"/>
+          <w:szCs w:val="28"/>
+          <w:lang w:val="ru-RU"/>
+        </w:rPr>
+        <w:t>недостатки</w:t>
+      </w:r>
+      <w:proofErr w:type="gramEnd"/>
+      <w:r>
+        <w:rPr>
+          <w:rFonts w:ascii="Arial" w:hAnsi="Arial" w:cs="Arial"/>
+          <w:sz w:val="28"/>
+          <w:szCs w:val="28"/>
+          <w:lang w:val="ru-RU"/>
+        </w:rPr>
+        <w:t xml:space="preserve"> причисляемые к этому блоку (чтение следующего значения за 2 такта = смена адреса + чтение)</w:t>
       </w:r>
     </w:p>
     <w:p>
@@ -3387,6 +3534,7 @@
         </w:rPr>
         <w:t xml:space="preserve">В </w:t>
       </w:r>
+      <w:proofErr w:type="spellStart"/>
       <w:r>
         <w:rPr>
           <w:rFonts w:ascii="Arial" w:hAnsi="Arial" w:cs="Arial"/>
@@ -3395,6 +3543,7 @@
         </w:rPr>
         <w:t>reg</w:t>
       </w:r>
+      <w:proofErr w:type="spellEnd"/>
       <w:r>
         <w:rPr>
           <w:rFonts w:ascii="Arial" w:hAnsi="Arial" w:cs="Arial"/>
@@ -3413,6 +3562,7 @@
         </w:rPr>
         <w:t xml:space="preserve">ложится полная инструкция. В </w:t>
       </w:r>
+      <w:proofErr w:type="spellStart"/>
       <w:r>
         <w:rPr>
           <w:rFonts w:ascii="Arial" w:hAnsi="Arial" w:cs="Arial"/>
@@ -3421,6 +3571,7 @@
         </w:rPr>
         <w:t>reg</w:t>
       </w:r>
+      <w:proofErr w:type="spellEnd"/>
       <w:r>
         <w:rPr>
           <w:rFonts w:ascii="Arial" w:hAnsi="Arial" w:cs="Arial"/>
@@ -3887,7 +4038,31 @@
           <w:u w:val="single"/>
           <w:lang w:val="ru-RU"/>
         </w:rPr>
-        <w:t>Контрольный модуль (СМ)</w:t>
+        <w:t>Контрольный модуль (</w:t>
+      </w:r>
+      <w:proofErr w:type="gramStart"/>
+      <w:r>
+        <w:rPr>
+          <w:rFonts w:ascii="Arial" w:hAnsi="Arial" w:cs="Arial"/>
+          <w:b/>
+          <w:sz w:val="40"/>
+          <w:szCs w:val="40"/>
+          <w:u w:val="single"/>
+          <w:lang w:val="ru-RU"/>
+        </w:rPr>
+        <w:t>СМ</w:t>
+      </w:r>
+      <w:proofErr w:type="gramEnd"/>
+      <w:r>
+        <w:rPr>
+          <w:rFonts w:ascii="Arial" w:hAnsi="Arial" w:cs="Arial"/>
+          <w:b/>
+          <w:sz w:val="40"/>
+          <w:szCs w:val="40"/>
+          <w:u w:val="single"/>
+          <w:lang w:val="ru-RU"/>
+        </w:rPr>
+        <w:t>)</w:t>
       </w:r>
     </w:p>
     <w:p>
@@ -4162,14 +4337,26 @@
           <w:lang w:val="ru-RU"/>
         </w:rPr>
       </w:pPr>
-      <w:r>
-        <w:rPr>
-          <w:rFonts w:ascii="Arial" w:hAnsi="Arial" w:cs="Arial"/>
-          <w:sz w:val="28"/>
-          <w:szCs w:val="28"/>
-        </w:rPr>
-        <w:t>reg[</w:t>
-      </w:r>
+      <w:proofErr w:type="spellStart"/>
+      <w:proofErr w:type="gramStart"/>
+      <w:r>
+        <w:rPr>
+          <w:rFonts w:ascii="Arial" w:hAnsi="Arial" w:cs="Arial"/>
+          <w:sz w:val="28"/>
+          <w:szCs w:val="28"/>
+        </w:rPr>
+        <w:t>reg</w:t>
+      </w:r>
+      <w:proofErr w:type="spellEnd"/>
+      <w:r>
+        <w:rPr>
+          <w:rFonts w:ascii="Arial" w:hAnsi="Arial" w:cs="Arial"/>
+          <w:sz w:val="28"/>
+          <w:szCs w:val="28"/>
+        </w:rPr>
+        <w:t>[</w:t>
+      </w:r>
+      <w:proofErr w:type="gramEnd"/>
       <w:r>
         <w:rPr>
           <w:rFonts w:ascii="Arial" w:hAnsi="Arial" w:cs="Arial"/>
@@ -4713,14 +4900,25 @@
         </w:rPr>
         <w:t xml:space="preserve"> </w:t>
       </w:r>
-      <w:r>
-        <w:rPr>
-          <w:rFonts w:ascii="Arial" w:hAnsi="Arial" w:cs="Arial"/>
-          <w:sz w:val="28"/>
-          <w:szCs w:val="28"/>
-          <w:lang w:val="ru-RU"/>
-        </w:rPr>
-        <w:t>служит сигналом должен ли был произойти прыжок.</w:t>
+      <w:proofErr w:type="gramStart"/>
+      <w:r>
+        <w:rPr>
+          <w:rFonts w:ascii="Arial" w:hAnsi="Arial" w:cs="Arial"/>
+          <w:sz w:val="28"/>
+          <w:szCs w:val="28"/>
+          <w:lang w:val="ru-RU"/>
+        </w:rPr>
+        <w:t>служит сигналом должен ли был</w:t>
+      </w:r>
+      <w:proofErr w:type="gramEnd"/>
+      <w:r>
+        <w:rPr>
+          <w:rFonts w:ascii="Arial" w:hAnsi="Arial" w:cs="Arial"/>
+          <w:sz w:val="28"/>
+          <w:szCs w:val="28"/>
+          <w:lang w:val="ru-RU"/>
+        </w:rPr>
+        <w:t xml:space="preserve"> произойти прыжок.</w:t>
       </w:r>
     </w:p>
     <w:p>
@@ -5832,10 +6030,16 @@
                 <w:sz w:val="28"/>
                 <w:szCs w:val="28"/>
               </w:rPr>
-              <w:t>65</w:t>
-            </w:r>
-            <w:bookmarkStart w:id="0" w:name="_GoBack"/>
-            <w:bookmarkEnd w:id="0"/>
+              <w:t>4</w:t>
+            </w:r>
+            <w:r>
+              <w:rPr>
+                <w:rFonts w:ascii="Arial" w:hAnsi="Arial" w:cs="Arial"/>
+                <w:sz w:val="28"/>
+                <w:szCs w:val="28"/>
+              </w:rPr>
+              <w:t>5</w:t>
+            </w:r>
           </w:p>
         </w:tc>
         <w:tc>
@@ -6532,7 +6736,27 @@
           <w:szCs w:val="28"/>
           <w:lang w:val="ru-RU"/>
         </w:rPr>
-        <w:t xml:space="preserve">Также происходит проверка не является ли команда командой </w:t>
+        <w:t xml:space="preserve">Также происходит </w:t>
+      </w:r>
+      <w:proofErr w:type="gramStart"/>
+      <w:r>
+        <w:rPr>
+          <w:rFonts w:ascii="Arial" w:hAnsi="Arial" w:cs="Arial"/>
+          <w:sz w:val="28"/>
+          <w:szCs w:val="28"/>
+          <w:lang w:val="ru-RU"/>
+        </w:rPr>
+        <w:t>проверка</w:t>
+      </w:r>
+      <w:proofErr w:type="gramEnd"/>
+      <w:r>
+        <w:rPr>
+          <w:rFonts w:ascii="Arial" w:hAnsi="Arial" w:cs="Arial"/>
+          <w:sz w:val="28"/>
+          <w:szCs w:val="28"/>
+          <w:lang w:val="ru-RU"/>
+        </w:rPr>
+        <w:t xml:space="preserve"> не является ли команда командой </w:t>
       </w:r>
       <w:r>
         <w:rPr>
@@ -8045,6 +8269,7 @@
               </w:rPr>
               <w:t>Всегда ноль чтобы работало (</w:t>
             </w:r>
+            <w:proofErr w:type="spellStart"/>
             <w:r>
               <w:rPr>
                 <w:rFonts w:ascii="Arial" w:hAnsi="Arial" w:cs="Arial"/>
@@ -8053,6 +8278,7 @@
               </w:rPr>
               <w:t>tristate</w:t>
             </w:r>
+            <w:proofErr w:type="spellEnd"/>
             <w:r>
               <w:rPr>
                 <w:rFonts w:ascii="Arial" w:hAnsi="Arial" w:cs="Arial"/>
@@ -8062,6 +8288,7 @@
               </w:rPr>
               <w:t xml:space="preserve"> </w:t>
             </w:r>
+            <w:proofErr w:type="spellStart"/>
             <w:r>
               <w:rPr>
                 <w:rFonts w:ascii="Arial" w:hAnsi="Arial" w:cs="Arial"/>
@@ -8070,6 +8297,7 @@
               </w:rPr>
               <w:t>bustri</w:t>
             </w:r>
+            <w:proofErr w:type="spellEnd"/>
             <w:r>
               <w:rPr>
                 <w:rFonts w:ascii="Arial" w:hAnsi="Arial" w:cs="Arial"/>
@@ -8853,7 +9081,25 @@
                 <w:sz w:val="28"/>
                 <w:szCs w:val="28"/>
               </w:rPr>
-              <w:t>(res != 0) 1 – (res == 0)</w:t>
+              <w:t>(res</w:t>
+            </w:r>
+            <w:proofErr w:type="gramStart"/>
+            <w:r>
+              <w:rPr>
+                <w:rFonts w:ascii="Arial" w:hAnsi="Arial" w:cs="Arial"/>
+                <w:sz w:val="28"/>
+                <w:szCs w:val="28"/>
+              </w:rPr>
+              <w:t xml:space="preserve"> !</w:t>
+            </w:r>
+            <w:proofErr w:type="gramEnd"/>
+            <w:r>
+              <w:rPr>
+                <w:rFonts w:ascii="Arial" w:hAnsi="Arial" w:cs="Arial"/>
+                <w:sz w:val="28"/>
+                <w:szCs w:val="28"/>
+              </w:rPr>
+              <w:t>= 0) 1 – (res == 0)</w:t>
             </w:r>
           </w:p>
         </w:tc>
@@ -9716,6 +9962,7 @@
         </w:rPr>
         <w:t xml:space="preserve">Конвейер работает постоянно. Остановка происходит за счет   своевременной установки битов </w:t>
       </w:r>
+      <w:proofErr w:type="spellStart"/>
       <w:r>
         <w:rPr>
           <w:rFonts w:ascii="Arial" w:hAnsi="Arial" w:cs="Arial"/>
@@ -9724,6 +9971,7 @@
         </w:rPr>
         <w:t>reg</w:t>
       </w:r>
+      <w:proofErr w:type="spellEnd"/>
       <w:r>
         <w:rPr>
           <w:rFonts w:ascii="Arial" w:hAnsi="Arial" w:cs="Arial"/>
@@ -9990,7 +10238,27 @@
                 <w:lang w:val="ru-RU"/>
               </w:rPr>
               <w:lastRenderedPageBreak/>
-              <w:t>записи(добавить смену регистров записи и выключение)</w:t>
+              <w:t>запис</w:t>
+            </w:r>
+            <w:proofErr w:type="gramStart"/>
+            <w:r>
+              <w:rPr>
+                <w:rFonts w:ascii="Arial" w:hAnsi="Arial" w:cs="Arial"/>
+                <w:sz w:val="28"/>
+                <w:szCs w:val="28"/>
+                <w:lang w:val="ru-RU"/>
+              </w:rPr>
+              <w:t>и(</w:t>
+            </w:r>
+            <w:proofErr w:type="gramEnd"/>
+            <w:r>
+              <w:rPr>
+                <w:rFonts w:ascii="Arial" w:hAnsi="Arial" w:cs="Arial"/>
+                <w:sz w:val="28"/>
+                <w:szCs w:val="28"/>
+                <w:lang w:val="ru-RU"/>
+              </w:rPr>
+              <w:t>добавить смену регистров записи и выключение)</w:t>
             </w:r>
           </w:p>
         </w:tc>
@@ -10091,8 +10359,19 @@
                 <w:szCs w:val="28"/>
                 <w:lang w:val="ru-RU"/>
               </w:rPr>
-              <w:t>Перезаписать промежуточные регистры</w:t>
-            </w:r>
+              <w:t xml:space="preserve">Перезаписать промежуточные </w:t>
+            </w:r>
+            <w:proofErr w:type="gramStart"/>
+            <w:r>
+              <w:rPr>
+                <w:rFonts w:ascii="Arial" w:hAnsi="Arial" w:cs="Arial"/>
+                <w:sz w:val="28"/>
+                <w:szCs w:val="28"/>
+                <w:lang w:val="ru-RU"/>
+              </w:rPr>
+              <w:t>регистры</w:t>
+            </w:r>
+            <w:proofErr w:type="gramEnd"/>
             <w:r>
               <w:rPr>
                 <w:rFonts w:ascii="Arial" w:hAnsi="Arial" w:cs="Arial"/>
@@ -10159,8 +10438,19 @@
                 <w:szCs w:val="28"/>
                 <w:lang w:val="ru-RU"/>
               </w:rPr>
-              <w:t>Сменить промежуточные регистры</w:t>
-            </w:r>
+              <w:t xml:space="preserve">Сменить промежуточные </w:t>
+            </w:r>
+            <w:proofErr w:type="gramStart"/>
+            <w:r>
+              <w:rPr>
+                <w:rFonts w:ascii="Arial" w:hAnsi="Arial" w:cs="Arial"/>
+                <w:sz w:val="28"/>
+                <w:szCs w:val="28"/>
+                <w:lang w:val="ru-RU"/>
+              </w:rPr>
+              <w:t>регистры</w:t>
+            </w:r>
+            <w:proofErr w:type="gramEnd"/>
             <w:r>
               <w:rPr>
                 <w:rFonts w:ascii="Arial" w:hAnsi="Arial" w:cs="Arial"/>
@@ -10207,6 +10497,7 @@
               </w:rPr>
               <w:t xml:space="preserve">Остановить блок </w:t>
             </w:r>
+            <w:proofErr w:type="gramStart"/>
             <w:r>
               <w:rPr>
                 <w:rFonts w:ascii="Arial" w:hAnsi="Arial" w:cs="Arial"/>
@@ -10215,6 +10506,7 @@
               </w:rPr>
               <w:t>WRITE</w:t>
             </w:r>
+            <w:proofErr w:type="gramEnd"/>
             <w:r>
               <w:rPr>
                 <w:rFonts w:ascii="Arial" w:hAnsi="Arial" w:cs="Arial"/>
@@ -10274,6 +10566,7 @@
               </w:rPr>
               <w:t xml:space="preserve">Остановить блок </w:t>
             </w:r>
+            <w:proofErr w:type="gramStart"/>
             <w:r>
               <w:rPr>
                 <w:rFonts w:ascii="Arial" w:hAnsi="Arial" w:cs="Arial"/>
@@ -10282,6 +10575,7 @@
               </w:rPr>
               <w:t>EXEC</w:t>
             </w:r>
+            <w:proofErr w:type="gramEnd"/>
             <w:r>
               <w:rPr>
                 <w:rFonts w:ascii="Arial" w:hAnsi="Arial" w:cs="Arial"/>
@@ -10426,8 +10720,19 @@
           <w:szCs w:val="28"/>
           <w:lang w:val="ru-RU"/>
         </w:rPr>
-        <w:t>Последовательный централизованный кпдп</w:t>
-      </w:r>
+        <w:t xml:space="preserve">Последовательный централизованный </w:t>
+      </w:r>
+      <w:proofErr w:type="spellStart"/>
+      <w:r>
+        <w:rPr>
+          <w:rFonts w:ascii="Arial" w:hAnsi="Arial" w:cs="Arial"/>
+          <w:sz w:val="28"/>
+          <w:szCs w:val="28"/>
+          <w:lang w:val="ru-RU"/>
+        </w:rPr>
+        <w:t>кпдп</w:t>
+      </w:r>
+      <w:proofErr w:type="spellEnd"/>
     </w:p>
     <w:p>
       <w:pPr>
@@ -10445,7 +10750,47 @@
           <w:szCs w:val="28"/>
           <w:lang w:val="ru-RU"/>
         </w:rPr>
-        <w:t xml:space="preserve">Реализация монтажного или невозможна доступными средствами. Поэтому пришлось использовать двухлинейное соединение с каждым ведущим устройством (шина </w:t>
+        <w:t xml:space="preserve">Реализация </w:t>
+      </w:r>
+      <w:proofErr w:type="gramStart"/>
+      <w:r>
+        <w:rPr>
+          <w:rFonts w:ascii="Arial" w:hAnsi="Arial" w:cs="Arial"/>
+          <w:sz w:val="28"/>
+          <w:szCs w:val="28"/>
+          <w:lang w:val="ru-RU"/>
+        </w:rPr>
+        <w:t>монтажного</w:t>
+      </w:r>
+      <w:proofErr w:type="gramEnd"/>
+      <w:r>
+        <w:rPr>
+          <w:rFonts w:ascii="Arial" w:hAnsi="Arial" w:cs="Arial"/>
+          <w:sz w:val="28"/>
+          <w:szCs w:val="28"/>
+          <w:lang w:val="ru-RU"/>
+        </w:rPr>
+        <w:t xml:space="preserve"> или невозможна доступными средствами. Поэтому пришлось использовать </w:t>
+      </w:r>
+      <w:proofErr w:type="spellStart"/>
+      <w:r>
+        <w:rPr>
+          <w:rFonts w:ascii="Arial" w:hAnsi="Arial" w:cs="Arial"/>
+          <w:sz w:val="28"/>
+          <w:szCs w:val="28"/>
+          <w:lang w:val="ru-RU"/>
+        </w:rPr>
+        <w:t>двухлинейное</w:t>
+      </w:r>
+      <w:proofErr w:type="spellEnd"/>
+      <w:r>
+        <w:rPr>
+          <w:rFonts w:ascii="Arial" w:hAnsi="Arial" w:cs="Arial"/>
+          <w:sz w:val="28"/>
+          <w:szCs w:val="28"/>
+          <w:lang w:val="ru-RU"/>
+        </w:rPr>
+        <w:t xml:space="preserve"> соединение с каждым ведущим устройством (шина </w:t>
       </w:r>
       <w:r>
         <w:rPr>
@@ -10907,7 +11252,27 @@
           <w:szCs w:val="28"/>
           <w:lang w:val="ru-RU"/>
         </w:rPr>
-        <w:t>Разрешенный тактовый сигнал (есть только когда блок получил управле</w:t>
+        <w:t xml:space="preserve">Разрешенный тактовый </w:t>
+      </w:r>
+      <w:proofErr w:type="gramStart"/>
+      <w:r>
+        <w:rPr>
+          <w:rFonts w:ascii="Arial" w:hAnsi="Arial" w:cs="Arial"/>
+          <w:sz w:val="28"/>
+          <w:szCs w:val="28"/>
+          <w:lang w:val="ru-RU"/>
+        </w:rPr>
+        <w:t>сигнал (есть только когда блок получил</w:t>
+      </w:r>
+      <w:proofErr w:type="gramEnd"/>
+      <w:r>
+        <w:rPr>
+          <w:rFonts w:ascii="Arial" w:hAnsi="Arial" w:cs="Arial"/>
+          <w:sz w:val="28"/>
+          <w:szCs w:val="28"/>
+          <w:lang w:val="ru-RU"/>
+        </w:rPr>
+        <w:t xml:space="preserve"> управле</w:t>
       </w:r>
       <w:r>
         <w:rPr>
@@ -11803,14 +12168,67 @@
                 <w:lang w:val="ru-RU"/>
               </w:rPr>
             </w:pPr>
-            <w:r>
-              <w:rPr>
-                <w:rFonts w:ascii="Arial" w:hAnsi="Arial" w:cs="Arial"/>
-                <w:sz w:val="28"/>
-                <w:szCs w:val="28"/>
-                <w:lang w:val="ru-RU"/>
-              </w:rPr>
-              <w:t>Вкл (все биты 1)/выкл (хотябы один бит 0)</w:t>
+            <w:proofErr w:type="spellStart"/>
+            <w:r>
+              <w:rPr>
+                <w:rFonts w:ascii="Arial" w:hAnsi="Arial" w:cs="Arial"/>
+                <w:sz w:val="28"/>
+                <w:szCs w:val="28"/>
+                <w:lang w:val="ru-RU"/>
+              </w:rPr>
+              <w:t>Вкл</w:t>
+            </w:r>
+            <w:proofErr w:type="spellEnd"/>
+            <w:r>
+              <w:rPr>
+                <w:rFonts w:ascii="Arial" w:hAnsi="Arial" w:cs="Arial"/>
+                <w:sz w:val="28"/>
+                <w:szCs w:val="28"/>
+                <w:lang w:val="ru-RU"/>
+              </w:rPr>
+              <w:t xml:space="preserve"> (все биты 1)/</w:t>
+            </w:r>
+            <w:proofErr w:type="spellStart"/>
+            <w:proofErr w:type="gramStart"/>
+            <w:r>
+              <w:rPr>
+                <w:rFonts w:ascii="Arial" w:hAnsi="Arial" w:cs="Arial"/>
+                <w:sz w:val="28"/>
+                <w:szCs w:val="28"/>
+                <w:lang w:val="ru-RU"/>
+              </w:rPr>
+              <w:t>выкл</w:t>
+            </w:r>
+            <w:proofErr w:type="spellEnd"/>
+            <w:proofErr w:type="gramEnd"/>
+            <w:r>
+              <w:rPr>
+                <w:rFonts w:ascii="Arial" w:hAnsi="Arial" w:cs="Arial"/>
+                <w:sz w:val="28"/>
+                <w:szCs w:val="28"/>
+                <w:lang w:val="ru-RU"/>
+              </w:rPr>
+              <w:t xml:space="preserve"> (</w:t>
+            </w:r>
+            <w:proofErr w:type="spellStart"/>
+            <w:r>
+              <w:rPr>
+                <w:rFonts w:ascii="Arial" w:hAnsi="Arial" w:cs="Arial"/>
+                <w:sz w:val="28"/>
+                <w:szCs w:val="28"/>
+                <w:lang w:val="ru-RU"/>
+              </w:rPr>
+              <w:t>хотябы</w:t>
+            </w:r>
+            <w:proofErr w:type="spellEnd"/>
+            <w:r>
+              <w:rPr>
+                <w:rFonts w:ascii="Arial" w:hAnsi="Arial" w:cs="Arial"/>
+                <w:sz w:val="28"/>
+                <w:szCs w:val="28"/>
+                <w:lang w:val="ru-RU"/>
+              </w:rPr>
+              <w:t xml:space="preserve"> один бит 0)</w:t>
             </w:r>
           </w:p>
         </w:tc>
@@ -11860,7 +12278,27 @@
           <w:szCs w:val="28"/>
           <w:lang w:val="ru-RU"/>
         </w:rPr>
-        <w:t xml:space="preserve">истра автоматически подразумевается запись нового значения и младший бит </w:t>
+        <w:t xml:space="preserve">истра автоматически подразумевается запись нового </w:t>
+      </w:r>
+      <w:proofErr w:type="gramStart"/>
+      <w:r>
+        <w:rPr>
+          <w:rFonts w:ascii="Arial" w:hAnsi="Arial" w:cs="Arial"/>
+          <w:sz w:val="28"/>
+          <w:szCs w:val="28"/>
+          <w:lang w:val="ru-RU"/>
+        </w:rPr>
+        <w:t>значения</w:t>
+      </w:r>
+      <w:proofErr w:type="gramEnd"/>
+      <w:r>
+        <w:rPr>
+          <w:rFonts w:ascii="Arial" w:hAnsi="Arial" w:cs="Arial"/>
+          <w:sz w:val="28"/>
+          <w:szCs w:val="28"/>
+          <w:lang w:val="ru-RU"/>
+        </w:rPr>
+        <w:t xml:space="preserve"> и младший бит </w:t>
       </w:r>
       <w:r>
         <w:rPr>
@@ -11936,7 +12374,47 @@
           <w:szCs w:val="28"/>
           <w:lang w:val="ru-RU"/>
         </w:rPr>
-        <w:t xml:space="preserve"> с условием, что блок включен для избежания конфликов результата и флагов.</w:t>
+        <w:t xml:space="preserve"> с условием, что блок включен для </w:t>
+      </w:r>
+      <w:proofErr w:type="spellStart"/>
+      <w:r>
+        <w:rPr>
+          <w:rFonts w:ascii="Arial" w:hAnsi="Arial" w:cs="Arial"/>
+          <w:sz w:val="28"/>
+          <w:szCs w:val="28"/>
+          <w:lang w:val="ru-RU"/>
+        </w:rPr>
+        <w:t>избежания</w:t>
+      </w:r>
+      <w:proofErr w:type="spellEnd"/>
+      <w:r>
+        <w:rPr>
+          <w:rFonts w:ascii="Arial" w:hAnsi="Arial" w:cs="Arial"/>
+          <w:sz w:val="28"/>
+          <w:szCs w:val="28"/>
+          <w:lang w:val="ru-RU"/>
+        </w:rPr>
+        <w:t xml:space="preserve"> </w:t>
+      </w:r>
+      <w:proofErr w:type="spellStart"/>
+      <w:r>
+        <w:rPr>
+          <w:rFonts w:ascii="Arial" w:hAnsi="Arial" w:cs="Arial"/>
+          <w:sz w:val="28"/>
+          <w:szCs w:val="28"/>
+          <w:lang w:val="ru-RU"/>
+        </w:rPr>
+        <w:t>конфликов</w:t>
+      </w:r>
+      <w:proofErr w:type="spellEnd"/>
+      <w:r>
+        <w:rPr>
+          <w:rFonts w:ascii="Arial" w:hAnsi="Arial" w:cs="Arial"/>
+          <w:sz w:val="28"/>
+          <w:szCs w:val="28"/>
+          <w:lang w:val="ru-RU"/>
+        </w:rPr>
+        <w:t xml:space="preserve"> результата и флагов.</w:t>
       </w:r>
     </w:p>
     <w:p>
@@ -13933,7 +14411,27 @@
                 <w:szCs w:val="28"/>
                 <w:lang w:val="ru-RU"/>
               </w:rPr>
-              <w:t>Прочитать верхнее значение стека х2 и защелкнуть его</w:t>
+              <w:t>Прочитать верхнее значение стека х</w:t>
+            </w:r>
+            <w:proofErr w:type="gramStart"/>
+            <w:r>
+              <w:rPr>
+                <w:rFonts w:ascii="Arial" w:hAnsi="Arial" w:cs="Arial"/>
+                <w:sz w:val="28"/>
+                <w:szCs w:val="28"/>
+                <w:lang w:val="ru-RU"/>
+              </w:rPr>
+              <w:t>2</w:t>
+            </w:r>
+            <w:proofErr w:type="gramEnd"/>
+            <w:r>
+              <w:rPr>
+                <w:rFonts w:ascii="Arial" w:hAnsi="Arial" w:cs="Arial"/>
+                <w:sz w:val="28"/>
+                <w:szCs w:val="28"/>
+                <w:lang w:val="ru-RU"/>
+              </w:rPr>
+              <w:t xml:space="preserve"> и защелкнуть его</w:t>
             </w:r>
           </w:p>
         </w:tc>
@@ -13995,10 +14493,2225 @@
           <w:rFonts w:ascii="Arial" w:hAnsi="Arial" w:cs="Arial"/>
           <w:sz w:val="28"/>
           <w:szCs w:val="28"/>
-          <w:lang w:val="ru-RU"/>
         </w:rPr>
       </w:pPr>
     </w:p>
+    <w:p>
+      <w:pPr>
+        <w:rPr>
+          <w:rFonts w:ascii="Arial" w:hAnsi="Arial" w:cs="Arial"/>
+          <w:b/>
+          <w:sz w:val="40"/>
+          <w:szCs w:val="40"/>
+          <w:u w:val="single"/>
+          <w:lang w:val="ru-RU"/>
+        </w:rPr>
+      </w:pPr>
+      <w:r>
+        <w:rPr>
+          <w:rFonts w:ascii="Arial" w:hAnsi="Arial" w:cs="Arial"/>
+          <w:b/>
+          <w:sz w:val="40"/>
+          <w:szCs w:val="40"/>
+          <w:u w:val="single"/>
+        </w:rPr>
+        <w:t>MOV</w:t>
+      </w:r>
+    </w:p>
+    <w:p>
+      <w:pPr>
+        <w:rPr>
+          <w:rFonts w:ascii="Arial" w:hAnsi="Arial" w:cs="Arial"/>
+          <w:sz w:val="28"/>
+          <w:szCs w:val="28"/>
+          <w:lang w:val="ru-RU"/>
+        </w:rPr>
+      </w:pPr>
+      <w:r>
+        <w:rPr>
+          <w:rFonts w:ascii="Arial" w:hAnsi="Arial" w:cs="Arial"/>
+          <w:sz w:val="28"/>
+          <w:szCs w:val="28"/>
+          <w:lang w:val="ru-RU"/>
+        </w:rPr>
+        <w:t>Переносит второй операнд на место первого.</w:t>
+      </w:r>
+    </w:p>
+    <w:p>
+      <w:pPr>
+        <w:rPr>
+          <w:rFonts w:ascii="Arial" w:hAnsi="Arial" w:cs="Arial"/>
+          <w:sz w:val="28"/>
+          <w:szCs w:val="28"/>
+          <w:lang w:val="ru-RU"/>
+        </w:rPr>
+      </w:pPr>
+    </w:p>
+    <w:p>
+      <w:pPr>
+        <w:rPr>
+          <w:rFonts w:ascii="Arial" w:hAnsi="Arial" w:cs="Arial"/>
+          <w:b/>
+          <w:sz w:val="40"/>
+          <w:szCs w:val="40"/>
+          <w:u w:val="single"/>
+          <w:lang w:val="ru-RU"/>
+        </w:rPr>
+      </w:pPr>
+      <w:r>
+        <w:rPr>
+          <w:rFonts w:ascii="Arial" w:hAnsi="Arial" w:cs="Arial"/>
+          <w:b/>
+          <w:sz w:val="40"/>
+          <w:szCs w:val="40"/>
+          <w:u w:val="single"/>
+          <w:lang w:val="ru-RU"/>
+        </w:rPr>
+        <w:lastRenderedPageBreak/>
+        <w:t>Тестовая программа</w:t>
+      </w:r>
+    </w:p>
+    <w:tbl>
+      <w:tblPr>
+        <w:tblStyle w:val="a3"/>
+        <w:tblW w:w="0" w:type="auto"/>
+        <w:tblLook w:val="04A0" w:firstRow="1" w:lastRow="0" w:firstColumn="1" w:lastColumn="0" w:noHBand="0" w:noVBand="1"/>
+      </w:tblPr>
+      <w:tblGrid>
+        <w:gridCol w:w="2064"/>
+        <w:gridCol w:w="3172"/>
+        <w:gridCol w:w="2681"/>
+      </w:tblGrid>
+      <w:tr>
+        <w:tc>
+          <w:tcPr>
+            <w:tcW w:w="2064" w:type="dxa"/>
+          </w:tcPr>
+          <w:p>
+            <w:pPr>
+              <w:jc w:val="right"/>
+              <w:rPr>
+                <w:rFonts w:ascii="Arial" w:hAnsi="Arial" w:cs="Arial"/>
+                <w:sz w:val="28"/>
+                <w:szCs w:val="28"/>
+              </w:rPr>
+            </w:pPr>
+            <w:r>
+              <w:rPr>
+                <w:rFonts w:ascii="Arial" w:hAnsi="Arial" w:cs="Arial"/>
+                <w:color w:val="4F6228" w:themeColor="accent3" w:themeShade="80"/>
+                <w:sz w:val="28"/>
+                <w:szCs w:val="28"/>
+              </w:rPr>
+              <w:t>NOTZ</w:t>
+            </w:r>
+          </w:p>
+        </w:tc>
+        <w:tc>
+          <w:tcPr>
+            <w:tcW w:w="3172" w:type="dxa"/>
+          </w:tcPr>
+          <w:p>
+            <w:pPr>
+              <w:jc w:val="center"/>
+              <w:rPr>
+                <w:rFonts w:ascii="Arial" w:hAnsi="Arial" w:cs="Arial"/>
+                <w:sz w:val="28"/>
+                <w:szCs w:val="28"/>
+              </w:rPr>
+            </w:pPr>
+            <w:r>
+              <w:rPr>
+                <w:rFonts w:ascii="Arial" w:hAnsi="Arial" w:cs="Arial"/>
+                <w:sz w:val="28"/>
+                <w:szCs w:val="28"/>
+              </w:rPr>
+              <w:t>00100001</w:t>
+            </w:r>
+          </w:p>
+        </w:tc>
+        <w:tc>
+          <w:tcPr>
+            <w:tcW w:w="2681" w:type="dxa"/>
+          </w:tcPr>
+          <w:p>
+            <w:pPr>
+              <w:jc w:val="center"/>
+              <w:rPr>
+                <w:rFonts w:ascii="Arial" w:hAnsi="Arial" w:cs="Arial"/>
+                <w:sz w:val="28"/>
+                <w:szCs w:val="28"/>
+              </w:rPr>
+            </w:pPr>
+            <w:r>
+              <w:rPr>
+                <w:rFonts w:ascii="Arial" w:hAnsi="Arial" w:cs="Arial"/>
+                <w:sz w:val="28"/>
+                <w:szCs w:val="28"/>
+              </w:rPr>
+              <w:t>21</w:t>
+            </w:r>
+          </w:p>
+        </w:tc>
+      </w:tr>
+      <w:tr>
+        <w:tc>
+          <w:tcPr>
+            <w:tcW w:w="2064" w:type="dxa"/>
+          </w:tcPr>
+          <w:p>
+            <w:pPr>
+              <w:jc w:val="right"/>
+              <w:rPr>
+                <w:rFonts w:ascii="Arial" w:hAnsi="Arial" w:cs="Arial"/>
+                <w:sz w:val="28"/>
+                <w:szCs w:val="28"/>
+              </w:rPr>
+            </w:pPr>
+            <w:r>
+              <w:rPr>
+                <w:rFonts w:ascii="Arial" w:hAnsi="Arial" w:cs="Arial"/>
+                <w:color w:val="4F6228" w:themeColor="accent3" w:themeShade="80"/>
+                <w:sz w:val="28"/>
+                <w:szCs w:val="28"/>
+              </w:rPr>
+              <w:t>AND</w:t>
+            </w:r>
+          </w:p>
+        </w:tc>
+        <w:tc>
+          <w:tcPr>
+            <w:tcW w:w="3172" w:type="dxa"/>
+          </w:tcPr>
+          <w:p>
+            <w:pPr>
+              <w:jc w:val="center"/>
+              <w:rPr>
+                <w:rFonts w:ascii="Arial" w:hAnsi="Arial" w:cs="Arial"/>
+                <w:sz w:val="28"/>
+                <w:szCs w:val="28"/>
+              </w:rPr>
+            </w:pPr>
+            <w:r>
+              <w:rPr>
+                <w:rFonts w:ascii="Arial" w:hAnsi="Arial" w:cs="Arial"/>
+                <w:sz w:val="28"/>
+                <w:szCs w:val="28"/>
+              </w:rPr>
+              <w:t>01000010</w:t>
+            </w:r>
+          </w:p>
+        </w:tc>
+        <w:tc>
+          <w:tcPr>
+            <w:tcW w:w="2681" w:type="dxa"/>
+          </w:tcPr>
+          <w:p>
+            <w:pPr>
+              <w:jc w:val="center"/>
+              <w:rPr>
+                <w:rFonts w:ascii="Arial" w:hAnsi="Arial" w:cs="Arial"/>
+                <w:sz w:val="28"/>
+                <w:szCs w:val="28"/>
+              </w:rPr>
+            </w:pPr>
+            <w:r>
+              <w:rPr>
+                <w:rFonts w:ascii="Arial" w:hAnsi="Arial" w:cs="Arial"/>
+                <w:sz w:val="28"/>
+                <w:szCs w:val="28"/>
+              </w:rPr>
+              <w:t>42</w:t>
+            </w:r>
+          </w:p>
+        </w:tc>
+      </w:tr>
+      <w:tr>
+        <w:tc>
+          <w:tcPr>
+            <w:tcW w:w="2064" w:type="dxa"/>
+          </w:tcPr>
+          <w:p>
+            <w:pPr>
+              <w:jc w:val="right"/>
+              <w:rPr>
+                <w:rFonts w:ascii="Arial" w:hAnsi="Arial" w:cs="Arial"/>
+                <w:sz w:val="28"/>
+                <w:szCs w:val="28"/>
+              </w:rPr>
+            </w:pPr>
+            <w:r>
+              <w:rPr>
+                <w:rFonts w:ascii="Arial" w:hAnsi="Arial" w:cs="Arial"/>
+                <w:color w:val="4F6228" w:themeColor="accent3" w:themeShade="80"/>
+                <w:sz w:val="28"/>
+                <w:szCs w:val="28"/>
+              </w:rPr>
+              <w:t>INCS</w:t>
+            </w:r>
+          </w:p>
+        </w:tc>
+        <w:tc>
+          <w:tcPr>
+            <w:tcW w:w="3172" w:type="dxa"/>
+          </w:tcPr>
+          <w:p>
+            <w:pPr>
+              <w:jc w:val="center"/>
+              <w:rPr>
+                <w:rFonts w:ascii="Arial" w:hAnsi="Arial" w:cs="Arial"/>
+                <w:sz w:val="28"/>
+                <w:szCs w:val="28"/>
+              </w:rPr>
+            </w:pPr>
+            <w:r>
+              <w:rPr>
+                <w:rFonts w:ascii="Arial" w:hAnsi="Arial" w:cs="Arial"/>
+                <w:sz w:val="28"/>
+                <w:szCs w:val="28"/>
+              </w:rPr>
+              <w:t>00100011</w:t>
+            </w:r>
+          </w:p>
+        </w:tc>
+        <w:tc>
+          <w:tcPr>
+            <w:tcW w:w="2681" w:type="dxa"/>
+          </w:tcPr>
+          <w:p>
+            <w:pPr>
+              <w:jc w:val="center"/>
+              <w:rPr>
+                <w:rFonts w:ascii="Arial" w:hAnsi="Arial" w:cs="Arial"/>
+                <w:sz w:val="28"/>
+                <w:szCs w:val="28"/>
+              </w:rPr>
+            </w:pPr>
+            <w:r>
+              <w:rPr>
+                <w:rFonts w:ascii="Arial" w:hAnsi="Arial" w:cs="Arial"/>
+                <w:sz w:val="28"/>
+                <w:szCs w:val="28"/>
+              </w:rPr>
+              <w:t>23</w:t>
+            </w:r>
+          </w:p>
+        </w:tc>
+      </w:tr>
+      <w:tr>
+        <w:tc>
+          <w:tcPr>
+            <w:tcW w:w="2064" w:type="dxa"/>
+          </w:tcPr>
+          <w:p>
+            <w:pPr>
+              <w:jc w:val="right"/>
+              <w:rPr>
+                <w:rFonts w:ascii="Arial" w:hAnsi="Arial" w:cs="Arial"/>
+                <w:sz w:val="28"/>
+                <w:szCs w:val="28"/>
+              </w:rPr>
+            </w:pPr>
+            <w:r>
+              <w:rPr>
+                <w:rFonts w:ascii="Arial" w:hAnsi="Arial" w:cs="Arial"/>
+                <w:color w:val="4F6228" w:themeColor="accent3" w:themeShade="80"/>
+                <w:sz w:val="28"/>
+                <w:szCs w:val="28"/>
+              </w:rPr>
+              <w:t>ROL</w:t>
+            </w:r>
+          </w:p>
+        </w:tc>
+        <w:tc>
+          <w:tcPr>
+            <w:tcW w:w="3172" w:type="dxa"/>
+          </w:tcPr>
+          <w:p>
+            <w:pPr>
+              <w:jc w:val="center"/>
+              <w:rPr>
+                <w:rFonts w:ascii="Arial" w:hAnsi="Arial" w:cs="Arial"/>
+                <w:sz w:val="28"/>
+                <w:szCs w:val="28"/>
+              </w:rPr>
+            </w:pPr>
+            <w:r>
+              <w:rPr>
+                <w:rFonts w:ascii="Arial" w:hAnsi="Arial" w:cs="Arial"/>
+                <w:sz w:val="28"/>
+                <w:szCs w:val="28"/>
+              </w:rPr>
+              <w:t>00100100</w:t>
+            </w:r>
+          </w:p>
+        </w:tc>
+        <w:tc>
+          <w:tcPr>
+            <w:tcW w:w="2681" w:type="dxa"/>
+          </w:tcPr>
+          <w:p>
+            <w:pPr>
+              <w:jc w:val="center"/>
+              <w:rPr>
+                <w:rFonts w:ascii="Arial" w:hAnsi="Arial" w:cs="Arial"/>
+                <w:sz w:val="28"/>
+                <w:szCs w:val="28"/>
+              </w:rPr>
+            </w:pPr>
+            <w:r>
+              <w:rPr>
+                <w:rFonts w:ascii="Arial" w:hAnsi="Arial" w:cs="Arial"/>
+                <w:sz w:val="28"/>
+                <w:szCs w:val="28"/>
+              </w:rPr>
+              <w:t>24</w:t>
+            </w:r>
+          </w:p>
+        </w:tc>
+      </w:tr>
+      <w:tr>
+        <w:tc>
+          <w:tcPr>
+            <w:tcW w:w="2064" w:type="dxa"/>
+          </w:tcPr>
+          <w:p>
+            <w:pPr>
+              <w:jc w:val="right"/>
+              <w:rPr>
+                <w:rFonts w:ascii="Arial" w:hAnsi="Arial" w:cs="Arial"/>
+                <w:sz w:val="28"/>
+                <w:szCs w:val="28"/>
+              </w:rPr>
+            </w:pPr>
+            <w:r>
+              <w:rPr>
+                <w:rFonts w:ascii="Arial" w:hAnsi="Arial" w:cs="Arial"/>
+                <w:color w:val="4F6228" w:themeColor="accent3" w:themeShade="80"/>
+                <w:sz w:val="28"/>
+                <w:szCs w:val="28"/>
+              </w:rPr>
+              <w:t>MOV</w:t>
+            </w:r>
+          </w:p>
+        </w:tc>
+        <w:tc>
+          <w:tcPr>
+            <w:tcW w:w="3172" w:type="dxa"/>
+          </w:tcPr>
+          <w:p>
+            <w:pPr>
+              <w:jc w:val="center"/>
+              <w:rPr>
+                <w:rFonts w:ascii="Arial" w:hAnsi="Arial" w:cs="Arial"/>
+                <w:sz w:val="28"/>
+                <w:szCs w:val="28"/>
+              </w:rPr>
+            </w:pPr>
+            <w:r>
+              <w:rPr>
+                <w:rFonts w:ascii="Arial" w:hAnsi="Arial" w:cs="Arial"/>
+                <w:sz w:val="28"/>
+                <w:szCs w:val="28"/>
+              </w:rPr>
+              <w:t>01000101</w:t>
+            </w:r>
+          </w:p>
+        </w:tc>
+        <w:tc>
+          <w:tcPr>
+            <w:tcW w:w="2681" w:type="dxa"/>
+          </w:tcPr>
+          <w:p>
+            <w:pPr>
+              <w:jc w:val="center"/>
+              <w:rPr>
+                <w:rFonts w:ascii="Arial" w:hAnsi="Arial" w:cs="Arial"/>
+                <w:sz w:val="28"/>
+                <w:szCs w:val="28"/>
+              </w:rPr>
+            </w:pPr>
+            <w:r>
+              <w:rPr>
+                <w:rFonts w:ascii="Arial" w:hAnsi="Arial" w:cs="Arial"/>
+                <w:sz w:val="28"/>
+                <w:szCs w:val="28"/>
+              </w:rPr>
+              <w:t>45</w:t>
+            </w:r>
+          </w:p>
+        </w:tc>
+      </w:tr>
+      <w:tr>
+        <w:tc>
+          <w:tcPr>
+            <w:tcW w:w="2064" w:type="dxa"/>
+          </w:tcPr>
+          <w:p>
+            <w:pPr>
+              <w:jc w:val="right"/>
+              <w:rPr>
+                <w:rFonts w:ascii="Arial" w:hAnsi="Arial" w:cs="Arial"/>
+                <w:sz w:val="28"/>
+                <w:szCs w:val="28"/>
+              </w:rPr>
+            </w:pPr>
+            <w:r>
+              <w:rPr>
+                <w:rFonts w:ascii="Arial" w:hAnsi="Arial" w:cs="Arial"/>
+                <w:color w:val="4F6228" w:themeColor="accent3" w:themeShade="80"/>
+                <w:sz w:val="28"/>
+                <w:szCs w:val="28"/>
+              </w:rPr>
+              <w:t>JMP</w:t>
+            </w:r>
+          </w:p>
+        </w:tc>
+        <w:tc>
+          <w:tcPr>
+            <w:tcW w:w="3172" w:type="dxa"/>
+          </w:tcPr>
+          <w:p>
+            <w:pPr>
+              <w:jc w:val="center"/>
+              <w:rPr>
+                <w:rFonts w:ascii="Arial" w:hAnsi="Arial" w:cs="Arial"/>
+                <w:sz w:val="28"/>
+                <w:szCs w:val="28"/>
+              </w:rPr>
+            </w:pPr>
+            <w:r>
+              <w:rPr>
+                <w:rFonts w:ascii="Arial" w:hAnsi="Arial" w:cs="Arial"/>
+                <w:sz w:val="28"/>
+                <w:szCs w:val="28"/>
+              </w:rPr>
+              <w:t>10010110</w:t>
+            </w:r>
+          </w:p>
+        </w:tc>
+        <w:tc>
+          <w:tcPr>
+            <w:tcW w:w="2681" w:type="dxa"/>
+          </w:tcPr>
+          <w:p>
+            <w:pPr>
+              <w:jc w:val="center"/>
+              <w:rPr>
+                <w:rFonts w:ascii="Arial" w:hAnsi="Arial" w:cs="Arial"/>
+                <w:sz w:val="28"/>
+                <w:szCs w:val="28"/>
+              </w:rPr>
+            </w:pPr>
+            <w:r>
+              <w:rPr>
+                <w:rFonts w:ascii="Arial" w:hAnsi="Arial" w:cs="Arial"/>
+                <w:sz w:val="28"/>
+                <w:szCs w:val="28"/>
+              </w:rPr>
+              <w:t>96</w:t>
+            </w:r>
+          </w:p>
+        </w:tc>
+      </w:tr>
+      <w:tr>
+        <w:tc>
+          <w:tcPr>
+            <w:tcW w:w="2064" w:type="dxa"/>
+          </w:tcPr>
+          <w:p>
+            <w:pPr>
+              <w:jc w:val="right"/>
+              <w:rPr>
+                <w:rFonts w:ascii="Arial" w:hAnsi="Arial" w:cs="Arial"/>
+                <w:sz w:val="28"/>
+                <w:szCs w:val="28"/>
+              </w:rPr>
+            </w:pPr>
+            <w:r>
+              <w:rPr>
+                <w:rFonts w:ascii="Arial" w:hAnsi="Arial" w:cs="Arial"/>
+                <w:color w:val="4F6228" w:themeColor="accent3" w:themeShade="80"/>
+                <w:sz w:val="28"/>
+                <w:szCs w:val="28"/>
+              </w:rPr>
+              <w:t>PUSH</w:t>
+            </w:r>
+          </w:p>
+        </w:tc>
+        <w:tc>
+          <w:tcPr>
+            <w:tcW w:w="3172" w:type="dxa"/>
+          </w:tcPr>
+          <w:p>
+            <w:pPr>
+              <w:jc w:val="center"/>
+              <w:rPr>
+                <w:rFonts w:ascii="Arial" w:hAnsi="Arial" w:cs="Arial"/>
+                <w:sz w:val="28"/>
+                <w:szCs w:val="28"/>
+              </w:rPr>
+            </w:pPr>
+            <w:r>
+              <w:rPr>
+                <w:rFonts w:ascii="Arial" w:hAnsi="Arial" w:cs="Arial"/>
+                <w:sz w:val="28"/>
+                <w:szCs w:val="28"/>
+              </w:rPr>
+              <w:t>00100111</w:t>
+            </w:r>
+          </w:p>
+        </w:tc>
+        <w:tc>
+          <w:tcPr>
+            <w:tcW w:w="2681" w:type="dxa"/>
+          </w:tcPr>
+          <w:p>
+            <w:pPr>
+              <w:jc w:val="center"/>
+              <w:rPr>
+                <w:rFonts w:ascii="Arial" w:hAnsi="Arial" w:cs="Arial"/>
+                <w:sz w:val="28"/>
+                <w:szCs w:val="28"/>
+              </w:rPr>
+            </w:pPr>
+            <w:r>
+              <w:rPr>
+                <w:rFonts w:ascii="Arial" w:hAnsi="Arial" w:cs="Arial"/>
+                <w:sz w:val="28"/>
+                <w:szCs w:val="28"/>
+              </w:rPr>
+              <w:t>27</w:t>
+            </w:r>
+          </w:p>
+        </w:tc>
+      </w:tr>
+      <w:tr>
+        <w:tc>
+          <w:tcPr>
+            <w:tcW w:w="2064" w:type="dxa"/>
+          </w:tcPr>
+          <w:p>
+            <w:pPr>
+              <w:jc w:val="right"/>
+              <w:rPr>
+                <w:rFonts w:ascii="Arial" w:hAnsi="Arial" w:cs="Arial"/>
+                <w:sz w:val="28"/>
+                <w:szCs w:val="28"/>
+              </w:rPr>
+            </w:pPr>
+            <w:r>
+              <w:rPr>
+                <w:rFonts w:ascii="Arial" w:hAnsi="Arial" w:cs="Arial"/>
+                <w:color w:val="4F6228" w:themeColor="accent3" w:themeShade="80"/>
+                <w:sz w:val="28"/>
+                <w:szCs w:val="28"/>
+              </w:rPr>
+              <w:t>POP</w:t>
+            </w:r>
+          </w:p>
+        </w:tc>
+        <w:tc>
+          <w:tcPr>
+            <w:tcW w:w="3172" w:type="dxa"/>
+          </w:tcPr>
+          <w:p>
+            <w:pPr>
+              <w:jc w:val="center"/>
+              <w:rPr>
+                <w:rFonts w:ascii="Arial" w:hAnsi="Arial" w:cs="Arial"/>
+                <w:sz w:val="28"/>
+                <w:szCs w:val="28"/>
+              </w:rPr>
+            </w:pPr>
+            <w:r>
+              <w:rPr>
+                <w:rFonts w:ascii="Arial" w:hAnsi="Arial" w:cs="Arial"/>
+                <w:sz w:val="28"/>
+                <w:szCs w:val="28"/>
+              </w:rPr>
+              <w:t>00011000</w:t>
+            </w:r>
+          </w:p>
+        </w:tc>
+        <w:tc>
+          <w:tcPr>
+            <w:tcW w:w="2681" w:type="dxa"/>
+          </w:tcPr>
+          <w:p>
+            <w:pPr>
+              <w:jc w:val="center"/>
+              <w:rPr>
+                <w:rFonts w:ascii="Arial" w:hAnsi="Arial" w:cs="Arial"/>
+                <w:sz w:val="28"/>
+                <w:szCs w:val="28"/>
+              </w:rPr>
+            </w:pPr>
+            <w:r>
+              <w:rPr>
+                <w:rFonts w:ascii="Arial" w:hAnsi="Arial" w:cs="Arial"/>
+                <w:sz w:val="28"/>
+                <w:szCs w:val="28"/>
+              </w:rPr>
+              <w:t>18</w:t>
+            </w:r>
+          </w:p>
+        </w:tc>
+      </w:tr>
+      <w:tr>
+        <w:tc>
+          <w:tcPr>
+            <w:tcW w:w="2064" w:type="dxa"/>
+          </w:tcPr>
+          <w:p>
+            <w:pPr>
+              <w:jc w:val="right"/>
+              <w:rPr>
+                <w:rFonts w:ascii="Arial" w:hAnsi="Arial" w:cs="Arial"/>
+                <w:sz w:val="28"/>
+                <w:szCs w:val="28"/>
+              </w:rPr>
+            </w:pPr>
+            <w:r>
+              <w:rPr>
+                <w:rFonts w:ascii="Arial" w:hAnsi="Arial" w:cs="Arial"/>
+                <w:color w:val="4F6228" w:themeColor="accent3" w:themeShade="80"/>
+                <w:sz w:val="28"/>
+                <w:szCs w:val="28"/>
+              </w:rPr>
+              <w:t>HLT</w:t>
+            </w:r>
+          </w:p>
+        </w:tc>
+        <w:tc>
+          <w:tcPr>
+            <w:tcW w:w="3172" w:type="dxa"/>
+          </w:tcPr>
+          <w:p>
+            <w:pPr>
+              <w:jc w:val="center"/>
+              <w:rPr>
+                <w:rFonts w:ascii="Arial" w:hAnsi="Arial" w:cs="Arial"/>
+                <w:sz w:val="28"/>
+                <w:szCs w:val="28"/>
+              </w:rPr>
+            </w:pPr>
+            <w:r>
+              <w:rPr>
+                <w:rFonts w:ascii="Arial" w:hAnsi="Arial" w:cs="Arial"/>
+                <w:sz w:val="28"/>
+                <w:szCs w:val="28"/>
+              </w:rPr>
+              <w:t>00011001</w:t>
+            </w:r>
+          </w:p>
+        </w:tc>
+        <w:tc>
+          <w:tcPr>
+            <w:tcW w:w="2681" w:type="dxa"/>
+          </w:tcPr>
+          <w:p>
+            <w:pPr>
+              <w:jc w:val="center"/>
+              <w:rPr>
+                <w:rFonts w:ascii="Arial" w:hAnsi="Arial" w:cs="Arial"/>
+                <w:sz w:val="28"/>
+                <w:szCs w:val="28"/>
+              </w:rPr>
+            </w:pPr>
+            <w:r>
+              <w:rPr>
+                <w:rFonts w:ascii="Arial" w:hAnsi="Arial" w:cs="Arial"/>
+                <w:sz w:val="28"/>
+                <w:szCs w:val="28"/>
+              </w:rPr>
+              <w:t>19</w:t>
+            </w:r>
+          </w:p>
+        </w:tc>
+      </w:tr>
+      <w:tr>
+        <w:tc>
+          <w:tcPr>
+            <w:tcW w:w="2064" w:type="dxa"/>
+          </w:tcPr>
+          <w:p>
+            <w:pPr>
+              <w:jc w:val="right"/>
+              <w:rPr>
+                <w:rFonts w:ascii="Arial" w:hAnsi="Arial" w:cs="Arial"/>
+                <w:sz w:val="28"/>
+                <w:szCs w:val="28"/>
+              </w:rPr>
+            </w:pPr>
+            <w:r>
+              <w:rPr>
+                <w:rFonts w:ascii="Arial" w:hAnsi="Arial" w:cs="Arial"/>
+                <w:color w:val="4F6228" w:themeColor="accent3" w:themeShade="80"/>
+                <w:sz w:val="28"/>
+                <w:szCs w:val="28"/>
+              </w:rPr>
+              <w:t>JZ</w:t>
+            </w:r>
+          </w:p>
+        </w:tc>
+        <w:tc>
+          <w:tcPr>
+            <w:tcW w:w="3172" w:type="dxa"/>
+          </w:tcPr>
+          <w:p>
+            <w:pPr>
+              <w:jc w:val="center"/>
+              <w:rPr>
+                <w:rFonts w:ascii="Arial" w:hAnsi="Arial" w:cs="Arial"/>
+                <w:sz w:val="28"/>
+                <w:szCs w:val="28"/>
+              </w:rPr>
+            </w:pPr>
+            <w:r>
+              <w:rPr>
+                <w:rFonts w:ascii="Arial" w:hAnsi="Arial" w:cs="Arial"/>
+                <w:sz w:val="28"/>
+                <w:szCs w:val="28"/>
+              </w:rPr>
+              <w:t>10011010</w:t>
+            </w:r>
+          </w:p>
+        </w:tc>
+        <w:tc>
+          <w:tcPr>
+            <w:tcW w:w="2681" w:type="dxa"/>
+          </w:tcPr>
+          <w:p>
+            <w:pPr>
+              <w:jc w:val="center"/>
+              <w:rPr>
+                <w:rFonts w:ascii="Arial" w:hAnsi="Arial" w:cs="Arial"/>
+                <w:sz w:val="28"/>
+                <w:szCs w:val="28"/>
+              </w:rPr>
+            </w:pPr>
+            <w:r>
+              <w:rPr>
+                <w:rFonts w:ascii="Arial" w:hAnsi="Arial" w:cs="Arial"/>
+                <w:sz w:val="28"/>
+                <w:szCs w:val="28"/>
+              </w:rPr>
+              <w:t>9A</w:t>
+            </w:r>
+          </w:p>
+        </w:tc>
+      </w:tr>
+    </w:tbl>
+    <w:p>
+      <w:pPr>
+        <w:rPr>
+          <w:rFonts w:ascii="Arial" w:hAnsi="Arial" w:cs="Arial"/>
+          <w:sz w:val="28"/>
+          <w:szCs w:val="28"/>
+          <w:lang w:val="ru-RU"/>
+        </w:rPr>
+      </w:pPr>
+      <w:r>
+        <w:rPr>
+          <w:rFonts w:ascii="Arial" w:hAnsi="Arial" w:cs="Arial"/>
+          <w:sz w:val="28"/>
+          <w:szCs w:val="28"/>
+          <w:lang w:val="ru-RU"/>
+        </w:rPr>
+        <w:br/>
+        <w:t xml:space="preserve">Заполним </w:t>
+      </w:r>
+      <w:r>
+        <w:rPr>
+          <w:rFonts w:ascii="Arial" w:hAnsi="Arial" w:cs="Arial"/>
+          <w:sz w:val="28"/>
+          <w:szCs w:val="28"/>
+        </w:rPr>
+        <w:t xml:space="preserve">RAM </w:t>
+      </w:r>
+      <w:r>
+        <w:rPr>
+          <w:rFonts w:ascii="Arial" w:hAnsi="Arial" w:cs="Arial"/>
+          <w:sz w:val="28"/>
+          <w:szCs w:val="28"/>
+          <w:lang w:val="ru-RU"/>
+        </w:rPr>
+        <w:t>0 1 2 3 4..</w:t>
+      </w:r>
+    </w:p>
+    <w:tbl>
+      <w:tblPr>
+        <w:tblStyle w:val="a3"/>
+        <w:tblW w:w="0" w:type="auto"/>
+        <w:tblLook w:val="04A0" w:firstRow="1" w:lastRow="0" w:firstColumn="1" w:lastColumn="0" w:noHBand="0" w:noVBand="1"/>
+      </w:tblPr>
+      <w:tblGrid>
+        <w:gridCol w:w="2219"/>
+        <w:gridCol w:w="4007"/>
+        <w:gridCol w:w="3350"/>
+      </w:tblGrid>
+      <w:tr>
+        <w:tc>
+          <w:tcPr>
+            <w:tcW w:w="2219" w:type="dxa"/>
+          </w:tcPr>
+          <w:p>
+            <w:pPr>
+              <w:rPr>
+                <w:rFonts w:ascii="Arial" w:hAnsi="Arial" w:cs="Arial"/>
+                <w:sz w:val="28"/>
+                <w:szCs w:val="28"/>
+                <w:lang w:val="ru-RU"/>
+              </w:rPr>
+            </w:pPr>
+            <w:r>
+              <w:rPr>
+                <w:rFonts w:ascii="Arial" w:hAnsi="Arial" w:cs="Arial"/>
+                <w:sz w:val="28"/>
+                <w:szCs w:val="28"/>
+                <w:lang w:val="ru-RU"/>
+              </w:rPr>
+              <w:t>Команда</w:t>
+            </w:r>
+          </w:p>
+        </w:tc>
+        <w:tc>
+          <w:tcPr>
+            <w:tcW w:w="4007" w:type="dxa"/>
+          </w:tcPr>
+          <w:p>
+            <w:pPr>
+              <w:rPr>
+                <w:rFonts w:ascii="Arial" w:hAnsi="Arial" w:cs="Arial"/>
+                <w:sz w:val="28"/>
+                <w:szCs w:val="28"/>
+                <w:lang w:val="ru-RU"/>
+              </w:rPr>
+            </w:pPr>
+            <w:r>
+              <w:rPr>
+                <w:rFonts w:ascii="Arial" w:hAnsi="Arial" w:cs="Arial"/>
+                <w:sz w:val="28"/>
+                <w:szCs w:val="28"/>
+                <w:lang w:val="ru-RU"/>
+              </w:rPr>
+              <w:t>Значение</w:t>
+            </w:r>
+          </w:p>
+        </w:tc>
+        <w:tc>
+          <w:tcPr>
+            <w:tcW w:w="3350" w:type="dxa"/>
+          </w:tcPr>
+          <w:p>
+            <w:pPr>
+              <w:rPr>
+                <w:rFonts w:ascii="Arial" w:hAnsi="Arial" w:cs="Arial"/>
+                <w:sz w:val="28"/>
+                <w:szCs w:val="28"/>
+              </w:rPr>
+            </w:pPr>
+            <w:r>
+              <w:rPr>
+                <w:rFonts w:ascii="Arial" w:hAnsi="Arial" w:cs="Arial"/>
+                <w:sz w:val="28"/>
+                <w:szCs w:val="28"/>
+                <w:lang w:val="ru-RU"/>
+              </w:rPr>
+              <w:t>Численные значения</w:t>
+            </w:r>
+            <w:r>
+              <w:rPr>
+                <w:rFonts w:ascii="Arial" w:hAnsi="Arial" w:cs="Arial"/>
+                <w:sz w:val="28"/>
+                <w:szCs w:val="28"/>
+              </w:rPr>
+              <w:t>(hex)</w:t>
+            </w:r>
+          </w:p>
+        </w:tc>
+      </w:tr>
+      <w:tr>
+        <w:tc>
+          <w:tcPr>
+            <w:tcW w:w="2219" w:type="dxa"/>
+          </w:tcPr>
+          <w:p>
+            <w:pPr>
+              <w:rPr>
+                <w:rFonts w:ascii="Arial" w:hAnsi="Arial" w:cs="Arial"/>
+                <w:sz w:val="28"/>
+                <w:szCs w:val="28"/>
+                <w:lang w:val="ru-RU"/>
+              </w:rPr>
+            </w:pPr>
+            <w:r>
+              <w:rPr>
+                <w:rFonts w:ascii="Arial" w:hAnsi="Arial" w:cs="Arial"/>
+                <w:sz w:val="28"/>
+                <w:szCs w:val="28"/>
+                <w:lang w:val="ru-RU"/>
+              </w:rPr>
+              <w:t>4220011001</w:t>
+            </w:r>
+          </w:p>
+        </w:tc>
+        <w:tc>
+          <w:tcPr>
+            <w:tcW w:w="4007" w:type="dxa"/>
+          </w:tcPr>
+          <w:p>
+            <w:pPr>
+              <w:rPr>
+                <w:rFonts w:ascii="Arial" w:hAnsi="Arial" w:cs="Arial"/>
+                <w:sz w:val="28"/>
+                <w:szCs w:val="28"/>
+              </w:rPr>
+            </w:pPr>
+            <w:r>
+              <w:rPr>
+                <w:rFonts w:ascii="Arial" w:hAnsi="Arial" w:cs="Arial"/>
+                <w:sz w:val="28"/>
+                <w:szCs w:val="28"/>
+              </w:rPr>
+              <w:t>RCM[1] &amp; RAM[1] -&gt; RCM[1]</w:t>
+            </w:r>
+          </w:p>
+        </w:tc>
+        <w:tc>
+          <w:tcPr>
+            <w:tcW w:w="3350" w:type="dxa"/>
+          </w:tcPr>
+          <w:p>
+            <w:pPr>
+              <w:rPr>
+                <w:rFonts w:ascii="Arial" w:hAnsi="Arial" w:cs="Arial"/>
+                <w:sz w:val="28"/>
+                <w:szCs w:val="28"/>
+              </w:rPr>
+            </w:pPr>
+            <w:r>
+              <w:rPr>
+                <w:rFonts w:ascii="Arial" w:hAnsi="Arial" w:cs="Arial"/>
+                <w:sz w:val="28"/>
+                <w:szCs w:val="28"/>
+                <w:lang w:val="ru-RU"/>
+              </w:rPr>
+              <w:t xml:space="preserve">0 </w:t>
+            </w:r>
+            <w:r>
+              <w:rPr>
+                <w:rFonts w:ascii="Arial" w:hAnsi="Arial" w:cs="Arial"/>
+                <w:sz w:val="28"/>
+                <w:szCs w:val="28"/>
+              </w:rPr>
+              <w:t>&amp; 1 -&gt; 0</w:t>
+            </w:r>
+          </w:p>
+        </w:tc>
+      </w:tr>
+      <w:tr>
+        <w:tc>
+          <w:tcPr>
+            <w:tcW w:w="2219" w:type="dxa"/>
+          </w:tcPr>
+          <w:p>
+            <w:pPr>
+              <w:rPr>
+                <w:rFonts w:ascii="Arial" w:hAnsi="Arial" w:cs="Arial"/>
+                <w:sz w:val="28"/>
+                <w:szCs w:val="28"/>
+              </w:rPr>
+            </w:pPr>
+            <w:r>
+              <w:rPr>
+                <w:rFonts w:ascii="Arial" w:hAnsi="Arial" w:cs="Arial"/>
+                <w:sz w:val="28"/>
+                <w:szCs w:val="28"/>
+              </w:rPr>
+              <w:t>2110030000</w:t>
+            </w:r>
+          </w:p>
+        </w:tc>
+        <w:tc>
+          <w:tcPr>
+            <w:tcW w:w="4007" w:type="dxa"/>
+          </w:tcPr>
+          <w:p>
+            <w:pPr>
+              <w:rPr>
+                <w:rFonts w:ascii="Arial" w:hAnsi="Arial" w:cs="Arial"/>
+                <w:sz w:val="28"/>
+                <w:szCs w:val="28"/>
+              </w:rPr>
+            </w:pPr>
+            <w:r>
+              <w:rPr>
+                <w:rFonts w:ascii="Arial" w:hAnsi="Arial" w:cs="Arial"/>
+                <w:sz w:val="28"/>
+                <w:szCs w:val="28"/>
+              </w:rPr>
+              <w:t>!RAM[3] -&gt; RAM[3]</w:t>
+            </w:r>
+          </w:p>
+        </w:tc>
+        <w:tc>
+          <w:tcPr>
+            <w:tcW w:w="3350" w:type="dxa"/>
+          </w:tcPr>
+          <w:p>
+            <w:pPr>
+              <w:rPr>
+                <w:rFonts w:ascii="Arial" w:hAnsi="Arial" w:cs="Arial"/>
+                <w:sz w:val="28"/>
+                <w:szCs w:val="28"/>
+              </w:rPr>
+            </w:pPr>
+            <w:r>
+              <w:rPr>
+                <w:rFonts w:ascii="Arial" w:hAnsi="Arial" w:cs="Arial"/>
+                <w:sz w:val="28"/>
+                <w:szCs w:val="28"/>
+              </w:rPr>
+              <w:t>!3</w:t>
+            </w:r>
+          </w:p>
+        </w:tc>
+      </w:tr>
+      <w:tr>
+        <w:tc>
+          <w:tcPr>
+            <w:tcW w:w="2219" w:type="dxa"/>
+          </w:tcPr>
+          <w:p>
+            <w:pPr>
+              <w:rPr>
+                <w:rFonts w:ascii="Arial" w:hAnsi="Arial" w:cs="Arial"/>
+                <w:sz w:val="28"/>
+                <w:szCs w:val="28"/>
+                <w:lang w:val="ru-RU"/>
+              </w:rPr>
+            </w:pPr>
+            <w:r>
+              <w:rPr>
+                <w:rFonts w:ascii="Arial" w:hAnsi="Arial" w:cs="Arial"/>
+                <w:sz w:val="28"/>
+                <w:szCs w:val="28"/>
+              </w:rPr>
+              <w:t>2110030000</w:t>
+            </w:r>
+          </w:p>
+        </w:tc>
+        <w:tc>
+          <w:tcPr>
+            <w:tcW w:w="4007" w:type="dxa"/>
+          </w:tcPr>
+          <w:p>
+            <w:pPr>
+              <w:rPr>
+                <w:rFonts w:ascii="Arial" w:hAnsi="Arial" w:cs="Arial"/>
+                <w:sz w:val="28"/>
+                <w:szCs w:val="28"/>
+                <w:lang w:val="ru-RU"/>
+              </w:rPr>
+            </w:pPr>
+            <w:r>
+              <w:rPr>
+                <w:rFonts w:ascii="Arial" w:hAnsi="Arial" w:cs="Arial"/>
+                <w:sz w:val="28"/>
+                <w:szCs w:val="28"/>
+              </w:rPr>
+              <w:t>RAM[3] -&gt; RAM[3]</w:t>
+            </w:r>
+          </w:p>
+        </w:tc>
+        <w:tc>
+          <w:tcPr>
+            <w:tcW w:w="3350" w:type="dxa"/>
+          </w:tcPr>
+          <w:p>
+            <w:pPr>
+              <w:rPr>
+                <w:rFonts w:ascii="Arial" w:hAnsi="Arial" w:cs="Arial"/>
+                <w:sz w:val="28"/>
+                <w:szCs w:val="28"/>
+              </w:rPr>
+            </w:pPr>
+            <w:r>
+              <w:rPr>
+                <w:rFonts w:ascii="Arial" w:hAnsi="Arial" w:cs="Arial"/>
+                <w:sz w:val="28"/>
+                <w:szCs w:val="28"/>
+              </w:rPr>
+              <w:t>!3</w:t>
+            </w:r>
+          </w:p>
+        </w:tc>
+      </w:tr>
+      <w:tr>
+        <w:tc>
+          <w:tcPr>
+            <w:tcW w:w="2219" w:type="dxa"/>
+          </w:tcPr>
+          <w:p>
+            <w:pPr>
+              <w:rPr>
+                <w:rFonts w:ascii="Arial" w:hAnsi="Arial" w:cs="Arial"/>
+                <w:sz w:val="28"/>
+                <w:szCs w:val="28"/>
+              </w:rPr>
+            </w:pPr>
+            <w:r>
+              <w:rPr>
+                <w:rFonts w:ascii="Arial" w:hAnsi="Arial" w:cs="Arial"/>
+                <w:sz w:val="28"/>
+                <w:szCs w:val="28"/>
+              </w:rPr>
+              <w:t>2310000000</w:t>
+            </w:r>
+          </w:p>
+        </w:tc>
+        <w:tc>
+          <w:tcPr>
+            <w:tcW w:w="4007" w:type="dxa"/>
+          </w:tcPr>
+          <w:p>
+            <w:pPr>
+              <w:rPr>
+                <w:rFonts w:ascii="Arial" w:hAnsi="Arial" w:cs="Arial"/>
+                <w:sz w:val="28"/>
+                <w:szCs w:val="28"/>
+              </w:rPr>
+            </w:pPr>
+            <w:r>
+              <w:rPr>
+                <w:rFonts w:ascii="Arial" w:hAnsi="Arial" w:cs="Arial"/>
+                <w:sz w:val="28"/>
+                <w:szCs w:val="28"/>
+              </w:rPr>
+              <w:t>RAM[0] + 1 -&gt; RAM[0]</w:t>
+            </w:r>
+          </w:p>
+        </w:tc>
+        <w:tc>
+          <w:tcPr>
+            <w:tcW w:w="3350" w:type="dxa"/>
+          </w:tcPr>
+          <w:p>
+            <w:pPr>
+              <w:rPr>
+                <w:rFonts w:ascii="Arial" w:hAnsi="Arial" w:cs="Arial"/>
+                <w:sz w:val="28"/>
+                <w:szCs w:val="28"/>
+              </w:rPr>
+            </w:pPr>
+            <w:r>
+              <w:rPr>
+                <w:rFonts w:ascii="Arial" w:hAnsi="Arial" w:cs="Arial"/>
+                <w:sz w:val="28"/>
+                <w:szCs w:val="28"/>
+              </w:rPr>
+              <w:t>0 + 1 -&gt; 1</w:t>
+            </w:r>
+          </w:p>
+        </w:tc>
+      </w:tr>
+      <w:tr>
+        <w:tc>
+          <w:tcPr>
+            <w:tcW w:w="2219" w:type="dxa"/>
+          </w:tcPr>
+          <w:p>
+            <w:pPr>
+              <w:rPr>
+                <w:rFonts w:ascii="Arial" w:hAnsi="Arial" w:cs="Arial"/>
+                <w:sz w:val="28"/>
+                <w:szCs w:val="28"/>
+              </w:rPr>
+            </w:pPr>
+            <w:r>
+              <w:rPr>
+                <w:rFonts w:ascii="Arial" w:hAnsi="Arial" w:cs="Arial"/>
+                <w:sz w:val="28"/>
+                <w:szCs w:val="28"/>
+              </w:rPr>
+              <w:t>2310000000</w:t>
+            </w:r>
+          </w:p>
+        </w:tc>
+        <w:tc>
+          <w:tcPr>
+            <w:tcW w:w="4007" w:type="dxa"/>
+          </w:tcPr>
+          <w:p>
+            <w:pPr>
+              <w:rPr>
+                <w:rFonts w:ascii="Arial" w:hAnsi="Arial" w:cs="Arial"/>
+                <w:sz w:val="28"/>
+                <w:szCs w:val="28"/>
+              </w:rPr>
+            </w:pPr>
+            <w:r>
+              <w:rPr>
+                <w:rFonts w:ascii="Arial" w:hAnsi="Arial" w:cs="Arial"/>
+                <w:sz w:val="28"/>
+                <w:szCs w:val="28"/>
+              </w:rPr>
+              <w:t>RAM[0] + 0 -&gt; RAM[0]</w:t>
+            </w:r>
+          </w:p>
+        </w:tc>
+        <w:tc>
+          <w:tcPr>
+            <w:tcW w:w="3350" w:type="dxa"/>
+          </w:tcPr>
+          <w:p>
+            <w:pPr>
+              <w:rPr>
+                <w:rFonts w:ascii="Arial" w:hAnsi="Arial" w:cs="Arial"/>
+                <w:sz w:val="28"/>
+                <w:szCs w:val="28"/>
+              </w:rPr>
+            </w:pPr>
+            <w:r>
+              <w:rPr>
+                <w:rFonts w:ascii="Arial" w:hAnsi="Arial" w:cs="Arial"/>
+                <w:sz w:val="28"/>
+                <w:szCs w:val="28"/>
+              </w:rPr>
+              <w:t>1 + 0 -&gt; 1</w:t>
+            </w:r>
+          </w:p>
+        </w:tc>
+      </w:tr>
+      <w:tr>
+        <w:tc>
+          <w:tcPr>
+            <w:tcW w:w="2219" w:type="dxa"/>
+          </w:tcPr>
+          <w:p>
+            <w:pPr>
+              <w:rPr>
+                <w:rFonts w:ascii="Arial" w:hAnsi="Arial" w:cs="Arial"/>
+                <w:sz w:val="28"/>
+                <w:szCs w:val="28"/>
+              </w:rPr>
+            </w:pPr>
+            <w:r>
+              <w:rPr>
+                <w:rFonts w:ascii="Arial" w:hAnsi="Arial" w:cs="Arial"/>
+                <w:sz w:val="28"/>
+                <w:szCs w:val="28"/>
+              </w:rPr>
+              <w:t>2410020000</w:t>
+            </w:r>
+          </w:p>
+        </w:tc>
+        <w:tc>
+          <w:tcPr>
+            <w:tcW w:w="4007" w:type="dxa"/>
+          </w:tcPr>
+          <w:p>
+            <w:pPr>
+              <w:rPr>
+                <w:rFonts w:ascii="Arial" w:hAnsi="Arial" w:cs="Arial"/>
+                <w:sz w:val="28"/>
+                <w:szCs w:val="28"/>
+              </w:rPr>
+            </w:pPr>
+            <w:r>
+              <w:rPr>
+                <w:rFonts w:ascii="Arial" w:hAnsi="Arial" w:cs="Arial"/>
+                <w:sz w:val="28"/>
+                <w:szCs w:val="28"/>
+              </w:rPr>
+              <w:t>RAM[2] &lt;&lt; 1 -&gt; RAM[2]</w:t>
+            </w:r>
+          </w:p>
+        </w:tc>
+        <w:tc>
+          <w:tcPr>
+            <w:tcW w:w="3350" w:type="dxa"/>
+          </w:tcPr>
+          <w:p>
+            <w:pPr>
+              <w:rPr>
+                <w:rFonts w:ascii="Arial" w:hAnsi="Arial" w:cs="Arial"/>
+                <w:sz w:val="28"/>
+                <w:szCs w:val="28"/>
+              </w:rPr>
+            </w:pPr>
+            <w:r>
+              <w:rPr>
+                <w:rFonts w:ascii="Arial" w:hAnsi="Arial" w:cs="Arial"/>
+                <w:sz w:val="28"/>
+                <w:szCs w:val="28"/>
+              </w:rPr>
+              <w:t>2 &lt;&lt; 1 -&gt; 4</w:t>
+            </w:r>
+          </w:p>
+        </w:tc>
+      </w:tr>
+      <w:tr>
+        <w:tc>
+          <w:tcPr>
+            <w:tcW w:w="2219" w:type="dxa"/>
+          </w:tcPr>
+          <w:p>
+            <w:pPr>
+              <w:rPr>
+                <w:rFonts w:ascii="Arial" w:hAnsi="Arial" w:cs="Arial"/>
+                <w:sz w:val="28"/>
+                <w:szCs w:val="28"/>
+                <w:lang w:val="ru-RU"/>
+              </w:rPr>
+            </w:pPr>
+            <w:r>
+              <w:rPr>
+                <w:rFonts w:ascii="Arial" w:hAnsi="Arial" w:cs="Arial"/>
+                <w:sz w:val="28"/>
+                <w:szCs w:val="28"/>
+              </w:rPr>
+              <w:t>45</w:t>
+            </w:r>
+            <w:r>
+              <w:rPr>
+                <w:rFonts w:ascii="Arial" w:hAnsi="Arial" w:cs="Arial"/>
+                <w:sz w:val="28"/>
+                <w:szCs w:val="28"/>
+                <w:lang w:val="ru-RU"/>
+              </w:rPr>
+              <w:t>2</w:t>
+            </w:r>
+            <w:r>
+              <w:rPr>
+                <w:rFonts w:ascii="Arial" w:hAnsi="Arial" w:cs="Arial"/>
+                <w:sz w:val="28"/>
+                <w:szCs w:val="28"/>
+              </w:rPr>
+              <w:t>00</w:t>
+            </w:r>
+            <w:r>
+              <w:rPr>
+                <w:rFonts w:ascii="Arial" w:hAnsi="Arial" w:cs="Arial"/>
+                <w:sz w:val="28"/>
+                <w:szCs w:val="28"/>
+                <w:lang w:val="ru-RU"/>
+              </w:rPr>
+              <w:t>31004</w:t>
+            </w:r>
+          </w:p>
+        </w:tc>
+        <w:tc>
+          <w:tcPr>
+            <w:tcW w:w="4007" w:type="dxa"/>
+          </w:tcPr>
+          <w:p>
+            <w:pPr>
+              <w:rPr>
+                <w:rFonts w:ascii="Arial" w:hAnsi="Arial" w:cs="Arial"/>
+                <w:sz w:val="28"/>
+                <w:szCs w:val="28"/>
+              </w:rPr>
+            </w:pPr>
+            <w:r>
+              <w:rPr>
+                <w:rFonts w:ascii="Arial" w:hAnsi="Arial" w:cs="Arial"/>
+                <w:sz w:val="28"/>
+                <w:szCs w:val="28"/>
+              </w:rPr>
+              <w:t>RAM[4] -&gt; RCM[3]</w:t>
+            </w:r>
+          </w:p>
+        </w:tc>
+        <w:tc>
+          <w:tcPr>
+            <w:tcW w:w="3350" w:type="dxa"/>
+          </w:tcPr>
+          <w:p>
+            <w:pPr>
+              <w:rPr>
+                <w:rFonts w:ascii="Arial" w:hAnsi="Arial" w:cs="Arial"/>
+                <w:sz w:val="28"/>
+                <w:szCs w:val="28"/>
+              </w:rPr>
+            </w:pPr>
+            <w:r>
+              <w:rPr>
+                <w:rFonts w:ascii="Arial" w:hAnsi="Arial" w:cs="Arial"/>
+                <w:sz w:val="28"/>
+                <w:szCs w:val="28"/>
+              </w:rPr>
+              <w:t>4 -&gt; 4</w:t>
+            </w:r>
+          </w:p>
+        </w:tc>
+      </w:tr>
+      <w:tr>
+        <w:tc>
+          <w:tcPr>
+            <w:tcW w:w="2219" w:type="dxa"/>
+          </w:tcPr>
+          <w:p>
+            <w:pPr>
+              <w:rPr>
+                <w:rFonts w:ascii="Arial" w:hAnsi="Arial" w:cs="Arial"/>
+                <w:sz w:val="28"/>
+                <w:szCs w:val="28"/>
+              </w:rPr>
+            </w:pPr>
+            <w:r>
+              <w:rPr>
+                <w:rFonts w:ascii="Arial" w:hAnsi="Arial" w:cs="Arial"/>
+                <w:sz w:val="28"/>
+                <w:szCs w:val="28"/>
+              </w:rPr>
+              <w:t>45</w:t>
+            </w:r>
+            <w:r>
+              <w:rPr>
+                <w:rFonts w:ascii="Arial" w:hAnsi="Arial" w:cs="Arial"/>
+                <w:sz w:val="28"/>
+                <w:szCs w:val="28"/>
+              </w:rPr>
+              <w:t>1</w:t>
+            </w:r>
+            <w:r>
+              <w:rPr>
+                <w:rFonts w:ascii="Arial" w:hAnsi="Arial" w:cs="Arial"/>
+                <w:sz w:val="28"/>
+                <w:szCs w:val="28"/>
+              </w:rPr>
+              <w:t>00</w:t>
+            </w:r>
+            <w:r>
+              <w:rPr>
+                <w:rFonts w:ascii="Arial" w:hAnsi="Arial" w:cs="Arial"/>
+                <w:sz w:val="28"/>
+                <w:szCs w:val="28"/>
+              </w:rPr>
+              <w:t>52</w:t>
+            </w:r>
+            <w:r>
+              <w:rPr>
+                <w:rFonts w:ascii="Arial" w:hAnsi="Arial" w:cs="Arial"/>
+                <w:sz w:val="28"/>
+                <w:szCs w:val="28"/>
+                <w:lang w:val="ru-RU"/>
+              </w:rPr>
+              <w:t>00</w:t>
+            </w:r>
+            <w:r>
+              <w:rPr>
+                <w:rFonts w:ascii="Arial" w:hAnsi="Arial" w:cs="Arial"/>
+                <w:sz w:val="28"/>
+                <w:szCs w:val="28"/>
+              </w:rPr>
+              <w:t>3</w:t>
+            </w:r>
+          </w:p>
+        </w:tc>
+        <w:tc>
+          <w:tcPr>
+            <w:tcW w:w="4007" w:type="dxa"/>
+          </w:tcPr>
+          <w:p>
+            <w:pPr>
+              <w:rPr>
+                <w:rFonts w:ascii="Arial" w:hAnsi="Arial" w:cs="Arial"/>
+                <w:sz w:val="28"/>
+                <w:szCs w:val="28"/>
+              </w:rPr>
+            </w:pPr>
+            <w:r>
+              <w:rPr>
+                <w:rFonts w:ascii="Arial" w:hAnsi="Arial" w:cs="Arial"/>
+                <w:sz w:val="28"/>
+                <w:szCs w:val="28"/>
+              </w:rPr>
+              <w:t>RCM[3</w:t>
+            </w:r>
+            <w:r>
+              <w:rPr>
+                <w:rFonts w:ascii="Arial" w:hAnsi="Arial" w:cs="Arial"/>
+                <w:sz w:val="28"/>
+                <w:szCs w:val="28"/>
+              </w:rPr>
+              <w:t xml:space="preserve">] -&gt; </w:t>
+            </w:r>
+            <w:r>
+              <w:rPr>
+                <w:rFonts w:ascii="Arial" w:hAnsi="Arial" w:cs="Arial"/>
+                <w:sz w:val="28"/>
+                <w:szCs w:val="28"/>
+              </w:rPr>
+              <w:t>RAM[5</w:t>
+            </w:r>
+            <w:r>
+              <w:rPr>
+                <w:rFonts w:ascii="Arial" w:hAnsi="Arial" w:cs="Arial"/>
+                <w:sz w:val="28"/>
+                <w:szCs w:val="28"/>
+              </w:rPr>
+              <w:t>]</w:t>
+            </w:r>
+          </w:p>
+        </w:tc>
+        <w:tc>
+          <w:tcPr>
+            <w:tcW w:w="3350" w:type="dxa"/>
+          </w:tcPr>
+          <w:p>
+            <w:pPr>
+              <w:rPr>
+                <w:rFonts w:ascii="Arial" w:hAnsi="Arial" w:cs="Arial"/>
+                <w:sz w:val="28"/>
+                <w:szCs w:val="28"/>
+              </w:rPr>
+            </w:pPr>
+            <w:r>
+              <w:rPr>
+                <w:rFonts w:ascii="Arial" w:hAnsi="Arial" w:cs="Arial"/>
+                <w:sz w:val="28"/>
+                <w:szCs w:val="28"/>
+              </w:rPr>
+              <w:t>4 -&gt; 4</w:t>
+            </w:r>
+          </w:p>
+        </w:tc>
+      </w:tr>
+      <w:tr>
+        <w:tc>
+          <w:tcPr>
+            <w:tcW w:w="2219" w:type="dxa"/>
+          </w:tcPr>
+          <w:p>
+            <w:pPr>
+              <w:rPr>
+                <w:rFonts w:ascii="Arial" w:hAnsi="Arial" w:cs="Arial"/>
+                <w:sz w:val="28"/>
+                <w:szCs w:val="28"/>
+              </w:rPr>
+            </w:pPr>
+            <w:r>
+              <w:rPr>
+                <w:rFonts w:ascii="Arial" w:hAnsi="Arial" w:cs="Arial"/>
+                <w:sz w:val="28"/>
+                <w:szCs w:val="28"/>
+              </w:rPr>
+              <w:t>2710100000</w:t>
+            </w:r>
+          </w:p>
+        </w:tc>
+        <w:tc>
+          <w:tcPr>
+            <w:tcW w:w="4007" w:type="dxa"/>
+          </w:tcPr>
+          <w:p>
+            <w:pPr>
+              <w:rPr>
+                <w:rFonts w:ascii="Arial" w:hAnsi="Arial" w:cs="Arial"/>
+                <w:sz w:val="28"/>
+                <w:szCs w:val="28"/>
+              </w:rPr>
+            </w:pPr>
+            <w:r>
+              <w:rPr>
+                <w:rFonts w:ascii="Arial" w:hAnsi="Arial" w:cs="Arial"/>
+                <w:sz w:val="28"/>
+                <w:szCs w:val="28"/>
+              </w:rPr>
+              <w:t>RAM[10] -&gt; STACK</w:t>
+            </w:r>
+          </w:p>
+        </w:tc>
+        <w:tc>
+          <w:tcPr>
+            <w:tcW w:w="3350" w:type="dxa"/>
+          </w:tcPr>
+          <w:p>
+            <w:pPr>
+              <w:rPr>
+                <w:rFonts w:ascii="Arial" w:hAnsi="Arial" w:cs="Arial"/>
+                <w:sz w:val="28"/>
+                <w:szCs w:val="28"/>
+              </w:rPr>
+            </w:pPr>
+            <w:r>
+              <w:rPr>
+                <w:rFonts w:ascii="Arial" w:hAnsi="Arial" w:cs="Arial"/>
+                <w:sz w:val="28"/>
+                <w:szCs w:val="28"/>
+              </w:rPr>
+              <w:t>10 -&gt; 10</w:t>
+            </w:r>
+          </w:p>
+        </w:tc>
+      </w:tr>
+      <w:tr>
+        <w:tc>
+          <w:tcPr>
+            <w:tcW w:w="2219" w:type="dxa"/>
+          </w:tcPr>
+          <w:p>
+            <w:pPr>
+              <w:rPr>
+                <w:rFonts w:ascii="Arial" w:hAnsi="Arial" w:cs="Arial"/>
+                <w:sz w:val="28"/>
+                <w:szCs w:val="28"/>
+              </w:rPr>
+            </w:pPr>
+            <w:r>
+              <w:rPr>
+                <w:rFonts w:ascii="Arial" w:hAnsi="Arial" w:cs="Arial"/>
+                <w:sz w:val="28"/>
+                <w:szCs w:val="28"/>
+              </w:rPr>
+              <w:t>1810070000</w:t>
+            </w:r>
+          </w:p>
+        </w:tc>
+        <w:tc>
+          <w:tcPr>
+            <w:tcW w:w="4007" w:type="dxa"/>
+          </w:tcPr>
+          <w:p>
+            <w:pPr>
+              <w:rPr>
+                <w:rFonts w:ascii="Arial" w:hAnsi="Arial" w:cs="Arial"/>
+                <w:sz w:val="28"/>
+                <w:szCs w:val="28"/>
+              </w:rPr>
+            </w:pPr>
+            <w:r>
+              <w:rPr>
+                <w:rFonts w:ascii="Arial" w:hAnsi="Arial" w:cs="Arial"/>
+                <w:sz w:val="28"/>
+                <w:szCs w:val="28"/>
+              </w:rPr>
+              <w:t>STACK</w:t>
+            </w:r>
+            <w:r>
+              <w:rPr>
+                <w:rFonts w:ascii="Arial" w:hAnsi="Arial" w:cs="Arial"/>
+                <w:sz w:val="28"/>
+                <w:szCs w:val="28"/>
+              </w:rPr>
+              <w:t xml:space="preserve"> -&gt; RAM[7]</w:t>
+            </w:r>
+          </w:p>
+        </w:tc>
+        <w:tc>
+          <w:tcPr>
+            <w:tcW w:w="3350" w:type="dxa"/>
+          </w:tcPr>
+          <w:p>
+            <w:pPr>
+              <w:rPr>
+                <w:rFonts w:ascii="Arial" w:hAnsi="Arial" w:cs="Arial"/>
+                <w:sz w:val="28"/>
+                <w:szCs w:val="28"/>
+              </w:rPr>
+            </w:pPr>
+            <w:r>
+              <w:rPr>
+                <w:rFonts w:ascii="Arial" w:hAnsi="Arial" w:cs="Arial"/>
+                <w:sz w:val="28"/>
+                <w:szCs w:val="28"/>
+              </w:rPr>
+              <w:t>10 -&gt; 10</w:t>
+            </w:r>
+          </w:p>
+        </w:tc>
+      </w:tr>
+      <w:tr>
+        <w:tc>
+          <w:tcPr>
+            <w:tcW w:w="2219" w:type="dxa"/>
+          </w:tcPr>
+          <w:p>
+            <w:pPr>
+              <w:rPr>
+                <w:rFonts w:ascii="Arial" w:hAnsi="Arial" w:cs="Arial"/>
+                <w:sz w:val="28"/>
+                <w:szCs w:val="28"/>
+              </w:rPr>
+            </w:pPr>
+            <w:r>
+              <w:rPr>
+                <w:rFonts w:ascii="Arial" w:hAnsi="Arial" w:cs="Arial"/>
+                <w:sz w:val="28"/>
+                <w:szCs w:val="28"/>
+              </w:rPr>
+              <w:t>1900000000</w:t>
+            </w:r>
+          </w:p>
+        </w:tc>
+        <w:tc>
+          <w:tcPr>
+            <w:tcW w:w="4007" w:type="dxa"/>
+          </w:tcPr>
+          <w:p>
+            <w:pPr>
+              <w:rPr>
+                <w:rFonts w:ascii="Arial" w:hAnsi="Arial" w:cs="Arial"/>
+                <w:sz w:val="28"/>
+                <w:szCs w:val="28"/>
+              </w:rPr>
+            </w:pPr>
+            <w:r>
+              <w:rPr>
+                <w:rFonts w:ascii="Arial" w:hAnsi="Arial" w:cs="Arial"/>
+                <w:sz w:val="28"/>
+                <w:szCs w:val="28"/>
+              </w:rPr>
+              <w:t>HLT</w:t>
+            </w:r>
+          </w:p>
+        </w:tc>
+        <w:tc>
+          <w:tcPr>
+            <w:tcW w:w="3350" w:type="dxa"/>
+          </w:tcPr>
+          <w:p>
+            <w:pPr>
+              <w:rPr>
+                <w:rFonts w:ascii="Arial" w:hAnsi="Arial" w:cs="Arial"/>
+                <w:sz w:val="28"/>
+                <w:szCs w:val="28"/>
+                <w:lang w:val="ru-RU"/>
+              </w:rPr>
+            </w:pPr>
+          </w:p>
+        </w:tc>
+      </w:tr>
+      <w:tr>
+        <w:tc>
+          <w:tcPr>
+            <w:tcW w:w="2219" w:type="dxa"/>
+          </w:tcPr>
+          <w:p>
+            <w:pPr>
+              <w:rPr>
+                <w:rFonts w:ascii="Arial" w:hAnsi="Arial" w:cs="Arial"/>
+                <w:sz w:val="28"/>
+                <w:szCs w:val="28"/>
+                <w:lang w:val="ru-RU"/>
+              </w:rPr>
+            </w:pPr>
+          </w:p>
+        </w:tc>
+        <w:tc>
+          <w:tcPr>
+            <w:tcW w:w="4007" w:type="dxa"/>
+          </w:tcPr>
+          <w:p>
+            <w:pPr>
+              <w:rPr>
+                <w:rFonts w:ascii="Arial" w:hAnsi="Arial" w:cs="Arial"/>
+                <w:sz w:val="28"/>
+                <w:szCs w:val="28"/>
+                <w:lang w:val="ru-RU"/>
+              </w:rPr>
+            </w:pPr>
+          </w:p>
+        </w:tc>
+        <w:tc>
+          <w:tcPr>
+            <w:tcW w:w="3350" w:type="dxa"/>
+          </w:tcPr>
+          <w:p>
+            <w:pPr>
+              <w:rPr>
+                <w:rFonts w:ascii="Arial" w:hAnsi="Arial" w:cs="Arial"/>
+                <w:sz w:val="28"/>
+                <w:szCs w:val="28"/>
+                <w:lang w:val="ru-RU"/>
+              </w:rPr>
+            </w:pPr>
+          </w:p>
+        </w:tc>
+      </w:tr>
+      <w:tr>
+        <w:tc>
+          <w:tcPr>
+            <w:tcW w:w="2219" w:type="dxa"/>
+          </w:tcPr>
+          <w:p>
+            <w:pPr>
+              <w:rPr>
+                <w:rFonts w:ascii="Arial" w:hAnsi="Arial" w:cs="Arial"/>
+                <w:sz w:val="28"/>
+                <w:szCs w:val="28"/>
+                <w:lang w:val="ru-RU"/>
+              </w:rPr>
+            </w:pPr>
+          </w:p>
+        </w:tc>
+        <w:tc>
+          <w:tcPr>
+            <w:tcW w:w="4007" w:type="dxa"/>
+          </w:tcPr>
+          <w:p>
+            <w:pPr>
+              <w:rPr>
+                <w:rFonts w:ascii="Arial" w:hAnsi="Arial" w:cs="Arial"/>
+                <w:sz w:val="28"/>
+                <w:szCs w:val="28"/>
+                <w:lang w:val="ru-RU"/>
+              </w:rPr>
+            </w:pPr>
+            <w:bookmarkStart w:id="0" w:name="_GoBack"/>
+            <w:bookmarkEnd w:id="0"/>
+          </w:p>
+        </w:tc>
+        <w:tc>
+          <w:tcPr>
+            <w:tcW w:w="3350" w:type="dxa"/>
+          </w:tcPr>
+          <w:p>
+            <w:pPr>
+              <w:rPr>
+                <w:rFonts w:ascii="Arial" w:hAnsi="Arial" w:cs="Arial"/>
+                <w:sz w:val="28"/>
+                <w:szCs w:val="28"/>
+                <w:lang w:val="ru-RU"/>
+              </w:rPr>
+            </w:pPr>
+          </w:p>
+        </w:tc>
+      </w:tr>
+      <w:tr>
+        <w:tc>
+          <w:tcPr>
+            <w:tcW w:w="2219" w:type="dxa"/>
+          </w:tcPr>
+          <w:p>
+            <w:pPr>
+              <w:rPr>
+                <w:rFonts w:ascii="Arial" w:hAnsi="Arial" w:cs="Arial"/>
+                <w:sz w:val="28"/>
+                <w:szCs w:val="28"/>
+                <w:lang w:val="ru-RU"/>
+              </w:rPr>
+            </w:pPr>
+          </w:p>
+        </w:tc>
+        <w:tc>
+          <w:tcPr>
+            <w:tcW w:w="4007" w:type="dxa"/>
+          </w:tcPr>
+          <w:p>
+            <w:pPr>
+              <w:rPr>
+                <w:rFonts w:ascii="Arial" w:hAnsi="Arial" w:cs="Arial"/>
+                <w:sz w:val="28"/>
+                <w:szCs w:val="28"/>
+                <w:lang w:val="ru-RU"/>
+              </w:rPr>
+            </w:pPr>
+          </w:p>
+        </w:tc>
+        <w:tc>
+          <w:tcPr>
+            <w:tcW w:w="3350" w:type="dxa"/>
+          </w:tcPr>
+          <w:p>
+            <w:pPr>
+              <w:rPr>
+                <w:rFonts w:ascii="Arial" w:hAnsi="Arial" w:cs="Arial"/>
+                <w:sz w:val="28"/>
+                <w:szCs w:val="28"/>
+                <w:lang w:val="ru-RU"/>
+              </w:rPr>
+            </w:pPr>
+          </w:p>
+        </w:tc>
+      </w:tr>
+      <w:tr>
+        <w:tc>
+          <w:tcPr>
+            <w:tcW w:w="2219" w:type="dxa"/>
+          </w:tcPr>
+          <w:p>
+            <w:pPr>
+              <w:rPr>
+                <w:rFonts w:ascii="Arial" w:hAnsi="Arial" w:cs="Arial"/>
+                <w:sz w:val="28"/>
+                <w:szCs w:val="28"/>
+                <w:lang w:val="ru-RU"/>
+              </w:rPr>
+            </w:pPr>
+          </w:p>
+        </w:tc>
+        <w:tc>
+          <w:tcPr>
+            <w:tcW w:w="4007" w:type="dxa"/>
+          </w:tcPr>
+          <w:p>
+            <w:pPr>
+              <w:rPr>
+                <w:rFonts w:ascii="Arial" w:hAnsi="Arial" w:cs="Arial"/>
+                <w:sz w:val="28"/>
+                <w:szCs w:val="28"/>
+                <w:lang w:val="ru-RU"/>
+              </w:rPr>
+            </w:pPr>
+          </w:p>
+        </w:tc>
+        <w:tc>
+          <w:tcPr>
+            <w:tcW w:w="3350" w:type="dxa"/>
+          </w:tcPr>
+          <w:p>
+            <w:pPr>
+              <w:rPr>
+                <w:rFonts w:ascii="Arial" w:hAnsi="Arial" w:cs="Arial"/>
+                <w:sz w:val="28"/>
+                <w:szCs w:val="28"/>
+                <w:lang w:val="ru-RU"/>
+              </w:rPr>
+            </w:pPr>
+          </w:p>
+        </w:tc>
+      </w:tr>
+      <w:tr>
+        <w:tc>
+          <w:tcPr>
+            <w:tcW w:w="2219" w:type="dxa"/>
+          </w:tcPr>
+          <w:p>
+            <w:pPr>
+              <w:rPr>
+                <w:rFonts w:ascii="Arial" w:hAnsi="Arial" w:cs="Arial"/>
+                <w:sz w:val="28"/>
+                <w:szCs w:val="28"/>
+                <w:lang w:val="ru-RU"/>
+              </w:rPr>
+            </w:pPr>
+          </w:p>
+        </w:tc>
+        <w:tc>
+          <w:tcPr>
+            <w:tcW w:w="4007" w:type="dxa"/>
+          </w:tcPr>
+          <w:p>
+            <w:pPr>
+              <w:rPr>
+                <w:rFonts w:ascii="Arial" w:hAnsi="Arial" w:cs="Arial"/>
+                <w:sz w:val="28"/>
+                <w:szCs w:val="28"/>
+                <w:lang w:val="ru-RU"/>
+              </w:rPr>
+            </w:pPr>
+          </w:p>
+        </w:tc>
+        <w:tc>
+          <w:tcPr>
+            <w:tcW w:w="3350" w:type="dxa"/>
+          </w:tcPr>
+          <w:p>
+            <w:pPr>
+              <w:rPr>
+                <w:rFonts w:ascii="Arial" w:hAnsi="Arial" w:cs="Arial"/>
+                <w:sz w:val="28"/>
+                <w:szCs w:val="28"/>
+                <w:lang w:val="ru-RU"/>
+              </w:rPr>
+            </w:pPr>
+          </w:p>
+        </w:tc>
+      </w:tr>
+      <w:tr>
+        <w:tc>
+          <w:tcPr>
+            <w:tcW w:w="2219" w:type="dxa"/>
+          </w:tcPr>
+          <w:p>
+            <w:pPr>
+              <w:rPr>
+                <w:rFonts w:ascii="Arial" w:hAnsi="Arial" w:cs="Arial"/>
+                <w:sz w:val="28"/>
+                <w:szCs w:val="28"/>
+                <w:lang w:val="ru-RU"/>
+              </w:rPr>
+            </w:pPr>
+          </w:p>
+        </w:tc>
+        <w:tc>
+          <w:tcPr>
+            <w:tcW w:w="4007" w:type="dxa"/>
+          </w:tcPr>
+          <w:p>
+            <w:pPr>
+              <w:rPr>
+                <w:rFonts w:ascii="Arial" w:hAnsi="Arial" w:cs="Arial"/>
+                <w:sz w:val="28"/>
+                <w:szCs w:val="28"/>
+                <w:lang w:val="ru-RU"/>
+              </w:rPr>
+            </w:pPr>
+          </w:p>
+        </w:tc>
+        <w:tc>
+          <w:tcPr>
+            <w:tcW w:w="3350" w:type="dxa"/>
+          </w:tcPr>
+          <w:p>
+            <w:pPr>
+              <w:rPr>
+                <w:rFonts w:ascii="Arial" w:hAnsi="Arial" w:cs="Arial"/>
+                <w:sz w:val="28"/>
+                <w:szCs w:val="28"/>
+                <w:lang w:val="ru-RU"/>
+              </w:rPr>
+            </w:pPr>
+          </w:p>
+        </w:tc>
+      </w:tr>
+      <w:tr>
+        <w:tc>
+          <w:tcPr>
+            <w:tcW w:w="2219" w:type="dxa"/>
+          </w:tcPr>
+          <w:p>
+            <w:pPr>
+              <w:rPr>
+                <w:rFonts w:ascii="Arial" w:hAnsi="Arial" w:cs="Arial"/>
+                <w:sz w:val="28"/>
+                <w:szCs w:val="28"/>
+                <w:lang w:val="ru-RU"/>
+              </w:rPr>
+            </w:pPr>
+          </w:p>
+        </w:tc>
+        <w:tc>
+          <w:tcPr>
+            <w:tcW w:w="4007" w:type="dxa"/>
+          </w:tcPr>
+          <w:p>
+            <w:pPr>
+              <w:rPr>
+                <w:rFonts w:ascii="Arial" w:hAnsi="Arial" w:cs="Arial"/>
+                <w:sz w:val="28"/>
+                <w:szCs w:val="28"/>
+                <w:lang w:val="ru-RU"/>
+              </w:rPr>
+            </w:pPr>
+          </w:p>
+        </w:tc>
+        <w:tc>
+          <w:tcPr>
+            <w:tcW w:w="3350" w:type="dxa"/>
+          </w:tcPr>
+          <w:p>
+            <w:pPr>
+              <w:rPr>
+                <w:rFonts w:ascii="Arial" w:hAnsi="Arial" w:cs="Arial"/>
+                <w:sz w:val="28"/>
+                <w:szCs w:val="28"/>
+                <w:lang w:val="ru-RU"/>
+              </w:rPr>
+            </w:pPr>
+          </w:p>
+        </w:tc>
+      </w:tr>
+      <w:tr>
+        <w:tc>
+          <w:tcPr>
+            <w:tcW w:w="2219" w:type="dxa"/>
+          </w:tcPr>
+          <w:p>
+            <w:pPr>
+              <w:rPr>
+                <w:rFonts w:ascii="Arial" w:hAnsi="Arial" w:cs="Arial"/>
+                <w:sz w:val="28"/>
+                <w:szCs w:val="28"/>
+                <w:lang w:val="ru-RU"/>
+              </w:rPr>
+            </w:pPr>
+          </w:p>
+        </w:tc>
+        <w:tc>
+          <w:tcPr>
+            <w:tcW w:w="4007" w:type="dxa"/>
+          </w:tcPr>
+          <w:p>
+            <w:pPr>
+              <w:rPr>
+                <w:rFonts w:ascii="Arial" w:hAnsi="Arial" w:cs="Arial"/>
+                <w:sz w:val="28"/>
+                <w:szCs w:val="28"/>
+                <w:lang w:val="ru-RU"/>
+              </w:rPr>
+            </w:pPr>
+          </w:p>
+        </w:tc>
+        <w:tc>
+          <w:tcPr>
+            <w:tcW w:w="3350" w:type="dxa"/>
+          </w:tcPr>
+          <w:p>
+            <w:pPr>
+              <w:rPr>
+                <w:rFonts w:ascii="Arial" w:hAnsi="Arial" w:cs="Arial"/>
+                <w:sz w:val="28"/>
+                <w:szCs w:val="28"/>
+                <w:lang w:val="ru-RU"/>
+              </w:rPr>
+            </w:pPr>
+          </w:p>
+        </w:tc>
+      </w:tr>
+      <w:tr>
+        <w:tc>
+          <w:tcPr>
+            <w:tcW w:w="2219" w:type="dxa"/>
+          </w:tcPr>
+          <w:p>
+            <w:pPr>
+              <w:rPr>
+                <w:rFonts w:ascii="Arial" w:hAnsi="Arial" w:cs="Arial"/>
+                <w:sz w:val="28"/>
+                <w:szCs w:val="28"/>
+                <w:lang w:val="ru-RU"/>
+              </w:rPr>
+            </w:pPr>
+          </w:p>
+        </w:tc>
+        <w:tc>
+          <w:tcPr>
+            <w:tcW w:w="4007" w:type="dxa"/>
+          </w:tcPr>
+          <w:p>
+            <w:pPr>
+              <w:rPr>
+                <w:rFonts w:ascii="Arial" w:hAnsi="Arial" w:cs="Arial"/>
+                <w:sz w:val="28"/>
+                <w:szCs w:val="28"/>
+                <w:lang w:val="ru-RU"/>
+              </w:rPr>
+            </w:pPr>
+          </w:p>
+        </w:tc>
+        <w:tc>
+          <w:tcPr>
+            <w:tcW w:w="3350" w:type="dxa"/>
+          </w:tcPr>
+          <w:p>
+            <w:pPr>
+              <w:rPr>
+                <w:rFonts w:ascii="Arial" w:hAnsi="Arial" w:cs="Arial"/>
+                <w:sz w:val="28"/>
+                <w:szCs w:val="28"/>
+                <w:lang w:val="ru-RU"/>
+              </w:rPr>
+            </w:pPr>
+          </w:p>
+        </w:tc>
+      </w:tr>
+    </w:tbl>
     <w:p>
       <w:pPr>
         <w:rPr>

</xml_diff>

<commit_message>
JMP operations were fixed
Signed-off-by: Yury Kaliada <fut.wrk@gmail.com>
</commit_message>
<xml_diff>
--- a/doc/documentation.docx
+++ b/doc/documentation.docx
@@ -372,31 +372,7 @@
           <w:u w:val="single"/>
           <w:lang w:val="ru-RU"/>
         </w:rPr>
-        <w:t>Контрольная шина (</w:t>
-      </w:r>
-      <w:proofErr w:type="gramStart"/>
-      <w:r>
-        <w:rPr>
-          <w:rFonts w:ascii="Arial" w:hAnsi="Arial" w:cs="Arial"/>
-          <w:b/>
-          <w:sz w:val="40"/>
-          <w:szCs w:val="40"/>
-          <w:u w:val="single"/>
-          <w:lang w:val="ru-RU"/>
-        </w:rPr>
-        <w:t>СВ</w:t>
-      </w:r>
-      <w:proofErr w:type="gramEnd"/>
-      <w:r>
-        <w:rPr>
-          <w:rFonts w:ascii="Arial" w:hAnsi="Arial" w:cs="Arial"/>
-          <w:b/>
-          <w:sz w:val="40"/>
-          <w:szCs w:val="40"/>
-          <w:u w:val="single"/>
-          <w:lang w:val="ru-RU"/>
-        </w:rPr>
-        <w:t>)</w:t>
+        <w:t>Контрольная шина (СВ)</w:t>
       </w:r>
     </w:p>
     <w:p>
@@ -407,23 +383,13 @@
           <w:szCs w:val="28"/>
         </w:rPr>
       </w:pPr>
-      <w:proofErr w:type="gramStart"/>
-      <w:r>
-        <w:rPr>
-          <w:rFonts w:ascii="Arial" w:hAnsi="Arial" w:cs="Arial"/>
-          <w:sz w:val="28"/>
-          <w:szCs w:val="28"/>
-        </w:rPr>
-        <w:t>CB[</w:t>
-      </w:r>
-      <w:proofErr w:type="gramEnd"/>
-      <w:r>
-        <w:rPr>
-          <w:rFonts w:ascii="Arial" w:hAnsi="Arial" w:cs="Arial"/>
-          <w:sz w:val="28"/>
-          <w:szCs w:val="28"/>
-        </w:rPr>
-        <w:t>7..0]</w:t>
+      <w:r>
+        <w:rPr>
+          <w:rFonts w:ascii="Arial" w:hAnsi="Arial" w:cs="Arial"/>
+          <w:sz w:val="28"/>
+          <w:szCs w:val="28"/>
+        </w:rPr>
+        <w:t>CB[7..0]</w:t>
       </w:r>
     </w:p>
     <w:tbl>
@@ -963,7 +929,6 @@
         </w:rPr>
         <w:t>_</w:t>
       </w:r>
-      <w:proofErr w:type="gramStart"/>
       <w:r>
         <w:rPr>
           <w:rFonts w:ascii="Arial" w:hAnsi="Arial" w:cs="Arial"/>
@@ -980,7 +945,6 @@
         </w:rPr>
         <w:t>[</w:t>
       </w:r>
-      <w:proofErr w:type="gramEnd"/>
       <w:r>
         <w:rPr>
           <w:rFonts w:ascii="Arial" w:hAnsi="Arial" w:cs="Arial"/>
@@ -1419,7 +1383,6 @@
         </w:rPr>
         <w:t>_</w:t>
       </w:r>
-      <w:proofErr w:type="gramStart"/>
       <w:r>
         <w:rPr>
           <w:rFonts w:ascii="Arial" w:hAnsi="Arial" w:cs="Arial"/>
@@ -1434,16 +1397,7 @@
           <w:sz w:val="28"/>
           <w:szCs w:val="28"/>
         </w:rPr>
-        <w:t>[</w:t>
-      </w:r>
-      <w:proofErr w:type="gramEnd"/>
-      <w:r>
-        <w:rPr>
-          <w:rFonts w:ascii="Arial" w:hAnsi="Arial" w:cs="Arial"/>
-          <w:sz w:val="28"/>
-          <w:szCs w:val="28"/>
-        </w:rPr>
-        <w:t>15..8]</w:t>
+        <w:t>[15..8]</w:t>
       </w:r>
     </w:p>
     <w:tbl>
@@ -1657,23 +1611,13 @@
                 <w:szCs w:val="28"/>
               </w:rPr>
             </w:pPr>
-            <w:proofErr w:type="spellStart"/>
-            <w:r>
-              <w:rPr>
-                <w:rFonts w:ascii="Arial" w:hAnsi="Arial" w:cs="Arial"/>
-                <w:sz w:val="28"/>
-                <w:szCs w:val="28"/>
-              </w:rPr>
-              <w:t>Reg</w:t>
-            </w:r>
-            <w:proofErr w:type="spellEnd"/>
-            <w:r>
-              <w:rPr>
-                <w:rFonts w:ascii="Arial" w:hAnsi="Arial" w:cs="Arial"/>
-                <w:sz w:val="28"/>
-                <w:szCs w:val="28"/>
-              </w:rPr>
-              <w:t xml:space="preserve">[63] </w:t>
+            <w:r>
+              <w:rPr>
+                <w:rFonts w:ascii="Arial" w:hAnsi="Arial" w:cs="Arial"/>
+                <w:sz w:val="28"/>
+                <w:szCs w:val="28"/>
+              </w:rPr>
+              <w:t xml:space="preserve">Reg[63] </w:t>
             </w:r>
             <w:r>
               <w:rPr>
@@ -1904,25 +1848,14 @@
               </w:rPr>
               <w:t xml:space="preserve"> </w:t>
             </w:r>
-            <w:proofErr w:type="gramStart"/>
-            <w:r>
-              <w:rPr>
-                <w:rFonts w:ascii="Arial" w:hAnsi="Arial" w:cs="Arial"/>
-                <w:sz w:val="28"/>
-                <w:szCs w:val="28"/>
-                <w:lang w:val="ru-RU"/>
-              </w:rPr>
-              <w:t>на</w:t>
-            </w:r>
-            <w:proofErr w:type="gramEnd"/>
-            <w:r>
-              <w:rPr>
-                <w:rFonts w:ascii="Arial" w:hAnsi="Arial" w:cs="Arial"/>
-                <w:sz w:val="28"/>
-                <w:szCs w:val="28"/>
-                <w:lang w:val="ru-RU"/>
-              </w:rPr>
-              <w:t xml:space="preserve"> правильный</w:t>
+            <w:r>
+              <w:rPr>
+                <w:rFonts w:ascii="Arial" w:hAnsi="Arial" w:cs="Arial"/>
+                <w:sz w:val="28"/>
+                <w:szCs w:val="28"/>
+                <w:lang w:val="ru-RU"/>
+              </w:rPr>
+              <w:t>на правильный</w:t>
             </w:r>
           </w:p>
         </w:tc>
@@ -2098,29 +2031,8 @@
           <w:szCs w:val="28"/>
           <w:lang w:val="ru-RU"/>
         </w:rPr>
-        <w:t xml:space="preserve">Контролирует направление связи всех внутренних шин с </w:t>
-      </w:r>
-      <w:proofErr w:type="gramStart"/>
-      <w:r>
-        <w:rPr>
-          <w:rFonts w:ascii="Arial" w:hAnsi="Arial" w:cs="Arial"/>
-          <w:sz w:val="28"/>
-          <w:szCs w:val="28"/>
-          <w:lang w:val="ru-RU"/>
-        </w:rPr>
-        <w:t>основными</w:t>
-      </w:r>
-      <w:proofErr w:type="gramEnd"/>
-      <w:r>
-        <w:rPr>
-          <w:rFonts w:ascii="Arial" w:hAnsi="Arial" w:cs="Arial"/>
-          <w:sz w:val="28"/>
-          <w:szCs w:val="28"/>
-          <w:lang w:val="ru-RU"/>
-        </w:rPr>
-        <w:t xml:space="preserve">. Внутренняя память блока, содержащего микрокоманды имеет ширину 48 бит: </w:t>
-      </w:r>
-      <w:proofErr w:type="gramStart"/>
+        <w:t xml:space="preserve">Контролирует направление связи всех внутренних шин с основными. Внутренняя память блока, содержащего микрокоманды имеет ширину 48 бит: </w:t>
+      </w:r>
       <w:r>
         <w:rPr>
           <w:rFonts w:ascii="Arial" w:hAnsi="Arial" w:cs="Arial"/>
@@ -2136,17 +2048,7 @@
           <w:szCs w:val="28"/>
           <w:lang w:val="ru-RU"/>
         </w:rPr>
-        <w:t>[</w:t>
-      </w:r>
-      <w:proofErr w:type="gramEnd"/>
-      <w:r>
-        <w:rPr>
-          <w:rFonts w:ascii="Arial" w:hAnsi="Arial" w:cs="Arial"/>
-          <w:sz w:val="28"/>
-          <w:szCs w:val="28"/>
-          <w:lang w:val="ru-RU"/>
-        </w:rPr>
-        <w:t xml:space="preserve">15..0] </w:t>
+        <w:t xml:space="preserve">[15..0] </w:t>
       </w:r>
       <w:r>
         <w:rPr>
@@ -2218,7 +2120,6 @@
         </w:rPr>
         <w:t xml:space="preserve"> управляет связями всех внутренних шин. </w:t>
       </w:r>
-      <w:proofErr w:type="gramStart"/>
       <w:r>
         <w:rPr>
           <w:rFonts w:ascii="Arial" w:hAnsi="Arial" w:cs="Arial"/>
@@ -2234,17 +2135,7 @@
           <w:szCs w:val="28"/>
           <w:lang w:val="ru-RU"/>
         </w:rPr>
-        <w:t>[</w:t>
-      </w:r>
-      <w:proofErr w:type="gramEnd"/>
-      <w:r>
-        <w:rPr>
-          <w:rFonts w:ascii="Arial" w:hAnsi="Arial" w:cs="Arial"/>
-          <w:sz w:val="28"/>
-          <w:szCs w:val="28"/>
-          <w:lang w:val="ru-RU"/>
-        </w:rPr>
-        <w:t>7..0]</w:t>
+        <w:t>[7..0]</w:t>
       </w:r>
     </w:p>
     <w:p>
@@ -3412,27 +3303,7 @@
           <w:szCs w:val="28"/>
           <w:lang w:val="ru-RU"/>
         </w:rPr>
-        <w:t xml:space="preserve">, то он имеет все </w:t>
-      </w:r>
-      <w:proofErr w:type="gramStart"/>
-      <w:r>
-        <w:rPr>
-          <w:rFonts w:ascii="Arial" w:hAnsi="Arial" w:cs="Arial"/>
-          <w:sz w:val="28"/>
-          <w:szCs w:val="28"/>
-          <w:lang w:val="ru-RU"/>
-        </w:rPr>
-        <w:t>недостатки</w:t>
-      </w:r>
-      <w:proofErr w:type="gramEnd"/>
-      <w:r>
-        <w:rPr>
-          <w:rFonts w:ascii="Arial" w:hAnsi="Arial" w:cs="Arial"/>
-          <w:sz w:val="28"/>
-          <w:szCs w:val="28"/>
-          <w:lang w:val="ru-RU"/>
-        </w:rPr>
-        <w:t xml:space="preserve"> причисляемые к этому блоку (чтение следующего значения за 2 такта = смена адреса + чтение)</w:t>
+        <w:t>, то он имеет все недостатки причисляемые к этому блоку (чтение следующего значения за 2 такта = смена адреса + чтение)</w:t>
       </w:r>
     </w:p>
     <w:p>
@@ -3534,7 +3405,6 @@
         </w:rPr>
         <w:t xml:space="preserve">В </w:t>
       </w:r>
-      <w:proofErr w:type="spellStart"/>
       <w:r>
         <w:rPr>
           <w:rFonts w:ascii="Arial" w:hAnsi="Arial" w:cs="Arial"/>
@@ -3543,7 +3413,6 @@
         </w:rPr>
         <w:t>reg</w:t>
       </w:r>
-      <w:proofErr w:type="spellEnd"/>
       <w:r>
         <w:rPr>
           <w:rFonts w:ascii="Arial" w:hAnsi="Arial" w:cs="Arial"/>
@@ -3562,7 +3431,6 @@
         </w:rPr>
         <w:t xml:space="preserve">ложится полная инструкция. В </w:t>
       </w:r>
-      <w:proofErr w:type="spellStart"/>
       <w:r>
         <w:rPr>
           <w:rFonts w:ascii="Arial" w:hAnsi="Arial" w:cs="Arial"/>
@@ -3571,7 +3439,6 @@
         </w:rPr>
         <w:t>reg</w:t>
       </w:r>
-      <w:proofErr w:type="spellEnd"/>
       <w:r>
         <w:rPr>
           <w:rFonts w:ascii="Arial" w:hAnsi="Arial" w:cs="Arial"/>
@@ -4038,31 +3905,7 @@
           <w:u w:val="single"/>
           <w:lang w:val="ru-RU"/>
         </w:rPr>
-        <w:t>Контрольный модуль (</w:t>
-      </w:r>
-      <w:proofErr w:type="gramStart"/>
-      <w:r>
-        <w:rPr>
-          <w:rFonts w:ascii="Arial" w:hAnsi="Arial" w:cs="Arial"/>
-          <w:b/>
-          <w:sz w:val="40"/>
-          <w:szCs w:val="40"/>
-          <w:u w:val="single"/>
-          <w:lang w:val="ru-RU"/>
-        </w:rPr>
-        <w:t>СМ</w:t>
-      </w:r>
-      <w:proofErr w:type="gramEnd"/>
-      <w:r>
-        <w:rPr>
-          <w:rFonts w:ascii="Arial" w:hAnsi="Arial" w:cs="Arial"/>
-          <w:b/>
-          <w:sz w:val="40"/>
-          <w:szCs w:val="40"/>
-          <w:u w:val="single"/>
-          <w:lang w:val="ru-RU"/>
-        </w:rPr>
-        <w:t>)</w:t>
+        <w:t>Контрольный модуль (СМ)</w:t>
       </w:r>
     </w:p>
     <w:p>
@@ -4337,26 +4180,14 @@
           <w:lang w:val="ru-RU"/>
         </w:rPr>
       </w:pPr>
-      <w:proofErr w:type="spellStart"/>
-      <w:proofErr w:type="gramStart"/>
-      <w:r>
-        <w:rPr>
-          <w:rFonts w:ascii="Arial" w:hAnsi="Arial" w:cs="Arial"/>
-          <w:sz w:val="28"/>
-          <w:szCs w:val="28"/>
-        </w:rPr>
-        <w:t>reg</w:t>
-      </w:r>
-      <w:proofErr w:type="spellEnd"/>
-      <w:r>
-        <w:rPr>
-          <w:rFonts w:ascii="Arial" w:hAnsi="Arial" w:cs="Arial"/>
-          <w:sz w:val="28"/>
-          <w:szCs w:val="28"/>
-        </w:rPr>
-        <w:t>[</w:t>
-      </w:r>
-      <w:proofErr w:type="gramEnd"/>
+      <w:r>
+        <w:rPr>
+          <w:rFonts w:ascii="Arial" w:hAnsi="Arial" w:cs="Arial"/>
+          <w:sz w:val="28"/>
+          <w:szCs w:val="28"/>
+        </w:rPr>
+        <w:t>reg[</w:t>
+      </w:r>
       <w:r>
         <w:rPr>
           <w:rFonts w:ascii="Arial" w:hAnsi="Arial" w:cs="Arial"/>
@@ -4900,25 +4731,14 @@
         </w:rPr>
         <w:t xml:space="preserve"> </w:t>
       </w:r>
-      <w:proofErr w:type="gramStart"/>
-      <w:r>
-        <w:rPr>
-          <w:rFonts w:ascii="Arial" w:hAnsi="Arial" w:cs="Arial"/>
-          <w:sz w:val="28"/>
-          <w:szCs w:val="28"/>
-          <w:lang w:val="ru-RU"/>
-        </w:rPr>
-        <w:t>служит сигналом должен ли был</w:t>
-      </w:r>
-      <w:proofErr w:type="gramEnd"/>
-      <w:r>
-        <w:rPr>
-          <w:rFonts w:ascii="Arial" w:hAnsi="Arial" w:cs="Arial"/>
-          <w:sz w:val="28"/>
-          <w:szCs w:val="28"/>
-          <w:lang w:val="ru-RU"/>
-        </w:rPr>
-        <w:t xml:space="preserve"> произойти прыжок.</w:t>
+      <w:r>
+        <w:rPr>
+          <w:rFonts w:ascii="Arial" w:hAnsi="Arial" w:cs="Arial"/>
+          <w:sz w:val="28"/>
+          <w:szCs w:val="28"/>
+          <w:lang w:val="ru-RU"/>
+        </w:rPr>
+        <w:t>служит сигналом должен ли был произойти прыжок.</w:t>
       </w:r>
     </w:p>
     <w:p>
@@ -6736,27 +6556,7 @@
           <w:szCs w:val="28"/>
           <w:lang w:val="ru-RU"/>
         </w:rPr>
-        <w:t xml:space="preserve">Также происходит </w:t>
-      </w:r>
-      <w:proofErr w:type="gramStart"/>
-      <w:r>
-        <w:rPr>
-          <w:rFonts w:ascii="Arial" w:hAnsi="Arial" w:cs="Arial"/>
-          <w:sz w:val="28"/>
-          <w:szCs w:val="28"/>
-          <w:lang w:val="ru-RU"/>
-        </w:rPr>
-        <w:t>проверка</w:t>
-      </w:r>
-      <w:proofErr w:type="gramEnd"/>
-      <w:r>
-        <w:rPr>
-          <w:rFonts w:ascii="Arial" w:hAnsi="Arial" w:cs="Arial"/>
-          <w:sz w:val="28"/>
-          <w:szCs w:val="28"/>
-          <w:lang w:val="ru-RU"/>
-        </w:rPr>
-        <w:t xml:space="preserve"> не является ли команда командой </w:t>
+        <w:t xml:space="preserve">Также происходит проверка не является ли команда командой </w:t>
       </w:r>
       <w:r>
         <w:rPr>
@@ -8269,7 +8069,6 @@
               </w:rPr>
               <w:t>Всегда ноль чтобы работало (</w:t>
             </w:r>
-            <w:proofErr w:type="spellStart"/>
             <w:r>
               <w:rPr>
                 <w:rFonts w:ascii="Arial" w:hAnsi="Arial" w:cs="Arial"/>
@@ -8278,7 +8077,6 @@
               </w:rPr>
               <w:t>tristate</w:t>
             </w:r>
-            <w:proofErr w:type="spellEnd"/>
             <w:r>
               <w:rPr>
                 <w:rFonts w:ascii="Arial" w:hAnsi="Arial" w:cs="Arial"/>
@@ -8288,7 +8086,6 @@
               </w:rPr>
               <w:t xml:space="preserve"> </w:t>
             </w:r>
-            <w:proofErr w:type="spellStart"/>
             <w:r>
               <w:rPr>
                 <w:rFonts w:ascii="Arial" w:hAnsi="Arial" w:cs="Arial"/>
@@ -8297,7 +8094,6 @@
               </w:rPr>
               <w:t>bustri</w:t>
             </w:r>
-            <w:proofErr w:type="spellEnd"/>
             <w:r>
               <w:rPr>
                 <w:rFonts w:ascii="Arial" w:hAnsi="Arial" w:cs="Arial"/>
@@ -9081,25 +8877,7 @@
                 <w:sz w:val="28"/>
                 <w:szCs w:val="28"/>
               </w:rPr>
-              <w:t>(res</w:t>
-            </w:r>
-            <w:proofErr w:type="gramStart"/>
-            <w:r>
-              <w:rPr>
-                <w:rFonts w:ascii="Arial" w:hAnsi="Arial" w:cs="Arial"/>
-                <w:sz w:val="28"/>
-                <w:szCs w:val="28"/>
-              </w:rPr>
-              <w:t xml:space="preserve"> !</w:t>
-            </w:r>
-            <w:proofErr w:type="gramEnd"/>
-            <w:r>
-              <w:rPr>
-                <w:rFonts w:ascii="Arial" w:hAnsi="Arial" w:cs="Arial"/>
-                <w:sz w:val="28"/>
-                <w:szCs w:val="28"/>
-              </w:rPr>
-              <w:t>= 0) 1 – (res == 0)</w:t>
+              <w:t>(res != 0) 1 – (res == 0)</w:t>
             </w:r>
           </w:p>
         </w:tc>
@@ -9962,7 +9740,6 @@
         </w:rPr>
         <w:t xml:space="preserve">Конвейер работает постоянно. Остановка происходит за счет   своевременной установки битов </w:t>
       </w:r>
-      <w:proofErr w:type="spellStart"/>
       <w:r>
         <w:rPr>
           <w:rFonts w:ascii="Arial" w:hAnsi="Arial" w:cs="Arial"/>
@@ -9971,7 +9748,6 @@
         </w:rPr>
         <w:t>reg</w:t>
       </w:r>
-      <w:proofErr w:type="spellEnd"/>
       <w:r>
         <w:rPr>
           <w:rFonts w:ascii="Arial" w:hAnsi="Arial" w:cs="Arial"/>
@@ -10238,27 +10014,7 @@
                 <w:lang w:val="ru-RU"/>
               </w:rPr>
               <w:lastRenderedPageBreak/>
-              <w:t>запис</w:t>
-            </w:r>
-            <w:proofErr w:type="gramStart"/>
-            <w:r>
-              <w:rPr>
-                <w:rFonts w:ascii="Arial" w:hAnsi="Arial" w:cs="Arial"/>
-                <w:sz w:val="28"/>
-                <w:szCs w:val="28"/>
-                <w:lang w:val="ru-RU"/>
-              </w:rPr>
-              <w:t>и(</w:t>
-            </w:r>
-            <w:proofErr w:type="gramEnd"/>
-            <w:r>
-              <w:rPr>
-                <w:rFonts w:ascii="Arial" w:hAnsi="Arial" w:cs="Arial"/>
-                <w:sz w:val="28"/>
-                <w:szCs w:val="28"/>
-                <w:lang w:val="ru-RU"/>
-              </w:rPr>
-              <w:t>добавить смену регистров записи и выключение)</w:t>
+              <w:t>записи(добавить смену регистров записи и выключение)</w:t>
             </w:r>
           </w:p>
         </w:tc>
@@ -10359,19 +10115,8 @@
                 <w:szCs w:val="28"/>
                 <w:lang w:val="ru-RU"/>
               </w:rPr>
-              <w:t xml:space="preserve">Перезаписать промежуточные </w:t>
-            </w:r>
-            <w:proofErr w:type="gramStart"/>
-            <w:r>
-              <w:rPr>
-                <w:rFonts w:ascii="Arial" w:hAnsi="Arial" w:cs="Arial"/>
-                <w:sz w:val="28"/>
-                <w:szCs w:val="28"/>
-                <w:lang w:val="ru-RU"/>
-              </w:rPr>
-              <w:t>регистры</w:t>
-            </w:r>
-            <w:proofErr w:type="gramEnd"/>
+              <w:t>Перезаписать промежуточные регистры</w:t>
+            </w:r>
             <w:r>
               <w:rPr>
                 <w:rFonts w:ascii="Arial" w:hAnsi="Arial" w:cs="Arial"/>
@@ -10438,19 +10183,8 @@
                 <w:szCs w:val="28"/>
                 <w:lang w:val="ru-RU"/>
               </w:rPr>
-              <w:t xml:space="preserve">Сменить промежуточные </w:t>
-            </w:r>
-            <w:proofErr w:type="gramStart"/>
-            <w:r>
-              <w:rPr>
-                <w:rFonts w:ascii="Arial" w:hAnsi="Arial" w:cs="Arial"/>
-                <w:sz w:val="28"/>
-                <w:szCs w:val="28"/>
-                <w:lang w:val="ru-RU"/>
-              </w:rPr>
-              <w:t>регистры</w:t>
-            </w:r>
-            <w:proofErr w:type="gramEnd"/>
+              <w:t>Сменить промежуточные регистры</w:t>
+            </w:r>
             <w:r>
               <w:rPr>
                 <w:rFonts w:ascii="Arial" w:hAnsi="Arial" w:cs="Arial"/>
@@ -10497,7 +10231,6 @@
               </w:rPr>
               <w:t xml:space="preserve">Остановить блок </w:t>
             </w:r>
-            <w:proofErr w:type="gramStart"/>
             <w:r>
               <w:rPr>
                 <w:rFonts w:ascii="Arial" w:hAnsi="Arial" w:cs="Arial"/>
@@ -10506,7 +10239,6 @@
               </w:rPr>
               <w:t>WRITE</w:t>
             </w:r>
-            <w:proofErr w:type="gramEnd"/>
             <w:r>
               <w:rPr>
                 <w:rFonts w:ascii="Arial" w:hAnsi="Arial" w:cs="Arial"/>
@@ -10566,7 +10298,6 @@
               </w:rPr>
               <w:t xml:space="preserve">Остановить блок </w:t>
             </w:r>
-            <w:proofErr w:type="gramStart"/>
             <w:r>
               <w:rPr>
                 <w:rFonts w:ascii="Arial" w:hAnsi="Arial" w:cs="Arial"/>
@@ -10575,7 +10306,6 @@
               </w:rPr>
               <w:t>EXEC</w:t>
             </w:r>
-            <w:proofErr w:type="gramEnd"/>
             <w:r>
               <w:rPr>
                 <w:rFonts w:ascii="Arial" w:hAnsi="Arial" w:cs="Arial"/>
@@ -10585,6 +10315,25 @@
               </w:rPr>
               <w:t xml:space="preserve"> </w:t>
             </w:r>
+            <w:r>
+              <w:rPr>
+                <w:rFonts w:ascii="Arial" w:hAnsi="Arial" w:cs="Arial"/>
+                <w:sz w:val="28"/>
+                <w:szCs w:val="28"/>
+                <w:lang w:val="ru-RU"/>
+              </w:rPr>
+              <w:t xml:space="preserve">и </w:t>
+            </w:r>
+            <w:r>
+              <w:rPr>
+                <w:rFonts w:ascii="Arial" w:hAnsi="Arial" w:cs="Arial"/>
+                <w:sz w:val="28"/>
+                <w:szCs w:val="28"/>
+              </w:rPr>
+              <w:t xml:space="preserve">WRITE </w:t>
+            </w:r>
+            <w:bookmarkStart w:id="0" w:name="_GoBack"/>
+            <w:bookmarkEnd w:id="0"/>
             <w:r>
               <w:rPr>
                 <w:rFonts w:ascii="Arial" w:hAnsi="Arial" w:cs="Arial"/>
@@ -10720,19 +10469,8 @@
           <w:szCs w:val="28"/>
           <w:lang w:val="ru-RU"/>
         </w:rPr>
-        <w:t xml:space="preserve">Последовательный централизованный </w:t>
-      </w:r>
-      <w:proofErr w:type="spellStart"/>
-      <w:r>
-        <w:rPr>
-          <w:rFonts w:ascii="Arial" w:hAnsi="Arial" w:cs="Arial"/>
-          <w:sz w:val="28"/>
-          <w:szCs w:val="28"/>
-          <w:lang w:val="ru-RU"/>
-        </w:rPr>
-        <w:t>кпдп</w:t>
-      </w:r>
-      <w:proofErr w:type="spellEnd"/>
+        <w:t>Последовательный централизованный кпдп</w:t>
+      </w:r>
     </w:p>
     <w:p>
       <w:pPr>
@@ -10750,47 +10488,7 @@
           <w:szCs w:val="28"/>
           <w:lang w:val="ru-RU"/>
         </w:rPr>
-        <w:t xml:space="preserve">Реализация </w:t>
-      </w:r>
-      <w:proofErr w:type="gramStart"/>
-      <w:r>
-        <w:rPr>
-          <w:rFonts w:ascii="Arial" w:hAnsi="Arial" w:cs="Arial"/>
-          <w:sz w:val="28"/>
-          <w:szCs w:val="28"/>
-          <w:lang w:val="ru-RU"/>
-        </w:rPr>
-        <w:t>монтажного</w:t>
-      </w:r>
-      <w:proofErr w:type="gramEnd"/>
-      <w:r>
-        <w:rPr>
-          <w:rFonts w:ascii="Arial" w:hAnsi="Arial" w:cs="Arial"/>
-          <w:sz w:val="28"/>
-          <w:szCs w:val="28"/>
-          <w:lang w:val="ru-RU"/>
-        </w:rPr>
-        <w:t xml:space="preserve"> или невозможна доступными средствами. Поэтому пришлось использовать </w:t>
-      </w:r>
-      <w:proofErr w:type="spellStart"/>
-      <w:r>
-        <w:rPr>
-          <w:rFonts w:ascii="Arial" w:hAnsi="Arial" w:cs="Arial"/>
-          <w:sz w:val="28"/>
-          <w:szCs w:val="28"/>
-          <w:lang w:val="ru-RU"/>
-        </w:rPr>
-        <w:t>двухлинейное</w:t>
-      </w:r>
-      <w:proofErr w:type="spellEnd"/>
-      <w:r>
-        <w:rPr>
-          <w:rFonts w:ascii="Arial" w:hAnsi="Arial" w:cs="Arial"/>
-          <w:sz w:val="28"/>
-          <w:szCs w:val="28"/>
-          <w:lang w:val="ru-RU"/>
-        </w:rPr>
-        <w:t xml:space="preserve"> соединение с каждым ведущим устройством (шина </w:t>
+        <w:t xml:space="preserve">Реализация монтажного или невозможна доступными средствами. Поэтому пришлось использовать двухлинейное соединение с каждым ведущим устройством (шина </w:t>
       </w:r>
       <w:r>
         <w:rPr>
@@ -11252,27 +10950,7 @@
           <w:szCs w:val="28"/>
           <w:lang w:val="ru-RU"/>
         </w:rPr>
-        <w:t xml:space="preserve">Разрешенный тактовый </w:t>
-      </w:r>
-      <w:proofErr w:type="gramStart"/>
-      <w:r>
-        <w:rPr>
-          <w:rFonts w:ascii="Arial" w:hAnsi="Arial" w:cs="Arial"/>
-          <w:sz w:val="28"/>
-          <w:szCs w:val="28"/>
-          <w:lang w:val="ru-RU"/>
-        </w:rPr>
-        <w:t>сигнал (есть только когда блок получил</w:t>
-      </w:r>
-      <w:proofErr w:type="gramEnd"/>
-      <w:r>
-        <w:rPr>
-          <w:rFonts w:ascii="Arial" w:hAnsi="Arial" w:cs="Arial"/>
-          <w:sz w:val="28"/>
-          <w:szCs w:val="28"/>
-          <w:lang w:val="ru-RU"/>
-        </w:rPr>
-        <w:t xml:space="preserve"> управле</w:t>
+        <w:t>Разрешенный тактовый сигнал (есть только когда блок получил управле</w:t>
       </w:r>
       <w:r>
         <w:rPr>
@@ -11835,23 +11513,13 @@
         </w:rPr>
         <w:t xml:space="preserve">Микропрограмма </w:t>
       </w:r>
-      <w:proofErr w:type="spellStart"/>
-      <w:r>
-        <w:rPr>
-          <w:rFonts w:ascii="Arial" w:hAnsi="Arial" w:cs="Arial"/>
-          <w:sz w:val="28"/>
-          <w:szCs w:val="28"/>
-        </w:rPr>
-        <w:t>DMA_worker</w:t>
-      </w:r>
-      <w:proofErr w:type="spellEnd"/>
-      <w:r>
-        <w:rPr>
-          <w:rFonts w:ascii="Arial" w:hAnsi="Arial" w:cs="Arial"/>
-          <w:sz w:val="28"/>
-          <w:szCs w:val="28"/>
-        </w:rPr>
-        <w:t>:</w:t>
+      <w:r>
+        <w:rPr>
+          <w:rFonts w:ascii="Arial" w:hAnsi="Arial" w:cs="Arial"/>
+          <w:sz w:val="28"/>
+          <w:szCs w:val="28"/>
+        </w:rPr>
+        <w:t>DMA_worker:</w:t>
       </w:r>
     </w:p>
     <w:tbl>
@@ -12571,67 +12239,14 @@
                 <w:lang w:val="ru-RU"/>
               </w:rPr>
             </w:pPr>
-            <w:proofErr w:type="spellStart"/>
-            <w:r>
-              <w:rPr>
-                <w:rFonts w:ascii="Arial" w:hAnsi="Arial" w:cs="Arial"/>
-                <w:sz w:val="28"/>
-                <w:szCs w:val="28"/>
-                <w:lang w:val="ru-RU"/>
-              </w:rPr>
-              <w:t>Вкл</w:t>
-            </w:r>
-            <w:proofErr w:type="spellEnd"/>
-            <w:r>
-              <w:rPr>
-                <w:rFonts w:ascii="Arial" w:hAnsi="Arial" w:cs="Arial"/>
-                <w:sz w:val="28"/>
-                <w:szCs w:val="28"/>
-                <w:lang w:val="ru-RU"/>
-              </w:rPr>
-              <w:t xml:space="preserve"> (все биты 1)/</w:t>
-            </w:r>
-            <w:proofErr w:type="spellStart"/>
-            <w:proofErr w:type="gramStart"/>
-            <w:r>
-              <w:rPr>
-                <w:rFonts w:ascii="Arial" w:hAnsi="Arial" w:cs="Arial"/>
-                <w:sz w:val="28"/>
-                <w:szCs w:val="28"/>
-                <w:lang w:val="ru-RU"/>
-              </w:rPr>
-              <w:t>выкл</w:t>
-            </w:r>
-            <w:proofErr w:type="spellEnd"/>
-            <w:proofErr w:type="gramEnd"/>
-            <w:r>
-              <w:rPr>
-                <w:rFonts w:ascii="Arial" w:hAnsi="Arial" w:cs="Arial"/>
-                <w:sz w:val="28"/>
-                <w:szCs w:val="28"/>
-                <w:lang w:val="ru-RU"/>
-              </w:rPr>
-              <w:t xml:space="preserve"> (</w:t>
-            </w:r>
-            <w:proofErr w:type="spellStart"/>
-            <w:r>
-              <w:rPr>
-                <w:rFonts w:ascii="Arial" w:hAnsi="Arial" w:cs="Arial"/>
-                <w:sz w:val="28"/>
-                <w:szCs w:val="28"/>
-                <w:lang w:val="ru-RU"/>
-              </w:rPr>
-              <w:t>хотябы</w:t>
-            </w:r>
-            <w:proofErr w:type="spellEnd"/>
-            <w:r>
-              <w:rPr>
-                <w:rFonts w:ascii="Arial" w:hAnsi="Arial" w:cs="Arial"/>
-                <w:sz w:val="28"/>
-                <w:szCs w:val="28"/>
-                <w:lang w:val="ru-RU"/>
-              </w:rPr>
-              <w:t xml:space="preserve"> один бит 0)</w:t>
+            <w:r>
+              <w:rPr>
+                <w:rFonts w:ascii="Arial" w:hAnsi="Arial" w:cs="Arial"/>
+                <w:sz w:val="28"/>
+                <w:szCs w:val="28"/>
+                <w:lang w:val="ru-RU"/>
+              </w:rPr>
+              <w:t>Вкл (все биты 1)/выкл (хотябы один бит 0)</w:t>
             </w:r>
           </w:p>
         </w:tc>
@@ -12681,27 +12296,7 @@
           <w:szCs w:val="28"/>
           <w:lang w:val="ru-RU"/>
         </w:rPr>
-        <w:t xml:space="preserve">истра автоматически подразумевается запись нового </w:t>
-      </w:r>
-      <w:proofErr w:type="gramStart"/>
-      <w:r>
-        <w:rPr>
-          <w:rFonts w:ascii="Arial" w:hAnsi="Arial" w:cs="Arial"/>
-          <w:sz w:val="28"/>
-          <w:szCs w:val="28"/>
-          <w:lang w:val="ru-RU"/>
-        </w:rPr>
-        <w:t>значения</w:t>
-      </w:r>
-      <w:proofErr w:type="gramEnd"/>
-      <w:r>
-        <w:rPr>
-          <w:rFonts w:ascii="Arial" w:hAnsi="Arial" w:cs="Arial"/>
-          <w:sz w:val="28"/>
-          <w:szCs w:val="28"/>
-          <w:lang w:val="ru-RU"/>
-        </w:rPr>
-        <w:t xml:space="preserve"> и младший бит </w:t>
+        <w:t xml:space="preserve">истра автоматически подразумевается запись нового значения и младший бит </w:t>
       </w:r>
       <w:r>
         <w:rPr>
@@ -12778,47 +12373,7 @@
           <w:szCs w:val="28"/>
           <w:lang w:val="ru-RU"/>
         </w:rPr>
-        <w:t xml:space="preserve"> с условием, что блок включен для </w:t>
-      </w:r>
-      <w:proofErr w:type="spellStart"/>
-      <w:r>
-        <w:rPr>
-          <w:rFonts w:ascii="Arial" w:hAnsi="Arial" w:cs="Arial"/>
-          <w:sz w:val="28"/>
-          <w:szCs w:val="28"/>
-          <w:lang w:val="ru-RU"/>
-        </w:rPr>
-        <w:t>избежания</w:t>
-      </w:r>
-      <w:proofErr w:type="spellEnd"/>
-      <w:r>
-        <w:rPr>
-          <w:rFonts w:ascii="Arial" w:hAnsi="Arial" w:cs="Arial"/>
-          <w:sz w:val="28"/>
-          <w:szCs w:val="28"/>
-          <w:lang w:val="ru-RU"/>
-        </w:rPr>
-        <w:t xml:space="preserve"> </w:t>
-      </w:r>
-      <w:proofErr w:type="spellStart"/>
-      <w:r>
-        <w:rPr>
-          <w:rFonts w:ascii="Arial" w:hAnsi="Arial" w:cs="Arial"/>
-          <w:sz w:val="28"/>
-          <w:szCs w:val="28"/>
-          <w:lang w:val="ru-RU"/>
-        </w:rPr>
-        <w:t>конфликов</w:t>
-      </w:r>
-      <w:proofErr w:type="spellEnd"/>
-      <w:r>
-        <w:rPr>
-          <w:rFonts w:ascii="Arial" w:hAnsi="Arial" w:cs="Arial"/>
-          <w:sz w:val="28"/>
-          <w:szCs w:val="28"/>
-          <w:lang w:val="ru-RU"/>
-        </w:rPr>
-        <w:t xml:space="preserve"> результата и флагов.</w:t>
+        <w:t xml:space="preserve"> с условием, что блок включен для избежания конфликов результата и флагов.</w:t>
       </w:r>
     </w:p>
     <w:p>
@@ -14814,27 +14369,7 @@
                 <w:szCs w:val="28"/>
                 <w:lang w:val="ru-RU"/>
               </w:rPr>
-              <w:t>Прочитать верхнее значение стека х</w:t>
-            </w:r>
-            <w:proofErr w:type="gramStart"/>
-            <w:r>
-              <w:rPr>
-                <w:rFonts w:ascii="Arial" w:hAnsi="Arial" w:cs="Arial"/>
-                <w:sz w:val="28"/>
-                <w:szCs w:val="28"/>
-                <w:lang w:val="ru-RU"/>
-              </w:rPr>
-              <w:t>2</w:t>
-            </w:r>
-            <w:proofErr w:type="gramEnd"/>
-            <w:r>
-              <w:rPr>
-                <w:rFonts w:ascii="Arial" w:hAnsi="Arial" w:cs="Arial"/>
-                <w:sz w:val="28"/>
-                <w:szCs w:val="28"/>
-                <w:lang w:val="ru-RU"/>
-              </w:rPr>
-              <w:t xml:space="preserve"> и защелкнуть его</w:t>
+              <w:t>Прочитать верхнее значение стека х2 и защелкнуть его</w:t>
             </w:r>
           </w:p>
         </w:tc>
@@ -15751,15 +15286,15 @@
         <w:tblLook w:val="04A0" w:firstRow="1" w:lastRow="0" w:firstColumn="1" w:lastColumn="0" w:noHBand="0" w:noVBand="1"/>
       </w:tblPr>
       <w:tblGrid>
-        <w:gridCol w:w="648"/>
-        <w:gridCol w:w="3346"/>
+        <w:gridCol w:w="559"/>
+        <w:gridCol w:w="3436"/>
         <w:gridCol w:w="2744"/>
         <w:gridCol w:w="2708"/>
       </w:tblGrid>
       <w:tr>
         <w:tc>
           <w:tcPr>
-            <w:tcW w:w="648" w:type="dxa"/>
+            <w:tcW w:w="559" w:type="dxa"/>
           </w:tcPr>
           <w:p>
             <w:pPr>
@@ -15782,7 +15317,7 @@
         </w:tc>
         <w:tc>
           <w:tcPr>
-            <w:tcW w:w="3346" w:type="dxa"/>
+            <w:tcW w:w="3436" w:type="dxa"/>
           </w:tcPr>
           <w:p>
             <w:pPr>
@@ -15863,7 +15398,7 @@
       <w:tr>
         <w:tc>
           <w:tcPr>
-            <w:tcW w:w="648" w:type="dxa"/>
+            <w:tcW w:w="559" w:type="dxa"/>
           </w:tcPr>
           <w:p>
             <w:pPr>
@@ -15885,7 +15420,7 @@
         </w:tc>
         <w:tc>
           <w:tcPr>
-            <w:tcW w:w="3346" w:type="dxa"/>
+            <w:tcW w:w="3436" w:type="dxa"/>
           </w:tcPr>
           <w:p>
             <w:pPr>
@@ -15962,25 +15497,14 @@
                 <w:szCs w:val="28"/>
               </w:rPr>
             </w:pPr>
-            <w:proofErr w:type="spellStart"/>
-            <w:r>
-              <w:rPr>
-                <w:rFonts w:ascii="Arial" w:hAnsi="Arial" w:cs="Arial"/>
-                <w:sz w:val="28"/>
-                <w:szCs w:val="28"/>
-                <w:lang w:val="ru-RU"/>
-              </w:rPr>
-              <w:t>Колво</w:t>
-            </w:r>
-            <w:proofErr w:type="spellEnd"/>
-            <w:r>
-              <w:rPr>
-                <w:rFonts w:ascii="Arial" w:hAnsi="Arial" w:cs="Arial"/>
-                <w:sz w:val="28"/>
-                <w:szCs w:val="28"/>
-                <w:lang w:val="ru-RU"/>
-              </w:rPr>
-              <w:t xml:space="preserve"> слов </w:t>
+            <w:r>
+              <w:rPr>
+                <w:rFonts w:ascii="Arial" w:hAnsi="Arial" w:cs="Arial"/>
+                <w:sz w:val="28"/>
+                <w:szCs w:val="28"/>
+                <w:lang w:val="ru-RU"/>
+              </w:rPr>
+              <w:t xml:space="preserve">Колво слов </w:t>
             </w:r>
             <w:r>
               <w:rPr>
@@ -16036,7 +15560,7 @@
       <w:tr>
         <w:tc>
           <w:tcPr>
-            <w:tcW w:w="648" w:type="dxa"/>
+            <w:tcW w:w="559" w:type="dxa"/>
           </w:tcPr>
           <w:p>
             <w:pPr>
@@ -16058,7 +15582,7 @@
         </w:tc>
         <w:tc>
           <w:tcPr>
-            <w:tcW w:w="3346" w:type="dxa"/>
+            <w:tcW w:w="3436" w:type="dxa"/>
           </w:tcPr>
           <w:p>
             <w:pPr>
@@ -16161,7 +15685,7 @@
       <w:tr>
         <w:tc>
           <w:tcPr>
-            <w:tcW w:w="648" w:type="dxa"/>
+            <w:tcW w:w="559" w:type="dxa"/>
           </w:tcPr>
           <w:p>
             <w:pPr>
@@ -16183,7 +15707,7 @@
         </w:tc>
         <w:tc>
           <w:tcPr>
-            <w:tcW w:w="3346" w:type="dxa"/>
+            <w:tcW w:w="3436" w:type="dxa"/>
           </w:tcPr>
           <w:p>
             <w:pPr>
@@ -16341,7 +15865,7 @@
       <w:tr>
         <w:tc>
           <w:tcPr>
-            <w:tcW w:w="648" w:type="dxa"/>
+            <w:tcW w:w="559" w:type="dxa"/>
           </w:tcPr>
           <w:p>
             <w:pPr>
@@ -16363,7 +15887,7 @@
         </w:tc>
         <w:tc>
           <w:tcPr>
-            <w:tcW w:w="3346" w:type="dxa"/>
+            <w:tcW w:w="3436" w:type="dxa"/>
           </w:tcPr>
           <w:p>
             <w:pPr>
@@ -16434,8 +15958,6 @@
               </w:rPr>
               <w:tab/>
             </w:r>
-            <w:bookmarkStart w:id="0" w:name="_GoBack"/>
-            <w:bookmarkEnd w:id="0"/>
           </w:p>
         </w:tc>
         <w:tc>
@@ -16529,7 +16051,7 @@
       <w:tr>
         <w:tc>
           <w:tcPr>
-            <w:tcW w:w="648" w:type="dxa"/>
+            <w:tcW w:w="559" w:type="dxa"/>
           </w:tcPr>
           <w:p>
             <w:pPr>
@@ -16551,7 +16073,7 @@
         </w:tc>
         <w:tc>
           <w:tcPr>
-            <w:tcW w:w="3346" w:type="dxa"/>
+            <w:tcW w:w="3436" w:type="dxa"/>
           </w:tcPr>
           <w:p>
             <w:pPr>
@@ -16630,7 +16152,7 @@
       <w:tr>
         <w:tc>
           <w:tcPr>
-            <w:tcW w:w="648" w:type="dxa"/>
+            <w:tcW w:w="559" w:type="dxa"/>
           </w:tcPr>
           <w:p>
             <w:pPr>
@@ -16652,7 +16174,7 @@
         </w:tc>
         <w:tc>
           <w:tcPr>
-            <w:tcW w:w="3346" w:type="dxa"/>
+            <w:tcW w:w="3436" w:type="dxa"/>
           </w:tcPr>
           <w:p>
             <w:pPr>
@@ -16720,7 +16242,7 @@
       <w:tr>
         <w:tc>
           <w:tcPr>
-            <w:tcW w:w="648" w:type="dxa"/>
+            <w:tcW w:w="559" w:type="dxa"/>
           </w:tcPr>
           <w:p>
             <w:pPr>
@@ -16742,7 +16264,7 @@
         </w:tc>
         <w:tc>
           <w:tcPr>
-            <w:tcW w:w="3346" w:type="dxa"/>
+            <w:tcW w:w="3436" w:type="dxa"/>
           </w:tcPr>
           <w:p>
             <w:pPr>
@@ -16812,7 +16334,7 @@
       <w:tr>
         <w:tc>
           <w:tcPr>
-            <w:tcW w:w="648" w:type="dxa"/>
+            <w:tcW w:w="559" w:type="dxa"/>
           </w:tcPr>
           <w:p>
             <w:pPr>
@@ -16834,23 +16356,39 @@
         </w:tc>
         <w:tc>
           <w:tcPr>
-            <w:tcW w:w="3346" w:type="dxa"/>
-          </w:tcPr>
-          <w:p>
-            <w:pPr>
-              <w:rPr>
-                <w:rFonts w:ascii="Arial" w:hAnsi="Arial" w:cs="Arial"/>
-                <w:sz w:val="28"/>
-                <w:szCs w:val="28"/>
-              </w:rPr>
-            </w:pPr>
-            <w:r>
-              <w:rPr>
-                <w:rFonts w:ascii="Arial" w:hAnsi="Arial" w:cs="Arial"/>
-                <w:sz w:val="28"/>
-                <w:szCs w:val="28"/>
-              </w:rPr>
-              <w:t>2310000000</w:t>
+            <w:tcW w:w="3436" w:type="dxa"/>
+          </w:tcPr>
+          <w:p>
+            <w:pPr>
+              <w:rPr>
+                <w:rFonts w:ascii="Arial" w:hAnsi="Arial" w:cs="Arial"/>
+                <w:sz w:val="28"/>
+                <w:szCs w:val="28"/>
+              </w:rPr>
+            </w:pPr>
+            <w:r>
+              <w:rPr>
+                <w:rFonts w:ascii="Arial" w:hAnsi="Arial" w:cs="Arial"/>
+                <w:sz w:val="28"/>
+                <w:szCs w:val="28"/>
+              </w:rPr>
+              <w:t>2310</w:t>
+            </w:r>
+            <w:r>
+              <w:rPr>
+                <w:rFonts w:ascii="Arial" w:hAnsi="Arial" w:cs="Arial"/>
+                <w:sz w:val="28"/>
+                <w:szCs w:val="28"/>
+              </w:rPr>
+              <w:t>1</w:t>
+            </w:r>
+            <w:r>
+              <w:rPr>
+                <w:rFonts w:ascii="Arial" w:hAnsi="Arial" w:cs="Arial"/>
+                <w:sz w:val="28"/>
+                <w:szCs w:val="28"/>
+              </w:rPr>
+              <w:t>00000</w:t>
             </w:r>
           </w:p>
         </w:tc>
@@ -16872,7 +16410,39 @@
                 <w:sz w:val="28"/>
                 <w:szCs w:val="28"/>
               </w:rPr>
-              <w:t>RAM[0] + 1 -&gt; RAM[0]</w:t>
+              <w:t>RAM[</w:t>
+            </w:r>
+            <w:r>
+              <w:rPr>
+                <w:rFonts w:ascii="Arial" w:hAnsi="Arial" w:cs="Arial"/>
+                <w:sz w:val="28"/>
+                <w:szCs w:val="28"/>
+              </w:rPr>
+              <w:t>1</w:t>
+            </w:r>
+            <w:r>
+              <w:rPr>
+                <w:rFonts w:ascii="Arial" w:hAnsi="Arial" w:cs="Arial"/>
+                <w:sz w:val="28"/>
+                <w:szCs w:val="28"/>
+              </w:rPr>
+              <w:t>0] + 1 -&gt; RAM[</w:t>
+            </w:r>
+            <w:r>
+              <w:rPr>
+                <w:rFonts w:ascii="Arial" w:hAnsi="Arial" w:cs="Arial"/>
+                <w:sz w:val="28"/>
+                <w:szCs w:val="28"/>
+              </w:rPr>
+              <w:t>1</w:t>
+            </w:r>
+            <w:r>
+              <w:rPr>
+                <w:rFonts w:ascii="Arial" w:hAnsi="Arial" w:cs="Arial"/>
+                <w:sz w:val="28"/>
+                <w:szCs w:val="28"/>
+              </w:rPr>
+              <w:t>0]</w:t>
             </w:r>
           </w:p>
         </w:tc>
@@ -16894,7 +16464,31 @@
                 <w:sz w:val="28"/>
                 <w:szCs w:val="28"/>
               </w:rPr>
-              <w:t>0 + 1 -&gt; 1</w:t>
+              <w:t>1</w:t>
+            </w:r>
+            <w:r>
+              <w:rPr>
+                <w:rFonts w:ascii="Arial" w:hAnsi="Arial" w:cs="Arial"/>
+                <w:sz w:val="28"/>
+                <w:szCs w:val="28"/>
+              </w:rPr>
+              <w:t xml:space="preserve">0 + 1 -&gt; </w:t>
+            </w:r>
+            <w:r>
+              <w:rPr>
+                <w:rFonts w:ascii="Arial" w:hAnsi="Arial" w:cs="Arial"/>
+                <w:sz w:val="28"/>
+                <w:szCs w:val="28"/>
+              </w:rPr>
+              <w:t>1</w:t>
+            </w:r>
+            <w:r>
+              <w:rPr>
+                <w:rFonts w:ascii="Arial" w:hAnsi="Arial" w:cs="Arial"/>
+                <w:sz w:val="28"/>
+                <w:szCs w:val="28"/>
+              </w:rPr>
+              <w:t>1</w:t>
             </w:r>
           </w:p>
         </w:tc>
@@ -16902,7 +16496,7 @@
       <w:tr>
         <w:tc>
           <w:tcPr>
-            <w:tcW w:w="648" w:type="dxa"/>
+            <w:tcW w:w="559" w:type="dxa"/>
           </w:tcPr>
           <w:p>
             <w:pPr>
@@ -16924,23 +16518,39 @@
         </w:tc>
         <w:tc>
           <w:tcPr>
-            <w:tcW w:w="3346" w:type="dxa"/>
-          </w:tcPr>
-          <w:p>
-            <w:pPr>
-              <w:rPr>
-                <w:rFonts w:ascii="Arial" w:hAnsi="Arial" w:cs="Arial"/>
-                <w:sz w:val="28"/>
-                <w:szCs w:val="28"/>
-              </w:rPr>
-            </w:pPr>
-            <w:r>
-              <w:rPr>
-                <w:rFonts w:ascii="Arial" w:hAnsi="Arial" w:cs="Arial"/>
-                <w:sz w:val="28"/>
-                <w:szCs w:val="28"/>
-              </w:rPr>
-              <w:t>2310000000</w:t>
+            <w:tcW w:w="3436" w:type="dxa"/>
+          </w:tcPr>
+          <w:p>
+            <w:pPr>
+              <w:rPr>
+                <w:rFonts w:ascii="Arial" w:hAnsi="Arial" w:cs="Arial"/>
+                <w:sz w:val="28"/>
+                <w:szCs w:val="28"/>
+              </w:rPr>
+            </w:pPr>
+            <w:r>
+              <w:rPr>
+                <w:rFonts w:ascii="Arial" w:hAnsi="Arial" w:cs="Arial"/>
+                <w:sz w:val="28"/>
+                <w:szCs w:val="28"/>
+              </w:rPr>
+              <w:t>2310</w:t>
+            </w:r>
+            <w:r>
+              <w:rPr>
+                <w:rFonts w:ascii="Arial" w:hAnsi="Arial" w:cs="Arial"/>
+                <w:sz w:val="28"/>
+                <w:szCs w:val="28"/>
+              </w:rPr>
+              <w:t>1</w:t>
+            </w:r>
+            <w:r>
+              <w:rPr>
+                <w:rFonts w:ascii="Arial" w:hAnsi="Arial" w:cs="Arial"/>
+                <w:sz w:val="28"/>
+                <w:szCs w:val="28"/>
+              </w:rPr>
+              <w:t>00000</w:t>
             </w:r>
           </w:p>
         </w:tc>
@@ -16962,7 +16572,39 @@
                 <w:sz w:val="28"/>
                 <w:szCs w:val="28"/>
               </w:rPr>
-              <w:t>RAM[0] + 0 -&gt; RAM[0]</w:t>
+              <w:t>RAM[</w:t>
+            </w:r>
+            <w:r>
+              <w:rPr>
+                <w:rFonts w:ascii="Arial" w:hAnsi="Arial" w:cs="Arial"/>
+                <w:sz w:val="28"/>
+                <w:szCs w:val="28"/>
+              </w:rPr>
+              <w:t>1</w:t>
+            </w:r>
+            <w:r>
+              <w:rPr>
+                <w:rFonts w:ascii="Arial" w:hAnsi="Arial" w:cs="Arial"/>
+                <w:sz w:val="28"/>
+                <w:szCs w:val="28"/>
+              </w:rPr>
+              <w:t>0] + 0 -&gt; RAM[</w:t>
+            </w:r>
+            <w:r>
+              <w:rPr>
+                <w:rFonts w:ascii="Arial" w:hAnsi="Arial" w:cs="Arial"/>
+                <w:sz w:val="28"/>
+                <w:szCs w:val="28"/>
+              </w:rPr>
+              <w:t>1</w:t>
+            </w:r>
+            <w:r>
+              <w:rPr>
+                <w:rFonts w:ascii="Arial" w:hAnsi="Arial" w:cs="Arial"/>
+                <w:sz w:val="28"/>
+                <w:szCs w:val="28"/>
+              </w:rPr>
+              <w:t>0]</w:t>
             </w:r>
           </w:p>
         </w:tc>
@@ -16984,7 +16626,31 @@
                 <w:sz w:val="28"/>
                 <w:szCs w:val="28"/>
               </w:rPr>
-              <w:t>1 + 0 -&gt; 1</w:t>
+              <w:t>1</w:t>
+            </w:r>
+            <w:r>
+              <w:rPr>
+                <w:rFonts w:ascii="Arial" w:hAnsi="Arial" w:cs="Arial"/>
+                <w:sz w:val="28"/>
+                <w:szCs w:val="28"/>
+              </w:rPr>
+              <w:t xml:space="preserve">1 + 0 -&gt; </w:t>
+            </w:r>
+            <w:r>
+              <w:rPr>
+                <w:rFonts w:ascii="Arial" w:hAnsi="Arial" w:cs="Arial"/>
+                <w:sz w:val="28"/>
+                <w:szCs w:val="28"/>
+              </w:rPr>
+              <w:t>1</w:t>
+            </w:r>
+            <w:r>
+              <w:rPr>
+                <w:rFonts w:ascii="Arial" w:hAnsi="Arial" w:cs="Arial"/>
+                <w:sz w:val="28"/>
+                <w:szCs w:val="28"/>
+              </w:rPr>
+              <w:t>1</w:t>
             </w:r>
           </w:p>
         </w:tc>
@@ -16992,7 +16658,7 @@
       <w:tr>
         <w:tc>
           <w:tcPr>
-            <w:tcW w:w="648" w:type="dxa"/>
+            <w:tcW w:w="559" w:type="dxa"/>
           </w:tcPr>
           <w:p>
             <w:pPr>
@@ -17015,7 +16681,7 @@
         </w:tc>
         <w:tc>
           <w:tcPr>
-            <w:tcW w:w="3346" w:type="dxa"/>
+            <w:tcW w:w="3436" w:type="dxa"/>
           </w:tcPr>
           <w:p>
             <w:pPr>
@@ -17083,29 +16749,29 @@
       <w:tr>
         <w:tc>
           <w:tcPr>
-            <w:tcW w:w="648" w:type="dxa"/>
-          </w:tcPr>
-          <w:p>
-            <w:pPr>
-              <w:rPr>
-                <w:rFonts w:ascii="Arial" w:hAnsi="Arial" w:cs="Arial"/>
-                <w:sz w:val="28"/>
-                <w:szCs w:val="28"/>
-              </w:rPr>
-            </w:pPr>
-            <w:r>
-              <w:rPr>
-                <w:rFonts w:ascii="Arial" w:hAnsi="Arial" w:cs="Arial"/>
-                <w:sz w:val="28"/>
-                <w:szCs w:val="28"/>
-              </w:rPr>
-              <w:t>10</w:t>
-            </w:r>
-          </w:p>
-        </w:tc>
-        <w:tc>
-          <w:tcPr>
-            <w:tcW w:w="3346" w:type="dxa"/>
+            <w:tcW w:w="559" w:type="dxa"/>
+          </w:tcPr>
+          <w:p>
+            <w:pPr>
+              <w:rPr>
+                <w:rFonts w:ascii="Arial" w:hAnsi="Arial" w:cs="Arial"/>
+                <w:sz w:val="28"/>
+                <w:szCs w:val="28"/>
+              </w:rPr>
+            </w:pPr>
+            <w:r>
+              <w:rPr>
+                <w:rFonts w:ascii="Arial" w:hAnsi="Arial" w:cs="Arial"/>
+                <w:sz w:val="28"/>
+                <w:szCs w:val="28"/>
+              </w:rPr>
+              <w:t>A</w:t>
+            </w:r>
+          </w:p>
+        </w:tc>
+        <w:tc>
+          <w:tcPr>
+            <w:tcW w:w="3436" w:type="dxa"/>
           </w:tcPr>
           <w:p>
             <w:pPr>
@@ -17200,29 +16866,29 @@
       <w:tr>
         <w:tc>
           <w:tcPr>
-            <w:tcW w:w="648" w:type="dxa"/>
-          </w:tcPr>
-          <w:p>
-            <w:pPr>
-              <w:rPr>
-                <w:rFonts w:ascii="Arial" w:hAnsi="Arial" w:cs="Arial"/>
-                <w:sz w:val="28"/>
-                <w:szCs w:val="28"/>
-              </w:rPr>
-            </w:pPr>
-            <w:r>
-              <w:rPr>
-                <w:rFonts w:ascii="Arial" w:hAnsi="Arial" w:cs="Arial"/>
-                <w:sz w:val="28"/>
-                <w:szCs w:val="28"/>
-              </w:rPr>
-              <w:t>11</w:t>
-            </w:r>
-          </w:p>
-        </w:tc>
-        <w:tc>
-          <w:tcPr>
-            <w:tcW w:w="3346" w:type="dxa"/>
+            <w:tcW w:w="559" w:type="dxa"/>
+          </w:tcPr>
+          <w:p>
+            <w:pPr>
+              <w:rPr>
+                <w:rFonts w:ascii="Arial" w:hAnsi="Arial" w:cs="Arial"/>
+                <w:sz w:val="28"/>
+                <w:szCs w:val="28"/>
+              </w:rPr>
+            </w:pPr>
+            <w:r>
+              <w:rPr>
+                <w:rFonts w:ascii="Arial" w:hAnsi="Arial" w:cs="Arial"/>
+                <w:sz w:val="28"/>
+                <w:szCs w:val="28"/>
+              </w:rPr>
+              <w:t>B</w:t>
+            </w:r>
+          </w:p>
+        </w:tc>
+        <w:tc>
+          <w:tcPr>
+            <w:tcW w:w="3436" w:type="dxa"/>
           </w:tcPr>
           <w:p>
             <w:pPr>
@@ -17307,29 +16973,29 @@
       <w:tr>
         <w:tc>
           <w:tcPr>
-            <w:tcW w:w="648" w:type="dxa"/>
-          </w:tcPr>
-          <w:p>
-            <w:pPr>
-              <w:rPr>
-                <w:rFonts w:ascii="Arial" w:hAnsi="Arial" w:cs="Arial"/>
-                <w:sz w:val="28"/>
-                <w:szCs w:val="28"/>
-              </w:rPr>
-            </w:pPr>
-            <w:r>
-              <w:rPr>
-                <w:rFonts w:ascii="Arial" w:hAnsi="Arial" w:cs="Arial"/>
-                <w:sz w:val="28"/>
-                <w:szCs w:val="28"/>
-              </w:rPr>
-              <w:t>12</w:t>
-            </w:r>
-          </w:p>
-        </w:tc>
-        <w:tc>
-          <w:tcPr>
-            <w:tcW w:w="3346" w:type="dxa"/>
+            <w:tcW w:w="559" w:type="dxa"/>
+          </w:tcPr>
+          <w:p>
+            <w:pPr>
+              <w:rPr>
+                <w:rFonts w:ascii="Arial" w:hAnsi="Arial" w:cs="Arial"/>
+                <w:sz w:val="28"/>
+                <w:szCs w:val="28"/>
+              </w:rPr>
+            </w:pPr>
+            <w:r>
+              <w:rPr>
+                <w:rFonts w:ascii="Arial" w:hAnsi="Arial" w:cs="Arial"/>
+                <w:sz w:val="28"/>
+                <w:szCs w:val="28"/>
+              </w:rPr>
+              <w:t>C</w:t>
+            </w:r>
+          </w:p>
+        </w:tc>
+        <w:tc>
+          <w:tcPr>
+            <w:tcW w:w="3436" w:type="dxa"/>
           </w:tcPr>
           <w:p>
             <w:pPr>
@@ -17389,7 +17055,31 @@
                 <w:sz w:val="28"/>
                 <w:szCs w:val="28"/>
               </w:rPr>
-              <w:t>10 -&gt; 10</w:t>
+              <w:t>1</w:t>
+            </w:r>
+            <w:r>
+              <w:rPr>
+                <w:rFonts w:ascii="Arial" w:hAnsi="Arial" w:cs="Arial"/>
+                <w:sz w:val="28"/>
+                <w:szCs w:val="28"/>
+              </w:rPr>
+              <w:t>1</w:t>
+            </w:r>
+            <w:r>
+              <w:rPr>
+                <w:rFonts w:ascii="Arial" w:hAnsi="Arial" w:cs="Arial"/>
+                <w:sz w:val="28"/>
+                <w:szCs w:val="28"/>
+              </w:rPr>
+              <w:t xml:space="preserve"> -&gt; 1</w:t>
+            </w:r>
+            <w:r>
+              <w:rPr>
+                <w:rFonts w:ascii="Arial" w:hAnsi="Arial" w:cs="Arial"/>
+                <w:sz w:val="28"/>
+                <w:szCs w:val="28"/>
+              </w:rPr>
+              <w:t>1</w:t>
             </w:r>
           </w:p>
         </w:tc>
@@ -17397,29 +17087,29 @@
       <w:tr>
         <w:tc>
           <w:tcPr>
-            <w:tcW w:w="648" w:type="dxa"/>
-          </w:tcPr>
-          <w:p>
-            <w:pPr>
-              <w:rPr>
-                <w:rFonts w:ascii="Arial" w:hAnsi="Arial" w:cs="Arial"/>
-                <w:sz w:val="28"/>
-                <w:szCs w:val="28"/>
-              </w:rPr>
-            </w:pPr>
-            <w:r>
-              <w:rPr>
-                <w:rFonts w:ascii="Arial" w:hAnsi="Arial" w:cs="Arial"/>
-                <w:sz w:val="28"/>
-                <w:szCs w:val="28"/>
-              </w:rPr>
-              <w:t>13</w:t>
-            </w:r>
-          </w:p>
-        </w:tc>
-        <w:tc>
-          <w:tcPr>
-            <w:tcW w:w="3346" w:type="dxa"/>
+            <w:tcW w:w="559" w:type="dxa"/>
+          </w:tcPr>
+          <w:p>
+            <w:pPr>
+              <w:rPr>
+                <w:rFonts w:ascii="Arial" w:hAnsi="Arial" w:cs="Arial"/>
+                <w:sz w:val="28"/>
+                <w:szCs w:val="28"/>
+              </w:rPr>
+            </w:pPr>
+            <w:r>
+              <w:rPr>
+                <w:rFonts w:ascii="Arial" w:hAnsi="Arial" w:cs="Arial"/>
+                <w:sz w:val="28"/>
+                <w:szCs w:val="28"/>
+              </w:rPr>
+              <w:t>D</w:t>
+            </w:r>
+          </w:p>
+        </w:tc>
+        <w:tc>
+          <w:tcPr>
+            <w:tcW w:w="3436" w:type="dxa"/>
           </w:tcPr>
           <w:p>
             <w:pPr>
@@ -17479,7 +17169,31 @@
                 <w:sz w:val="28"/>
                 <w:szCs w:val="28"/>
               </w:rPr>
-              <w:t>10 -&gt; 10</w:t>
+              <w:t>1</w:t>
+            </w:r>
+            <w:r>
+              <w:rPr>
+                <w:rFonts w:ascii="Arial" w:hAnsi="Arial" w:cs="Arial"/>
+                <w:sz w:val="28"/>
+                <w:szCs w:val="28"/>
+              </w:rPr>
+              <w:t>1</w:t>
+            </w:r>
+            <w:r>
+              <w:rPr>
+                <w:rFonts w:ascii="Arial" w:hAnsi="Arial" w:cs="Arial"/>
+                <w:sz w:val="28"/>
+                <w:szCs w:val="28"/>
+              </w:rPr>
+              <w:t xml:space="preserve"> -&gt; 1</w:t>
+            </w:r>
+            <w:r>
+              <w:rPr>
+                <w:rFonts w:ascii="Arial" w:hAnsi="Arial" w:cs="Arial"/>
+                <w:sz w:val="28"/>
+                <w:szCs w:val="28"/>
+              </w:rPr>
+              <w:t>1</w:t>
             </w:r>
           </w:p>
         </w:tc>
@@ -17487,45 +17201,45 @@
       <w:tr>
         <w:tc>
           <w:tcPr>
-            <w:tcW w:w="648" w:type="dxa"/>
-          </w:tcPr>
-          <w:p>
-            <w:pPr>
-              <w:rPr>
-                <w:rFonts w:ascii="Arial" w:hAnsi="Arial" w:cs="Arial"/>
-                <w:sz w:val="28"/>
-                <w:szCs w:val="28"/>
-              </w:rPr>
-            </w:pPr>
-            <w:r>
-              <w:rPr>
-                <w:rFonts w:ascii="Arial" w:hAnsi="Arial" w:cs="Arial"/>
-                <w:sz w:val="28"/>
-                <w:szCs w:val="28"/>
-              </w:rPr>
-              <w:t>14</w:t>
-            </w:r>
-          </w:p>
-        </w:tc>
-        <w:tc>
-          <w:tcPr>
-            <w:tcW w:w="3346" w:type="dxa"/>
-          </w:tcPr>
-          <w:p>
-            <w:pPr>
-              <w:rPr>
-                <w:rFonts w:ascii="Arial" w:hAnsi="Arial" w:cs="Arial"/>
-                <w:sz w:val="28"/>
-                <w:szCs w:val="28"/>
-              </w:rPr>
-            </w:pPr>
-            <w:r>
-              <w:rPr>
-                <w:rFonts w:ascii="Arial" w:hAnsi="Arial" w:cs="Arial"/>
-                <w:sz w:val="28"/>
-                <w:szCs w:val="28"/>
-              </w:rPr>
-              <w:t>1900000000</w:t>
+            <w:tcW w:w="559" w:type="dxa"/>
+          </w:tcPr>
+          <w:p>
+            <w:pPr>
+              <w:rPr>
+                <w:rFonts w:ascii="Arial" w:hAnsi="Arial" w:cs="Arial"/>
+                <w:sz w:val="28"/>
+                <w:szCs w:val="28"/>
+              </w:rPr>
+            </w:pPr>
+            <w:r>
+              <w:rPr>
+                <w:rFonts w:ascii="Arial" w:hAnsi="Arial" w:cs="Arial"/>
+                <w:sz w:val="28"/>
+                <w:szCs w:val="28"/>
+              </w:rPr>
+              <w:t>E</w:t>
+            </w:r>
+          </w:p>
+        </w:tc>
+        <w:tc>
+          <w:tcPr>
+            <w:tcW w:w="3436" w:type="dxa"/>
+          </w:tcPr>
+          <w:p>
+            <w:pPr>
+              <w:rPr>
+                <w:rFonts w:ascii="Arial" w:hAnsi="Arial" w:cs="Arial"/>
+                <w:sz w:val="28"/>
+                <w:szCs w:val="28"/>
+              </w:rPr>
+            </w:pPr>
+            <w:r>
+              <w:rPr>
+                <w:rFonts w:ascii="Arial" w:hAnsi="Arial" w:cs="Arial"/>
+                <w:sz w:val="28"/>
+                <w:szCs w:val="28"/>
+              </w:rPr>
+              <w:t>9600100000</w:t>
             </w:r>
           </w:p>
         </w:tc>
@@ -17547,7 +17261,15 @@
                 <w:sz w:val="28"/>
                 <w:szCs w:val="28"/>
               </w:rPr>
-              <w:t>HLT</w:t>
+              <w:t>JMP[10</w:t>
+            </w:r>
+            <w:r>
+              <w:rPr>
+                <w:rFonts w:ascii="Arial" w:hAnsi="Arial" w:cs="Arial"/>
+                <w:sz w:val="28"/>
+                <w:szCs w:val="28"/>
+              </w:rPr>
+              <w:t>]</w:t>
             </w:r>
           </w:p>
         </w:tc>
@@ -17570,29 +17292,29 @@
       <w:tr>
         <w:tc>
           <w:tcPr>
-            <w:tcW w:w="648" w:type="dxa"/>
-          </w:tcPr>
-          <w:p>
-            <w:pPr>
-              <w:rPr>
-                <w:rFonts w:ascii="Arial" w:hAnsi="Arial" w:cs="Arial"/>
-                <w:sz w:val="28"/>
-                <w:szCs w:val="28"/>
-              </w:rPr>
-            </w:pPr>
-            <w:r>
-              <w:rPr>
-                <w:rFonts w:ascii="Arial" w:hAnsi="Arial" w:cs="Arial"/>
-                <w:sz w:val="28"/>
-                <w:szCs w:val="28"/>
-              </w:rPr>
-              <w:t>15</w:t>
-            </w:r>
-          </w:p>
-        </w:tc>
-        <w:tc>
-          <w:tcPr>
-            <w:tcW w:w="3346" w:type="dxa"/>
+            <w:tcW w:w="559" w:type="dxa"/>
+          </w:tcPr>
+          <w:p>
+            <w:pPr>
+              <w:rPr>
+                <w:rFonts w:ascii="Arial" w:hAnsi="Arial" w:cs="Arial"/>
+                <w:sz w:val="28"/>
+                <w:szCs w:val="28"/>
+              </w:rPr>
+            </w:pPr>
+            <w:r>
+              <w:rPr>
+                <w:rFonts w:ascii="Arial" w:hAnsi="Arial" w:cs="Arial"/>
+                <w:sz w:val="28"/>
+                <w:szCs w:val="28"/>
+              </w:rPr>
+              <w:t>F</w:t>
+            </w:r>
+          </w:p>
+        </w:tc>
+        <w:tc>
+          <w:tcPr>
+            <w:tcW w:w="3436" w:type="dxa"/>
           </w:tcPr>
           <w:p>
             <w:pPr>
@@ -17639,32 +17361,72 @@
       <w:tr>
         <w:tc>
           <w:tcPr>
-            <w:tcW w:w="648" w:type="dxa"/>
-          </w:tcPr>
-          <w:p>
-            <w:pPr>
-              <w:rPr>
-                <w:rFonts w:ascii="Arial" w:hAnsi="Arial" w:cs="Arial"/>
-                <w:sz w:val="28"/>
-                <w:szCs w:val="28"/>
-                <w:lang w:val="ru-RU"/>
-              </w:rPr>
-            </w:pPr>
-          </w:p>
-        </w:tc>
-        <w:tc>
-          <w:tcPr>
-            <w:tcW w:w="3346" w:type="dxa"/>
-          </w:tcPr>
-          <w:p>
-            <w:pPr>
-              <w:rPr>
-                <w:rFonts w:ascii="Arial" w:hAnsi="Arial" w:cs="Arial"/>
-                <w:sz w:val="28"/>
-                <w:szCs w:val="28"/>
-                <w:lang w:val="ru-RU"/>
-              </w:rPr>
-            </w:pPr>
+            <w:tcW w:w="559" w:type="dxa"/>
+          </w:tcPr>
+          <w:p>
+            <w:pPr>
+              <w:rPr>
+                <w:rFonts w:ascii="Arial" w:hAnsi="Arial" w:cs="Arial"/>
+                <w:sz w:val="28"/>
+                <w:szCs w:val="28"/>
+              </w:rPr>
+            </w:pPr>
+            <w:r>
+              <w:rPr>
+                <w:rFonts w:ascii="Arial" w:hAnsi="Arial" w:cs="Arial"/>
+                <w:sz w:val="28"/>
+                <w:szCs w:val="28"/>
+              </w:rPr>
+              <w:t>10</w:t>
+            </w:r>
+          </w:p>
+        </w:tc>
+        <w:tc>
+          <w:tcPr>
+            <w:tcW w:w="3436" w:type="dxa"/>
+          </w:tcPr>
+          <w:p>
+            <w:pPr>
+              <w:rPr>
+                <w:rFonts w:ascii="Arial" w:hAnsi="Arial" w:cs="Arial"/>
+                <w:sz w:val="28"/>
+                <w:szCs w:val="28"/>
+              </w:rPr>
+            </w:pPr>
+            <w:r>
+              <w:rPr>
+                <w:rFonts w:ascii="Arial" w:hAnsi="Arial" w:cs="Arial"/>
+                <w:sz w:val="28"/>
+                <w:szCs w:val="28"/>
+                <w:lang w:val="ru-RU"/>
+              </w:rPr>
+              <w:t>42</w:t>
+            </w:r>
+            <w:r>
+              <w:rPr>
+                <w:rFonts w:ascii="Arial" w:hAnsi="Arial" w:cs="Arial"/>
+                <w:sz w:val="28"/>
+                <w:szCs w:val="28"/>
+              </w:rPr>
+              <w:t>1000</w:t>
+            </w:r>
+            <w:r>
+              <w:rPr>
+                <w:rFonts w:ascii="Arial" w:hAnsi="Arial" w:cs="Arial"/>
+                <w:sz w:val="28"/>
+                <w:szCs w:val="28"/>
+                <w:lang w:val="ru-RU"/>
+              </w:rPr>
+              <w:t>20</w:t>
+            </w:r>
+            <w:r>
+              <w:rPr>
+                <w:rFonts w:ascii="Arial" w:hAnsi="Arial" w:cs="Arial"/>
+                <w:sz w:val="28"/>
+                <w:szCs w:val="28"/>
+              </w:rPr>
+              <w:t>14</w:t>
+            </w:r>
           </w:p>
         </w:tc>
         <w:tc>
@@ -17677,9 +17439,128 @@
                 <w:rFonts w:ascii="Arial" w:hAnsi="Arial" w:cs="Arial"/>
                 <w:sz w:val="28"/>
                 <w:szCs w:val="28"/>
-                <w:lang w:val="ru-RU"/>
-              </w:rPr>
-            </w:pPr>
+              </w:rPr>
+            </w:pPr>
+            <w:r>
+              <w:rPr>
+                <w:rFonts w:ascii="Arial" w:hAnsi="Arial" w:cs="Arial"/>
+                <w:sz w:val="28"/>
+                <w:szCs w:val="28"/>
+              </w:rPr>
+              <w:t>RAM</w:t>
+            </w:r>
+            <w:r>
+              <w:rPr>
+                <w:rFonts w:ascii="Arial" w:hAnsi="Arial" w:cs="Arial"/>
+                <w:sz w:val="28"/>
+                <w:szCs w:val="28"/>
+              </w:rPr>
+              <w:t xml:space="preserve"> </w:t>
+            </w:r>
+            <w:r>
+              <w:rPr>
+                <w:rFonts w:ascii="Arial" w:hAnsi="Arial" w:cs="Arial"/>
+                <w:sz w:val="28"/>
+                <w:szCs w:val="28"/>
+              </w:rPr>
+              <w:t>[</w:t>
+            </w:r>
+            <w:r>
+              <w:rPr>
+                <w:rFonts w:ascii="Arial" w:hAnsi="Arial" w:cs="Arial"/>
+                <w:sz w:val="28"/>
+                <w:szCs w:val="28"/>
+              </w:rPr>
+              <w:t>0</w:t>
+            </w:r>
+            <w:r>
+              <w:rPr>
+                <w:rFonts w:ascii="Arial" w:hAnsi="Arial" w:cs="Arial"/>
+                <w:sz w:val="28"/>
+                <w:szCs w:val="28"/>
+              </w:rPr>
+              <w:t>] &amp;</w:t>
+            </w:r>
+            <w:r>
+              <w:rPr>
+                <w:rFonts w:ascii="Arial" w:hAnsi="Arial" w:cs="Arial"/>
+                <w:sz w:val="28"/>
+                <w:szCs w:val="28"/>
+              </w:rPr>
+              <w:t>RCM</w:t>
+            </w:r>
+            <w:r>
+              <w:rPr>
+                <w:rFonts w:ascii="Arial" w:hAnsi="Arial" w:cs="Arial"/>
+                <w:sz w:val="28"/>
+                <w:szCs w:val="28"/>
+              </w:rPr>
+              <w:t>[</w:t>
+            </w:r>
+            <w:r>
+              <w:rPr>
+                <w:rFonts w:ascii="Arial" w:hAnsi="Arial" w:cs="Arial"/>
+                <w:sz w:val="28"/>
+                <w:szCs w:val="28"/>
+              </w:rPr>
+              <w:t>14</w:t>
+            </w:r>
+            <w:r>
+              <w:rPr>
+                <w:rFonts w:ascii="Arial" w:hAnsi="Arial" w:cs="Arial"/>
+                <w:sz w:val="28"/>
+                <w:szCs w:val="28"/>
+              </w:rPr>
+              <w:t>] -&gt;</w:t>
+            </w:r>
+            <w:r>
+              <w:rPr>
+                <w:rFonts w:ascii="Arial" w:hAnsi="Arial" w:cs="Arial"/>
+                <w:sz w:val="28"/>
+                <w:szCs w:val="28"/>
+              </w:rPr>
+              <w:t xml:space="preserve"> </w:t>
+            </w:r>
+            <w:r>
+              <w:rPr>
+                <w:rFonts w:ascii="Arial" w:hAnsi="Arial" w:cs="Arial"/>
+                <w:sz w:val="28"/>
+                <w:szCs w:val="28"/>
+              </w:rPr>
+              <w:t>RAM</w:t>
+            </w:r>
+            <w:r>
+              <w:rPr>
+                <w:rFonts w:ascii="Arial" w:hAnsi="Arial" w:cs="Arial"/>
+                <w:sz w:val="28"/>
+                <w:szCs w:val="28"/>
+              </w:rPr>
+              <w:t xml:space="preserve"> </w:t>
+            </w:r>
+            <w:r>
+              <w:rPr>
+                <w:rFonts w:ascii="Arial" w:hAnsi="Arial" w:cs="Arial"/>
+                <w:sz w:val="28"/>
+                <w:szCs w:val="28"/>
+              </w:rPr>
+              <w:t>[</w:t>
+            </w:r>
+            <w:r>
+              <w:rPr>
+                <w:rFonts w:ascii="Arial" w:hAnsi="Arial" w:cs="Arial"/>
+                <w:sz w:val="28"/>
+                <w:szCs w:val="28"/>
+              </w:rPr>
+              <w:t>0</w:t>
+            </w:r>
+            <w:r>
+              <w:rPr>
+                <w:rFonts w:ascii="Arial" w:hAnsi="Arial" w:cs="Arial"/>
+                <w:sz w:val="28"/>
+                <w:szCs w:val="28"/>
+              </w:rPr>
+              <w:t>]</w:t>
+            </w:r>
           </w:p>
         </w:tc>
         <w:tc>
@@ -17692,41 +17573,110 @@
                 <w:rFonts w:ascii="Arial" w:hAnsi="Arial" w:cs="Arial"/>
                 <w:sz w:val="28"/>
                 <w:szCs w:val="28"/>
-                <w:lang w:val="ru-RU"/>
-              </w:rPr>
-            </w:pPr>
+              </w:rPr>
+            </w:pPr>
+            <w:r>
+              <w:rPr>
+                <w:rFonts w:ascii="Arial" w:hAnsi="Arial" w:cs="Arial"/>
+                <w:sz w:val="28"/>
+                <w:szCs w:val="28"/>
+              </w:rPr>
+              <w:t xml:space="preserve">0 &amp; </w:t>
+            </w:r>
+            <w:r>
+              <w:rPr>
+                <w:rFonts w:ascii="Arial" w:hAnsi="Arial" w:cs="Arial"/>
+                <w:sz w:val="28"/>
+                <w:szCs w:val="28"/>
+              </w:rPr>
+              <w:t>0</w:t>
+            </w:r>
+            <w:r>
+              <w:rPr>
+                <w:rFonts w:ascii="Arial" w:hAnsi="Arial" w:cs="Arial"/>
+                <w:sz w:val="28"/>
+                <w:szCs w:val="28"/>
+              </w:rPr>
+              <w:t xml:space="preserve"> -&gt; 0</w:t>
+            </w:r>
           </w:p>
         </w:tc>
       </w:tr>
       <w:tr>
         <w:tc>
           <w:tcPr>
-            <w:tcW w:w="648" w:type="dxa"/>
-          </w:tcPr>
-          <w:p>
-            <w:pPr>
-              <w:rPr>
-                <w:rFonts w:ascii="Arial" w:hAnsi="Arial" w:cs="Arial"/>
-                <w:sz w:val="28"/>
-                <w:szCs w:val="28"/>
-                <w:lang w:val="ru-RU"/>
-              </w:rPr>
-            </w:pPr>
-          </w:p>
-        </w:tc>
-        <w:tc>
-          <w:tcPr>
-            <w:tcW w:w="3346" w:type="dxa"/>
-          </w:tcPr>
-          <w:p>
-            <w:pPr>
-              <w:rPr>
-                <w:rFonts w:ascii="Arial" w:hAnsi="Arial" w:cs="Arial"/>
-                <w:sz w:val="28"/>
-                <w:szCs w:val="28"/>
-                <w:lang w:val="ru-RU"/>
-              </w:rPr>
-            </w:pPr>
+            <w:tcW w:w="559" w:type="dxa"/>
+          </w:tcPr>
+          <w:p>
+            <w:pPr>
+              <w:rPr>
+                <w:rFonts w:ascii="Arial" w:hAnsi="Arial" w:cs="Arial"/>
+                <w:sz w:val="28"/>
+                <w:szCs w:val="28"/>
+              </w:rPr>
+            </w:pPr>
+            <w:r>
+              <w:rPr>
+                <w:rFonts w:ascii="Arial" w:hAnsi="Arial" w:cs="Arial"/>
+                <w:sz w:val="28"/>
+                <w:szCs w:val="28"/>
+              </w:rPr>
+              <w:t>11</w:t>
+            </w:r>
+          </w:p>
+        </w:tc>
+        <w:tc>
+          <w:tcPr>
+            <w:tcW w:w="3436" w:type="dxa"/>
+          </w:tcPr>
+          <w:p>
+            <w:pPr>
+              <w:rPr>
+                <w:rFonts w:ascii="Arial" w:hAnsi="Arial" w:cs="Arial"/>
+                <w:sz w:val="28"/>
+                <w:szCs w:val="28"/>
+              </w:rPr>
+            </w:pPr>
+            <w:r>
+              <w:rPr>
+                <w:rFonts w:ascii="Arial" w:hAnsi="Arial" w:cs="Arial"/>
+                <w:sz w:val="28"/>
+                <w:szCs w:val="28"/>
+              </w:rPr>
+              <w:t>9</w:t>
+            </w:r>
+            <w:r>
+              <w:rPr>
+                <w:rFonts w:ascii="Arial" w:hAnsi="Arial" w:cs="Arial"/>
+                <w:sz w:val="28"/>
+                <w:szCs w:val="28"/>
+              </w:rPr>
+              <w:t>A</w:t>
+            </w:r>
+            <w:r>
+              <w:rPr>
+                <w:rFonts w:ascii="Arial" w:hAnsi="Arial" w:cs="Arial"/>
+                <w:sz w:val="28"/>
+                <w:szCs w:val="28"/>
+              </w:rPr>
+              <w:t>001</w:t>
+            </w:r>
+            <w:r>
+              <w:rPr>
+                <w:rFonts w:ascii="Arial" w:hAnsi="Arial" w:cs="Arial"/>
+                <w:sz w:val="28"/>
+                <w:szCs w:val="28"/>
+              </w:rPr>
+              <w:t>B</w:t>
+            </w:r>
+            <w:r>
+              <w:rPr>
+                <w:rFonts w:ascii="Arial" w:hAnsi="Arial" w:cs="Arial"/>
+                <w:sz w:val="28"/>
+                <w:szCs w:val="28"/>
+              </w:rPr>
+              <w:t>0000</w:t>
+            </w:r>
           </w:p>
         </w:tc>
         <w:tc>
@@ -17739,9 +17689,16 @@
                 <w:rFonts w:ascii="Arial" w:hAnsi="Arial" w:cs="Arial"/>
                 <w:sz w:val="28"/>
                 <w:szCs w:val="28"/>
-                <w:lang w:val="ru-RU"/>
-              </w:rPr>
-            </w:pPr>
+              </w:rPr>
+            </w:pPr>
+            <w:r>
+              <w:rPr>
+                <w:rFonts w:ascii="Arial" w:hAnsi="Arial" w:cs="Arial"/>
+                <w:sz w:val="28"/>
+                <w:szCs w:val="28"/>
+              </w:rPr>
+              <w:t>JZ[1B]</w:t>
+            </w:r>
           </w:p>
         </w:tc>
         <w:tc>
@@ -17763,22 +17720,29 @@
       <w:tr>
         <w:tc>
           <w:tcPr>
-            <w:tcW w:w="648" w:type="dxa"/>
-          </w:tcPr>
-          <w:p>
-            <w:pPr>
-              <w:rPr>
-                <w:rFonts w:ascii="Arial" w:hAnsi="Arial" w:cs="Arial"/>
-                <w:sz w:val="28"/>
-                <w:szCs w:val="28"/>
-                <w:lang w:val="ru-RU"/>
-              </w:rPr>
-            </w:pPr>
-          </w:p>
-        </w:tc>
-        <w:tc>
-          <w:tcPr>
-            <w:tcW w:w="3346" w:type="dxa"/>
+            <w:tcW w:w="559" w:type="dxa"/>
+          </w:tcPr>
+          <w:p>
+            <w:pPr>
+              <w:rPr>
+                <w:rFonts w:ascii="Arial" w:hAnsi="Arial" w:cs="Arial"/>
+                <w:sz w:val="28"/>
+                <w:szCs w:val="28"/>
+              </w:rPr>
+            </w:pPr>
+            <w:r>
+              <w:rPr>
+                <w:rFonts w:ascii="Arial" w:hAnsi="Arial" w:cs="Arial"/>
+                <w:sz w:val="28"/>
+                <w:szCs w:val="28"/>
+              </w:rPr>
+              <w:t>12</w:t>
+            </w:r>
+          </w:p>
+        </w:tc>
+        <w:tc>
+          <w:tcPr>
+            <w:tcW w:w="3436" w:type="dxa"/>
           </w:tcPr>
           <w:p>
             <w:pPr>
@@ -17825,30 +17789,36 @@
       <w:tr>
         <w:tc>
           <w:tcPr>
-            <w:tcW w:w="648" w:type="dxa"/>
-          </w:tcPr>
-          <w:p>
-            <w:pPr>
-              <w:rPr>
-                <w:rFonts w:ascii="Arial" w:hAnsi="Arial" w:cs="Arial"/>
-                <w:sz w:val="28"/>
-                <w:szCs w:val="28"/>
-                <w:lang w:val="ru-RU"/>
-              </w:rPr>
-            </w:pPr>
-          </w:p>
-        </w:tc>
-        <w:tc>
-          <w:tcPr>
-            <w:tcW w:w="3346" w:type="dxa"/>
-          </w:tcPr>
-          <w:p>
-            <w:pPr>
-              <w:rPr>
-                <w:rFonts w:ascii="Arial" w:hAnsi="Arial" w:cs="Arial"/>
-                <w:sz w:val="28"/>
-                <w:szCs w:val="28"/>
-                <w:lang w:val="ru-RU"/>
+            <w:tcW w:w="559" w:type="dxa"/>
+          </w:tcPr>
+          <w:p>
+            <w:pPr>
+              <w:rPr>
+                <w:rFonts w:ascii="Arial" w:hAnsi="Arial" w:cs="Arial"/>
+                <w:sz w:val="28"/>
+                <w:szCs w:val="28"/>
+              </w:rPr>
+            </w:pPr>
+            <w:r>
+              <w:rPr>
+                <w:rFonts w:ascii="Arial" w:hAnsi="Arial" w:cs="Arial"/>
+                <w:sz w:val="28"/>
+                <w:szCs w:val="28"/>
+              </w:rPr>
+              <w:t>…</w:t>
+            </w:r>
+          </w:p>
+        </w:tc>
+        <w:tc>
+          <w:tcPr>
+            <w:tcW w:w="3436" w:type="dxa"/>
+          </w:tcPr>
+          <w:p>
+            <w:pPr>
+              <w:rPr>
+                <w:rFonts w:ascii="Arial" w:hAnsi="Arial" w:cs="Arial"/>
+                <w:sz w:val="28"/>
+                <w:szCs w:val="28"/>
               </w:rPr>
             </w:pPr>
           </w:p>
@@ -17866,6 +17836,89 @@
                 <w:lang w:val="ru-RU"/>
               </w:rPr>
             </w:pPr>
+          </w:p>
+        </w:tc>
+        <w:tc>
+          <w:tcPr>
+            <w:tcW w:w="2708" w:type="dxa"/>
+          </w:tcPr>
+          <w:p>
+            <w:pPr>
+              <w:rPr>
+                <w:rFonts w:ascii="Arial" w:hAnsi="Arial" w:cs="Arial"/>
+                <w:sz w:val="28"/>
+                <w:szCs w:val="28"/>
+                <w:lang w:val="ru-RU"/>
+              </w:rPr>
+            </w:pPr>
+          </w:p>
+        </w:tc>
+      </w:tr>
+      <w:tr>
+        <w:tc>
+          <w:tcPr>
+            <w:tcW w:w="559" w:type="dxa"/>
+          </w:tcPr>
+          <w:p>
+            <w:pPr>
+              <w:rPr>
+                <w:rFonts w:ascii="Arial" w:hAnsi="Arial" w:cs="Arial"/>
+                <w:sz w:val="28"/>
+                <w:szCs w:val="28"/>
+              </w:rPr>
+            </w:pPr>
+            <w:r>
+              <w:rPr>
+                <w:rFonts w:ascii="Arial" w:hAnsi="Arial" w:cs="Arial"/>
+                <w:sz w:val="28"/>
+                <w:szCs w:val="28"/>
+              </w:rPr>
+              <w:t>20</w:t>
+            </w:r>
+          </w:p>
+        </w:tc>
+        <w:tc>
+          <w:tcPr>
+            <w:tcW w:w="3436" w:type="dxa"/>
+          </w:tcPr>
+          <w:p>
+            <w:pPr>
+              <w:rPr>
+                <w:rFonts w:ascii="Arial" w:hAnsi="Arial" w:cs="Arial"/>
+                <w:sz w:val="28"/>
+                <w:szCs w:val="28"/>
+              </w:rPr>
+            </w:pPr>
+            <w:r>
+              <w:rPr>
+                <w:rFonts w:ascii="Arial" w:hAnsi="Arial" w:cs="Arial"/>
+                <w:sz w:val="28"/>
+                <w:szCs w:val="28"/>
+              </w:rPr>
+              <w:t>1900000000</w:t>
+            </w:r>
+          </w:p>
+        </w:tc>
+        <w:tc>
+          <w:tcPr>
+            <w:tcW w:w="2744" w:type="dxa"/>
+          </w:tcPr>
+          <w:p>
+            <w:pPr>
+              <w:rPr>
+                <w:rFonts w:ascii="Arial" w:hAnsi="Arial" w:cs="Arial"/>
+                <w:sz w:val="28"/>
+                <w:szCs w:val="28"/>
+              </w:rPr>
+            </w:pPr>
+            <w:r>
+              <w:rPr>
+                <w:rFonts w:ascii="Arial" w:hAnsi="Arial" w:cs="Arial"/>
+                <w:sz w:val="28"/>
+                <w:szCs w:val="28"/>
+              </w:rPr>
+              <w:t>HLT</w:t>
+            </w:r>
           </w:p>
         </w:tc>
         <w:tc>

</xml_diff>